<commit_message>
doc: Adicionado itens do cap.3 e 4 no documento
</commit_message>
<xml_diff>
--- a/PFC_Doc_2022/PFC_Deu Pet_v1.0.docx
+++ b/PFC_Doc_2022/PFC_Deu Pet_v1.0.docx
@@ -350,7 +350,7 @@
     </w:p>
     <w:tbl>
       <w:tblPr>
-        <w:tblW w:w="9224" w:type="dxa"/>
+        <w:tblW w:w="9776" w:type="dxa"/>
         <w:tblInd w:w="98" w:type="dxa"/>
         <w:tblBorders>
           <w:top w:val="single" w:sz="6" w:space="0" w:color="000000"/>
@@ -368,15 +368,18 @@
         <w:tblLook w:val="0000" w:firstRow="0" w:lastRow="0" w:firstColumn="0" w:lastColumn="0" w:noHBand="0" w:noVBand="0"/>
       </w:tblPr>
       <w:tblGrid>
-        <w:gridCol w:w="1418"/>
-        <w:gridCol w:w="1144"/>
-        <w:gridCol w:w="1843"/>
-        <w:gridCol w:w="4819"/>
+        <w:gridCol w:w="1503"/>
+        <w:gridCol w:w="1212"/>
+        <w:gridCol w:w="1953"/>
+        <w:gridCol w:w="5108"/>
       </w:tblGrid>
       <w:tr>
+        <w:trPr>
+          <w:trHeight w:val="1643"/>
+        </w:trPr>
         <w:tc>
           <w:tcPr>
-            <w:tcW w:w="1418" w:type="dxa"/>
+            <w:tcW w:w="1503" w:type="dxa"/>
             <w:tcMar>
               <w:top w:w="100" w:type="dxa"/>
               <w:left w:w="108" w:type="dxa"/>
@@ -392,7 +395,7 @@
         </w:tc>
         <w:tc>
           <w:tcPr>
-            <w:tcW w:w="1144" w:type="dxa"/>
+            <w:tcW w:w="1212" w:type="dxa"/>
             <w:tcMar>
               <w:top w:w="100" w:type="dxa"/>
               <w:left w:w="108" w:type="dxa"/>
@@ -408,7 +411,7 @@
         </w:tc>
         <w:tc>
           <w:tcPr>
-            <w:tcW w:w="1843" w:type="dxa"/>
+            <w:tcW w:w="1953" w:type="dxa"/>
             <w:tcMar>
               <w:top w:w="100" w:type="dxa"/>
               <w:left w:w="108" w:type="dxa"/>
@@ -427,7 +430,7 @@
         </w:tc>
         <w:tc>
           <w:tcPr>
-            <w:tcW w:w="4819" w:type="dxa"/>
+            <w:tcW w:w="5108" w:type="dxa"/>
             <w:tcMar>
               <w:top w:w="100" w:type="dxa"/>
               <w:left w:w="108" w:type="dxa"/>
@@ -443,9 +446,12 @@
         </w:tc>
       </w:tr>
       <w:tr>
+        <w:trPr>
+          <w:trHeight w:val="918"/>
+        </w:trPr>
         <w:tc>
           <w:tcPr>
-            <w:tcW w:w="1418" w:type="dxa"/>
+            <w:tcW w:w="1503" w:type="dxa"/>
             <w:tcMar>
               <w:top w:w="100" w:type="dxa"/>
               <w:left w:w="108" w:type="dxa"/>
@@ -457,7 +463,7 @@
         </w:tc>
         <w:tc>
           <w:tcPr>
-            <w:tcW w:w="1144" w:type="dxa"/>
+            <w:tcW w:w="1212" w:type="dxa"/>
             <w:tcMar>
               <w:top w:w="100" w:type="dxa"/>
               <w:left w:w="108" w:type="dxa"/>
@@ -473,7 +479,7 @@
         </w:tc>
         <w:tc>
           <w:tcPr>
-            <w:tcW w:w="1843" w:type="dxa"/>
+            <w:tcW w:w="1953" w:type="dxa"/>
             <w:tcMar>
               <w:top w:w="100" w:type="dxa"/>
               <w:left w:w="108" w:type="dxa"/>
@@ -485,7 +491,7 @@
         </w:tc>
         <w:tc>
           <w:tcPr>
-            <w:tcW w:w="4819" w:type="dxa"/>
+            <w:tcW w:w="5108" w:type="dxa"/>
             <w:tcMar>
               <w:top w:w="100" w:type="dxa"/>
               <w:left w:w="108" w:type="dxa"/>
@@ -716,9 +722,6 @@
     <w:p>
       <w:pPr>
         <w:pStyle w:val="ndicedeilustraes"/>
-        <w:tabs>
-          <w:tab w:val="right" w:leader="dot" w:pos="9062"/>
-        </w:tabs>
         <w:rPr>
           <w:rFonts w:asciiTheme="minorHAnsi" w:eastAsiaTheme="minorEastAsia" w:hAnsiTheme="minorHAnsi" w:cstheme="minorBidi"/>
           <w:noProof/>
@@ -791,163 +794,6 @@
           <w:fldChar w:fldCharType="end"/>
         </w:r>
       </w:hyperlink>
-    </w:p>
-    <w:p>
-      <w:pPr>
-        <w:pStyle w:val="ndicedeilustraes"/>
-        <w:tabs>
-          <w:tab w:val="right" w:leader="dot" w:pos="9062"/>
-        </w:tabs>
-        <w:rPr>
-          <w:rFonts w:asciiTheme="minorHAnsi" w:eastAsiaTheme="minorEastAsia" w:hAnsiTheme="minorHAnsi" w:cstheme="minorBidi"/>
-          <w:noProof/>
-          <w:sz w:val="22"/>
-        </w:rPr>
-      </w:pPr>
-      <w:hyperlink w:anchor="_Toc98765021" w:history="1">
-        <w:r>
-          <w:rPr>
-            <w:rStyle w:val="Hyperlink"/>
-            <w:noProof/>
-          </w:rPr>
-          <w:t>Figura 2: Trabalhando com Cache</w:t>
-        </w:r>
-        <w:r>
-          <w:rPr>
-            <w:noProof/>
-            <w:webHidden/>
-          </w:rPr>
-          <w:tab/>
-        </w:r>
-        <w:r>
-          <w:rPr>
-            <w:noProof/>
-            <w:webHidden/>
-          </w:rPr>
-          <w:fldChar w:fldCharType="begin"/>
-        </w:r>
-        <w:r>
-          <w:rPr>
-            <w:noProof/>
-            <w:webHidden/>
-          </w:rPr>
-          <w:instrText xml:space="preserve"> PAGEREF _Toc98765021 \h </w:instrText>
-        </w:r>
-        <w:r>
-          <w:rPr>
-            <w:noProof/>
-            <w:webHidden/>
-          </w:rPr>
-        </w:r>
-        <w:r>
-          <w:rPr>
-            <w:noProof/>
-            <w:webHidden/>
-          </w:rPr>
-          <w:fldChar w:fldCharType="separate"/>
-        </w:r>
-        <w:r>
-          <w:rPr>
-            <w:noProof/>
-            <w:webHidden/>
-          </w:rPr>
-          <w:t>22</w:t>
-        </w:r>
-        <w:r>
-          <w:rPr>
-            <w:noProof/>
-            <w:webHidden/>
-          </w:rPr>
-          <w:fldChar w:fldCharType="end"/>
-        </w:r>
-      </w:hyperlink>
-    </w:p>
-    <w:p>
-      <w:pPr>
-        <w:pStyle w:val="ndicedeilustraes"/>
-        <w:tabs>
-          <w:tab w:val="right" w:leader="dot" w:pos="9062"/>
-        </w:tabs>
-        <w:rPr>
-          <w:rFonts w:asciiTheme="minorHAnsi" w:eastAsiaTheme="minorEastAsia" w:hAnsiTheme="minorHAnsi" w:cstheme="minorBidi"/>
-          <w:noProof/>
-          <w:sz w:val="22"/>
-        </w:rPr>
-      </w:pPr>
-      <w:hyperlink w:anchor="_Toc98765022" w:history="1">
-        <w:r>
-          <w:rPr>
-            <w:rStyle w:val="Hyperlink"/>
-            <w:noProof/>
-          </w:rPr>
-          <w:t>Figura 3: Sistema em camadas.</w:t>
-        </w:r>
-        <w:r>
-          <w:rPr>
-            <w:noProof/>
-            <w:webHidden/>
-          </w:rPr>
-          <w:tab/>
-        </w:r>
-        <w:r>
-          <w:rPr>
-            <w:noProof/>
-            <w:webHidden/>
-          </w:rPr>
-          <w:fldChar w:fldCharType="begin"/>
-        </w:r>
-        <w:r>
-          <w:rPr>
-            <w:noProof/>
-            <w:webHidden/>
-          </w:rPr>
-          <w:instrText xml:space="preserve"> PAGEREF _Toc98765022 \h </w:instrText>
-        </w:r>
-        <w:r>
-          <w:rPr>
-            <w:noProof/>
-            <w:webHidden/>
-          </w:rPr>
-        </w:r>
-        <w:r>
-          <w:rPr>
-            <w:noProof/>
-            <w:webHidden/>
-          </w:rPr>
-          <w:fldChar w:fldCharType="separate"/>
-        </w:r>
-        <w:r>
-          <w:rPr>
-            <w:noProof/>
-            <w:webHidden/>
-          </w:rPr>
-          <w:t>23</w:t>
-        </w:r>
-        <w:r>
-          <w:rPr>
-            <w:noProof/>
-            <w:webHidden/>
-          </w:rPr>
-          <w:fldChar w:fldCharType="end"/>
-        </w:r>
-      </w:hyperlink>
-    </w:p>
-    <w:p>
-      <w:pPr>
-        <w:pStyle w:val="EstiloFonte12NegritoCentralizado"/>
-      </w:pPr>
-      <w:r>
-        <w:fldChar w:fldCharType="end"/>
-      </w:r>
-      <w:bookmarkStart w:id="0" w:name="_GoBack"/>
-      <w:bookmarkEnd w:id="0"/>
-      <w:r>
-        <w:br w:type="page"/>
-      </w:r>
-      <w:r>
-        <w:lastRenderedPageBreak/>
-        <w:t>LISTA DE QUADROS</w:t>
-      </w:r>
     </w:p>
     <w:p>
       <w:pPr>
@@ -958,6 +804,155 @@
           <w:sz w:val="22"/>
         </w:rPr>
       </w:pPr>
+      <w:hyperlink w:anchor="_Toc98765021" w:history="1">
+        <w:r>
+          <w:rPr>
+            <w:rStyle w:val="Hyperlink"/>
+            <w:noProof/>
+          </w:rPr>
+          <w:t>Figura 2: Trabalhando com Cache</w:t>
+        </w:r>
+        <w:r>
+          <w:rPr>
+            <w:noProof/>
+            <w:webHidden/>
+          </w:rPr>
+          <w:tab/>
+        </w:r>
+        <w:r>
+          <w:rPr>
+            <w:noProof/>
+            <w:webHidden/>
+          </w:rPr>
+          <w:fldChar w:fldCharType="begin"/>
+        </w:r>
+        <w:r>
+          <w:rPr>
+            <w:noProof/>
+            <w:webHidden/>
+          </w:rPr>
+          <w:instrText xml:space="preserve"> PAGEREF _Toc98765021 \h </w:instrText>
+        </w:r>
+        <w:r>
+          <w:rPr>
+            <w:noProof/>
+            <w:webHidden/>
+          </w:rPr>
+        </w:r>
+        <w:r>
+          <w:rPr>
+            <w:noProof/>
+            <w:webHidden/>
+          </w:rPr>
+          <w:fldChar w:fldCharType="separate"/>
+        </w:r>
+        <w:r>
+          <w:rPr>
+            <w:noProof/>
+            <w:webHidden/>
+          </w:rPr>
+          <w:t>22</w:t>
+        </w:r>
+        <w:r>
+          <w:rPr>
+            <w:noProof/>
+            <w:webHidden/>
+          </w:rPr>
+          <w:fldChar w:fldCharType="end"/>
+        </w:r>
+      </w:hyperlink>
+    </w:p>
+    <w:p>
+      <w:pPr>
+        <w:pStyle w:val="ndicedeilustraes"/>
+        <w:rPr>
+          <w:rFonts w:asciiTheme="minorHAnsi" w:eastAsiaTheme="minorEastAsia" w:hAnsiTheme="minorHAnsi" w:cstheme="minorBidi"/>
+          <w:noProof/>
+          <w:sz w:val="22"/>
+        </w:rPr>
+      </w:pPr>
+      <w:hyperlink w:anchor="_Toc98765022" w:history="1">
+        <w:r>
+          <w:rPr>
+            <w:rStyle w:val="Hyperlink"/>
+            <w:noProof/>
+          </w:rPr>
+          <w:t>Figura 3: Sistema em camadas.</w:t>
+        </w:r>
+        <w:r>
+          <w:rPr>
+            <w:noProof/>
+            <w:webHidden/>
+          </w:rPr>
+          <w:tab/>
+        </w:r>
+        <w:r>
+          <w:rPr>
+            <w:noProof/>
+            <w:webHidden/>
+          </w:rPr>
+          <w:fldChar w:fldCharType="begin"/>
+        </w:r>
+        <w:r>
+          <w:rPr>
+            <w:noProof/>
+            <w:webHidden/>
+          </w:rPr>
+          <w:instrText xml:space="preserve"> PAGEREF _Toc98765022 \h </w:instrText>
+        </w:r>
+        <w:r>
+          <w:rPr>
+            <w:noProof/>
+            <w:webHidden/>
+          </w:rPr>
+        </w:r>
+        <w:r>
+          <w:rPr>
+            <w:noProof/>
+            <w:webHidden/>
+          </w:rPr>
+          <w:fldChar w:fldCharType="separate"/>
+        </w:r>
+        <w:r>
+          <w:rPr>
+            <w:noProof/>
+            <w:webHidden/>
+          </w:rPr>
+          <w:t>23</w:t>
+        </w:r>
+        <w:r>
+          <w:rPr>
+            <w:noProof/>
+            <w:webHidden/>
+          </w:rPr>
+          <w:fldChar w:fldCharType="end"/>
+        </w:r>
+      </w:hyperlink>
+    </w:p>
+    <w:p>
+      <w:pPr>
+        <w:pStyle w:val="EstiloFonte12NegritoCentralizado"/>
+      </w:pPr>
+      <w:r>
+        <w:fldChar w:fldCharType="end"/>
+      </w:r>
+      <w:r>
+        <w:br w:type="page"/>
+      </w:r>
+      <w:r>
+        <w:lastRenderedPageBreak/>
+        <w:t>LISTA DE QUADROS</w:t>
+      </w:r>
+    </w:p>
+    <w:p>
+      <w:pPr>
+        <w:pStyle w:val="ndicedeilustraes"/>
+        <w:rPr>
+          <w:rFonts w:asciiTheme="minorHAnsi" w:eastAsiaTheme="minorEastAsia" w:hAnsiTheme="minorHAnsi" w:cstheme="minorBidi"/>
+          <w:noProof/>
+          <w:sz w:val="22"/>
+        </w:rPr>
+      </w:pPr>
       <w:r>
         <w:fldChar w:fldCharType="begin"/>
       </w:r>
@@ -1076,7 +1071,7 @@
         <w:t>SUMÁRIO</w:t>
       </w:r>
     </w:p>
-    <w:bookmarkStart w:id="1" w:name="_Toc192060077"/>
+    <w:bookmarkStart w:id="0" w:name="_Toc192060077"/>
     <w:p>
       <w:pPr>
         <w:pStyle w:val="Sumrio1"/>
@@ -4400,13 +4395,13 @@
       <w:pPr>
         <w:pStyle w:val="Ttulo1"/>
       </w:pPr>
-      <w:bookmarkStart w:id="2" w:name="_Toc97100968"/>
+      <w:bookmarkStart w:id="1" w:name="_Toc97100968"/>
       <w:r>
         <w:lastRenderedPageBreak/>
         <w:t>1 INTRODUÇÃO</w:t>
       </w:r>
+      <w:bookmarkEnd w:id="0"/>
       <w:bookmarkEnd w:id="1"/>
-      <w:bookmarkEnd w:id="2"/>
     </w:p>
     <w:p>
       <w:r>
@@ -4469,7 +4464,6 @@
         </w:rPr>
       </w:pPr>
       <w:r>
-        <w:lastRenderedPageBreak/>
         <w:t>O capítulo 5 apresenta os requisitos funcionais e não funcionais da aplicação Deu Pet, também exibe o modelo de casos de uso, o modelo conceitual dos dados, o modelo da interface de usuário e as estimativas de esforços.</w:t>
       </w:r>
       <w:r>
@@ -4480,12 +4474,12 @@
       <w:pPr>
         <w:pStyle w:val="Ttulo1"/>
       </w:pPr>
-      <w:bookmarkStart w:id="3" w:name="_Toc97100969"/>
+      <w:bookmarkStart w:id="2" w:name="_Toc97100969"/>
       <w:r>
         <w:lastRenderedPageBreak/>
         <w:t>2 REVISÃO BIBLIOGRÁFICA</w:t>
       </w:r>
-      <w:bookmarkEnd w:id="3"/>
+      <w:bookmarkEnd w:id="2"/>
     </w:p>
     <w:p>
       <w:r>
@@ -4593,25 +4587,22 @@
     </w:p>
     <w:p>
       <w:r>
-        <w:t xml:space="preserve">Os humanos devem agir com os animais pelo princípio da analogia: “Qualquer procedimento ou lesão que seja considerada dolorosa para seres humanos adultos, </w:t>
-      </w:r>
+        <w:t>Os humanos devem agir com os animais pelo princípio da analogia: “Qualquer procedimento ou lesão que seja considerada dolorosa para seres humanos adultos, também o é para animais, mesmo quando não há uma evidência pate</w:t>
+      </w:r>
+      <w:r>
+        <w:t>nte do comportamento doloroso”.</w:t>
+      </w:r>
+      <w:r>
+        <w:t xml:space="preserve"> (Ricardo Silva, et al., 2018)</w:t>
+      </w:r>
+      <w:r>
+        <w:t>.</w:t>
+      </w:r>
+    </w:p>
+    <w:p/>
+    <w:p>
       <w:r>
         <w:lastRenderedPageBreak/>
-        <w:t>também o é para animais, mesmo quando não há uma evidência pate</w:t>
-      </w:r>
-      <w:r>
-        <w:t>nte do comportamento doloroso”.</w:t>
-      </w:r>
-      <w:r>
-        <w:t xml:space="preserve"> (Ricardo Silva, et al., 2018)</w:t>
-      </w:r>
-      <w:r>
-        <w:t>.</w:t>
-      </w:r>
-    </w:p>
-    <w:p/>
-    <w:p>
-      <w:r>
         <w:t>Crime de maus-tratos aos animais é submeter ao Abandono; Agressões físicas, como: espancamento, mutilações, envenenamento; manter o animal preso a correntes ou cordas; manter o animal em locais não-arejados – sem ventilação ou entrada de luz; manter o animal trancado em locais pequenos e sem o menor cuidado com a higiene; utilizar animais em espetáculos que possam submetê-los a pânico ou estresse; capturar animais silvestr</w:t>
       </w:r>
       <w:r>
@@ -4688,296 +4679,264 @@
     <w:p>
       <w:pPr>
         <w:pStyle w:val="Legenda"/>
-        <w:rPr>
-          <w:sz w:val="24"/>
-          <w:szCs w:val="24"/>
-        </w:rPr>
-      </w:pPr>
-      <w:bookmarkStart w:id="4" w:name="_Toc98765020"/>
-      <w:r>
-        <w:rPr>
-          <w:sz w:val="24"/>
-          <w:szCs w:val="24"/>
-        </w:rPr>
+      </w:pPr>
+      <w:bookmarkStart w:id="3" w:name="_Toc98765020"/>
+      <w:r>
         <w:t xml:space="preserve">Figura </w:t>
       </w:r>
-      <w:r>
-        <w:rPr>
-          <w:noProof/>
-          <w:sz w:val="24"/>
-          <w:szCs w:val="24"/>
-        </w:rPr>
-        <w:fldChar w:fldCharType="begin"/>
-      </w:r>
-      <w:r>
-        <w:rPr>
-          <w:noProof/>
-          <w:sz w:val="24"/>
-          <w:szCs w:val="24"/>
-        </w:rPr>
-        <w:instrText xml:space="preserve"> SEQ Figura \* ARABIC </w:instrText>
-      </w:r>
-      <w:r>
-        <w:rPr>
-          <w:noProof/>
-          <w:sz w:val="24"/>
-          <w:szCs w:val="24"/>
-        </w:rPr>
-        <w:fldChar w:fldCharType="separate"/>
-      </w:r>
-      <w:r>
-        <w:rPr>
-          <w:noProof/>
-          <w:sz w:val="24"/>
-          <w:szCs w:val="24"/>
-        </w:rPr>
-        <w:t>1</w:t>
-      </w:r>
-      <w:r>
-        <w:rPr>
-          <w:noProof/>
-          <w:sz w:val="24"/>
-          <w:szCs w:val="24"/>
-        </w:rPr>
-        <w:fldChar w:fldCharType="end"/>
-      </w:r>
-      <w:r>
-        <w:rPr>
-          <w:sz w:val="24"/>
-          <w:szCs w:val="24"/>
-        </w:rPr>
-        <w:t>: Foto do animal preso dentro do carro por 1 hora</w:t>
-      </w:r>
-      <w:bookmarkEnd w:id="4"/>
-    </w:p>
-    <w:p>
-      <w:r>
-        <w:t xml:space="preserve">FONTE: </w:t>
-      </w:r>
-      <w:r>
-        <w:t>Santana (2020)</w:t>
-      </w:r>
-    </w:p>
-    <w:p/>
-    <w:p>
-      <w:pPr>
-        <w:pStyle w:val="Ttulo2"/>
-      </w:pPr>
-      <w:r>
-        <w:lastRenderedPageBreak/>
-        <w:t>2.3 ONGS</w:t>
-      </w:r>
-    </w:p>
-    <w:p>
-      <w:r>
-        <w:t>A superpopulação de animais abandonados demanda, cada vez mais, a atuação de Organizações não governamentais (ONGs) e de protetores independentes que normalmente abrigam mais animais do que tem condições financeiras de manter. (Souza e Reis, 2020 p.1)</w:t>
-      </w:r>
-    </w:p>
-    <w:p>
-      <w:r>
-        <w:t>Boa parte das ações solidárias se devem ao fato dos movimentos que acontecem pela internet, como apelos, campanhas, e movimentos que protestam em prol de diversas causas.</w:t>
-      </w:r>
-    </w:p>
-    <w:p>
-      <w:r>
-        <w:t>Uma das pautas mais levantadas nos últimos tempos é a causa animal. Um mutirão de pessoas se mobilizam sempre que há algum tipo de notícia relacionado a maus tratos e abandono de animais. Uma das causas mais levantadas nos últimos tempos é a questão dos fogos de artifício para os nossos “pets”, que são extremamente nocivos para os mesmos.</w:t>
-      </w:r>
-    </w:p>
-    <w:p>
-      <w:r>
-        <w:t>Parte dessas pessoas, se comoveram com várias causas, tornando-se protetores independentes que se voluntariam a ajudar de várias formas as ONGs, como a Sociedade Protetora dos Animais (SPA), que através de redes sociais como o Facebook e o Whatsapp somam dezenas de pessoas voluntárias por cada ONG de cada município.</w:t>
-      </w:r>
-    </w:p>
-    <w:p>
-      <w:r>
-        <w:t>“Na atualidade, o controle populacional se faz necessário por questões relacionadas à saúde coletiva, ao bem-estar animal e à ordem urbana. A grande quantidade de cães soltos nas ruas pode provocar acidentes de trânsito, destruição dos patrimônios público e privado, maus-tratos contra estes animais, doenças transmissíveis e agressões a pessoas “. (Moutinho, Serra, Valente, 2019 p.2)</w:t>
-      </w:r>
-    </w:p>
-    <w:p>
-      <w:r>
-        <w:t>Para controle populacional dos cães e gatos, eram utilizadas estratégias como a eutanásia o que veio a se tornar proibida em alguns estados do Brasil. Diversos municípios brasileiros dos estados de São Paulo, Rio de Janeiro e Minas Gerais, adotaram a esterilização como estratégia de controle ao invés da eutanásia.</w:t>
-      </w:r>
-    </w:p>
-    <w:p>
-      <w:r>
-        <w:t xml:space="preserve">O abandono de animais se tornou um problema ainda maior para abrigos, ONGs e projetos que acolhem bichos em situação de rua em todo o país. Levantamento da ONG AMPARA Animal, Organização da Sociedade Civil de Interesse Público </w:t>
-      </w:r>
-      <w:r>
-        <w:lastRenderedPageBreak/>
-        <w:t>(OSCIP) que presta ajuda às ONGs e aos protetores independentes da causa animal, concluiu que o número de bichos abandonados no Brasil subiu 61,6% entre julho de 2020 e fevereiro deste ano no país, em relação ao mesmo período do ano anterior. (Linard, 2022)</w:t>
-      </w:r>
-    </w:p>
-    <w:p>
-      <w:r>
-        <w:t>“Embora a dificuldade com relação a superlotações das ONGs, houve um aumento expressivo no número de ativistas da causa animal que buscam e lutam para conseguir mais espaço político e cada vez recolher mais recursos para que possam realizar campanhas de vacinação, castração, resgate de animais, conscientização populacional que torna-se um incentivo para que mais pessoas participem de forma voluntária a causa animal”; conforme conversa com o representante da Sociedade Protetora dos Animais de Santa Rita do Sapucaí, Rafael.</w:t>
-      </w:r>
-    </w:p>
-    <w:p/>
-    <w:p>
-      <w:pPr>
-        <w:pStyle w:val="Ttulo2"/>
-      </w:pPr>
-      <w:r>
-        <w:t>2.3 Arquitetura REST</w:t>
-      </w:r>
-    </w:p>
-    <w:p>
-      <w:r>
-        <w:t>REST (Representation State Transfer) é um estilo de arquitetura proposto por Roy Fielding em sua tese “Architectural Styles and the Design of Network-based Software Architectures” (FIELDING, 2000) que tem como objetivo a criação de uma arquitetura que possa relacionar de forma condizente a WEB com os protocolos HTTP através de estilos arquiteturais.</w:t>
-      </w:r>
-    </w:p>
-    <w:p>
-      <w:r>
-        <w:t>Inúmeros serviços utilizados em nosso cotidiano como, acesso a um portal WEB, compras em lojas de e-commerce, sites de stream entre outro exemplo, demandam dos servidores requisições de inúmeras aplicações com as mais diversas arquiteturas e tecnologia.</w:t>
-      </w:r>
-    </w:p>
-    <w:p>
-      <w:r>
-        <w:t xml:space="preserve">Visando a comunicação entre as partes de forma a unificar a maneira como os dados são requisitados, foram criados os Web Services, que são componentes de software que, por meio </w:t>
-      </w:r>
-      <w:r>
-        <w:t>de padrões</w:t>
-      </w:r>
-      <w:r>
-        <w:t xml:space="preserve"> previamente estabelecidos, fornecem serviços específicos e promovem trocas de informações entre sistemas, independentemente das arquiteturas, tecnologias ou linguagens de programação utilizadas na construção das aplicações envolvidas. (DEITEL H.; DEITEL P., 2010).</w:t>
-      </w:r>
-    </w:p>
-    <w:p>
-      <w:r>
-        <w:t xml:space="preserve">A arquitetura REST, além de possuir suporte nas principais IDEs presentes no mercado, torna esta arquitetura extremamente utilizada, proporcionando uma gama de </w:t>
-      </w:r>
-      <w:r>
-        <w:lastRenderedPageBreak/>
-        <w:t>soluções em Web Services atendendo as mais diversas necessidades. REST possibilita que seus serviços sejam acessados através de requisições feitas por URL (Uniform Resource Location – Localização Uniforme de Recursos). Esta requisição é direcionada através da aplicação conforme definido pela regra de negócio do projeto, provendo orientações dinâmicas quanto à forma de construção e endereçamento das requisições (RIBEIRO, et al., 2016).</w:t>
-      </w:r>
-    </w:p>
-    <w:p>
-      <w:r>
-        <w:t>Para este projeto, são tratados quatro pontos importantes da arq</w:t>
-      </w:r>
-      <w:r>
-        <w:t>uitetura REST (FRANCISCO, 2016)</w:t>
-      </w:r>
-    </w:p>
-    <w:p>
-      <w:pPr>
-        <w:pStyle w:val="Ttulo3"/>
-      </w:pPr>
-    </w:p>
-    <w:p>
-      <w:pPr>
-        <w:pStyle w:val="Ttulo3"/>
-      </w:pPr>
-      <w:r>
-        <w:t>2.3.1 Arquitetura Cliente-Servidor</w:t>
-      </w:r>
-    </w:p>
-    <w:p>
-      <w:r>
-        <w:t>Fielding (2000) define a arquitetura cliente-servidor como a resposta de uma requisição onde o servidor irá responder com os dados retornados em um formato fixo, ou seja, o cliente ao solicitar um dado ao servidor, sendo que o cliente não terá conhecimento da natureza destes dados, tornando as requisições mais seguras e impedindo que acessos maliciosos ou indevidos sejam realizados ao servidor.</w:t>
-      </w:r>
-    </w:p>
-    <w:p>
-      <w:r>
-        <w:t>Este tipo de acesso aos dados, cria uma forma padronizada de solicitar e tratar os mesmos, simplificando a manutenção e portabilidade destes dados. Desta forma, cria-se um cenário onde uma mesma base de dados possa ser compartilhada entre as aplicações, seja ela WEB ou mobile.</w:t>
-      </w:r>
-    </w:p>
-    <w:p/>
-    <w:p>
-      <w:pPr>
-        <w:pStyle w:val="Ttulo3"/>
-      </w:pPr>
-      <w:r>
-        <w:t>2.3.2 Stateless (Sem Estado)</w:t>
-      </w:r>
-    </w:p>
-    <w:p>
-      <w:r>
-        <w:t>Servidores Stateless, definem que as requisições feitas ao servidor, não mantenha seus estados, criando uma independência de requisições onde uma solicitação não irá necessitar do estado anterior. Portanto, cada requisição cliente-servidor deve conter todas as informações necessárias para que a solicitação possa ocorrer e consequentemente, impede que requisições usufruam de qualquer contexto previamente armazenado no servidor.</w:t>
-      </w:r>
-    </w:p>
-    <w:p>
-      <w:r>
-        <w:lastRenderedPageBreak/>
-        <w:t xml:space="preserve">Essas características, segundo Fielding (2000), aumentam a transparência, confiabilidade e escalabilidade da aplicação, já que </w:t>
-      </w:r>
-      <w:r>
-        <w:t>uma nova aplicação</w:t>
-      </w:r>
-      <w:r>
-        <w:t xml:space="preserve"> poderá requisitar as informações sem a dependência de outra e a resposta não terá nem uma interferência por ser independente.</w:t>
-      </w:r>
-    </w:p>
-    <w:p>
-      <w:r>
-        <w:t xml:space="preserve">Em uma situação onde o um cliente deseja realizar uma solicitação ao </w:t>
-      </w:r>
-      <w:r>
-        <w:t>servidor, o</w:t>
-      </w:r>
-      <w:r>
-        <w:t xml:space="preserve"> cliente deve primeiramente encaminhar um token contendo sua solicitação de acesso, assim o servidor o responde validando o seu </w:t>
-      </w:r>
-      <w:r>
-        <w:t>token o</w:t>
-      </w:r>
-      <w:r>
-        <w:t xml:space="preserve"> qual posteriormente é utilizado pelo cliente para validar posteriores solicitações realizadas pelo cliente.</w:t>
-      </w:r>
-    </w:p>
-    <w:p>
-      <w:r>
-        <w:t>Em contrapartida, ao se trabalhar com requisições stateless é que as solicitações acabam causando uma sobrecarga no desempenho da rede, devido ao fluxo de dados repetidos e de aumento por interação, já que os dados não podem ser armazenados em um estado anterior e inseridos em um contexto compartilhado (FIELDING, 2000).</w:t>
-      </w:r>
-    </w:p>
-    <w:p>
-      <w:r>
-        <w:t>Para contornar este problema, a arquitetura REST deve possibilitar maneiras para que as requisições sejam armazenadas em cache.</w:t>
-      </w:r>
-    </w:p>
-    <w:p/>
-    <w:p>
-      <w:pPr>
-        <w:pStyle w:val="Ttulo3"/>
-      </w:pPr>
-      <w:r>
-        <w:t>2.3.3</w:t>
-      </w:r>
-      <w:r>
-        <w:t xml:space="preserve">  Cache</w:t>
-      </w:r>
-    </w:p>
-    <w:p>
-      <w:r>
-        <w:t>O cache em uma arquitetura REST tem como papel realizar o balanceamento das cargas de requisições para otimizar o acesso aos dados, desta forma evita-se que o servidor responda solicitações repetidas e gere um fluxo de dados desnecessário evitando o congestionamento da rede. O cache pode ser usado também no servidor que salva recursos frequentemente acessados em memória ou disco, respondendo o cliente em um tempo menor do que se fizesse uma consulta ao banco de dados ou servidor externo (KUWANO, 2018).</w:t>
-      </w:r>
-    </w:p>
-    <w:p>
-      <w:pPr>
-        <w:ind w:left="2832"/>
-        <w:rPr>
-          <w:sz w:val="20"/>
-          <w:szCs w:val="20"/>
-        </w:rPr>
-      </w:pPr>
-      <w:r>
-        <w:rPr>
-          <w:sz w:val="20"/>
-          <w:szCs w:val="20"/>
-        </w:rPr>
-        <w:t>A limitação dessa abordagem é que só podem ser ‘cacheados’ métodos idempotentes (que não alteram os dados e retornam respostas idênticas ao longo do tempo). Em termos REST, consultas GET podem ser salvas em cache enquanto alteração de dados com POST, PUT, DELETE são exclusivamente processadas pelo servidor, e uma vez que alteram o estado dos dados não podem ser ‘reaproveitadas’ pelo cache. (KUWANO, 2018)</w:t>
-      </w:r>
-    </w:p>
-    <w:p/>
-    <w:p>
-      <w:pPr>
-        <w:keepNext/>
-      </w:pPr>
       <w:r>
         <w:rPr>
           <w:noProof/>
         </w:rPr>
+        <w:fldChar w:fldCharType="begin"/>
+      </w:r>
+      <w:r>
+        <w:rPr>
+          <w:noProof/>
+        </w:rPr>
+        <w:instrText xml:space="preserve"> SEQ Figura \* ARABIC </w:instrText>
+      </w:r>
+      <w:r>
+        <w:rPr>
+          <w:noProof/>
+        </w:rPr>
+        <w:fldChar w:fldCharType="separate"/>
+      </w:r>
+      <w:r>
+        <w:rPr>
+          <w:noProof/>
+        </w:rPr>
+        <w:t>1</w:t>
+      </w:r>
+      <w:r>
+        <w:rPr>
+          <w:noProof/>
+        </w:rPr>
+        <w:fldChar w:fldCharType="end"/>
+      </w:r>
+      <w:r>
+        <w:t>: Foto do animal preso dentro do carro por 1 hora</w:t>
+      </w:r>
+      <w:bookmarkEnd w:id="3"/>
+    </w:p>
+    <w:p>
+      <w:r>
+        <w:t xml:space="preserve">FONTE: </w:t>
+      </w:r>
+      <w:r>
+        <w:t>Santana (2020)</w:t>
+      </w:r>
+    </w:p>
+    <w:p/>
+    <w:p>
+      <w:pPr>
+        <w:pStyle w:val="Ttulo2"/>
+      </w:pPr>
+      <w:r>
+        <w:t>2.2</w:t>
+      </w:r>
+      <w:r>
+        <w:t xml:space="preserve"> ONGS</w:t>
+      </w:r>
+    </w:p>
+    <w:p>
+      <w:r>
+        <w:t>A superpopulação de animais abandonados demanda, cada vez mais, a atuação de Organizações não governamentais (ONGs) e de protetores independentes que normalmente abrigam mais animais do que tem condições financeiras de manter. (Souza e Reis, 2020 p.1)</w:t>
+      </w:r>
+    </w:p>
+    <w:p>
+      <w:r>
         <w:lastRenderedPageBreak/>
+        <w:t>Boa parte das ações solidárias se devem ao fato dos movimentos que acontecem pela internet, como apelos, campanhas, e movimentos que protestam em prol de diversas causas.</w:t>
+      </w:r>
+    </w:p>
+    <w:p>
+      <w:r>
+        <w:t>Uma das pautas mais levantadas nos últimos tempos é a causa animal. Um mutirão de pessoas se mobilizam sempre que há algum tipo de notícia relacionado a maus tratos e abandono de animais. Uma das causas mais levantadas nos últimos tempos é a questão dos fogos de artifício para os nossos “pets”, que são extremamente nocivos para os mesmos.</w:t>
+      </w:r>
+    </w:p>
+    <w:p>
+      <w:r>
+        <w:t>Parte dessas pessoas, se comoveram com várias causas, tornando-se protetores independentes que se voluntariam a ajudar de várias formas as ONGs, como a Sociedade Protetora dos Animais (SPA), que através de redes sociais como o Facebook e o Whatsapp somam dezenas de pessoas voluntárias por cada ONG de cada município.</w:t>
+      </w:r>
+    </w:p>
+    <w:p>
+      <w:r>
+        <w:t>“Na atualidade, o controle populacional se faz necessário por questões relacionadas à saúde coletiva, ao bem-estar animal e à ordem urbana. A grande quantidade de cães soltos nas ruas pode provocar acidentes de trânsito, destruição dos patrimônios público e privado, maus-tratos contra estes animais, doenças transmissíveis e agressões a pessoas “. (Moutinho, Serra, Valente, 2019 p.2)</w:t>
+      </w:r>
+    </w:p>
+    <w:p>
+      <w:r>
+        <w:t>Para controle populacional dos cães e gatos, eram utilizadas estratégias como a eutanásia o que veio a se tornar proibida em alguns estados do Brasil. Diversos municípios brasileiros dos estados de São Paulo, Rio de Janeiro e Minas Gerais, adotaram a esterilização como estratégia de controle ao invés da eutanásia.</w:t>
+      </w:r>
+    </w:p>
+    <w:p>
+      <w:r>
+        <w:t>O abandono de animais se tornou um problema ainda maior para abrigos, ONGs e projetos que acolhem bichos em situação de rua em todo o país. Levantamento da ONG AMPARA Animal, Organização da Sociedade Civil de Interesse Público (OSCIP) que presta ajuda às ONGs e aos protetores independentes da causa animal, concluiu que o número de bichos abandonados no Brasil subiu 61,6% entre julho de 2020 e fevereiro deste ano no país, em relação ao mesmo período do ano anterior. (Linard, 2022)</w:t>
+      </w:r>
+    </w:p>
+    <w:p>
+      <w:r>
+        <w:t xml:space="preserve">“Embora a dificuldade com relação a superlotações das ONGs, houve um aumento expressivo no número de ativistas da causa animal que buscam e lutam para conseguir mais espaço político e cada vez recolher mais recursos para que possam realizar campanhas de vacinação, castração, resgate de animais, conscientização populacional que torna-se um incentivo para </w:t>
+      </w:r>
+      <w:r>
+        <w:lastRenderedPageBreak/>
+        <w:t>que mais pessoas participem de forma voluntária a causa animal”; conforme conversa com o representante da Sociedade Protetora dos Animais de Santa Rita do Sapucaí, Rafael.</w:t>
+      </w:r>
+    </w:p>
+    <w:p/>
+    <w:p>
+      <w:pPr>
+        <w:pStyle w:val="Ttulo2"/>
+      </w:pPr>
+      <w:r>
+        <w:t>2.3</w:t>
+      </w:r>
+      <w:r>
+        <w:t xml:space="preserve"> Arquitetura REST</w:t>
+      </w:r>
+    </w:p>
+    <w:p>
+      <w:r>
+        <w:t>REST (Representation State Transfer) é um estilo de arquitetura proposto por Roy Fielding em sua tese “Architectural Styles and the Design of Network-based Software Architectures” (FIELDING, 2000) que tem como objetivo a criação de uma arquitetura que possa relacionar de forma condizente a WEB com os protocolos HTTP através de estilos arquiteturais.</w:t>
+      </w:r>
+    </w:p>
+    <w:p>
+      <w:r>
+        <w:t>Inúmeros serviços utilizados em nosso cotidiano como, acesso a um portal WEB, compras em lojas de e-commerce, sites de stream entre outro exemplo, demandam dos servidores requisições de inúmeras aplicações com as mais diversas arquiteturas e tecnologia.</w:t>
+      </w:r>
+    </w:p>
+    <w:p>
+      <w:r>
+        <w:t xml:space="preserve">Visando a comunicação entre as partes de forma a unificar a maneira como os dados são requisitados, foram criados os Web Services, que são componentes de software que, por meio </w:t>
+      </w:r>
+      <w:r>
+        <w:t>de padrões</w:t>
+      </w:r>
+      <w:r>
+        <w:t xml:space="preserve"> previamente estabelecidos, fornecem serviços específicos e promovem trocas de informações entre sistemas, independentemente das arquiteturas, tecnologias ou linguagens de programação utilizadas na construção das aplicações envolvidas. (DEITEL H.; DEITEL P., 2010).</w:t>
+      </w:r>
+    </w:p>
+    <w:p>
+      <w:r>
+        <w:t>A arquitetura REST, além de possuir suporte nas principais IDEs presentes no mercado, torna esta arquitetura extremamente utilizada, proporcionando uma gama de soluções em Web Services atendendo as mais diversas necessidades. REST possibilita que seus serviços sejam acessados através de requisições feitas por URL (Uniform Resource Location – Localização Uniforme de Recursos). Esta requisição é direcionada através da aplicação conforme definido pela regra de negócio do projeto, provendo orientações dinâmicas quanto à forma de construção e endereçamento das requisições (RIBEIRO, et al., 2016).</w:t>
+      </w:r>
+    </w:p>
+    <w:p>
+      <w:r>
+        <w:t>Para este projeto, são tratados quatro pontos importantes da arq</w:t>
+      </w:r>
+      <w:r>
+        <w:t>uitetura REST (FRANCISCO, 2016)</w:t>
+      </w:r>
+    </w:p>
+    <w:p>
+      <w:pPr>
+        <w:pStyle w:val="Ttulo3"/>
+      </w:pPr>
+    </w:p>
+    <w:p>
+      <w:pPr>
+        <w:pStyle w:val="Ttulo3"/>
+      </w:pPr>
+      <w:r>
+        <w:t>2.3.1 Arquitetura Cliente-Servidor</w:t>
+      </w:r>
+    </w:p>
+    <w:p>
+      <w:r>
+        <w:t>Fielding (2000) define a arquitetura cliente-servidor como a resposta de uma requisição onde o servidor irá responder com os dados retornados em um formato fixo, ou seja, o cliente ao solicitar um dado ao servidor, sendo que o cliente não terá conhecimento da natureza destes dados, tornando as requisições mais seguras e impedindo que acessos maliciosos ou indevidos sejam realizados ao servidor.</w:t>
+      </w:r>
+    </w:p>
+    <w:p>
+      <w:r>
+        <w:t>Este tipo de acesso aos dados, cria uma forma padronizada de solicitar e tratar os mesmos, simplificando a manutenção e portabilidade destes dados. Desta forma, cria-se um cenário onde uma mesma base de dados possa ser compartilhada entre as aplicações, seja ela WEB ou mobile.</w:t>
+      </w:r>
+    </w:p>
+    <w:p/>
+    <w:p>
+      <w:pPr>
+        <w:pStyle w:val="Ttulo3"/>
+      </w:pPr>
+      <w:r>
+        <w:t>2.3.2 Stateless (Sem Estado)</w:t>
+      </w:r>
+    </w:p>
+    <w:p>
+      <w:r>
+        <w:t>Servidores Stateless, definem que as requisições feitas ao servidor, não mantenha seus estados, criando uma independência de requisições onde uma solicitação não irá necessitar do estado anterior. Portanto, cada requisição cliente-servidor deve conter todas as informações necessárias para que a solicitação possa ocorrer e consequentemente, impede que requisições usufruam de qualquer contexto previamente armazenado no servidor.</w:t>
+      </w:r>
+    </w:p>
+    <w:p>
+      <w:r>
+        <w:t xml:space="preserve">Essas características, segundo Fielding (2000), aumentam a transparência, confiabilidade e escalabilidade da aplicação, já que </w:t>
+      </w:r>
+      <w:r>
+        <w:t>uma nova aplicação</w:t>
+      </w:r>
+      <w:r>
+        <w:t xml:space="preserve"> poderá requisitar as informações sem a dependência de outra e a resposta não terá nem uma interferência por ser independente.</w:t>
+      </w:r>
+    </w:p>
+    <w:p>
+      <w:r>
+        <w:t xml:space="preserve">Em uma situação onde o um cliente deseja realizar uma solicitação ao </w:t>
+      </w:r>
+      <w:r>
+        <w:t>servidor, o</w:t>
+      </w:r>
+      <w:r>
+        <w:t xml:space="preserve"> cliente deve primeiramente encaminhar um token contendo sua solicitação de acesso, assim o servidor o responde validando o seu </w:t>
+      </w:r>
+      <w:r>
+        <w:t>token o</w:t>
+      </w:r>
+      <w:r>
+        <w:t xml:space="preserve"> qual posteriormente é utilizado pelo cliente para validar posteriores solicitações realizadas pelo cliente.</w:t>
+      </w:r>
+    </w:p>
+    <w:p>
+      <w:r>
+        <w:t xml:space="preserve">Em contrapartida, ao se trabalhar com requisições stateless é que as solicitações acabam causando uma sobrecarga no desempenho da rede, devido ao fluxo de dados repetidos e de </w:t>
+      </w:r>
+      <w:r>
+        <w:lastRenderedPageBreak/>
+        <w:t>aumento por interação, já que os dados não podem ser armazenados em um estado anterior e inseridos em um contexto compartilhado (FIELDING, 2000).</w:t>
+      </w:r>
+    </w:p>
+    <w:p>
+      <w:r>
+        <w:t>Para contornar este problema, a arquitetura REST deve possibilitar maneiras para que as requisições sejam armazenadas em cache.</w:t>
+      </w:r>
+    </w:p>
+    <w:p/>
+    <w:p>
+      <w:pPr>
+        <w:pStyle w:val="Ttulo3"/>
+      </w:pPr>
+      <w:r>
+        <w:t>2.3.3</w:t>
+      </w:r>
+      <w:r>
+        <w:t xml:space="preserve">  Cache</w:t>
+      </w:r>
+    </w:p>
+    <w:p>
+      <w:r>
+        <w:t>O cache em uma arquitetura REST tem como papel realizar o balanceamento das cargas de requisições para otimizar o acesso aos dados, desta forma evita-se que o servidor responda solicitações repetidas e gere um fluxo de dados desnecessário evitando o congestionamento da rede. O cache pode ser usado também no servidor que salva recursos frequentemente acessados em memória ou disco, respondendo o cliente em um tempo menor do que se fizesse uma consulta ao banco de dados ou servidor externo (KUWANO, 2018).</w:t>
+      </w:r>
+    </w:p>
+    <w:p>
+      <w:r>
+        <w:t>A limitação dessa abordagem é que só podem ser ‘cacheados’ métodos idempotentes (que não alteram os dados e retornam respostas idênticas ao longo do tempo). Em termos REST, consultas GET podem ser salvas em cache enquanto alteração de dados com POST, PUT, DELETE são exclusivamente processadas pelo servidor, e uma vez que alteram o estado dos dados não podem ser ‘reaproveitadas’ pelo cache. (KUWANO, 2018)</w:t>
+      </w:r>
+    </w:p>
+    <w:p/>
+    <w:p>
+      <w:r>
+        <w:rPr>
+          <w:noProof/>
+        </w:rPr>
         <w:drawing>
           <wp:inline distT="0" distB="0" distL="0" distR="0">
             <wp:extent cx="4953000" cy="2628900"/>
@@ -5031,66 +4990,27 @@
     <w:p>
       <w:pPr>
         <w:pStyle w:val="Legenda"/>
-        <w:rPr>
-          <w:sz w:val="24"/>
-          <w:szCs w:val="24"/>
-        </w:rPr>
-      </w:pPr>
-      <w:bookmarkStart w:id="5" w:name="_Toc98765021"/>
-      <w:r>
-        <w:rPr>
-          <w:sz w:val="24"/>
-          <w:szCs w:val="24"/>
-        </w:rPr>
+      </w:pPr>
+      <w:bookmarkStart w:id="4" w:name="_Toc98765021"/>
+      <w:r>
         <w:t xml:space="preserve">Figura </w:t>
       </w:r>
-      <w:r>
-        <w:rPr>
-          <w:sz w:val="24"/>
-          <w:szCs w:val="24"/>
-        </w:rPr>
-        <w:fldChar w:fldCharType="begin"/>
-      </w:r>
-      <w:r>
-        <w:rPr>
-          <w:sz w:val="24"/>
-          <w:szCs w:val="24"/>
-        </w:rPr>
-        <w:instrText xml:space="preserve"> SEQ Figura \* ARABIC </w:instrText>
-      </w:r>
-      <w:r>
-        <w:rPr>
-          <w:sz w:val="24"/>
-          <w:szCs w:val="24"/>
-        </w:rPr>
-        <w:fldChar w:fldCharType="separate"/>
-      </w:r>
-      <w:r>
-        <w:rPr>
-          <w:noProof/>
-          <w:sz w:val="24"/>
-          <w:szCs w:val="24"/>
-        </w:rPr>
-        <w:t>2</w:t>
-      </w:r>
-      <w:r>
-        <w:rPr>
-          <w:sz w:val="24"/>
-          <w:szCs w:val="24"/>
-        </w:rPr>
-        <w:fldChar w:fldCharType="end"/>
-      </w:r>
-      <w:r>
-        <w:rPr>
-          <w:sz w:val="24"/>
-          <w:szCs w:val="24"/>
-        </w:rPr>
+      <w:fldSimple w:instr=" SEQ Figura \* ARABIC ">
+        <w:r>
+          <w:rPr>
+            <w:noProof/>
+          </w:rPr>
+          <w:t>2</w:t>
+        </w:r>
+      </w:fldSimple>
+      <w:r>
         <w:t>: Trabalhando com Cache</w:t>
       </w:r>
-      <w:bookmarkEnd w:id="5"/>
-    </w:p>
-    <w:p>
-      <w:r>
+      <w:bookmarkEnd w:id="4"/>
+    </w:p>
+    <w:p>
+      <w:r>
+        <w:lastRenderedPageBreak/>
         <w:t>Fonte: Dias (2016, p. 14)</w:t>
       </w:r>
     </w:p>
@@ -5110,7 +5030,10 @@
         <w:pStyle w:val="Ttulo3"/>
       </w:pPr>
       <w:r>
-        <w:t>2.3.5 Sistema em camadas</w:t>
+        <w:t>2.3.4</w:t>
+      </w:r>
+      <w:r>
+        <w:t xml:space="preserve"> Sistema em camadas</w:t>
       </w:r>
     </w:p>
     <w:p>
@@ -5120,19 +5043,16 @@
     </w:p>
     <w:p>
       <w:r>
-        <w:lastRenderedPageBreak/>
         <w:t>Como demonstrado na Figura X, um sistema em camadas realiza primeiramente o acesso a camada de segurança e posteriormente é direcionado para a camada de cache onde ocorre a verificação de dados já armazenados. Caso a solicitação não esteja presente na camada de cache, o servidor encaminha a requisição para as camadas posteriores.</w:t>
       </w:r>
     </w:p>
     <w:p/>
     <w:p>
-      <w:pPr>
-        <w:keepNext/>
-      </w:pPr>
       <w:r>
         <w:rPr>
           <w:noProof/>
         </w:rPr>
+        <w:lastRenderedPageBreak/>
         <w:drawing>
           <wp:inline distT="0" distB="0" distL="0" distR="0">
             <wp:extent cx="5610225" cy="2943225"/>
@@ -5186,55 +5106,23 @@
     <w:p>
       <w:pPr>
         <w:pStyle w:val="Legenda"/>
-        <w:rPr>
-          <w:sz w:val="24"/>
-        </w:rPr>
-      </w:pPr>
-      <w:bookmarkStart w:id="6" w:name="_Toc98765022"/>
-      <w:r>
-        <w:rPr>
-          <w:sz w:val="24"/>
-        </w:rPr>
+      </w:pPr>
+      <w:bookmarkStart w:id="5" w:name="_Toc98765022"/>
+      <w:r>
         <w:t xml:space="preserve">Figura </w:t>
       </w:r>
-      <w:r>
-        <w:rPr>
-          <w:sz w:val="24"/>
-        </w:rPr>
-        <w:fldChar w:fldCharType="begin"/>
-      </w:r>
-      <w:r>
-        <w:rPr>
-          <w:sz w:val="24"/>
-        </w:rPr>
-        <w:instrText xml:space="preserve"> SEQ Figura \* ARABIC </w:instrText>
-      </w:r>
-      <w:r>
-        <w:rPr>
-          <w:sz w:val="24"/>
-        </w:rPr>
-        <w:fldChar w:fldCharType="separate"/>
-      </w:r>
-      <w:r>
-        <w:rPr>
-          <w:noProof/>
-          <w:sz w:val="24"/>
-        </w:rPr>
-        <w:t>3</w:t>
-      </w:r>
-      <w:r>
-        <w:rPr>
-          <w:sz w:val="24"/>
-        </w:rPr>
-        <w:fldChar w:fldCharType="end"/>
-      </w:r>
-      <w:r>
-        <w:rPr>
-          <w:sz w:val="24"/>
-        </w:rPr>
+      <w:fldSimple w:instr=" SEQ Figura \* ARABIC ">
+        <w:r>
+          <w:rPr>
+            <w:noProof/>
+          </w:rPr>
+          <w:t>3</w:t>
+        </w:r>
+      </w:fldSimple>
+      <w:r>
         <w:t>: Sistema em camadas.</w:t>
       </w:r>
-      <w:bookmarkEnd w:id="6"/>
+      <w:bookmarkEnd w:id="5"/>
     </w:p>
     <w:p>
       <w:r>
@@ -5250,13 +5138,7 @@
         <w:pStyle w:val="Ttulo2"/>
       </w:pPr>
       <w:r>
-        <w:t>2.</w:t>
-      </w:r>
-      <w:r>
-        <w:t>4</w:t>
-      </w:r>
-      <w:r>
-        <w:t xml:space="preserve"> WEB COMPONENTS</w:t>
+        <w:t>2.4 WEB COMPONENTS</w:t>
       </w:r>
     </w:p>
     <w:p>
@@ -5269,8 +5151,30 @@
         <w:t>A prática de reutilização de códigos é algo bem recorrente por tornar o processo de desenvolvimento ágil e também por criar um padrão de design nos projetos. Contudo em certos casos como a implementação HTML e seus variados tipos de scripts e estilos, isso acaba se tornando algo mais complexo. Os web componnents buscam uma maneira prática de solucionar estes problemas.</w:t>
       </w:r>
     </w:p>
-    <w:p/>
-    <w:p/>
+    <w:p>
+      <w:pPr>
+        <w:pStyle w:val="Ttulo2"/>
+      </w:pPr>
+      <w:r>
+        <w:t>2.5 SPRING MVC</w:t>
+      </w:r>
+    </w:p>
+    <w:p>
+      <w:r>
+        <w:t xml:space="preserve">O framework Spring, atualmente é um dos frameworks Java mais conhecido e utilizado. Esse framework possibilita a implementação de um grande número de funções, tais como injeção de dependência, persistência de dados e uma implementação para o padrão MVC (Model-View-Controller) voltada para a criação de aplicações WEB (DEVMEDIA, 2014). </w:t>
+      </w:r>
+    </w:p>
+    <w:p>
+      <w:r>
+        <w:lastRenderedPageBreak/>
+        <w:t>A metodologia MVC trás uma visão diferente para elaboração de projetos a qual visa modularizar os componentes e criar um fluxo de interação entre os mesmos sem que interfira na implementação de outras partes. Esta abordagem proporciona um desenvolvimento mais prático, lógico e rápido.</w:t>
+      </w:r>
+    </w:p>
+    <w:p>
+      <w:r>
+        <w:t>Além disso, o framework Spring possui uma vasta quantidade de bibliotecas flexíveis que possibilitam a criação de qualquer tipo de solução. Através das funcionalidades de Inversão de Controles e de Injeção de Dependências, se proporciona inúmeras possibilidades e recursos para projetos orientados a microsserviços, reactives, WEB baseado em nuvem entre outros (SPRING.IO).</w:t>
+      </w:r>
+    </w:p>
     <w:p/>
     <w:p/>
     <w:p/>
@@ -5292,41 +5196,203 @@
       <w:pPr>
         <w:pStyle w:val="Ttulo1"/>
       </w:pPr>
-      <w:bookmarkStart w:id="7" w:name="_Toc97100970"/>
-      <w:bookmarkStart w:id="8" w:name="_Toc192060079"/>
+      <w:bookmarkStart w:id="6" w:name="_Toc97100970"/>
+      <w:bookmarkStart w:id="7" w:name="_Toc192060079"/>
       <w:r>
         <w:lastRenderedPageBreak/>
         <w:t>3 OBJETIVO DO PROJETO</w:t>
       </w:r>
+      <w:bookmarkEnd w:id="6"/>
+    </w:p>
+    <w:p>
+      <w:r>
+        <w:t>Neste capítulo é apresentado a formulação do problema, mostrando a necessidade da realização deste projeto, os objetivos traçados, a justificativa, o público alvo e os níveis de decisão e grupos funcionais atendidos.</w:t>
+      </w:r>
+    </w:p>
+    <w:p/>
+    <w:p>
+      <w:pPr>
+        <w:pStyle w:val="Ttulo2"/>
+      </w:pPr>
+      <w:bookmarkStart w:id="8" w:name="_Toc192060081"/>
+      <w:bookmarkStart w:id="9" w:name="_Toc97100971"/>
+      <w:r>
+        <w:t xml:space="preserve">3.1 </w:t>
+      </w:r>
+      <w:bookmarkEnd w:id="8"/>
+      <w:r>
+        <w:t>FORMULAÇÃO DO PROBLEMA</w:t>
+      </w:r>
+      <w:bookmarkEnd w:id="9"/>
+    </w:p>
+    <w:p>
+      <w:r>
+        <w:t>[Durante o levantamento de ide</w:t>
+      </w:r>
+      <w:r>
+        <w:t>ias para a escolha do projeto, foram identificadas as situações onde o projeto poderia ser útil e aplicável. Descreva qual foi o problema e</w:t>
+      </w:r>
+      <w:r>
+        <w:t>ncontrado e</w:t>
+      </w:r>
+      <w:r>
+        <w:t xml:space="preserve"> </w:t>
+      </w:r>
+      <w:r>
+        <w:t xml:space="preserve">que </w:t>
+      </w:r>
+      <w:r>
+        <w:t xml:space="preserve">se </w:t>
+      </w:r>
+      <w:r>
+        <w:t xml:space="preserve">deseja resolver com </w:t>
+      </w:r>
+      <w:r>
+        <w:t>este</w:t>
+      </w:r>
+      <w:r>
+        <w:t xml:space="preserve"> projeto.</w:t>
+      </w:r>
+      <w:r>
+        <w:t xml:space="preserve"> </w:t>
+      </w:r>
+      <w:r>
+        <w:t>Pode-se descrev</w:t>
+      </w:r>
+      <w:r>
+        <w:t>ê-lo</w:t>
+      </w:r>
+      <w:r>
+        <w:t xml:space="preserve"> seguindo a estrutura: qual é o problema; onde ele acontece; como ele acontece; quando acontece; quem é afetado por ele; quais são as consequências desse problema.</w:t>
+      </w:r>
+      <w:r>
+        <w:t>]</w:t>
+      </w:r>
+    </w:p>
+    <w:p/>
+    <w:p>
+      <w:pPr>
+        <w:pStyle w:val="Ttulo2"/>
+      </w:pPr>
+      <w:bookmarkStart w:id="10" w:name="_Toc97100972"/>
+      <w:r>
+        <w:t>3.2 OBJETIVOS</w:t>
+      </w:r>
+      <w:bookmarkEnd w:id="10"/>
+      <w:r>
+        <w:t xml:space="preserve"> </w:t>
+      </w:r>
+    </w:p>
+    <w:p>
+      <w:r>
+        <w:t>O objetivo geral da aplicação Deu Pet é desenvolver um sistema de software, para plataforma Web e Mobile, que possibilita às ONGs, abrigos e associações protetoras de animais divulgarem os animais resgatados para adoção e também divulgação de campanhas gratuitas para saúde de animais.</w:t>
+      </w:r>
+    </w:p>
+    <w:p>
+      <w:r>
+        <w:t xml:space="preserve">Por meio do aplicativo Web, será intermediado pelas instituições protetoras o processo de adoção e também divulgação de campanhas de saúde animal. Pelo aplicativo Mobile será possível que pessoas interessadas na adoção de animais, encontrem os mesmos que estão disponíveis para adoção em sua cidade; e também que pessoas interessadas nas campanhas gratuitas de saúde para animais se cadastrem para participar da lista de seleção. </w:t>
+      </w:r>
+    </w:p>
+    <w:p>
+      <w:r>
+        <w:t xml:space="preserve">O sistema de software deverá permitir aos seus usuários: </w:t>
+      </w:r>
+    </w:p>
+    <w:p>
+      <w:pPr>
+        <w:pStyle w:val="PargrafodaLista"/>
+        <w:numPr>
+          <w:ilvl w:val="0"/>
+          <w:numId w:val="16"/>
+        </w:numPr>
+      </w:pPr>
+      <w:r>
+        <w:t>Acesso online para cadastro de animais resgatados pelas instituições protetoras.</w:t>
+      </w:r>
+    </w:p>
+    <w:p>
+      <w:pPr>
+        <w:pStyle w:val="PargrafodaLista"/>
+        <w:numPr>
+          <w:ilvl w:val="0"/>
+          <w:numId w:val="16"/>
+        </w:numPr>
+      </w:pPr>
+      <w:r>
+        <w:t>Acesso online para a divulgação de campanhas de saúde para animais pelas instituições protetoras</w:t>
+      </w:r>
+    </w:p>
+    <w:p>
+      <w:pPr>
+        <w:pStyle w:val="PargrafodaLista"/>
+        <w:numPr>
+          <w:ilvl w:val="0"/>
+          <w:numId w:val="16"/>
+        </w:numPr>
+      </w:pPr>
+      <w:r>
+        <w:t xml:space="preserve">Acesso online para o público que busca por adoção de animais. </w:t>
+      </w:r>
+    </w:p>
+    <w:p>
+      <w:pPr>
+        <w:pStyle w:val="PargrafodaLista"/>
+        <w:numPr>
+          <w:ilvl w:val="0"/>
+          <w:numId w:val="16"/>
+        </w:numPr>
+      </w:pPr>
+      <w:r>
+        <w:t>Acesso online para o público que busca por campanhas de saúde para o seu animal.</w:t>
+      </w:r>
+    </w:p>
+    <w:p/>
+    <w:p>
+      <w:pPr>
+        <w:pStyle w:val="Ttulo2"/>
+      </w:pPr>
+      <w:bookmarkStart w:id="11" w:name="_Toc97100973"/>
+      <w:r>
+        <w:t>3.3 JUSTIFICATIVA</w:t>
+      </w:r>
+      <w:bookmarkEnd w:id="11"/>
+      <w:r>
+        <w:t xml:space="preserve"> </w:t>
+      </w:r>
+    </w:p>
+    <w:p>
+      <w:r>
+        <w:t xml:space="preserve">Com base na entrevista realizada à sociedade protetora dos animais de Santa Rita do Sapucaí, é possível averiguar que entre as principais dificuldades, então no topo a falta de adoção dos animais e a divulgação de campanhas de castração gratuitas na cidade. </w:t>
+      </w:r>
+    </w:p>
+    <w:p>
+      <w:r>
+        <w:t>Visto isso, um sistema que facilite a divulgação dos animais abrigados e campanhas de castração, para um público filtrado que está interessado justamente na adoção ou participação das campanhas, ajudará essas instituições a aumentar o fluxo de adoção e diminuição de natalidade dos animais, abrindo assim possibilidade de resgate de novos animais em situação de rua.</w:t>
+      </w:r>
+    </w:p>
+    <w:p/>
+    <w:p>
+      <w:pPr>
+        <w:pStyle w:val="Ttulo2"/>
+      </w:pPr>
+      <w:bookmarkStart w:id="12" w:name="_Toc192060080"/>
+      <w:bookmarkStart w:id="13" w:name="_Toc97100974"/>
       <w:bookmarkEnd w:id="7"/>
-    </w:p>
-    <w:p>
-      <w:r>
-        <w:t>[</w:t>
+      <w:r>
+        <w:t>3.4 PÚBLICO</w:t>
       </w:r>
       <w:r>
         <w:t xml:space="preserve"> </w:t>
       </w:r>
-      <w:r>
-        <w:t>Insira</w:t>
-      </w:r>
-      <w:r>
-        <w:t xml:space="preserve"> uma </w:t>
-      </w:r>
-      <w:r>
-        <w:t>apresentação d</w:t>
-      </w:r>
-      <w:r>
-        <w:t>o assunto tratado neste capítulo</w:t>
-      </w:r>
-      <w:r>
-        <w:t>.</w:t>
-      </w:r>
-      <w:r>
-        <w:t xml:space="preserve"> </w:t>
-      </w:r>
-      <w:r>
-        <w:t>]</w:t>
+      <w:bookmarkEnd w:id="12"/>
+      <w:r>
+        <w:t>DE INTERESSE</w:t>
+      </w:r>
+      <w:bookmarkEnd w:id="13"/>
+    </w:p>
+    <w:p>
+      <w:r>
+        <w:t>A aplicação Web Deu Pet tem como público de interesse, as ONGs, abrigos e associações protetoras dos animais. A aplicação Mobile Deu Pet tem como público de interesse,  pessoas que desejam adotar um animal ou  participar das campanhas de saúde gratuitas para seus animais.</w:t>
       </w:r>
     </w:p>
     <w:p/>
@@ -5334,224 +5400,45 @@
       <w:pPr>
         <w:pStyle w:val="Ttulo2"/>
       </w:pPr>
-      <w:bookmarkStart w:id="9" w:name="_Toc192060081"/>
-      <w:bookmarkStart w:id="10" w:name="_Toc97100971"/>
-      <w:r>
-        <w:t xml:space="preserve">3.1 </w:t>
-      </w:r>
-      <w:bookmarkEnd w:id="9"/>
-      <w:r>
-        <w:t>FORMULAÇÃO DO PROBLEMA</w:t>
-      </w:r>
-      <w:bookmarkEnd w:id="10"/>
-    </w:p>
-    <w:p>
-      <w:r>
-        <w:t>[Durante o levantamento de ide</w:t>
-      </w:r>
-      <w:r>
-        <w:t>ias para a escolha do projeto, foram identificadas as situações onde o projeto poderia ser útil e aplicável. Descreva qual foi o problema e</w:t>
-      </w:r>
-      <w:r>
-        <w:t>ncontrado e</w:t>
-      </w:r>
-      <w:r>
-        <w:t xml:space="preserve"> </w:t>
-      </w:r>
-      <w:r>
-        <w:t xml:space="preserve">que </w:t>
-      </w:r>
-      <w:r>
-        <w:t xml:space="preserve">se </w:t>
-      </w:r>
-      <w:r>
-        <w:t xml:space="preserve">deseja resolver com </w:t>
-      </w:r>
-      <w:r>
-        <w:t>este</w:t>
-      </w:r>
-      <w:r>
-        <w:t xml:space="preserve"> projeto.</w:t>
-      </w:r>
-      <w:r>
-        <w:t xml:space="preserve"> </w:t>
-      </w:r>
-      <w:r>
-        <w:t>Pode-se descrev</w:t>
-      </w:r>
-      <w:r>
-        <w:t>ê-lo</w:t>
-      </w:r>
-      <w:r>
-        <w:t xml:space="preserve"> seguindo a estrutura: qual é o problema; onde ele acontece; como ele acontece; quando acontece; quem é afetado por ele; quais são as consequências desse problema.</w:t>
-      </w:r>
-      <w:r>
-        <w:t>]</w:t>
-      </w:r>
-    </w:p>
-    <w:p/>
-    <w:p>
-      <w:pPr>
-        <w:pStyle w:val="Ttulo2"/>
-      </w:pPr>
-      <w:bookmarkStart w:id="11" w:name="_Toc97100972"/>
-      <w:r>
-        <w:t>3.2 OBJETIVOS</w:t>
-      </w:r>
-      <w:bookmarkEnd w:id="11"/>
-      <w:r>
-        <w:t xml:space="preserve"> </w:t>
-      </w:r>
-    </w:p>
-    <w:p>
-      <w:r>
-        <w:t>[Esta seção diz respeito ao fim que se quer atingir com o projeto. A definição clara d</w:t>
-      </w:r>
-      <w:r>
-        <w:t xml:space="preserve">o objetivo geral e dos </w:t>
-      </w:r>
-      <w:r>
-        <w:t>objetivos específicos é de extrema importância. Deve</w:t>
-      </w:r>
-      <w:r>
-        <w:t>m</w:t>
-      </w:r>
-      <w:r>
-        <w:t>-se definir o objetivo geral e os objetivos específicos, iniciando cada um deles com verbos no infinitivo.]</w:t>
-      </w:r>
-    </w:p>
-    <w:p/>
-    <w:p>
-      <w:pPr>
-        <w:pStyle w:val="Ttulo2"/>
-      </w:pPr>
-      <w:bookmarkStart w:id="12" w:name="_Toc97100973"/>
-      <w:r>
-        <w:t>3.3 JUSTIFICATIVA</w:t>
-      </w:r>
-      <w:bookmarkEnd w:id="12"/>
-      <w:r>
-        <w:t xml:space="preserve"> </w:t>
-      </w:r>
-    </w:p>
-    <w:p>
-      <w:r>
-        <w:t xml:space="preserve">[Explique as razões para a realização do projeto. Pesquise e utilize </w:t>
-      </w:r>
-      <w:r>
-        <w:t xml:space="preserve">as </w:t>
-      </w:r>
-      <w:r>
-        <w:t>informações que ajudam a confirmar a necessidade d</w:t>
-      </w:r>
-      <w:r>
-        <w:t xml:space="preserve">e </w:t>
-      </w:r>
-      <w:r>
-        <w:t>o projeto ser empreendido.</w:t>
-      </w:r>
-      <w:r>
-        <w:t xml:space="preserve"> </w:t>
-      </w:r>
-      <w:r>
-        <w:t>]</w:t>
-      </w:r>
-    </w:p>
-    <w:p/>
-    <w:p>
-      <w:pPr>
-        <w:pStyle w:val="Ttulo2"/>
-      </w:pPr>
-      <w:bookmarkStart w:id="13" w:name="_Toc192060080"/>
-      <w:bookmarkStart w:id="14" w:name="_Toc97100974"/>
-      <w:bookmarkEnd w:id="8"/>
-      <w:r>
-        <w:t>3.4 PÚBLICO</w:t>
-      </w:r>
-      <w:r>
-        <w:t xml:space="preserve"> </w:t>
-      </w:r>
-      <w:bookmarkEnd w:id="13"/>
-      <w:r>
-        <w:t>DE INTERESSE</w:t>
+      <w:bookmarkStart w:id="14" w:name="_Toc97100975"/>
+      <w:r>
+        <w:t>3.5 NÍVEIS DE DECISÃO E GRUPOS FUNCIONAIS ATENDIDOS</w:t>
       </w:r>
       <w:bookmarkEnd w:id="14"/>
     </w:p>
     <w:p>
       <w:r>
-        <w:t>[Descreva</w:t>
-      </w:r>
-      <w:r>
-        <w:t xml:space="preserve"> a organização </w:t>
-      </w:r>
-      <w:r>
-        <w:t>para a qual se destina este projeto</w:t>
-      </w:r>
-      <w:r>
-        <w:t xml:space="preserve"> (ou a quem se destina o projeto</w:t>
-      </w:r>
-      <w:r>
-        <w:t>)</w:t>
-      </w:r>
-      <w:r>
-        <w:t>.</w:t>
-      </w:r>
-      <w:r>
-        <w:t xml:space="preserve"> </w:t>
-      </w:r>
-      <w:r>
-        <w:t>]</w:t>
-      </w:r>
-    </w:p>
-    <w:p/>
-    <w:p/>
-    <w:p>
-      <w:pPr>
-        <w:pStyle w:val="Ttulo2"/>
-      </w:pPr>
-      <w:bookmarkStart w:id="15" w:name="_Toc97100975"/>
+        <w:t>O sistema de software Deu Pet trabalhará em nível operacional.</w:t>
+      </w:r>
+    </w:p>
+    <w:p>
+      <w:pPr>
+        <w:pStyle w:val="PargrafodaLista"/>
+        <w:numPr>
+          <w:ilvl w:val="0"/>
+          <w:numId w:val="17"/>
+        </w:numPr>
+      </w:pPr>
+      <w:r>
+        <w:t xml:space="preserve">O usuário interessado na adoção irá visualizar os dados dos animais, escolhendo aquele que mais lhe agradar. Entretanto, deverá se submeter a uma entrevista com a instituição, para finalizar o processo de adoção. </w:t>
+      </w:r>
+    </w:p>
+    <w:p>
+      <w:pPr>
+        <w:pStyle w:val="PargrafodaLista"/>
+        <w:numPr>
+          <w:ilvl w:val="0"/>
+          <w:numId w:val="17"/>
+        </w:numPr>
+      </w:pPr>
+      <w:r>
+        <w:t xml:space="preserve">O usuário interessado na participação das campanhas de saúde disponíveis, irá sinalizar interesse determinada campanha. Entretanto, será colocado em uma lista de seleção, onde a instituição responsável pela campanha, dado os critérios estabelecidos pela mesma, escolherá os animais mais urgentes para participação da campanha.  </w:t>
+      </w:r>
+    </w:p>
+    <w:p>
       <w:r>
         <w:lastRenderedPageBreak/>
-        <w:t>3.5 NÍVEIS DE DECISÃO E GRUPOS FUNCIONAIS ATENDIDOS</w:t>
-      </w:r>
-      <w:bookmarkEnd w:id="15"/>
-    </w:p>
-    <w:p>
-      <w:r>
-        <w:t>[Con</w:t>
-      </w:r>
-      <w:r>
-        <w:t>siderando os níveis de decisão o</w:t>
-      </w:r>
-      <w:r>
-        <w:t xml:space="preserve">peracional, </w:t>
-      </w:r>
-      <w:r>
-        <w:t>g</w:t>
-      </w:r>
-      <w:r>
-        <w:t>er</w:t>
-      </w:r>
-      <w:r>
-        <w:t xml:space="preserve">encial e </w:t>
-      </w:r>
-      <w:r>
-        <w:t>e</w:t>
-      </w:r>
-      <w:r>
-        <w:t>stratégico, apresente</w:t>
-      </w:r>
-      <w:r>
-        <w:t xml:space="preserve"> quais são os grupos funcionais atingidos pelo projeto (Produção, Marketing, Vendas, etc.) e a expectativa de apoio à tomada de decisão nos diversos níveis</w:t>
-      </w:r>
-      <w:r>
-        <w:t>.</w:t>
-      </w:r>
-      <w:r>
-        <w:t xml:space="preserve"> </w:t>
-      </w:r>
-      <w:r>
-        <w:t>]</w:t>
+        <w:t>Os grupos funcionais atendidos, são as ONGs, instituições protetoras dos animais e abrigos, que anunciarão seus animais para adoção e campanhas de saúde pela aplicação Web e os usuários adotantes / usuários interessados nas campanhas, que acessarão a aplicação Mobile para escolher algum animal para adoção ou participar de alguma campanha de saúde.</w:t>
       </w:r>
     </w:p>
     <w:p/>
@@ -5572,52 +5459,52 @@
       <w:pPr>
         <w:pStyle w:val="Ttulo1"/>
       </w:pPr>
-      <w:bookmarkStart w:id="16" w:name="_Toc97100976"/>
+      <w:bookmarkStart w:id="15" w:name="_Toc97100976"/>
       <w:r>
         <w:lastRenderedPageBreak/>
         <w:t>4 MÉTODOS GERENCIAIS</w:t>
       </w:r>
+      <w:bookmarkEnd w:id="15"/>
+    </w:p>
+    <w:p>
+      <w:r>
+        <w:t>[Insira</w:t>
+      </w:r>
+      <w:r>
+        <w:t xml:space="preserve"> uma </w:t>
+      </w:r>
+      <w:r>
+        <w:t>apresentação</w:t>
+      </w:r>
+      <w:r>
+        <w:t xml:space="preserve"> sobre o assunto tratado neste capítulo</w:t>
+      </w:r>
+      <w:r>
+        <w:t>.</w:t>
+      </w:r>
+      <w:r>
+        <w:t>]</w:t>
+      </w:r>
+    </w:p>
+    <w:p/>
+    <w:p>
+      <w:pPr>
+        <w:pStyle w:val="Ttulo2"/>
+      </w:pPr>
+      <w:bookmarkStart w:id="16" w:name="_Toc97100977"/>
+      <w:r>
+        <w:t>4.</w:t>
+      </w:r>
+      <w:r>
+        <w:t>1</w:t>
+      </w:r>
+      <w:r>
+        <w:t xml:space="preserve"> </w:t>
+      </w:r>
+      <w:r>
+        <w:t>PLANO DE ELABORAÇÃO E GERENCIAMENTO DO PROJETO</w:t>
+      </w:r>
       <w:bookmarkEnd w:id="16"/>
-    </w:p>
-    <w:p>
-      <w:r>
-        <w:t>[Insira</w:t>
-      </w:r>
-      <w:r>
-        <w:t xml:space="preserve"> uma </w:t>
-      </w:r>
-      <w:r>
-        <w:t>apresentação</w:t>
-      </w:r>
-      <w:r>
-        <w:t xml:space="preserve"> sobre o assunto tratado neste capítulo</w:t>
-      </w:r>
-      <w:r>
-        <w:t>.</w:t>
-      </w:r>
-      <w:r>
-        <w:t>]</w:t>
-      </w:r>
-    </w:p>
-    <w:p/>
-    <w:p>
-      <w:pPr>
-        <w:pStyle w:val="Ttulo2"/>
-      </w:pPr>
-      <w:bookmarkStart w:id="17" w:name="_Toc97100977"/>
-      <w:r>
-        <w:t>4.</w:t>
-      </w:r>
-      <w:r>
-        <w:t>1</w:t>
-      </w:r>
-      <w:r>
-        <w:t xml:space="preserve"> </w:t>
-      </w:r>
-      <w:r>
-        <w:t>PLANO DE ELABORAÇÃO E GERENCIAMENTO DO PROJETO</w:t>
-      </w:r>
-      <w:bookmarkEnd w:id="17"/>
     </w:p>
     <w:p>
       <w:r>
@@ -5657,175 +5544,554 @@
       <w:pPr>
         <w:pStyle w:val="Ttulo2"/>
       </w:pPr>
-      <w:bookmarkStart w:id="18" w:name="_Toc97100978"/>
+      <w:bookmarkStart w:id="17" w:name="_Toc97100978"/>
       <w:r>
         <w:t xml:space="preserve">4.2 </w:t>
       </w:r>
       <w:r>
         <w:t>MODELO DE CICLO DE VIDA</w:t>
       </w:r>
+      <w:bookmarkEnd w:id="17"/>
+      <w:r>
+        <w:t xml:space="preserve"> </w:t>
+      </w:r>
+    </w:p>
+    <w:p>
+      <w:r>
+        <w:t>[Descreva o modelo de processo adotado para o desenvolvimento do projeto.</w:t>
+      </w:r>
+      <w:r>
+        <w:t xml:space="preserve"> Detalhe o conceito do modelo de ciclo</w:t>
+      </w:r>
+      <w:r>
+        <w:t xml:space="preserve"> de vida escolhido, as etapas e o cronograma de marcos para as etapas.</w:t>
+      </w:r>
+      <w:r>
+        <w:t xml:space="preserve"> </w:t>
+      </w:r>
+      <w:r>
+        <w:t>]</w:t>
+      </w:r>
+    </w:p>
+    <w:p>
+      <w:pPr>
+        <w:pStyle w:val="Ttulo2"/>
+      </w:pPr>
+    </w:p>
+    <w:p>
+      <w:pPr>
+        <w:pStyle w:val="Ttulo2"/>
+      </w:pPr>
+      <w:bookmarkStart w:id="18" w:name="_Toc97100979"/>
+      <w:r>
+        <w:t>4.</w:t>
+      </w:r>
+      <w:r>
+        <w:t>3</w:t>
+      </w:r>
+      <w:r>
+        <w:t xml:space="preserve"> </w:t>
+      </w:r>
+      <w:r>
+        <w:t>RECURSOS NECESSÁRIOS</w:t>
+      </w:r>
       <w:bookmarkEnd w:id="18"/>
+    </w:p>
+    <w:p>
+      <w:pPr>
+        <w:pStyle w:val="Ttulo3"/>
+        <w:rPr>
+          <w:b w:val="0"/>
+        </w:rPr>
+      </w:pPr>
+      <w:r>
+        <w:rPr>
+          <w:b w:val="0"/>
+        </w:rPr>
+        <w:t>Para a realização desse projeto, são necessários três graduandos em Sistemas de Informação, com conhecimentos em front-end, back-end e PostgreSQL. São eles: Lucas Dias e Silva, Matheus Felipe Souza e Vinicius de Almeida Gonçalves.</w:t>
+      </w:r>
+    </w:p>
+    <w:p>
+      <w:pPr>
+        <w:pStyle w:val="Ttulo3"/>
+        <w:rPr>
+          <w:b w:val="0"/>
+        </w:rPr>
+      </w:pPr>
+      <w:r>
+        <w:rPr>
+          <w:b w:val="0"/>
+        </w:rPr>
+        <w:t>É de responsabilidade de todos os membros, em conjunto: Análise, projeto, confecção deste documento, programação e realização de teste.</w:t>
+      </w:r>
+      <w:bookmarkStart w:id="19" w:name="_GoBack"/>
+      <w:bookmarkEnd w:id="19"/>
+    </w:p>
+    <w:p>
+      <w:pPr>
+        <w:pStyle w:val="Ttulo3"/>
+      </w:pPr>
+      <w:r>
+        <w:t>4.3.2 Recursos de Software</w:t>
+      </w:r>
+    </w:p>
+    <w:p>
+      <w:r>
+        <w:t>Os recursos de software necessários para este projeto:</w:t>
+      </w:r>
+    </w:p>
+    <w:p>
+      <w:pPr>
+        <w:pStyle w:val="PargrafodaLista"/>
+        <w:numPr>
+          <w:ilvl w:val="0"/>
+          <w:numId w:val="18"/>
+        </w:numPr>
+      </w:pPr>
+      <w:r>
+        <w:rPr>
+          <w:color w:val="000000"/>
+        </w:rPr>
+        <w:t>Sistema Operacional Windows 10 de 64 bits;</w:t>
+      </w:r>
+    </w:p>
+    <w:p>
+      <w:pPr>
+        <w:pStyle w:val="PargrafodaLista"/>
+        <w:numPr>
+          <w:ilvl w:val="0"/>
+          <w:numId w:val="18"/>
+        </w:numPr>
+      </w:pPr>
+      <w:r>
+        <w:t>IntelliJ IDEA 2021.3.3</w:t>
+      </w:r>
+    </w:p>
+    <w:p>
+      <w:pPr>
+        <w:pStyle w:val="PargrafodaLista"/>
+        <w:numPr>
+          <w:ilvl w:val="0"/>
+          <w:numId w:val="18"/>
+        </w:numPr>
+      </w:pPr>
+      <w:r>
+        <w:t>PostgreSQL 14;</w:t>
+      </w:r>
+    </w:p>
+    <w:p>
+      <w:pPr>
+        <w:pStyle w:val="PargrafodaLista"/>
+        <w:numPr>
+          <w:ilvl w:val="0"/>
+          <w:numId w:val="18"/>
+        </w:numPr>
+      </w:pPr>
+      <w:r>
+        <w:t>PgAdmin 4 v4.3;</w:t>
+      </w:r>
+    </w:p>
+    <w:p>
+      <w:pPr>
+        <w:pStyle w:val="PargrafodaLista"/>
+        <w:numPr>
+          <w:ilvl w:val="0"/>
+          <w:numId w:val="18"/>
+        </w:numPr>
+      </w:pPr>
+      <w:r>
+        <w:t>Dia 0.97.2</w:t>
+      </w:r>
+    </w:p>
+    <w:p>
+      <w:pPr>
+        <w:pStyle w:val="PargrafodaLista"/>
+        <w:numPr>
+          <w:ilvl w:val="0"/>
+          <w:numId w:val="18"/>
+        </w:numPr>
+      </w:pPr>
+      <w:r>
+        <w:t>Microsoft Excel 2013;</w:t>
+      </w:r>
+    </w:p>
+    <w:p>
+      <w:pPr>
+        <w:pStyle w:val="PargrafodaLista"/>
+        <w:numPr>
+          <w:ilvl w:val="0"/>
+          <w:numId w:val="18"/>
+        </w:numPr>
+      </w:pPr>
+      <w:r>
+        <w:lastRenderedPageBreak/>
+        <w:t>Microsoft Word 2016;</w:t>
+      </w:r>
+    </w:p>
+    <w:p>
+      <w:pPr>
+        <w:pStyle w:val="PargrafodaLista"/>
+        <w:numPr>
+          <w:ilvl w:val="0"/>
+          <w:numId w:val="18"/>
+        </w:numPr>
+      </w:pPr>
+      <w:r>
+        <w:t>WBS Tool 0.9 beta;</w:t>
+      </w:r>
+    </w:p>
+    <w:p>
+      <w:pPr>
+        <w:pStyle w:val="PargrafodaLista"/>
+        <w:numPr>
+          <w:ilvl w:val="0"/>
+          <w:numId w:val="18"/>
+        </w:numPr>
+      </w:pPr>
+      <w:r>
+        <w:t>Google drive;</w:t>
+      </w:r>
+    </w:p>
+    <w:p>
+      <w:pPr>
+        <w:pStyle w:val="PargrafodaLista"/>
+        <w:numPr>
+          <w:ilvl w:val="0"/>
+          <w:numId w:val="18"/>
+        </w:numPr>
+      </w:pPr>
+      <w:r>
+        <w:t>Visual Studio Code 1.32.3;</w:t>
+      </w:r>
+    </w:p>
+    <w:p>
+      <w:pPr>
+        <w:pStyle w:val="PargrafodaLista"/>
+        <w:numPr>
+          <w:ilvl w:val="0"/>
+          <w:numId w:val="18"/>
+        </w:numPr>
+      </w:pPr>
+      <w:r>
+        <w:t>Ideas Modeler 11.96;</w:t>
+      </w:r>
+    </w:p>
+    <w:p>
+      <w:pPr>
+        <w:pStyle w:val="PargrafodaLista"/>
+        <w:numPr>
+          <w:ilvl w:val="0"/>
+          <w:numId w:val="18"/>
+        </w:numPr>
+      </w:pPr>
+      <w:r>
+        <w:t>Postman 7.0.6;</w:t>
+      </w:r>
+    </w:p>
+    <w:p>
+      <w:pPr>
+        <w:pStyle w:val="PargrafodaLista"/>
+        <w:numPr>
+          <w:ilvl w:val="0"/>
+          <w:numId w:val="18"/>
+        </w:numPr>
+      </w:pPr>
+      <w:r>
+        <w:t>Git 2.21.0;</w:t>
+      </w:r>
+    </w:p>
+    <w:p>
+      <w:pPr>
+        <w:pStyle w:val="PargrafodaLista"/>
+        <w:numPr>
+          <w:ilvl w:val="0"/>
+          <w:numId w:val="18"/>
+        </w:numPr>
+      </w:pPr>
+      <w:r>
+        <w:t>Git Hub;</w:t>
+      </w:r>
+    </w:p>
+    <w:p>
+      <w:pPr>
+        <w:pStyle w:val="PargrafodaLista"/>
+        <w:numPr>
+          <w:ilvl w:val="0"/>
+          <w:numId w:val="18"/>
+        </w:numPr>
+      </w:pPr>
+      <w:r>
+        <w:t>Java 8;</w:t>
+      </w:r>
+    </w:p>
+    <w:p>
+      <w:pPr>
+        <w:pStyle w:val="PargrafodaLista"/>
+        <w:numPr>
+          <w:ilvl w:val="0"/>
+          <w:numId w:val="18"/>
+        </w:numPr>
+      </w:pPr>
+      <w:r>
+        <w:t>Bootstrap 4.3.1;</w:t>
+      </w:r>
+    </w:p>
+    <w:p>
+      <w:pPr>
+        <w:pStyle w:val="PargrafodaLista"/>
+        <w:numPr>
+          <w:ilvl w:val="0"/>
+          <w:numId w:val="18"/>
+        </w:numPr>
+      </w:pPr>
+      <w:r>
+        <w:t>Angular 8.3.4;</w:t>
+      </w:r>
+    </w:p>
+    <w:p>
+      <w:pPr>
+        <w:pStyle w:val="PargrafodaLista"/>
+        <w:numPr>
+          <w:ilvl w:val="0"/>
+          <w:numId w:val="18"/>
+        </w:numPr>
+      </w:pPr>
+      <w:r>
+        <w:t>Sublime text 3</w:t>
+      </w:r>
+    </w:p>
+    <w:p>
+      <w:pPr>
+        <w:pStyle w:val="PargrafodaLista"/>
+        <w:numPr>
+          <w:ilvl w:val="0"/>
+          <w:numId w:val="18"/>
+        </w:numPr>
+      </w:pPr>
+      <w:r>
+        <w:t>Discord;</w:t>
+      </w:r>
+    </w:p>
+    <w:p>
+      <w:pPr>
+        <w:pStyle w:val="PargrafodaLista"/>
+        <w:numPr>
+          <w:ilvl w:val="0"/>
+          <w:numId w:val="18"/>
+        </w:numPr>
+      </w:pPr>
+      <w:r>
+        <w:t>Google Forms;</w:t>
+      </w:r>
+    </w:p>
+    <w:p>
+      <w:pPr>
+        <w:pStyle w:val="PargrafodaLista"/>
+        <w:numPr>
+          <w:ilvl w:val="0"/>
+          <w:numId w:val="18"/>
+        </w:numPr>
+      </w:pPr>
+      <w:r>
+        <w:t>Adobe XD;</w:t>
+      </w:r>
+    </w:p>
+    <w:p>
+      <w:pPr>
+        <w:pStyle w:val="PargrafodaLista"/>
+        <w:numPr>
+          <w:ilvl w:val="0"/>
+          <w:numId w:val="18"/>
+        </w:numPr>
+      </w:pPr>
+      <w:r>
+        <w:t>Adobe Photoshop;</w:t>
+      </w:r>
+    </w:p>
+    <w:p>
+      <w:pPr>
+        <w:pStyle w:val="PargrafodaLista"/>
+        <w:numPr>
+          <w:ilvl w:val="0"/>
+          <w:numId w:val="18"/>
+        </w:numPr>
+      </w:pPr>
+      <w:r>
+        <w:t>HTML 5;</w:t>
+      </w:r>
+    </w:p>
+    <w:p>
+      <w:pPr>
+        <w:pStyle w:val="PargrafodaLista"/>
+        <w:numPr>
+          <w:ilvl w:val="0"/>
+          <w:numId w:val="18"/>
+        </w:numPr>
+      </w:pPr>
+      <w:r>
+        <w:t>Javascript;</w:t>
+      </w:r>
+    </w:p>
+    <w:p>
+      <w:pPr>
+        <w:pStyle w:val="PargrafodaLista"/>
+      </w:pPr>
+    </w:p>
+    <w:p>
+      <w:pPr>
+        <w:pStyle w:val="Ttulo3"/>
+      </w:pPr>
+      <w:r>
+        <w:t>4.3.3 Recursos de Hardware</w:t>
+      </w:r>
+    </w:p>
+    <w:p>
+      <w:r>
+        <w:t>Os recursos de hardware necessários para este projeto:</w:t>
+      </w:r>
+    </w:p>
+    <w:p>
+      <w:pPr>
+        <w:pStyle w:val="PargrafodaLista"/>
+        <w:numPr>
+          <w:ilvl w:val="0"/>
+          <w:numId w:val="19"/>
+        </w:numPr>
+      </w:pPr>
+      <w:r>
+        <w:t>2 notebooks com processador i5 de quarta geração (ou superior), memória ram de 4gb (ou superior).</w:t>
+      </w:r>
+    </w:p>
+    <w:p>
+      <w:pPr>
+        <w:pStyle w:val="PargrafodaLista"/>
+        <w:numPr>
+          <w:ilvl w:val="0"/>
+          <w:numId w:val="19"/>
+        </w:numPr>
+      </w:pPr>
+      <w:r>
+        <w:t>1 computador desktop com processador i5 de quarta geração (ou superior), memória ram de 4gb (ou superior).</w:t>
+      </w:r>
+    </w:p>
+    <w:p>
+      <w:pPr>
+        <w:pStyle w:val="PargrafodaLista"/>
+        <w:numPr>
+          <w:ilvl w:val="0"/>
+          <w:numId w:val="19"/>
+        </w:numPr>
+      </w:pPr>
+      <w:r>
+        <w:t>3 mouses ópticos;</w:t>
+      </w:r>
+    </w:p>
+    <w:p>
+      <w:pPr>
+        <w:pStyle w:val="PargrafodaLista"/>
+        <w:numPr>
+          <w:ilvl w:val="0"/>
+          <w:numId w:val="19"/>
+        </w:numPr>
+      </w:pPr>
+      <w:r>
+        <w:t>1 teclado;</w:t>
+      </w:r>
+    </w:p>
+    <w:p>
+      <w:pPr>
+        <w:pStyle w:val="PargrafodaLista"/>
+        <w:numPr>
+          <w:ilvl w:val="0"/>
+          <w:numId w:val="19"/>
+        </w:numPr>
+      </w:pPr>
+      <w:r>
+        <w:t>1 monitor;</w:t>
+      </w:r>
+    </w:p>
+    <w:p>
+      <w:pPr>
+        <w:pStyle w:val="PargrafodaLista"/>
+        <w:numPr>
+          <w:ilvl w:val="0"/>
+          <w:numId w:val="19"/>
+        </w:numPr>
+      </w:pPr>
+      <w:r>
+        <w:t>3 celulares com android;</w:t>
+      </w:r>
+    </w:p>
+    <w:p>
+      <w:pPr>
+        <w:pStyle w:val="Ttulo2"/>
+      </w:pPr>
+      <w:bookmarkStart w:id="20" w:name="_Toc97100980"/>
+      <w:r>
+        <w:lastRenderedPageBreak/>
+        <w:t>4.</w:t>
+      </w:r>
+      <w:r>
+        <w:t>4</w:t>
+      </w:r>
+      <w:r>
+        <w:t xml:space="preserve"> RELATÓRIO DE DESEMPENHO</w:t>
+      </w:r>
+      <w:bookmarkEnd w:id="20"/>
       <w:r>
         <w:t xml:space="preserve"> </w:t>
       </w:r>
     </w:p>
     <w:p>
       <w:r>
-        <w:t>[Descreva o modelo de processo adotado para o desenvolvimento do projeto.</w:t>
-      </w:r>
-      <w:r>
-        <w:t xml:space="preserve"> Detalhe o conceito do modelo de ciclo</w:t>
-      </w:r>
-      <w:r>
-        <w:t xml:space="preserve"> de vida escolhido, as etapas e o cronograma de marcos para as etapas.</w:t>
-      </w:r>
-      <w:r>
         <w:t xml:space="preserve"> </w:t>
       </w:r>
       <w:r>
+        <w:t>[Preench</w:t>
+      </w:r>
+      <w:r>
+        <w:t>a</w:t>
+      </w:r>
+      <w:r>
+        <w:t xml:space="preserve"> a planilha com</w:t>
+      </w:r>
+      <w:r>
+        <w:t xml:space="preserve"> Relatório de Desempenho do Projeto</w:t>
+      </w:r>
+      <w:r>
+        <w:t>. A p</w:t>
+      </w:r>
+      <w:r>
+        <w:t xml:space="preserve">lanilha deve ser entregue </w:t>
+      </w:r>
+      <w:r>
+        <w:t>dentro da pasta do</w:t>
+      </w:r>
+      <w:r>
+        <w:t xml:space="preserve"> </w:t>
+      </w:r>
+      <w:r>
+        <w:t>A</w:t>
+      </w:r>
+      <w:r>
+        <w:t>pêndice</w:t>
+      </w:r>
+      <w:r>
+        <w:t xml:space="preserve"> B.</w:t>
+      </w:r>
+      <w:r>
         <w:t>]</w:t>
       </w:r>
     </w:p>
+    <w:p/>
+    <w:p/>
+    <w:p/>
     <w:p>
       <w:pPr>
         <w:pStyle w:val="Ttulo2"/>
       </w:pPr>
-    </w:p>
-    <w:p>
-      <w:pPr>
-        <w:pStyle w:val="Ttulo2"/>
-      </w:pPr>
-      <w:bookmarkStart w:id="19" w:name="_Toc97100979"/>
-      <w:r>
-        <w:t>4.</w:t>
-      </w:r>
-      <w:r>
-        <w:t>3</w:t>
-      </w:r>
-      <w:r>
-        <w:t xml:space="preserve"> </w:t>
-      </w:r>
-      <w:r>
-        <w:t>RECURSOS NECESSÁRIOS</w:t>
-      </w:r>
-      <w:bookmarkEnd w:id="19"/>
-    </w:p>
-    <w:p>
-      <w:r>
-        <w:t>[Descreva os recursos humanos, de software (incluir tipo de licença</w:t>
-      </w:r>
-      <w:r>
-        <w:t xml:space="preserve"> requerida</w:t>
-      </w:r>
-      <w:r>
-        <w:t>)</w:t>
-      </w:r>
-      <w:r>
-        <w:t xml:space="preserve">, </w:t>
-      </w:r>
-      <w:r>
-        <w:t>de equipamentos físicos necessários</w:t>
-      </w:r>
-      <w:r>
-        <w:t xml:space="preserve"> (hardware), de comunicações e de provedores de serviço</w:t>
-      </w:r>
-      <w:r>
-        <w:t>s em nuvem</w:t>
-      </w:r>
-      <w:r>
-        <w:t xml:space="preserve"> (caso exista</w:t>
-      </w:r>
-      <w:r>
-        <w:t>m</w:t>
-      </w:r>
-      <w:r>
-        <w:t>)</w:t>
-      </w:r>
-      <w:r>
-        <w:t>.</w:t>
-      </w:r>
-      <w:r>
-        <w:t xml:space="preserve"> </w:t>
-      </w:r>
-      <w:r>
-        <w:t>]</w:t>
-      </w:r>
-    </w:p>
-    <w:p>
-      <w:pPr>
-        <w:pStyle w:val="Ttulo3"/>
-      </w:pPr>
-    </w:p>
-    <w:p>
-      <w:pPr>
-        <w:pStyle w:val="Ttulo2"/>
-      </w:pPr>
-      <w:bookmarkStart w:id="20" w:name="_Toc97100980"/>
-      <w:r>
-        <w:t>4.</w:t>
-      </w:r>
-      <w:r>
-        <w:t>4</w:t>
-      </w:r>
-      <w:r>
-        <w:t xml:space="preserve"> RELATÓRIO DE DESEMPENHO</w:t>
-      </w:r>
-      <w:bookmarkEnd w:id="20"/>
-      <w:r>
-        <w:t xml:space="preserve"> </w:t>
-      </w:r>
-    </w:p>
-    <w:p>
-      <w:r>
-        <w:t xml:space="preserve"> </w:t>
-      </w:r>
-      <w:r>
-        <w:t>[Preench</w:t>
-      </w:r>
-      <w:r>
-        <w:t>a</w:t>
-      </w:r>
-      <w:r>
-        <w:t xml:space="preserve"> a planilha com</w:t>
-      </w:r>
-      <w:r>
-        <w:t xml:space="preserve"> Relatório de Desempenho do Projeto</w:t>
-      </w:r>
-      <w:r>
-        <w:t>. A p</w:t>
-      </w:r>
-      <w:r>
-        <w:t xml:space="preserve">lanilha deve ser entregue </w:t>
-      </w:r>
-      <w:r>
-        <w:t>dentro da pasta do</w:t>
-      </w:r>
-      <w:r>
-        <w:t xml:space="preserve"> </w:t>
-      </w:r>
-      <w:r>
-        <w:t>A</w:t>
-      </w:r>
-      <w:r>
-        <w:t>pêndice</w:t>
-      </w:r>
-      <w:r>
-        <w:t xml:space="preserve"> B.</w:t>
-      </w:r>
-      <w:r>
-        <w:t>]</w:t>
-      </w:r>
-    </w:p>
-    <w:p/>
-    <w:p/>
-    <w:p/>
-    <w:p>
-      <w:pPr>
-        <w:pStyle w:val="Ttulo2"/>
-      </w:pPr>
       <w:bookmarkStart w:id="21" w:name="_Toc97100981"/>
       <w:r>
-        <w:lastRenderedPageBreak/>
         <w:t>4.5</w:t>
       </w:r>
       <w:r>
@@ -5888,10 +6154,10 @@
         <w:tblLook w:val="04A0" w:firstRow="1" w:lastRow="0" w:firstColumn="1" w:lastColumn="0" w:noHBand="0" w:noVBand="1"/>
       </w:tblPr>
       <w:tblGrid>
-        <w:gridCol w:w="2692"/>
-        <w:gridCol w:w="1691"/>
-        <w:gridCol w:w="2257"/>
-        <w:gridCol w:w="2257"/>
+        <w:gridCol w:w="3085"/>
+        <w:gridCol w:w="1843"/>
+        <w:gridCol w:w="1843"/>
+        <w:gridCol w:w="2126"/>
       </w:tblGrid>
       <w:tr>
         <w:trPr>
@@ -7311,6 +7577,7 @@
       </w:pPr>
       <w:bookmarkStart w:id="59" w:name="_Toc97101002"/>
       <w:r>
+        <w:lastRenderedPageBreak/>
         <w:t>6.3.2 Dicionário de D</w:t>
       </w:r>
       <w:r>
@@ -7629,9 +7896,6 @@
         <w:t xml:space="preserve"> </w:t>
       </w:r>
       <w:r>
-        <w:rPr>
-          <w:b/>
-        </w:rPr>
         <w:t>Dispõe sobre as sanções penais e administrativas derivadas de condutas e atividades lesivas ao meio ambiente, e dá outras providências</w:t>
       </w:r>
       <w:r>
@@ -7649,9 +7913,6 @@
         <w:t xml:space="preserve"> </w:t>
       </w:r>
       <w:r>
-        <w:rPr>
-          <w:b/>
-        </w:rPr>
         <w:t>Altera a Lei nº 9.605, de 12 de fevereiro de 1998, para aumentar as penas cominadas ao crime de maus-tratos aos animais quando se tratar de cão ou gato</w:t>
       </w:r>
       <w:r>
@@ -7723,21 +7984,21 @@
     </w:p>
     <w:p>
       <w:r>
+        <w:t xml:space="preserve">Walsh, F. (2009). </w:t>
+      </w:r>
+      <w:r>
+        <w:t>Human-animal bonds I- the relational significance of companion animals.Family Process</w:t>
+      </w:r>
+      <w:r>
+        <w:t>, 48, 463-480.</w:t>
+      </w:r>
+      <w:r>
+        <w:t xml:space="preserve"> Acesso em: 17 de Mar. de 2022.</w:t>
+      </w:r>
+    </w:p>
+    <w:p>
+      <w:r>
         <w:lastRenderedPageBreak/>
-        <w:t xml:space="preserve">Walsh, F. (2009). </w:t>
-      </w:r>
-      <w:r>
-        <w:t>Human-animal bonds I- the relational significance of companion animals.Family Process</w:t>
-      </w:r>
-      <w:r>
-        <w:t>, 48, 463-480.</w:t>
-      </w:r>
-      <w:r>
-        <w:t xml:space="preserve"> Acesso em: 17 de Mar. de 2022.</w:t>
-      </w:r>
-    </w:p>
-    <w:p>
-      <w:r>
         <w:t xml:space="preserve">Natoli, E. (1994). </w:t>
       </w:r>
       <w:r>
@@ -7836,7 +8097,6 @@
     </w:p>
     <w:p>
       <w:r>
-        <w:lastRenderedPageBreak/>
         <w:t xml:space="preserve">DEITEL, Paul; DEITEL, Harvey. </w:t>
       </w:r>
       <w:r>
@@ -7851,6 +8111,7 @@
     </w:p>
     <w:p>
       <w:r>
+        <w:lastRenderedPageBreak/>
         <w:t xml:space="preserve">DIAS, Emílio. </w:t>
       </w:r>
       <w:r>
@@ -7917,10 +8178,7 @@
         <w:t>DESENVOLVIMENTO DE UM WEBSITE DE ACOMPANHAMENTO E ADOÇÃO DE ANIMAIS DE RUA</w:t>
       </w:r>
       <w:r>
-        <w:t>. 2018. Trabalho de conclusão de curso (Tecnólogo em Análise e Desenvolvimento de Sistemas,) - UNIVERSIDADE TECNOLÓGICA FEDERAL DO PARANÁ, [S. l.], 2020. Disponível em: http://repositorio.utfpr.edu.br:8080/jspui/bitstream/1/16823/1/PG_COADS_2018_2_0</w:t>
-      </w:r>
-      <w:r>
-        <w:t>3.pdf. Acesso em: 21 mar. 2022.</w:t>
+        <w:t>. 2018. Trabalho de conclusão de curso (Tecnólogo em Análise e Desenvolvimento de Sistemas,) - UNIVERSIDADE TECNOLÓGICA FEDERAL DO PARANÁ, [S. l.], 2020. Disponível em: http://repositorio.utfpr.edu.br:8080/jspui/bitstream/1/16823/1/PG_COADS_2018_2_03.pdf. Acesso em: 21 mar. 2022.</w:t>
       </w:r>
     </w:p>
     <w:p>
@@ -7953,17 +8211,17 @@
     </w:p>
     <w:p>
       <w:r>
+        <w:t xml:space="preserve">SOUZA, Alexandra Caribé de Araújo; REIS, Sérvio Túlio Jacinto. </w:t>
+      </w:r>
+      <w:r>
+        <w:t>Origem e histórico dos animais resgatados e tutelados por ONGs de proteção aos animais, protetores independentes e Associação de protetores de animais da cidade de Salvador/BA.</w:t>
+      </w:r>
+      <w:r>
+        <w:t xml:space="preserve"> Revista Científica de Medicina Veterinária, [S. l.], v. 2, n. 48, p. 5-9, 2018. Disponível em: https://medvep.com.br/wp-content/uploads/2020/06/Origem-e-hist%C3%B3rico-dos-animais-resgatados-e-tutelados-por-ONGs-de-prote%C3%A7%C3%A3o-aos-animais-protetores-</w:t>
+      </w:r>
+      <w:r>
         <w:lastRenderedPageBreak/>
-        <w:t xml:space="preserve">SOUZA, Alexandra Caribé de Araújo; REIS, Sérvio Túlio Jacinto. </w:t>
-      </w:r>
-      <w:r>
-        <w:rPr>
-          <w:b/>
-        </w:rPr>
-        <w:t>Origem e histórico dos animais resgatados e tutelados por ONGs de proteção aos animais, protetores independentes e Associação de protetores de animais da cidade de Salvador/BA.</w:t>
-      </w:r>
-      <w:r>
-        <w:t xml:space="preserve"> Revista Científica de Medicina Veterinária, [S. l.], v. 2, n. 48, p. 5-9, 2018. Disponível em: https://medvep.com.br/wp-content/uploads/2020/06/Origem-e-hist%C3%B3rico-dos-animais-resgatados-e-tutelados-por-ONGs-de-prote%C3%A7%C3%A3o-aos-animais-protetores-independentes-e-Associa%C3%A7%C3%A3o-de-protetores-de-animais-da-cidade-de-Salvador-BA.pdf. Acesso em: 21 mar. 2022.</w:t>
+        <w:t>independentes-e-Associa%C3%A7%C3%A3o-de-protetores-de-animais-da-cidade-de-Salvador-BA.pdf. Acesso em: 21 mar. 2022.</w:t>
       </w:r>
     </w:p>
     <w:p>
@@ -8031,11 +8289,7 @@
         <w:t>logia da Paraíba (IFPB)</w:t>
       </w:r>
       <w:r>
-        <w:t>, 2021. Disponível em: https://repositorio.ifpb.edu.br/bitstream/177683/1484/1/Alberes%20Veloso%20Alves</w:t>
-      </w:r>
-      <w:r>
-        <w:lastRenderedPageBreak/>
-        <w:t>%20Cavalcanti%20-%20Animais%20abandonados%20uma%20perspectiva%20das%20ONGs.pdf. Acesso em: 21 mar. 2022.</w:t>
+        <w:t>, 2021. Disponível em: https://repositorio.ifpb.edu.br/bitstream/177683/1484/1/Alberes%20Veloso%20Alves%20Cavalcanti%20-%20Animais%20abandonados%20uma%20perspectiva%20das%20ONGs.pdf. Acesso em: 21 mar. 2022.</w:t>
       </w:r>
     </w:p>
     <w:p/>
@@ -8445,6 +8699,7 @@
     <w:p/>
     <w:p/>
     <w:p/>
+    <w:p/>
   </w:endnote>
   <w:endnote w:type="continuationSeparator" w:id="0">
     <w:p>
@@ -8452,6 +8707,7 @@
         <w:continuationSeparator/>
       </w:r>
     </w:p>
+    <w:p/>
     <w:p/>
     <w:p/>
     <w:p/>
@@ -8578,6 +8834,7 @@
     <w:p/>
     <w:p/>
     <w:p/>
+    <w:p/>
   </w:footnote>
   <w:footnote w:type="continuationSeparator" w:id="0">
     <w:p>
@@ -8585,6 +8842,7 @@
         <w:continuationSeparator/>
       </w:r>
     </w:p>
+    <w:p/>
     <w:p/>
     <w:p/>
     <w:p/>
@@ -8700,7 +8958,7 @@
           <w:rPr>
             <w:noProof/>
           </w:rPr>
-          <w:t>50</w:t>
+          <w:t>32</w:t>
         </w:r>
         <w:r>
           <w:rPr>
@@ -8761,7 +9019,7 @@
           <w:rPr>
             <w:noProof/>
           </w:rPr>
-          <w:t>vii</w:t>
+          <w:t>xii</w:t>
         </w:r>
         <w:r>
           <w:rPr>
@@ -8903,7 +9161,7 @@
           <w:rPr>
             <w:noProof/>
           </w:rPr>
-          <w:t>28</w:t>
+          <w:t>29</w:t>
         </w:r>
         <w:r>
           <w:rPr>
@@ -9087,6 +9345,95 @@
     </w:lvl>
   </w:abstractNum>
   <w:abstractNum w:abstractNumId="2" w15:restartNumberingAfterBreak="0">
+    <w:nsid w:val="01FF44A2"/>
+    <w:multiLevelType w:val="hybridMultilevel"/>
+    <w:tmpl w:val="BC4AE194"/>
+    <w:lvl w:ilvl="0" w:tplc="199849CE">
+      <w:start w:val="1"/>
+      <w:numFmt w:val="lowerLetter"/>
+      <w:lvlText w:val="%1)"/>
+      <w:lvlJc w:val="left"/>
+      <w:pPr>
+        <w:ind w:left="1068" w:hanging="360"/>
+      </w:pPr>
+      <w:rPr>
+        <w:rFonts w:hint="default"/>
+      </w:rPr>
+    </w:lvl>
+    <w:lvl w:ilvl="1" w:tplc="04160019" w:tentative="1">
+      <w:start w:val="1"/>
+      <w:numFmt w:val="lowerLetter"/>
+      <w:lvlText w:val="%2."/>
+      <w:lvlJc w:val="left"/>
+      <w:pPr>
+        <w:ind w:left="1788" w:hanging="360"/>
+      </w:pPr>
+    </w:lvl>
+    <w:lvl w:ilvl="2" w:tplc="0416001B" w:tentative="1">
+      <w:start w:val="1"/>
+      <w:numFmt w:val="lowerRoman"/>
+      <w:lvlText w:val="%3."/>
+      <w:lvlJc w:val="right"/>
+      <w:pPr>
+        <w:ind w:left="2508" w:hanging="180"/>
+      </w:pPr>
+    </w:lvl>
+    <w:lvl w:ilvl="3" w:tplc="0416000F" w:tentative="1">
+      <w:start w:val="1"/>
+      <w:numFmt w:val="decimal"/>
+      <w:lvlText w:val="%4."/>
+      <w:lvlJc w:val="left"/>
+      <w:pPr>
+        <w:ind w:left="3228" w:hanging="360"/>
+      </w:pPr>
+    </w:lvl>
+    <w:lvl w:ilvl="4" w:tplc="04160019" w:tentative="1">
+      <w:start w:val="1"/>
+      <w:numFmt w:val="lowerLetter"/>
+      <w:lvlText w:val="%5."/>
+      <w:lvlJc w:val="left"/>
+      <w:pPr>
+        <w:ind w:left="3948" w:hanging="360"/>
+      </w:pPr>
+    </w:lvl>
+    <w:lvl w:ilvl="5" w:tplc="0416001B" w:tentative="1">
+      <w:start w:val="1"/>
+      <w:numFmt w:val="lowerRoman"/>
+      <w:lvlText w:val="%6."/>
+      <w:lvlJc w:val="right"/>
+      <w:pPr>
+        <w:ind w:left="4668" w:hanging="180"/>
+      </w:pPr>
+    </w:lvl>
+    <w:lvl w:ilvl="6" w:tplc="0416000F" w:tentative="1">
+      <w:start w:val="1"/>
+      <w:numFmt w:val="decimal"/>
+      <w:lvlText w:val="%7."/>
+      <w:lvlJc w:val="left"/>
+      <w:pPr>
+        <w:ind w:left="5388" w:hanging="360"/>
+      </w:pPr>
+    </w:lvl>
+    <w:lvl w:ilvl="7" w:tplc="04160019" w:tentative="1">
+      <w:start w:val="1"/>
+      <w:numFmt w:val="lowerLetter"/>
+      <w:lvlText w:val="%8."/>
+      <w:lvlJc w:val="left"/>
+      <w:pPr>
+        <w:ind w:left="6108" w:hanging="360"/>
+      </w:pPr>
+    </w:lvl>
+    <w:lvl w:ilvl="8" w:tplc="0416001B" w:tentative="1">
+      <w:start w:val="1"/>
+      <w:numFmt w:val="lowerRoman"/>
+      <w:lvlText w:val="%9."/>
+      <w:lvlJc w:val="right"/>
+      <w:pPr>
+        <w:ind w:left="6828" w:hanging="180"/>
+      </w:pPr>
+    </w:lvl>
+  </w:abstractNum>
+  <w:abstractNum w:abstractNumId="3" w15:restartNumberingAfterBreak="0">
     <w:nsid w:val="14EC4CFF"/>
     <w:multiLevelType w:val="hybridMultilevel"/>
     <w:tmpl w:val="F18636E2"/>
@@ -9202,7 +9549,7 @@
       </w:pPr>
     </w:lvl>
   </w:abstractNum>
-  <w:abstractNum w:abstractNumId="3" w15:restartNumberingAfterBreak="0">
+  <w:abstractNum w:abstractNumId="4" w15:restartNumberingAfterBreak="0">
     <w:nsid w:val="1862130C"/>
     <w:multiLevelType w:val="multilevel"/>
     <w:tmpl w:val="E102CBF2"/>
@@ -9342,7 +9689,7 @@
       </w:rPr>
     </w:lvl>
   </w:abstractNum>
-  <w:abstractNum w:abstractNumId="4" w15:restartNumberingAfterBreak="0">
+  <w:abstractNum w:abstractNumId="5" w15:restartNumberingAfterBreak="0">
     <w:nsid w:val="19F3483E"/>
     <w:multiLevelType w:val="multilevel"/>
     <w:tmpl w:val="7960D292"/>
@@ -9482,7 +9829,7 @@
       </w:rPr>
     </w:lvl>
   </w:abstractNum>
-  <w:abstractNum w:abstractNumId="5" w15:restartNumberingAfterBreak="0">
+  <w:abstractNum w:abstractNumId="6" w15:restartNumberingAfterBreak="0">
     <w:nsid w:val="1FD13A6F"/>
     <w:multiLevelType w:val="multilevel"/>
     <w:tmpl w:val="E40E7E6C"/>
@@ -9622,7 +9969,7 @@
       </w:rPr>
     </w:lvl>
   </w:abstractNum>
-  <w:abstractNum w:abstractNumId="6" w15:restartNumberingAfterBreak="0">
+  <w:abstractNum w:abstractNumId="7" w15:restartNumberingAfterBreak="0">
     <w:nsid w:val="27540B40"/>
     <w:multiLevelType w:val="hybridMultilevel"/>
     <w:tmpl w:val="7E109130"/>
@@ -9711,7 +10058,7 @@
       </w:pPr>
     </w:lvl>
   </w:abstractNum>
-  <w:abstractNum w:abstractNumId="7" w15:restartNumberingAfterBreak="0">
+  <w:abstractNum w:abstractNumId="8" w15:restartNumberingAfterBreak="0">
     <w:nsid w:val="2C8232F4"/>
     <w:multiLevelType w:val="hybridMultilevel"/>
     <w:tmpl w:val="1A56AC36"/>
@@ -9800,7 +10147,96 @@
       </w:pPr>
     </w:lvl>
   </w:abstractNum>
-  <w:abstractNum w:abstractNumId="8" w15:restartNumberingAfterBreak="0">
+  <w:abstractNum w:abstractNumId="9" w15:restartNumberingAfterBreak="0">
+    <w:nsid w:val="30696363"/>
+    <w:multiLevelType w:val="hybridMultilevel"/>
+    <w:tmpl w:val="8368C35A"/>
+    <w:lvl w:ilvl="0" w:tplc="D90055AE">
+      <w:start w:val="1"/>
+      <w:numFmt w:val="lowerLetter"/>
+      <w:lvlText w:val="%1)"/>
+      <w:lvlJc w:val="left"/>
+      <w:pPr>
+        <w:ind w:left="1068" w:hanging="360"/>
+      </w:pPr>
+      <w:rPr>
+        <w:rFonts w:hint="default"/>
+      </w:rPr>
+    </w:lvl>
+    <w:lvl w:ilvl="1" w:tplc="04160019" w:tentative="1">
+      <w:start w:val="1"/>
+      <w:numFmt w:val="lowerLetter"/>
+      <w:lvlText w:val="%2."/>
+      <w:lvlJc w:val="left"/>
+      <w:pPr>
+        <w:ind w:left="1788" w:hanging="360"/>
+      </w:pPr>
+    </w:lvl>
+    <w:lvl w:ilvl="2" w:tplc="0416001B" w:tentative="1">
+      <w:start w:val="1"/>
+      <w:numFmt w:val="lowerRoman"/>
+      <w:lvlText w:val="%3."/>
+      <w:lvlJc w:val="right"/>
+      <w:pPr>
+        <w:ind w:left="2508" w:hanging="180"/>
+      </w:pPr>
+    </w:lvl>
+    <w:lvl w:ilvl="3" w:tplc="0416000F" w:tentative="1">
+      <w:start w:val="1"/>
+      <w:numFmt w:val="decimal"/>
+      <w:lvlText w:val="%4."/>
+      <w:lvlJc w:val="left"/>
+      <w:pPr>
+        <w:ind w:left="3228" w:hanging="360"/>
+      </w:pPr>
+    </w:lvl>
+    <w:lvl w:ilvl="4" w:tplc="04160019" w:tentative="1">
+      <w:start w:val="1"/>
+      <w:numFmt w:val="lowerLetter"/>
+      <w:lvlText w:val="%5."/>
+      <w:lvlJc w:val="left"/>
+      <w:pPr>
+        <w:ind w:left="3948" w:hanging="360"/>
+      </w:pPr>
+    </w:lvl>
+    <w:lvl w:ilvl="5" w:tplc="0416001B" w:tentative="1">
+      <w:start w:val="1"/>
+      <w:numFmt w:val="lowerRoman"/>
+      <w:lvlText w:val="%6."/>
+      <w:lvlJc w:val="right"/>
+      <w:pPr>
+        <w:ind w:left="4668" w:hanging="180"/>
+      </w:pPr>
+    </w:lvl>
+    <w:lvl w:ilvl="6" w:tplc="0416000F" w:tentative="1">
+      <w:start w:val="1"/>
+      <w:numFmt w:val="decimal"/>
+      <w:lvlText w:val="%7."/>
+      <w:lvlJc w:val="left"/>
+      <w:pPr>
+        <w:ind w:left="5388" w:hanging="360"/>
+      </w:pPr>
+    </w:lvl>
+    <w:lvl w:ilvl="7" w:tplc="04160019" w:tentative="1">
+      <w:start w:val="1"/>
+      <w:numFmt w:val="lowerLetter"/>
+      <w:lvlText w:val="%8."/>
+      <w:lvlJc w:val="left"/>
+      <w:pPr>
+        <w:ind w:left="6108" w:hanging="360"/>
+      </w:pPr>
+    </w:lvl>
+    <w:lvl w:ilvl="8" w:tplc="0416001B" w:tentative="1">
+      <w:start w:val="1"/>
+      <w:numFmt w:val="lowerRoman"/>
+      <w:lvlText w:val="%9."/>
+      <w:lvlJc w:val="right"/>
+      <w:pPr>
+        <w:ind w:left="6828" w:hanging="180"/>
+      </w:pPr>
+    </w:lvl>
+  </w:abstractNum>
+  <w:abstractNum w:abstractNumId="10" w15:restartNumberingAfterBreak="0">
     <w:nsid w:val="34E26EA6"/>
     <w:multiLevelType w:val="multilevel"/>
     <w:tmpl w:val="3C58877C"/>
@@ -9940,7 +10376,96 @@
       </w:rPr>
     </w:lvl>
   </w:abstractNum>
-  <w:abstractNum w:abstractNumId="9" w15:restartNumberingAfterBreak="0">
+  <w:abstractNum w:abstractNumId="11" w15:restartNumberingAfterBreak="0">
+    <w:nsid w:val="36616025"/>
+    <w:multiLevelType w:val="hybridMultilevel"/>
+    <w:tmpl w:val="04EAFA38"/>
+    <w:lvl w:ilvl="0" w:tplc="E83E1B70">
+      <w:start w:val="1"/>
+      <w:numFmt w:val="lowerLetter"/>
+      <w:lvlText w:val="%1)"/>
+      <w:lvlJc w:val="left"/>
+      <w:pPr>
+        <w:ind w:left="1068" w:hanging="360"/>
+      </w:pPr>
+      <w:rPr>
+        <w:rFonts w:hint="default"/>
+      </w:rPr>
+    </w:lvl>
+    <w:lvl w:ilvl="1" w:tplc="04160019" w:tentative="1">
+      <w:start w:val="1"/>
+      <w:numFmt w:val="lowerLetter"/>
+      <w:lvlText w:val="%2."/>
+      <w:lvlJc w:val="left"/>
+      <w:pPr>
+        <w:ind w:left="1788" w:hanging="360"/>
+      </w:pPr>
+    </w:lvl>
+    <w:lvl w:ilvl="2" w:tplc="0416001B" w:tentative="1">
+      <w:start w:val="1"/>
+      <w:numFmt w:val="lowerRoman"/>
+      <w:lvlText w:val="%3."/>
+      <w:lvlJc w:val="right"/>
+      <w:pPr>
+        <w:ind w:left="2508" w:hanging="180"/>
+      </w:pPr>
+    </w:lvl>
+    <w:lvl w:ilvl="3" w:tplc="0416000F" w:tentative="1">
+      <w:start w:val="1"/>
+      <w:numFmt w:val="decimal"/>
+      <w:lvlText w:val="%4."/>
+      <w:lvlJc w:val="left"/>
+      <w:pPr>
+        <w:ind w:left="3228" w:hanging="360"/>
+      </w:pPr>
+    </w:lvl>
+    <w:lvl w:ilvl="4" w:tplc="04160019" w:tentative="1">
+      <w:start w:val="1"/>
+      <w:numFmt w:val="lowerLetter"/>
+      <w:lvlText w:val="%5."/>
+      <w:lvlJc w:val="left"/>
+      <w:pPr>
+        <w:ind w:left="3948" w:hanging="360"/>
+      </w:pPr>
+    </w:lvl>
+    <w:lvl w:ilvl="5" w:tplc="0416001B" w:tentative="1">
+      <w:start w:val="1"/>
+      <w:numFmt w:val="lowerRoman"/>
+      <w:lvlText w:val="%6."/>
+      <w:lvlJc w:val="right"/>
+      <w:pPr>
+        <w:ind w:left="4668" w:hanging="180"/>
+      </w:pPr>
+    </w:lvl>
+    <w:lvl w:ilvl="6" w:tplc="0416000F" w:tentative="1">
+      <w:start w:val="1"/>
+      <w:numFmt w:val="decimal"/>
+      <w:lvlText w:val="%7."/>
+      <w:lvlJc w:val="left"/>
+      <w:pPr>
+        <w:ind w:left="5388" w:hanging="360"/>
+      </w:pPr>
+    </w:lvl>
+    <w:lvl w:ilvl="7" w:tplc="04160019" w:tentative="1">
+      <w:start w:val="1"/>
+      <w:numFmt w:val="lowerLetter"/>
+      <w:lvlText w:val="%8."/>
+      <w:lvlJc w:val="left"/>
+      <w:pPr>
+        <w:ind w:left="6108" w:hanging="360"/>
+      </w:pPr>
+    </w:lvl>
+    <w:lvl w:ilvl="8" w:tplc="0416001B" w:tentative="1">
+      <w:start w:val="1"/>
+      <w:numFmt w:val="lowerRoman"/>
+      <w:lvlText w:val="%9."/>
+      <w:lvlJc w:val="right"/>
+      <w:pPr>
+        <w:ind w:left="6828" w:hanging="180"/>
+      </w:pPr>
+    </w:lvl>
+  </w:abstractNum>
+  <w:abstractNum w:abstractNumId="12" w15:restartNumberingAfterBreak="0">
     <w:nsid w:val="39F52A64"/>
     <w:multiLevelType w:val="singleLevel"/>
     <w:tmpl w:val="AE162D36"/>
@@ -9959,7 +10484,7 @@
       </w:rPr>
     </w:lvl>
   </w:abstractNum>
-  <w:abstractNum w:abstractNumId="10" w15:restartNumberingAfterBreak="0">
+  <w:abstractNum w:abstractNumId="13" w15:restartNumberingAfterBreak="0">
     <w:nsid w:val="3EB02082"/>
     <w:multiLevelType w:val="multilevel"/>
     <w:tmpl w:val="A5D200B2"/>
@@ -10099,7 +10624,7 @@
       </w:rPr>
     </w:lvl>
   </w:abstractNum>
-  <w:abstractNum w:abstractNumId="11" w15:restartNumberingAfterBreak="0">
+  <w:abstractNum w:abstractNumId="14" w15:restartNumberingAfterBreak="0">
     <w:nsid w:val="43F26983"/>
     <w:multiLevelType w:val="multilevel"/>
     <w:tmpl w:val="1E482440"/>
@@ -10243,7 +10768,93 @@
       </w:rPr>
     </w:lvl>
   </w:abstractNum>
-  <w:abstractNum w:abstractNumId="12" w15:restartNumberingAfterBreak="0">
+  <w:abstractNum w:abstractNumId="15" w15:restartNumberingAfterBreak="0">
+    <w:nsid w:val="5584027B"/>
+    <w:multiLevelType w:val="hybridMultilevel"/>
+    <w:tmpl w:val="B394E1E2"/>
+    <w:lvl w:ilvl="0" w:tplc="04160017">
+      <w:start w:val="1"/>
+      <w:numFmt w:val="lowerLetter"/>
+      <w:lvlText w:val="%1)"/>
+      <w:lvlJc w:val="left"/>
+      <w:pPr>
+        <w:ind w:left="720" w:hanging="360"/>
+      </w:pPr>
+    </w:lvl>
+    <w:lvl w:ilvl="1" w:tplc="04160019" w:tentative="1">
+      <w:start w:val="1"/>
+      <w:numFmt w:val="lowerLetter"/>
+      <w:lvlText w:val="%2."/>
+      <w:lvlJc w:val="left"/>
+      <w:pPr>
+        <w:ind w:left="1440" w:hanging="360"/>
+      </w:pPr>
+    </w:lvl>
+    <w:lvl w:ilvl="2" w:tplc="0416001B" w:tentative="1">
+      <w:start w:val="1"/>
+      <w:numFmt w:val="lowerRoman"/>
+      <w:lvlText w:val="%3."/>
+      <w:lvlJc w:val="right"/>
+      <w:pPr>
+        <w:ind w:left="2160" w:hanging="180"/>
+      </w:pPr>
+    </w:lvl>
+    <w:lvl w:ilvl="3" w:tplc="0416000F" w:tentative="1">
+      <w:start w:val="1"/>
+      <w:numFmt w:val="decimal"/>
+      <w:lvlText w:val="%4."/>
+      <w:lvlJc w:val="left"/>
+      <w:pPr>
+        <w:ind w:left="2880" w:hanging="360"/>
+      </w:pPr>
+    </w:lvl>
+    <w:lvl w:ilvl="4" w:tplc="04160019" w:tentative="1">
+      <w:start w:val="1"/>
+      <w:numFmt w:val="lowerLetter"/>
+      <w:lvlText w:val="%5."/>
+      <w:lvlJc w:val="left"/>
+      <w:pPr>
+        <w:ind w:left="3600" w:hanging="360"/>
+      </w:pPr>
+    </w:lvl>
+    <w:lvl w:ilvl="5" w:tplc="0416001B" w:tentative="1">
+      <w:start w:val="1"/>
+      <w:numFmt w:val="lowerRoman"/>
+      <w:lvlText w:val="%6."/>
+      <w:lvlJc w:val="right"/>
+      <w:pPr>
+        <w:ind w:left="4320" w:hanging="180"/>
+      </w:pPr>
+    </w:lvl>
+    <w:lvl w:ilvl="6" w:tplc="0416000F" w:tentative="1">
+      <w:start w:val="1"/>
+      <w:numFmt w:val="decimal"/>
+      <w:lvlText w:val="%7."/>
+      <w:lvlJc w:val="left"/>
+      <w:pPr>
+        <w:ind w:left="5040" w:hanging="360"/>
+      </w:pPr>
+    </w:lvl>
+    <w:lvl w:ilvl="7" w:tplc="04160019" w:tentative="1">
+      <w:start w:val="1"/>
+      <w:numFmt w:val="lowerLetter"/>
+      <w:lvlText w:val="%8."/>
+      <w:lvlJc w:val="left"/>
+      <w:pPr>
+        <w:ind w:left="5760" w:hanging="360"/>
+      </w:pPr>
+    </w:lvl>
+    <w:lvl w:ilvl="8" w:tplc="0416001B" w:tentative="1">
+      <w:start w:val="1"/>
+      <w:numFmt w:val="lowerRoman"/>
+      <w:lvlText w:val="%9."/>
+      <w:lvlJc w:val="right"/>
+      <w:pPr>
+        <w:ind w:left="6480" w:hanging="180"/>
+      </w:pPr>
+    </w:lvl>
+  </w:abstractNum>
+  <w:abstractNum w:abstractNumId="16" w15:restartNumberingAfterBreak="0">
     <w:nsid w:val="5F2F46EB"/>
     <w:multiLevelType w:val="multilevel"/>
     <w:tmpl w:val="D4DCBC9C"/>
@@ -10383,7 +10994,7 @@
       </w:rPr>
     </w:lvl>
   </w:abstractNum>
-  <w:abstractNum w:abstractNumId="13" w15:restartNumberingAfterBreak="0">
+  <w:abstractNum w:abstractNumId="17" w15:restartNumberingAfterBreak="0">
     <w:nsid w:val="63447252"/>
     <w:multiLevelType w:val="hybridMultilevel"/>
     <w:tmpl w:val="CCF684C8"/>
@@ -10499,7 +11110,7 @@
       </w:pPr>
     </w:lvl>
   </w:abstractNum>
-  <w:abstractNum w:abstractNumId="14" w15:restartNumberingAfterBreak="0">
+  <w:abstractNum w:abstractNumId="18" w15:restartNumberingAfterBreak="0">
     <w:nsid w:val="729A5C18"/>
     <w:multiLevelType w:val="singleLevel"/>
     <w:tmpl w:val="AE162D36"/>
@@ -10519,49 +11130,61 @@
     </w:lvl>
   </w:abstractNum>
   <w:num w:numId="1">
-    <w:abstractNumId w:val="2"/>
+    <w:abstractNumId w:val="3"/>
   </w:num>
   <w:num w:numId="2">
-    <w:abstractNumId w:val="13"/>
+    <w:abstractNumId w:val="17"/>
   </w:num>
   <w:num w:numId="3">
-    <w:abstractNumId w:val="11"/>
+    <w:abstractNumId w:val="14"/>
   </w:num>
   <w:num w:numId="4">
-    <w:abstractNumId w:val="5"/>
+    <w:abstractNumId w:val="6"/>
   </w:num>
   <w:num w:numId="5">
     <w:abstractNumId w:val="1"/>
   </w:num>
   <w:num w:numId="6">
-    <w:abstractNumId w:val="8"/>
+    <w:abstractNumId w:val="10"/>
   </w:num>
   <w:num w:numId="7">
-    <w:abstractNumId w:val="4"/>
+    <w:abstractNumId w:val="5"/>
   </w:num>
   <w:num w:numId="8">
-    <w:abstractNumId w:val="12"/>
+    <w:abstractNumId w:val="16"/>
   </w:num>
   <w:num w:numId="9">
-    <w:abstractNumId w:val="3"/>
+    <w:abstractNumId w:val="4"/>
   </w:num>
   <w:num w:numId="10">
     <w:abstractNumId w:val="0"/>
   </w:num>
   <w:num w:numId="11">
-    <w:abstractNumId w:val="10"/>
+    <w:abstractNumId w:val="13"/>
   </w:num>
   <w:num w:numId="12">
+    <w:abstractNumId w:val="12"/>
+  </w:num>
+  <w:num w:numId="13">
+    <w:abstractNumId w:val="18"/>
+  </w:num>
+  <w:num w:numId="14">
+    <w:abstractNumId w:val="8"/>
+  </w:num>
+  <w:num w:numId="15">
+    <w:abstractNumId w:val="7"/>
+  </w:num>
+  <w:num w:numId="16">
+    <w:abstractNumId w:val="2"/>
+  </w:num>
+  <w:num w:numId="17">
     <w:abstractNumId w:val="9"/>
   </w:num>
-  <w:num w:numId="13">
-    <w:abstractNumId w:val="14"/>
+  <w:num w:numId="18">
+    <w:abstractNumId w:val="15"/>
   </w:num>
-  <w:num w:numId="14">
-    <w:abstractNumId w:val="7"/>
-  </w:num>
-  <w:num w:numId="15">
-    <w:abstractNumId w:val="6"/>
+  <w:num w:numId="19">
+    <w:abstractNumId w:val="11"/>
   </w:num>
 </w:numbering>
 </file>
@@ -10954,10 +11577,9 @@
     <w:name w:val="Normal"/>
     <w:autoRedefine/>
     <w:qFormat/>
-    <w:rsid w:val="003E7FF4"/>
+    <w:rsid w:val="00DB52C0"/>
     <w:pPr>
       <w:spacing w:after="240" w:line="360" w:lineRule="auto"/>
-      <w:ind w:left="708"/>
       <w:jc w:val="both"/>
     </w:pPr>
     <w:rPr>
@@ -11424,7 +12046,6 @@
     <w:pPr>
       <w:keepLines/>
       <w:spacing w:before="240" w:after="0" w:line="259" w:lineRule="auto"/>
-      <w:ind w:left="0"/>
       <w:jc w:val="left"/>
       <w:outlineLvl w:val="9"/>
     </w:pPr>
@@ -11730,7 +12351,7 @@
 </file>
 
 <file path=customXml/itemProps1.xml><?xml version="1.0" encoding="utf-8"?>
-<ds:datastoreItem xmlns:ds="http://schemas.openxmlformats.org/officeDocument/2006/customXml" ds:itemID="{E15F94B7-881A-42B4-95C5-1D82653EE9A6}">
+<ds:datastoreItem xmlns:ds="http://schemas.openxmlformats.org/officeDocument/2006/customXml" ds:itemID="{B4D2BD22-27E9-4458-B384-1DC14497CC0C}">
   <ds:schemaRefs>
     <ds:schemaRef ds:uri="http://schemas.openxmlformats.org/officeDocument/2006/bibliography"/>
   </ds:schemaRefs>

</xml_diff>

<commit_message>
doc: Alterado siglas documento oficial
</commit_message>
<xml_diff>
--- a/PFC_Doc_2022/PFC_Deu Pet_v1.0.docx
+++ b/PFC_Doc_2022/PFC_Deu Pet_v1.0.docx
@@ -240,24 +240,99 @@
         <w:rPr>
           <w:noProof/>
         </w:rPr>
-        <w:pict>
-          <v:shapetype id="_x0000_t202" coordsize="21600,21600" o:spt="202" path="m,l,21600r21600,l21600,xe">
-            <v:stroke joinstyle="miter"/>
-            <v:path gradientshapeok="t" o:connecttype="rect"/>
-          </v:shapetype>
-          <v:shape id="_x0000_s1034" type="#_x0000_t202" style="position:absolute;left:0;text-align:left;margin-left:162.15pt;margin-top:20.15pt;width:287.4pt;height:2in;z-index:251660800" strokecolor="white [3212]">
-            <v:textbox style="mso-next-textbox:#_x0000_s1034">
-              <w:txbxContent>
-                <w:p>
-                  <w:r>
-                    <w:t>Projeto de final de curso apresentado a FAI – Centro de Ensino Superior em Gestão, Tecnologia e Educação, como requisito parcial para obtenção do Título de Bacharel em Sistemas de Informação, sob a orientação da profa. Eunice Gomes de Siqueira.</w:t>
-                  </w:r>
-                </w:p>
-                <w:p/>
-              </w:txbxContent>
-            </v:textbox>
-          </v:shape>
-        </w:pict>
+        <mc:AlternateContent>
+          <mc:Choice Requires="wps">
+            <w:drawing>
+              <wp:anchor distT="0" distB="0" distL="114300" distR="114300" simplePos="0" relativeHeight="251660800" behindDoc="0" locked="0" layoutInCell="1" allowOverlap="1">
+                <wp:simplePos x="0" y="0"/>
+                <wp:positionH relativeFrom="column">
+                  <wp:posOffset>2059305</wp:posOffset>
+                </wp:positionH>
+                <wp:positionV relativeFrom="paragraph">
+                  <wp:posOffset>255905</wp:posOffset>
+                </wp:positionV>
+                <wp:extent cx="3649980" cy="1828800"/>
+                <wp:effectExtent l="5715" t="10160" r="11430" b="8890"/>
+                <wp:wrapNone/>
+                <wp:docPr id="4" name="Text Box 10"/>
+                <wp:cNvGraphicFramePr>
+                  <a:graphicFrameLocks xmlns:a="http://schemas.openxmlformats.org/drawingml/2006/main"/>
+                </wp:cNvGraphicFramePr>
+                <a:graphic xmlns:a="http://schemas.openxmlformats.org/drawingml/2006/main">
+                  <a:graphicData uri="http://schemas.microsoft.com/office/word/2010/wordprocessingShape">
+                    <wps:wsp>
+                      <wps:cNvSpPr txBox="1">
+                        <a:spLocks noChangeArrowheads="1"/>
+                      </wps:cNvSpPr>
+                      <wps:spPr bwMode="auto">
+                        <a:xfrm>
+                          <a:off x="0" y="0"/>
+                          <a:ext cx="3649980" cy="1828800"/>
+                        </a:xfrm>
+                        <a:prstGeom prst="rect">
+                          <a:avLst/>
+                        </a:prstGeom>
+                        <a:solidFill>
+                          <a:srgbClr val="FFFFFF"/>
+                        </a:solidFill>
+                        <a:ln w="9525">
+                          <a:solidFill>
+                            <a:schemeClr val="bg1">
+                              <a:lumMod val="100000"/>
+                              <a:lumOff val="0"/>
+                            </a:schemeClr>
+                          </a:solidFill>
+                          <a:miter lim="800000"/>
+                          <a:headEnd/>
+                          <a:tailEnd/>
+                        </a:ln>
+                      </wps:spPr>
+                      <wps:txbx>
+                        <w:txbxContent>
+                          <w:p>
+                            <w:r>
+                              <w:t>Projeto de final de curso apresentado a FAI – Centro de Ensino Superior em Gestão, Tecnologia e Educação, como requisito parcial para obtenção do Título de Bacharel em Sistemas de Informação, sob a orientação da profa. Eunice Gomes de Siqueira.</w:t>
+                            </w:r>
+                          </w:p>
+                          <w:p/>
+                        </w:txbxContent>
+                      </wps:txbx>
+                      <wps:bodyPr rot="0" vert="horz" wrap="square" lIns="91440" tIns="45720" rIns="91440" bIns="45720" anchor="t" anchorCtr="0" upright="1">
+                        <a:noAutofit/>
+                      </wps:bodyPr>
+                    </wps:wsp>
+                  </a:graphicData>
+                </a:graphic>
+                <wp14:sizeRelH relativeFrom="page">
+                  <wp14:pctWidth>0</wp14:pctWidth>
+                </wp14:sizeRelH>
+                <wp14:sizeRelV relativeFrom="page">
+                  <wp14:pctHeight>0</wp14:pctHeight>
+                </wp14:sizeRelV>
+              </wp:anchor>
+            </w:drawing>
+          </mc:Choice>
+          <mc:Fallback>
+            <w:pict>
+              <v:shapetype id="_x0000_t202" coordsize="21600,21600" o:spt="202" path="m,l,21600r21600,l21600,xe">
+                <v:stroke joinstyle="miter"/>
+                <v:path gradientshapeok="t" o:connecttype="rect"/>
+              </v:shapetype>
+              <v:shape id="Text Box 10" o:spid="_x0000_s1026" type="#_x0000_t202" style="position:absolute;left:0;text-align:left;margin-left:162.15pt;margin-top:20.15pt;width:287.4pt;height:2in;z-index:251660800;visibility:visible;mso-wrap-style:square;mso-width-percent:0;mso-height-percent:0;mso-wrap-distance-left:9pt;mso-wrap-distance-top:0;mso-wrap-distance-right:9pt;mso-wrap-distance-bottom:0;mso-position-horizontal:absolute;mso-position-horizontal-relative:text;mso-position-vertical:absolute;mso-position-vertical-relative:text;mso-width-percent:0;mso-height-percent:0;mso-width-relative:page;mso-height-relative:page;v-text-anchor:top" o:gfxdata="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" strokecolor="white [3212]">
+                <v:textbox>
+                  <w:txbxContent>
+                    <w:p>
+                      <w:r>
+                        <w:t>Projeto de final de curso apresentado a FAI – Centro de Ensino Superior em Gestão, Tecnologia e Educação, como requisito parcial para obtenção do Título de Bacharel em Sistemas de Informação, sob a orientação da profa. Eunice Gomes de Siqueira.</w:t>
+                      </w:r>
+                    </w:p>
+                    <w:p/>
+                  </w:txbxContent>
+                </v:textbox>
+              </v:shape>
+            </w:pict>
+          </mc:Fallback>
+        </mc:AlternateContent>
       </w:r>
     </w:p>
     <w:p/>
@@ -510,7 +585,7 @@
               <w:jc w:val="left"/>
             </w:pPr>
             <w:r>
-              <w:t xml:space="preserve">Lucas Dias, Matheus Felipe, </w:t>
+              <w:t xml:space="preserve">Lucas Dias Matheus Felipe </w:t>
             </w:r>
             <w:r>
               <w:t>Vinicius Almeida</w:t>
@@ -1403,147 +1478,491 @@
     </w:p>
     <w:p>
       <w:r>
-        <w:t>(art.) Artigo</w:t>
-      </w:r>
-    </w:p>
-    <w:p>
-      <w:r>
-        <w:t>(FAI)</w:t>
-      </w:r>
-      <w:r>
-        <w:t xml:space="preserve"> Centro de Ensino Superior em Gestão, Tecnologia e Educação</w:t>
-      </w:r>
-    </w:p>
-    <w:p>
-      <w:r>
-        <w:t>(GO)</w:t>
+        <w:t>ABNT</w:t>
+      </w:r>
+      <w:r>
+        <w:tab/>
+      </w:r>
+      <w:r>
+        <w:tab/>
+        <w:t>Associação Brasileira de Normas Técnicas</w:t>
+      </w:r>
+    </w:p>
+    <w:p>
+      <w:pPr>
+        <w:rPr>
+          <w:i/>
+        </w:rPr>
+      </w:pPr>
+      <w:r>
+        <w:t>API</w:t>
+      </w:r>
+      <w:r>
+        <w:tab/>
+      </w:r>
+      <w:r>
+        <w:tab/>
+      </w:r>
+      <w:r>
+        <w:rPr>
+          <w:i/>
+        </w:rPr>
+        <w:t>Application Programming Interface</w:t>
+      </w:r>
+    </w:p>
+    <w:p>
+      <w:r>
+        <w:t>ART</w:t>
+      </w:r>
+      <w:r>
+        <w:tab/>
+      </w:r>
+      <w:r>
+        <w:tab/>
+        <w:t>Artigo</w:t>
+      </w:r>
+    </w:p>
+    <w:p>
+      <w:r>
+        <w:t>CASE</w:t>
+      </w:r>
+      <w:r>
+        <w:tab/>
+      </w:r>
+      <w:r>
+        <w:tab/>
+      </w:r>
+      <w:r>
+        <w:rPr>
+          <w:i/>
+        </w:rPr>
+        <w:t>Computer-Aided Software Engineerring</w:t>
       </w:r>
       <w:r>
         <w:t xml:space="preserve"> </w:t>
       </w:r>
+    </w:p>
+    <w:p>
+      <w:r>
+        <w:t>CPF</w:t>
+      </w:r>
+      <w:r>
+        <w:tab/>
+      </w:r>
+      <w:r>
+        <w:tab/>
+        <w:t>Cadastro de Pessoa Física</w:t>
+      </w:r>
+    </w:p>
+    <w:p>
+      <w:r>
+        <w:t>DER</w:t>
+      </w:r>
+      <w:r>
+        <w:tab/>
+      </w:r>
+      <w:r>
+        <w:tab/>
+        <w:t>Diagrama Entidade e Relacionamento</w:t>
+      </w:r>
+    </w:p>
+    <w:p>
+      <w:r>
+        <w:t>FAI</w:t>
+      </w:r>
+      <w:r>
+        <w:tab/>
+      </w:r>
+      <w:r>
+        <w:tab/>
+        <w:t xml:space="preserve">FAI - </w:t>
+      </w:r>
+      <w:r>
+        <w:t>Centro de Ensino Superior em Gestão, Tecnologia e Educação</w:t>
+      </w:r>
+    </w:p>
+    <w:p>
+      <w:r>
+        <w:t>GO</w:t>
+      </w:r>
+      <w:r>
+        <w:tab/>
+      </w:r>
+      <w:r>
+        <w:tab/>
+      </w:r>
       <w:r>
         <w:t xml:space="preserve">Goiânia </w:t>
       </w:r>
     </w:p>
     <w:p>
-      <w:r>
-        <w:t xml:space="preserve">(HTML) </w:t>
-      </w:r>
-      <w:r>
-        <w:t>Hyper</w:t>
+      <w:pPr>
+        <w:rPr>
+          <w:i/>
+        </w:rPr>
+      </w:pPr>
+      <w:r>
+        <w:t>HTML</w:t>
+      </w:r>
+      <w:r>
+        <w:tab/>
+      </w:r>
+      <w:r>
+        <w:tab/>
+      </w:r>
+      <w:r>
+        <w:rPr>
+          <w:i/>
+        </w:rPr>
+        <w:t>Hyper Text Markup Language</w:t>
+      </w:r>
+    </w:p>
+    <w:p>
+      <w:r>
+        <w:t>HTTP</w:t>
+      </w:r>
+      <w:r>
+        <w:tab/>
+      </w:r>
+      <w:r>
+        <w:tab/>
+      </w:r>
+      <w:r>
+        <w:rPr>
+          <w:i/>
+        </w:rPr>
+        <w:t>HyperText Transfer Protocol</w:t>
+      </w:r>
+    </w:p>
+    <w:p>
+      <w:pPr>
+        <w:rPr>
+          <w:i/>
+        </w:rPr>
+      </w:pPr>
+      <w:r>
+        <w:t>IDE</w:t>
+      </w:r>
+      <w:r>
+        <w:tab/>
+      </w:r>
+      <w:r>
+        <w:tab/>
+      </w:r>
+      <w:r>
+        <w:rPr>
+          <w:i/>
+        </w:rPr>
+        <w:t>Integrated Development Environment</w:t>
+      </w:r>
+    </w:p>
+    <w:p>
+      <w:r>
+        <w:t>MER</w:t>
+      </w:r>
+      <w:r>
+        <w:tab/>
+      </w:r>
+      <w:r>
+        <w:tab/>
+        <w:t>Modelo Entidade Relacionamento</w:t>
+      </w:r>
+    </w:p>
+    <w:p>
+      <w:r>
+        <w:t>MVC</w:t>
+      </w:r>
+      <w:r>
+        <w:tab/>
+      </w:r>
+      <w:r>
+        <w:tab/>
+      </w:r>
+      <w:r>
+        <w:rPr>
+          <w:i/>
+        </w:rPr>
+        <w:t>Model-View-Controller</w:t>
+      </w:r>
+    </w:p>
+    <w:p>
+      <w:pPr>
+        <w:rPr>
+          <w:i/>
+        </w:rPr>
+      </w:pPr>
+      <w:r>
+        <w:t>MVP</w:t>
+      </w:r>
+      <w:r>
+        <w:tab/>
+      </w:r>
+      <w:r>
+        <w:tab/>
+      </w:r>
+      <w:r>
+        <w:rPr>
+          <w:i/>
+        </w:rPr>
+        <w:t>Mininum Viable Product</w:t>
+      </w:r>
+    </w:p>
+    <w:p>
+      <w:r>
+        <w:t>N</w:t>
+      </w:r>
+      <w:r>
+        <w:t>º</w:t>
+      </w:r>
+      <w:r>
+        <w:tab/>
+      </w:r>
+      <w:r>
+        <w:tab/>
+      </w:r>
+      <w:r>
+        <w:t>Numero</w:t>
+      </w:r>
+    </w:p>
+    <w:p>
+      <w:r>
+        <w:t>ONG</w:t>
+      </w:r>
+      <w:r>
+        <w:tab/>
+      </w:r>
+      <w:r>
+        <w:tab/>
+      </w:r>
+      <w:r>
+        <w:t>Organizações não governamentais</w:t>
+      </w:r>
+    </w:p>
+    <w:p>
+      <w:r>
+        <w:t>OSCIP</w:t>
+      </w:r>
+      <w:r>
+        <w:tab/>
+      </w:r>
+      <w:r>
+        <w:tab/>
+      </w:r>
+      <w:r>
+        <w:t xml:space="preserve">Organização da Sociedade Civil de Interesse Público </w:t>
+      </w:r>
+    </w:p>
+    <w:p>
+      <w:r>
+        <w:t>PCU</w:t>
+      </w:r>
+      <w:r>
+        <w:tab/>
+      </w:r>
+      <w:r>
+        <w:tab/>
+        <w:t>Pontos de Casos de Uso</w:t>
+      </w:r>
+    </w:p>
+    <w:p>
+      <w:r>
+        <w:t>PDF</w:t>
+      </w:r>
+      <w:r>
+        <w:tab/>
+      </w:r>
+      <w:r>
+        <w:tab/>
+      </w:r>
+      <w:r>
+        <w:rPr>
+          <w:i/>
+        </w:rPr>
+        <w:t>Portable Document Format</w:t>
+      </w:r>
+    </w:p>
+    <w:p>
+      <w:pPr>
+        <w:rPr>
+          <w:i/>
+        </w:rPr>
+      </w:pPr>
+      <w:r>
+        <w:lastRenderedPageBreak/>
+        <w:t>PMBoK</w:t>
+      </w:r>
+      <w:r>
+        <w:tab/>
+      </w:r>
+      <w:r>
+        <w:rPr>
+          <w:i/>
+        </w:rPr>
+        <w:t>Project Management Body of Knowledge</w:t>
+      </w:r>
+    </w:p>
+    <w:p>
+      <w:r>
+        <w:t>PMI</w:t>
+      </w:r>
+      <w:r>
+        <w:tab/>
+      </w:r>
+      <w:r>
+        <w:tab/>
+      </w:r>
+      <w:r>
+        <w:rPr>
+          <w:i/>
+        </w:rPr>
+        <w:t>Project Management Institute</w:t>
       </w:r>
       <w:r>
         <w:t xml:space="preserve"> </w:t>
       </w:r>
-      <w:r>
-        <w:t>Text Markup Language</w:t>
-      </w:r>
-    </w:p>
-    <w:p>
-      <w:r>
-        <w:t xml:space="preserve">(HTTP) </w:t>
-      </w:r>
-      <w:r>
-        <w:t>HyperText Transfer Protocol</w:t>
-      </w:r>
-    </w:p>
-    <w:p>
-      <w:r>
-        <w:t>(</w:t>
-      </w:r>
-      <w:r>
-        <w:t>IDE</w:t>
-      </w:r>
-      <w:r>
-        <w:t xml:space="preserve">) </w:t>
-      </w:r>
-      <w:r>
-        <w:t>Integrated Development Environment</w:t>
-      </w:r>
-    </w:p>
-    <w:p>
-      <w:r>
-        <w:t>(</w:t>
-      </w:r>
-      <w:r>
-        <w:t>MVC</w:t>
-      </w:r>
-      <w:r>
-        <w:t>) Model-View-Controller</w:t>
-      </w:r>
-    </w:p>
-    <w:p>
-      <w:r>
-        <w:t>(</w:t>
-      </w:r>
-      <w:r>
-        <w:t>nº</w:t>
-      </w:r>
-      <w:r>
-        <w:t>.) Numero</w:t>
-      </w:r>
-    </w:p>
-    <w:p>
-      <w:r>
-        <w:t>(ONGs) Organizações não governamentais</w:t>
-      </w:r>
-    </w:p>
-    <w:p>
-      <w:r>
-        <w:t>(OSCIP)</w:t>
-      </w:r>
-      <w:r>
-        <w:t xml:space="preserve"> </w:t>
-      </w:r>
-      <w:r>
-        <w:t xml:space="preserve">Organização da Sociedade Civil de Interesse Público </w:t>
-      </w:r>
-    </w:p>
-    <w:p>
-      <w:r>
-        <w:t>(PMBoK) Project Management Body of Knowledge</w:t>
-      </w:r>
-    </w:p>
-    <w:p>
-      <w:r>
-        <w:t xml:space="preserve">(PMI) Project Management Institute </w:t>
-      </w:r>
-    </w:p>
-    <w:p>
-      <w:r>
-        <w:t>(</w:t>
-      </w:r>
+    </w:p>
+    <w:p>
+      <w:r>
+        <w:t>RAM</w:t>
+      </w:r>
+      <w:r>
+        <w:tab/>
+      </w:r>
+      <w:r>
+        <w:tab/>
+      </w:r>
+      <w:r>
+        <w:rPr>
+          <w:i/>
+        </w:rPr>
+        <w:t>Random Access Memory</w:t>
+      </w:r>
+      <w:r>
+        <w:t xml:space="preserve"> (Memória de Acesso Aleatório)</w:t>
+      </w:r>
+    </w:p>
+    <w:p>
+      <w:pPr>
+        <w:rPr>
+          <w:i/>
+        </w:rPr>
+      </w:pPr>
       <w:r>
         <w:t>REST</w:t>
       </w:r>
       <w:r>
-        <w:t>) Representation State Transfer</w:t>
-      </w:r>
-    </w:p>
-    <w:p>
-      <w:r>
-        <w:t>(SPA)</w:t>
-      </w:r>
-      <w:r>
-        <w:t xml:space="preserve"> </w:t>
+        <w:tab/>
+      </w:r>
+      <w:r>
+        <w:tab/>
+      </w:r>
+      <w:r>
+        <w:rPr>
+          <w:i/>
+        </w:rPr>
+        <w:t>Representation State Transfer</w:t>
+      </w:r>
+    </w:p>
+    <w:p>
+      <w:r>
+        <w:t>RF</w:t>
+      </w:r>
+      <w:r>
+        <w:tab/>
+      </w:r>
+      <w:r>
+        <w:tab/>
+        <w:t>Requisito Funcional</w:t>
+      </w:r>
+    </w:p>
+    <w:p>
+      <w:r>
+        <w:t>RNF</w:t>
+      </w:r>
+      <w:r>
+        <w:tab/>
+      </w:r>
+      <w:r>
+        <w:tab/>
+        <w:t>Requisito Não Funcional</w:t>
+      </w:r>
+    </w:p>
+    <w:p>
+      <w:r>
+        <w:t>SGBD</w:t>
+      </w:r>
+      <w:r>
+        <w:tab/>
+      </w:r>
+      <w:r>
+        <w:tab/>
+        <w:t>Sistema Gerenciador de Banco de Dados</w:t>
+      </w:r>
+    </w:p>
+    <w:p>
+      <w:r>
+        <w:t>SPA</w:t>
+      </w:r>
+      <w:r>
+        <w:tab/>
+      </w:r>
+      <w:r>
+        <w:tab/>
       </w:r>
       <w:r>
         <w:t xml:space="preserve">Sociedade Protetora dos Animais </w:t>
       </w:r>
     </w:p>
     <w:p>
-      <w:r>
-        <w:t>(</w:t>
-      </w:r>
+      <w:pPr>
+        <w:rPr>
+          <w:i/>
+        </w:rPr>
+      </w:pPr>
+      <w:r>
+        <w:t>UML</w:t>
+      </w:r>
+      <w:r>
+        <w:tab/>
+      </w:r>
+      <w:r>
+        <w:tab/>
+      </w:r>
+      <w:r>
+        <w:rPr>
+          <w:i/>
+        </w:rPr>
+        <w:t>Unified Modeling Language</w:t>
+      </w:r>
+    </w:p>
+    <w:p>
+      <w:pPr>
+        <w:rPr>
+          <w:i/>
+        </w:rPr>
+      </w:pPr>
       <w:r>
         <w:t>URL</w:t>
       </w:r>
       <w:r>
-        <w:t xml:space="preserve">) </w:t>
-      </w:r>
-      <w:r>
+        <w:tab/>
+      </w:r>
+      <w:r>
+        <w:tab/>
+      </w:r>
+      <w:r>
+        <w:rPr>
+          <w:i/>
+        </w:rPr>
         <w:t>Uniform Resource Location</w:t>
       </w:r>
+    </w:p>
+    <w:p>
+      <w:pPr>
+        <w:rPr>
+          <w:i/>
+        </w:rPr>
+      </w:pPr>
       <w:r>
         <w:br w:type="page"/>
       </w:r>
@@ -6307,7 +6726,10 @@
         <w:t>Este docum</w:t>
       </w:r>
       <w:r>
-        <w:t>ento se divide inicialmente em 6</w:t>
+        <w:t xml:space="preserve">ento se divide inicialmente em </w:t>
+      </w:r>
+      <w:r>
+        <w:t>7</w:t>
       </w:r>
       <w:r>
         <w:t xml:space="preserve"> capítulos, sendo que o primeiro capítulo apresentado é a introdução. </w:t>
@@ -6334,31 +6756,23 @@
       </w:r>
     </w:p>
     <w:p>
-      <w:pPr>
-        <w:rPr>
-          <w:color w:val="92D050"/>
-        </w:rPr>
-      </w:pPr>
-      <w:r>
-        <w:rPr>
-          <w:color w:val="92D050"/>
-        </w:rPr>
+      <w:r>
         <w:lastRenderedPageBreak/>
-        <w:t>O capitulo 6...</w:t>
+        <w:t>O capitulo 6 apresenta a arquitetura do sistema de software, a visão estrutural, comportamental, dados e interações.</w:t>
+      </w:r>
+    </w:p>
+    <w:p>
+      <w:r>
+        <w:t xml:space="preserve">O capitulo 7 apresenta a conclusão do projeto, sendo seguido das referências, obras consultadas, apêndices e anexos. </w:t>
+      </w:r>
+      <w:r>
+        <w:t xml:space="preserve"> </w:t>
       </w:r>
     </w:p>
     <w:p>
       <w:r>
         <w:br w:type="page"/>
       </w:r>
-    </w:p>
-    <w:p>
-      <w:pPr>
-        <w:rPr>
-          <w:rFonts w:cs="Arial"/>
-          <w:kern w:val="32"/>
-        </w:rPr>
-      </w:pPr>
     </w:p>
     <w:p>
       <w:pPr>
@@ -6367,6 +6781,7 @@
       <w:bookmarkStart w:id="3" w:name="_Toc97100969"/>
       <w:bookmarkStart w:id="4" w:name="_Toc98865235"/>
       <w:r>
+        <w:lastRenderedPageBreak/>
         <w:t>2 REVISÃO BIBLIOGRÁFICA</w:t>
       </w:r>
       <w:bookmarkEnd w:id="3"/>
@@ -6461,24 +6876,21 @@
         <w:t>sticados, nativos ou exóticos."</w:t>
       </w:r>
       <w:r>
-        <w:t xml:space="preserve">(BRASIL, 1998).E uma nova legislação, a Lei Federal nº 14.064/20, sancionada em setembro, aumentou a pena de detenção </w:t>
-      </w:r>
+        <w:t>(BRASIL, 1998).E uma nova legislação, a Lei Federal nº 14.064/20, sancionada em setembro, aumentou a pena de detenção que era de até um ano para até cinco anos para quem cometer este crime. Além disso, o rito processual passa à vara criminal</w:t>
+      </w:r>
+      <w:r>
+        <w:t xml:space="preserve">, não mais ao juizado especial </w:t>
+      </w:r>
+      <w:r>
+        <w:t>(BRASIL, 2020)</w:t>
+      </w:r>
+      <w:r>
+        <w:t>.</w:t>
+      </w:r>
+    </w:p>
+    <w:p>
       <w:r>
         <w:lastRenderedPageBreak/>
-        <w:t>que era de até um ano para até cinco anos para quem cometer este crime. Além disso, o rito processual passa à vara criminal</w:t>
-      </w:r>
-      <w:r>
-        <w:t xml:space="preserve">, não mais ao juizado especial </w:t>
-      </w:r>
-      <w:r>
-        <w:t>(BRASIL, 2020)</w:t>
-      </w:r>
-      <w:r>
-        <w:t>.</w:t>
-      </w:r>
-    </w:p>
-    <w:p>
-      <w:r>
         <w:t>A população de animais domésticos no Brasil é de cerca de 140 milhões de animais, entre cães, gatos, peixes, aves e répteis e pequenos mamíferos. A maioria é de cachorros (54,2 milhões) e felinos (23,9 milhões), num total de 78,1 milhões de animais. Desses, 5% são animais em condição de vulnerabilidade, o que representa 3,9 milhões de pets. Do total da população em vulnerabilidade, cães representam 69% (2,69 milhões), enquanto os gatos cor</w:t>
       </w:r>
       <w:r>
@@ -6530,24 +6942,21 @@
     </w:p>
     <w:p>
       <w:r>
-        <w:t xml:space="preserve">Os humanos devem agir com os animais pelo princípio da analogia: “Qualquer procedimento ou lesão que seja considerada dolorosa para seres humanos adultos, também o é para animais, </w:t>
-      </w:r>
+        <w:t>Os humanos devem agir com os animais pelo princípio da analogia: “Qualquer procedimento ou lesão que seja considerada dolorosa para seres humanos adultos, também o é para animais, mesmo quando não há uma evidência pate</w:t>
+      </w:r>
+      <w:r>
+        <w:t>nte do comportamento doloroso”.</w:t>
+      </w:r>
+      <w:r>
+        <w:t xml:space="preserve"> (Ricardo Silva, et al., 2018)</w:t>
+      </w:r>
+      <w:r>
+        <w:t>.</w:t>
+      </w:r>
+    </w:p>
+    <w:p>
       <w:r>
         <w:lastRenderedPageBreak/>
-        <w:t>mesmo quando não há uma evidência pate</w:t>
-      </w:r>
-      <w:r>
-        <w:t>nte do comportamento doloroso”.</w:t>
-      </w:r>
-      <w:r>
-        <w:t xml:space="preserve"> (Ricardo Silva, et al., 2018)</w:t>
-      </w:r>
-      <w:r>
-        <w:t>.</w:t>
-      </w:r>
-    </w:p>
-    <w:p>
-      <w:r>
         <w:t>Crime de maus-tratos aos animais é submeter ao Abandono; Agressões físicas, como: espancamento, mutilações, envenenamento; manter o animal preso a correntes ou cordas; manter o animal em locais não-arejados – sem ventilação ou entrada de luz; manter o animal trancado em locais pequenos e sem o menor cuidado com a higiene; utilizar animais em espetáculos que possam submetê-los a pânico ou estresse; capturar animais silvestr</w:t>
       </w:r>
       <w:r>
@@ -6695,30 +7104,33 @@
       </w:pPr>
       <w:bookmarkStart w:id="8" w:name="_Toc98865237"/>
       <w:r>
+        <w:t>2.2</w:t>
+      </w:r>
+      <w:r>
+        <w:t xml:space="preserve"> </w:t>
+      </w:r>
+      <w:bookmarkEnd w:id="8"/>
+      <w:r>
+        <w:t>PAPEL DAS ONGS NA PROTEÇÃO DOS ANIMAIS</w:t>
+      </w:r>
+    </w:p>
+    <w:p>
+      <w:r>
+        <w:t>A superpopulação de animais abandonados demanda, cada vez mais, a atuação de Organizações não governamentais (ONGs) e de protetores independentes que normalmente abrigam mais animais do que tem condições finance</w:t>
+      </w:r>
+      <w:r>
+        <w:t xml:space="preserve">iras de manter </w:t>
+      </w:r>
+      <w:r>
+        <w:t>(Souza e Reis, 2020 p.1)</w:t>
+      </w:r>
+      <w:r>
+        <w:t>.</w:t>
+      </w:r>
+    </w:p>
+    <w:p>
+      <w:r>
         <w:lastRenderedPageBreak/>
-        <w:t>2.2</w:t>
-      </w:r>
-      <w:r>
-        <w:t xml:space="preserve"> ONGS</w:t>
-      </w:r>
-      <w:bookmarkEnd w:id="8"/>
-    </w:p>
-    <w:p>
-      <w:r>
-        <w:t>A superpopulação de animais abandonados demanda, cada vez mais, a atuação de Organizações não governamentais (ONGs) e de protetores independentes que normalmente abrigam mais animais do que tem condições finance</w:t>
-      </w:r>
-      <w:r>
-        <w:t xml:space="preserve">iras de manter </w:t>
-      </w:r>
-      <w:r>
-        <w:t>(Souza e Reis, 2020 p.1)</w:t>
-      </w:r>
-      <w:r>
-        <w:t>.</w:t>
-      </w:r>
-    </w:p>
-    <w:p>
-      <w:r>
         <w:t>Boa parte das ações solidárias se deve</w:t>
       </w:r>
       <w:r>
@@ -6779,11 +7191,7 @@
     </w:p>
     <w:p>
       <w:r>
-        <w:t xml:space="preserve">O abandono de animais se tornou um problema ainda maior para abrigos, ONGs e projetos que acolhem bichos em situação de rua em todo o país. Levantamento da ONG AMPARA Animal, Organização da Sociedade Civil de Interesse Público (OSCIP) que presta ajuda às ONGs e aos protetores independentes da causa animal, concluiu que o número de bichos </w:t>
-      </w:r>
-      <w:r>
-        <w:lastRenderedPageBreak/>
-        <w:t>abandonados no Brasil subiu 61,6% entre julho de 2020 e fevereiro deste ano no país, em relação ao mesmo período do ano anterior (Linard, 2022)</w:t>
+        <w:t>O abandono de animais se tornou um problema ainda maior para abrigos, ONGs e projetos que acolhem bichos em situação de rua em todo o país. Levantamento da ONG AMPARA Animal, Organização da Sociedade Civil de Interesse Público (OSCIP) que presta ajuda às ONGs e aos protetores independentes da causa animal, concluiu que o número de bichos abandonados no Brasil subiu 61,6% entre julho de 2020 e fevereiro deste ano no país, em relação ao mesmo período do ano anterior (Linard, 2022)</w:t>
       </w:r>
       <w:r>
         <w:t>.</w:t>
@@ -6816,6 +7224,7 @@
           <w:sz w:val="20"/>
           <w:szCs w:val="20"/>
         </w:rPr>
+        <w:lastRenderedPageBreak/>
         <w:t>Embora a dificuldade com relação a superlotações das ONGs, houve um aumento expressivo no número de ativistas da causa animal que buscam e lutam para conseguir mais espaço político e cada vez recolher mais recursos para que possam realizar campanhas de vacinação, castração, resgate de animais, conscientização populacional que torna-se um incentivo para que mais pessoas participem de fo</w:t>
       </w:r>
       <w:r>
@@ -6863,106 +7272,98 @@
     </w:p>
     <w:p>
       <w:r>
-        <w:t xml:space="preserve">A arquitetura REST, além de possuir suporte nas principais IDEs presentes no mercado, torna esta arquitetura extremamente utilizada, proporcionando uma gama de soluções em Web Services atendendo as mais diversas necessidades. REST possibilita que seus serviços sejam </w:t>
-      </w:r>
+        <w:t>A arquitetura REST, além de possuir suporte nas principais IDEs presentes no mercado, torna esta arquitetura extremamente utilizada, proporcionando uma gama de soluções em Web Services atendendo as mais diversas necessidades. REST possibilita que seus serviços sejam acessados através de requisições feitas por URL (Uniform Resource Location – Localização Uniforme de Recursos). Esta requisição é direcionada através da aplicação conforme definido pela regra de negócio do projeto, provendo orientações dinâmicas quanto à forma de construção e endereçamento das requisições (RIBEIRO, et al., 2016).</w:t>
+      </w:r>
+    </w:p>
+    <w:p>
+      <w:r>
+        <w:t>Para este projeto, são tratados quatro pontos importantes da arq</w:t>
+      </w:r>
+      <w:r>
+        <w:t>uitetura REST (FRANCISCO, 2016)</w:t>
+      </w:r>
+    </w:p>
+    <w:p/>
+    <w:p>
+      <w:pPr>
+        <w:pStyle w:val="Ttulo3"/>
+      </w:pPr>
+      <w:bookmarkStart w:id="10" w:name="_Toc98865239"/>
+      <w:r>
+        <w:t>2.3.1 Arquitetura Cliente-Servidor</w:t>
+      </w:r>
+      <w:bookmarkEnd w:id="10"/>
+    </w:p>
+    <w:p>
+      <w:r>
+        <w:t>Fielding (2000) define a arquitetura cliente-servidor como a resposta de uma requisição onde o servidor irá responder com os dados retornados em um formato fixo, ou seja, o cliente ao solicitar um dado ao servidor, sendo que o cliente não terá conhecimento da natureza destes dados, tornando as requisições mais seguras e impedindo que acessos maliciosos ou indevidos sejam realizados ao servidor.</w:t>
+      </w:r>
+    </w:p>
+    <w:p>
+      <w:r>
+        <w:t>Este tipo de acesso aos dados, cria uma forma padronizada de solicitar e tratar os mesmos, simplificando a manutenção e portabilidade destes dados. Desta forma, cria-se um cenário onde uma mesma base de dados possa ser compartilhada entre as aplicações, seja ela WEB ou mobile.</w:t>
+      </w:r>
+    </w:p>
+    <w:p/>
+    <w:p>
+      <w:pPr>
+        <w:pStyle w:val="Ttulo3"/>
+      </w:pPr>
+      <w:bookmarkStart w:id="11" w:name="_Toc98865240"/>
+      <w:r>
+        <w:t>2.3.2 Stateless (Sem Estado)</w:t>
+      </w:r>
+      <w:bookmarkEnd w:id="11"/>
+    </w:p>
+    <w:p>
+      <w:r>
+        <w:t>Servidores Stateless, definem que as requisições feitas ao servidor, não mantenha seus estados, criando uma independência de requisições onde uma solicitação não irá necessitar do estado anterior. Portanto, cada requisição cliente-servidor deve conter todas as informações necessárias para que a solicitação possa ocorrer e consequentemente, impede que requisições usufruam de qualquer contexto previamente armazenado no servidor.</w:t>
+      </w:r>
+    </w:p>
+    <w:p>
+      <w:r>
+        <w:t xml:space="preserve">Essas características, segundo Fielding (2000), aumentam a transparência, confiabilidade e escalabilidade da aplicação, já que </w:t>
+      </w:r>
+      <w:r>
+        <w:t>uma nova aplicação</w:t>
+      </w:r>
+      <w:r>
+        <w:t xml:space="preserve"> poderá requisitar as informações sem a dependência de outra e a resposta não terá nem uma interferência por ser independente.</w:t>
+      </w:r>
+    </w:p>
+    <w:p>
+      <w:r>
+        <w:t xml:space="preserve">Em uma situação onde o um cliente deseja realizar uma solicitação ao </w:t>
+      </w:r>
+      <w:r>
+        <w:t>servidor, o</w:t>
+      </w:r>
+      <w:r>
+        <w:t xml:space="preserve"> cliente deve primeiramente encaminhar um token contendo sua solicitação de acesso, assim o servidor o responde validando o seu </w:t>
+      </w:r>
+      <w:r>
+        <w:t>token o</w:t>
+      </w:r>
+      <w:r>
+        <w:t xml:space="preserve"> qual posteriormente é utilizado pelo cliente para validar posteriores solicitações realizadas pelo cliente.</w:t>
+      </w:r>
+    </w:p>
+    <w:p>
+      <w:r>
+        <w:t>Em contrapartida, ao se trabalhar com requisições stateless é que as solicitações acabam causando uma sobrecarga no desempenho da rede, devido ao fluxo de dados repetidos e de aumento por interação, já que os dados não podem ser armazenados em um estado anterior e inseridos em um contexto compartilhado (FIELDING, 2000).</w:t>
+      </w:r>
+    </w:p>
+    <w:p>
       <w:r>
         <w:lastRenderedPageBreak/>
-        <w:t>acessados através de requisições feitas por URL (Uniform Resource Location – Localização Uniforme de Recursos). Esta requisição é direcionada através da aplicação conforme definido pela regra de negócio do projeto, provendo orientações dinâmicas quanto à forma de construção e endereçamento das requisições (RIBEIRO, et al., 2016).</w:t>
-      </w:r>
-    </w:p>
-    <w:p>
-      <w:r>
-        <w:t>Para este projeto, são tratados quatro pontos importantes da arq</w:t>
-      </w:r>
-      <w:r>
-        <w:t>uitetura REST (FRANCISCO, 2016)</w:t>
-      </w:r>
-    </w:p>
+        <w:t>Para contornar este problema, a arquitetura REST deve possibilitar maneiras para que as requisições sejam armazenadas em cache.</w:t>
+      </w:r>
+    </w:p>
+    <w:p/>
     <w:p>
       <w:pPr>
         <w:pStyle w:val="Ttulo3"/>
       </w:pPr>
-    </w:p>
-    <w:p>
-      <w:pPr>
-        <w:pStyle w:val="Ttulo3"/>
-      </w:pPr>
-      <w:bookmarkStart w:id="10" w:name="_Toc98865239"/>
-      <w:r>
-        <w:t>2.3.1 Arquitetura Cliente-Servidor</w:t>
-      </w:r>
-      <w:bookmarkEnd w:id="10"/>
-    </w:p>
-    <w:p>
-      <w:r>
-        <w:t>Fielding (2000) define a arquitetura cliente-servidor como a resposta de uma requisição onde o servidor irá responder com os dados retornados em um formato fixo, ou seja, o cliente ao solicitar um dado ao servidor, sendo que o cliente não terá conhecimento da natureza destes dados, tornando as requisições mais seguras e impedindo que acessos maliciosos ou indevidos sejam realizados ao servidor.</w:t>
-      </w:r>
-    </w:p>
-    <w:p>
-      <w:r>
-        <w:t>Este tipo de acesso aos dados, cria uma forma padronizada de solicitar e tratar os mesmos, simplificando a manutenção e portabilidade destes dados. Desta forma, cria-se um cenário onde uma mesma base de dados possa ser compartilhada entre as aplicações, seja ela WEB ou mobile.</w:t>
-      </w:r>
-    </w:p>
-    <w:p/>
-    <w:p>
-      <w:pPr>
-        <w:pStyle w:val="Ttulo3"/>
-      </w:pPr>
-      <w:bookmarkStart w:id="11" w:name="_Toc98865240"/>
-      <w:r>
-        <w:t>2.3.2 Stateless (Sem Estado)</w:t>
-      </w:r>
-      <w:bookmarkEnd w:id="11"/>
-    </w:p>
-    <w:p>
-      <w:r>
-        <w:t>Servidores Stateless, definem que as requisições feitas ao servidor, não mantenha seus estados, criando uma independência de requisições onde uma solicitação não irá necessitar do estado anterior. Portanto, cada requisição cliente-servidor deve conter todas as informações necessárias para que a solicitação possa ocorrer e consequentemente, impede que requisições usufruam de qualquer contexto previamente armazenado no servidor.</w:t>
-      </w:r>
-    </w:p>
-    <w:p>
-      <w:r>
-        <w:t xml:space="preserve">Essas características, segundo Fielding (2000), aumentam a transparência, confiabilidade e escalabilidade da aplicação, já que </w:t>
-      </w:r>
-      <w:r>
-        <w:t>uma nova aplicação</w:t>
-      </w:r>
-      <w:r>
-        <w:t xml:space="preserve"> poderá requisitar as informações sem a dependência de outra e a resposta não terá nem uma interferência por ser independente.</w:t>
-      </w:r>
-    </w:p>
-    <w:p>
-      <w:r>
-        <w:lastRenderedPageBreak/>
-        <w:t xml:space="preserve">Em uma situação onde o um cliente deseja realizar uma solicitação ao </w:t>
-      </w:r>
-      <w:r>
-        <w:t>servidor, o</w:t>
-      </w:r>
-      <w:r>
-        <w:t xml:space="preserve"> cliente deve primeiramente encaminhar um token contendo sua solicitação de acesso, assim o servidor o responde validando o seu </w:t>
-      </w:r>
-      <w:r>
-        <w:t>token o</w:t>
-      </w:r>
-      <w:r>
-        <w:t xml:space="preserve"> qual posteriormente é utilizado pelo cliente para validar posteriores solicitações realizadas pelo cliente.</w:t>
-      </w:r>
-    </w:p>
-    <w:p>
-      <w:r>
-        <w:t>Em contrapartida, ao se trabalhar com requisições stateless é que as solicitações acabam causando uma sobrecarga no desempenho da rede, devido ao fluxo de dados repetidos e de aumento por interação, já que os dados não podem ser armazenados em um estado anterior e inseridos em um contexto compartilhado (FIELDING, 2000).</w:t>
-      </w:r>
-    </w:p>
-    <w:p>
-      <w:r>
-        <w:t>Para contornar este problema, a arquitetura REST deve possibilitar maneiras para que as requisições sejam armazenadas em cache.</w:t>
-      </w:r>
-    </w:p>
-    <w:p/>
-    <w:p>
-      <w:pPr>
-        <w:pStyle w:val="Ttulo3"/>
-      </w:pPr>
       <w:bookmarkStart w:id="12" w:name="_Toc98865241"/>
       <w:r>
         <w:t>2.3.3</w:t>
@@ -6988,7 +7389,6 @@
         <w:rPr>
           <w:noProof/>
         </w:rPr>
-        <w:lastRenderedPageBreak/>
         <w:drawing>
           <wp:inline distT="0" distB="0" distL="0" distR="0" wp14:anchorId="3B0598E1" wp14:editId="60C6C335">
             <wp:extent cx="4953000" cy="2628900"/>
@@ -7102,6 +7502,7 @@
     </w:p>
     <w:p>
       <w:r>
+        <w:lastRenderedPageBreak/>
         <w:t xml:space="preserve">Como demonstrado na Figura 2, caso um cliente efetue uma requisição ao servidor, ele tem esses dados armazenados em cache em sua máquina local, posteriormente ao realizar uma consulta igual, e caso não haja alterações nos dados, é realizado uma consulta no cache e se verificado que os dados são iguais, o servidor não irá prover novamente os mesmos dados, otimizando assim o acesso e evitando o congestionamento da rede. </w:t>
       </w:r>
     </w:p>
@@ -7131,16 +7532,19 @@
     </w:p>
     <w:p>
       <w:r>
+        <w:t>Como demonstrado na Figura X, um sistema em camadas realiza primeiramente o acesso a camada de segurança e posteriormente é direcionado para a camada de cache onde ocorre a verificação de dados já armazenados. Caso a solicitação não esteja presente na camada de cache, o servidor encaminha a requisição para as camadas posteriores.</w:t>
+      </w:r>
+    </w:p>
+    <w:p>
+      <w:bookmarkStart w:id="16" w:name="_GoBack"/>
+      <w:bookmarkEnd w:id="16"/>
+    </w:p>
+    <w:p>
+      <w:r>
+        <w:rPr>
+          <w:noProof/>
+        </w:rPr>
         <w:lastRenderedPageBreak/>
-        <w:t>Como demonstrado na Figura X, um sistema em camadas realiza primeiramente o acesso a camada de segurança e posteriormente é direcionado para a camada de cache onde ocorre a verificação de dados já armazenados. Caso a solicitação não esteja presente na camada de cache, o servidor encaminha a requisição para as camadas posteriores.</w:t>
-      </w:r>
-    </w:p>
-    <w:p/>
-    <w:p>
-      <w:r>
-        <w:rPr>
-          <w:noProof/>
-        </w:rPr>
         <w:drawing>
           <wp:inline distT="0" distB="0" distL="0" distR="0" wp14:anchorId="443BAF6E" wp14:editId="40C5ED5F">
             <wp:extent cx="5610225" cy="2943225"/>
@@ -7198,8 +7602,8 @@
           <w:sz w:val="24"/>
         </w:rPr>
       </w:pPr>
-      <w:bookmarkStart w:id="16" w:name="_Toc98765022"/>
-      <w:bookmarkStart w:id="17" w:name="_Toc98864528"/>
+      <w:bookmarkStart w:id="17" w:name="_Toc98765022"/>
+      <w:bookmarkStart w:id="18" w:name="_Toc98864528"/>
       <w:r>
         <w:rPr>
           <w:sz w:val="24"/>
@@ -7244,8 +7648,8 @@
         </w:rPr>
         <w:t>: Sistema em camadas.</w:t>
       </w:r>
-      <w:bookmarkEnd w:id="16"/>
       <w:bookmarkEnd w:id="17"/>
+      <w:bookmarkEnd w:id="18"/>
     </w:p>
     <w:p>
       <w:r>
@@ -7260,11 +7664,11 @@
       <w:pPr>
         <w:pStyle w:val="Ttulo2"/>
       </w:pPr>
-      <w:bookmarkStart w:id="18" w:name="_Toc98865243"/>
+      <w:bookmarkStart w:id="19" w:name="_Toc98865243"/>
       <w:r>
         <w:t>2.4 WEB COMPONENTS</w:t>
       </w:r>
-      <w:bookmarkEnd w:id="18"/>
+      <w:bookmarkEnd w:id="19"/>
     </w:p>
     <w:p>
       <w:r>
@@ -7280,20 +7684,20 @@
       <w:pPr>
         <w:pStyle w:val="Ttulo2"/>
       </w:pPr>
-      <w:bookmarkStart w:id="19" w:name="_Toc98865244"/>
+      <w:bookmarkStart w:id="20" w:name="_Toc98865244"/>
+      <w:r>
+        <w:t>2.5 SPRING MVC</w:t>
+      </w:r>
+      <w:bookmarkEnd w:id="20"/>
+    </w:p>
+    <w:p>
+      <w:r>
+        <w:t xml:space="preserve">O framework Spring, atualmente é um dos frameworks Java mais conhecido e utilizado. Esse framework possibilita a implementação de um grande número de funções, tais como injeção de dependência, persistência de dados e uma implementação para o padrão MVC (Model-View-Controller) voltada para a criação de aplicações WEB (DEVMEDIA, 2014). </w:t>
+      </w:r>
+    </w:p>
+    <w:p>
       <w:r>
         <w:lastRenderedPageBreak/>
-        <w:t>2.5 SPRING MVC</w:t>
-      </w:r>
-      <w:bookmarkEnd w:id="19"/>
-    </w:p>
-    <w:p>
-      <w:r>
-        <w:t xml:space="preserve">O framework Spring, atualmente é um dos frameworks Java mais conhecido e utilizado. Esse framework possibilita a implementação de um grande número de funções, tais como injeção de dependência, persistência de dados e uma implementação para o padrão MVC (Model-View-Controller) voltada para a criação de aplicações WEB (DEVMEDIA, 2014). </w:t>
-      </w:r>
-    </w:p>
-    <w:p>
-      <w:r>
         <w:t xml:space="preserve">A metodologia MVC </w:t>
       </w:r>
       <w:r>
@@ -7329,15 +7733,15 @@
       <w:pPr>
         <w:pStyle w:val="Ttulo1"/>
       </w:pPr>
-      <w:bookmarkStart w:id="20" w:name="_Toc97100970"/>
-      <w:bookmarkStart w:id="21" w:name="_Toc98865245"/>
-      <w:bookmarkStart w:id="22" w:name="_Toc192060079"/>
+      <w:bookmarkStart w:id="21" w:name="_Toc97100970"/>
+      <w:bookmarkStart w:id="22" w:name="_Toc98865245"/>
+      <w:bookmarkStart w:id="23" w:name="_Toc192060079"/>
       <w:r>
         <w:lastRenderedPageBreak/>
         <w:t>3 OBJETIVO DO PROJETO</w:t>
       </w:r>
-      <w:bookmarkEnd w:id="20"/>
       <w:bookmarkEnd w:id="21"/>
+      <w:bookmarkEnd w:id="22"/>
     </w:p>
     <w:p>
       <w:r>
@@ -7349,18 +7753,18 @@
       <w:pPr>
         <w:pStyle w:val="Ttulo2"/>
       </w:pPr>
-      <w:bookmarkStart w:id="23" w:name="_Toc192060081"/>
-      <w:bookmarkStart w:id="24" w:name="_Toc97100971"/>
-      <w:bookmarkStart w:id="25" w:name="_Toc98865246"/>
+      <w:bookmarkStart w:id="24" w:name="_Toc192060081"/>
+      <w:bookmarkStart w:id="25" w:name="_Toc97100971"/>
+      <w:bookmarkStart w:id="26" w:name="_Toc98865246"/>
       <w:r>
         <w:t xml:space="preserve">3.1 </w:t>
       </w:r>
-      <w:bookmarkEnd w:id="23"/>
+      <w:bookmarkEnd w:id="24"/>
       <w:r>
         <w:t>FORMULAÇÃO DO PROBLEMA</w:t>
       </w:r>
-      <w:bookmarkEnd w:id="24"/>
       <w:bookmarkEnd w:id="25"/>
+      <w:bookmarkEnd w:id="26"/>
     </w:p>
     <w:p>
       <w:pPr>
@@ -7458,13 +7862,13 @@
       <w:pPr>
         <w:pStyle w:val="Ttulo2"/>
       </w:pPr>
-      <w:bookmarkStart w:id="26" w:name="_Toc97100972"/>
-      <w:bookmarkStart w:id="27" w:name="_Toc98865247"/>
+      <w:bookmarkStart w:id="27" w:name="_Toc97100972"/>
+      <w:bookmarkStart w:id="28" w:name="_Toc98865247"/>
       <w:r>
         <w:t>3.2 OBJETIVOS</w:t>
       </w:r>
-      <w:bookmarkEnd w:id="26"/>
       <w:bookmarkEnd w:id="27"/>
+      <w:bookmarkEnd w:id="28"/>
       <w:r>
         <w:t xml:space="preserve"> </w:t>
       </w:r>
@@ -7538,13 +7942,13 @@
       <w:pPr>
         <w:pStyle w:val="Ttulo2"/>
       </w:pPr>
-      <w:bookmarkStart w:id="28" w:name="_Toc97100973"/>
-      <w:bookmarkStart w:id="29" w:name="_Toc98865248"/>
+      <w:bookmarkStart w:id="29" w:name="_Toc97100973"/>
+      <w:bookmarkStart w:id="30" w:name="_Toc98865248"/>
       <w:r>
         <w:t>3.3 JUSTIFICATIVA</w:t>
       </w:r>
-      <w:bookmarkEnd w:id="28"/>
       <w:bookmarkEnd w:id="29"/>
+      <w:bookmarkEnd w:id="30"/>
       <w:r>
         <w:t xml:space="preserve"> </w:t>
       </w:r>
@@ -7564,26 +7968,38 @@
       <w:pPr>
         <w:pStyle w:val="Ttulo2"/>
       </w:pPr>
-      <w:bookmarkStart w:id="30" w:name="_Toc192060080"/>
-      <w:bookmarkStart w:id="31" w:name="_Toc97100974"/>
-      <w:bookmarkStart w:id="32" w:name="_Toc98865249"/>
-      <w:bookmarkEnd w:id="22"/>
+      <w:bookmarkStart w:id="31" w:name="_Toc192060080"/>
+      <w:bookmarkStart w:id="32" w:name="_Toc97100974"/>
+      <w:bookmarkStart w:id="33" w:name="_Toc98865249"/>
+      <w:bookmarkEnd w:id="23"/>
       <w:r>
         <w:t>3.4 PÚBLICO</w:t>
       </w:r>
       <w:r>
         <w:t xml:space="preserve"> </w:t>
       </w:r>
-      <w:bookmarkEnd w:id="30"/>
+      <w:bookmarkEnd w:id="31"/>
       <w:r>
         <w:t>DE INTERESSE</w:t>
       </w:r>
-      <w:bookmarkEnd w:id="31"/>
       <w:bookmarkEnd w:id="32"/>
-    </w:p>
-    <w:p>
-      <w:r>
-        <w:t>A aplicação Web Deu Pet tem como público de interesse, as ONGs, abrigos e associações protetoras dos animais. A aplicação Mobile Deu Pet tem como público de interesse,  pessoas que desejam adotar um animal ou  participar das campanhas de saúde gratuitas para seus animais.</w:t>
+      <w:bookmarkEnd w:id="33"/>
+    </w:p>
+    <w:p>
+      <w:r>
+        <w:t xml:space="preserve">A aplicação Web Deu Pet tem como público de interesse, as ONGs, abrigos e associações protetoras dos animais. A aplicação Mobile Deu Pet tem como público de </w:t>
+      </w:r>
+      <w:r>
+        <w:t>interesse, pessoas</w:t>
+      </w:r>
+      <w:r>
+        <w:t xml:space="preserve"> que desejam adotar um animal </w:t>
+      </w:r>
+      <w:r>
+        <w:t>ou participar</w:t>
+      </w:r>
+      <w:r>
+        <w:t xml:space="preserve"> das campanhas de saúde gratuitas para seus animais.</w:t>
       </w:r>
     </w:p>
     <w:p/>
@@ -7591,13 +8007,13 @@
       <w:pPr>
         <w:pStyle w:val="Ttulo2"/>
       </w:pPr>
-      <w:bookmarkStart w:id="33" w:name="_Toc97100975"/>
-      <w:bookmarkStart w:id="34" w:name="_Toc98865250"/>
+      <w:bookmarkStart w:id="34" w:name="_Toc97100975"/>
+      <w:bookmarkStart w:id="35" w:name="_Toc98865250"/>
       <w:r>
         <w:t>3.5 NÍVEIS DE DECISÃO E GRUPOS FUNCIONAIS ATENDIDOS</w:t>
       </w:r>
-      <w:bookmarkEnd w:id="33"/>
       <w:bookmarkEnd w:id="34"/>
+      <w:bookmarkEnd w:id="35"/>
     </w:p>
     <w:p>
       <w:r>
@@ -7661,14 +8077,14 @@
       <w:pPr>
         <w:pStyle w:val="Ttulo1"/>
       </w:pPr>
-      <w:bookmarkStart w:id="35" w:name="_Toc97100976"/>
-      <w:bookmarkStart w:id="36" w:name="_Toc98865251"/>
+      <w:bookmarkStart w:id="36" w:name="_Toc97100976"/>
+      <w:bookmarkStart w:id="37" w:name="_Toc98865251"/>
       <w:r>
         <w:lastRenderedPageBreak/>
         <w:t>4 MÉTODOS GERENCIAIS</w:t>
       </w:r>
-      <w:bookmarkEnd w:id="35"/>
       <w:bookmarkEnd w:id="36"/>
+      <w:bookmarkEnd w:id="37"/>
     </w:p>
     <w:p>
       <w:r>
@@ -7758,7 +8174,7 @@
           <w:sz w:val="24"/>
         </w:rPr>
       </w:pPr>
-      <w:bookmarkStart w:id="37" w:name="_Toc98864529"/>
+      <w:bookmarkStart w:id="38" w:name="_Toc98864529"/>
       <w:r>
         <w:rPr>
           <w:sz w:val="24"/>
@@ -7802,7 +8218,7 @@
         </w:rPr>
         <w:t>: Grupo de processos de gerenciamento de projetos.</w:t>
       </w:r>
-      <w:bookmarkEnd w:id="37"/>
+      <w:bookmarkEnd w:id="38"/>
     </w:p>
     <w:p>
       <w:r>
@@ -7813,8 +8229,8 @@
       <w:pPr>
         <w:pStyle w:val="Ttulo2"/>
       </w:pPr>
-      <w:bookmarkStart w:id="38" w:name="_Toc97100977"/>
-      <w:bookmarkStart w:id="39" w:name="_Toc98865252"/>
+      <w:bookmarkStart w:id="39" w:name="_Toc97100977"/>
+      <w:bookmarkStart w:id="40" w:name="_Toc98865252"/>
       <w:r>
         <w:lastRenderedPageBreak/>
         <w:t>4.</w:t>
@@ -7828,8 +8244,8 @@
       <w:r>
         <w:t>PLANO DE ELABORAÇÃO E GERENCIAMENTO DO PROJETO</w:t>
       </w:r>
-      <w:bookmarkEnd w:id="38"/>
       <w:bookmarkEnd w:id="39"/>
+      <w:bookmarkEnd w:id="40"/>
     </w:p>
     <w:p>
       <w:pPr>
@@ -7893,16 +8309,16 @@
       <w:pPr>
         <w:pStyle w:val="Ttulo2"/>
       </w:pPr>
-      <w:bookmarkStart w:id="40" w:name="_Toc97100978"/>
-      <w:bookmarkStart w:id="41" w:name="_Toc98865253"/>
+      <w:bookmarkStart w:id="41" w:name="_Toc97100978"/>
+      <w:bookmarkStart w:id="42" w:name="_Toc98865253"/>
       <w:r>
         <w:t xml:space="preserve">4.2 </w:t>
       </w:r>
       <w:r>
         <w:t>MODELO DE CICLO DE VIDA</w:t>
       </w:r>
-      <w:bookmarkEnd w:id="40"/>
       <w:bookmarkEnd w:id="41"/>
+      <w:bookmarkEnd w:id="42"/>
       <w:r>
         <w:t xml:space="preserve"> </w:t>
       </w:r>
@@ -7935,11 +8351,11 @@
       <w:pPr>
         <w:pStyle w:val="Ttulo3"/>
       </w:pPr>
-      <w:bookmarkStart w:id="42" w:name="_Toc98865254"/>
+      <w:bookmarkStart w:id="43" w:name="_Toc98865254"/>
       <w:r>
         <w:t>4.2.1 Modelo Incremental</w:t>
       </w:r>
-      <w:bookmarkEnd w:id="42"/>
+      <w:bookmarkEnd w:id="43"/>
     </w:p>
     <w:p>
       <w:r>
@@ -8020,7 +8436,7 @@
           <w:sz w:val="24"/>
         </w:rPr>
       </w:pPr>
-      <w:bookmarkStart w:id="43" w:name="_Toc98864530"/>
+      <w:bookmarkStart w:id="44" w:name="_Toc98864530"/>
       <w:r>
         <w:rPr>
           <w:sz w:val="24"/>
@@ -8064,7 +8480,7 @@
         </w:rPr>
         <w:t xml:space="preserve"> - O Modelo Incremental</w:t>
       </w:r>
-      <w:bookmarkEnd w:id="43"/>
+      <w:bookmarkEnd w:id="44"/>
     </w:p>
     <w:p>
       <w:r>
@@ -8101,11 +8517,11 @@
       <w:pPr>
         <w:pStyle w:val="Ttulo3"/>
       </w:pPr>
-      <w:bookmarkStart w:id="44" w:name="_Toc98865255"/>
+      <w:bookmarkStart w:id="45" w:name="_Toc98865255"/>
       <w:r>
         <w:t>4.2.2 Modelo Ágil: SCRUM</w:t>
       </w:r>
-      <w:bookmarkEnd w:id="44"/>
+      <w:bookmarkEnd w:id="45"/>
     </w:p>
     <w:p>
       <w:r>
@@ -8194,7 +8610,7 @@
           <w:sz w:val="24"/>
         </w:rPr>
       </w:pPr>
-      <w:bookmarkStart w:id="45" w:name="_Toc98864531"/>
+      <w:bookmarkStart w:id="46" w:name="_Toc98864531"/>
       <w:r>
         <w:rPr>
           <w:sz w:val="24"/>
@@ -8238,11 +8654,10 @@
         </w:rPr>
         <w:t xml:space="preserve"> - Processo SCRUM</w:t>
       </w:r>
-      <w:bookmarkEnd w:id="45"/>
-    </w:p>
-    <w:p>
-      <w:r>
-        <w:lastRenderedPageBreak/>
+      <w:bookmarkEnd w:id="46"/>
+    </w:p>
+    <w:p>
+      <w:r>
         <w:t>Fonte: (TECNICON, 2019)</w:t>
       </w:r>
     </w:p>
@@ -8255,8 +8670,8 @@
       <w:pPr>
         <w:pStyle w:val="Ttulo2"/>
       </w:pPr>
-      <w:bookmarkStart w:id="46" w:name="_Toc97100979"/>
-      <w:bookmarkStart w:id="47" w:name="_Toc98865256"/>
+      <w:bookmarkStart w:id="47" w:name="_Toc97100979"/>
+      <w:bookmarkStart w:id="48" w:name="_Toc98865256"/>
       <w:r>
         <w:t>4.</w:t>
       </w:r>
@@ -8269,8 +8684,8 @@
       <w:r>
         <w:t>RECURSOS NECESSÁRIOS</w:t>
       </w:r>
-      <w:bookmarkEnd w:id="46"/>
       <w:bookmarkEnd w:id="47"/>
+      <w:bookmarkEnd w:id="48"/>
     </w:p>
     <w:p>
       <w:r>
@@ -8281,11 +8696,11 @@
       <w:pPr>
         <w:pStyle w:val="Ttulo3"/>
       </w:pPr>
-      <w:bookmarkStart w:id="48" w:name="_Toc98865257"/>
+      <w:bookmarkStart w:id="49" w:name="_Toc98865257"/>
       <w:r>
         <w:t>4.3.1 Recursos Humanos</w:t>
       </w:r>
-      <w:bookmarkEnd w:id="48"/>
+      <w:bookmarkEnd w:id="49"/>
     </w:p>
     <w:p>
       <w:r>
@@ -8301,11 +8716,11 @@
       <w:pPr>
         <w:pStyle w:val="Ttulo3"/>
       </w:pPr>
-      <w:bookmarkStart w:id="49" w:name="_Toc98865258"/>
+      <w:bookmarkStart w:id="50" w:name="_Toc98865258"/>
       <w:r>
         <w:t>4.3.2 Recursos de Software</w:t>
       </w:r>
-      <w:bookmarkEnd w:id="49"/>
+      <w:bookmarkEnd w:id="50"/>
     </w:p>
     <w:p>
       <w:r>
@@ -8504,7 +8919,6 @@
         </w:numPr>
       </w:pPr>
       <w:r>
-        <w:lastRenderedPageBreak/>
         <w:t>Bootstrap 4.3.1;</w:t>
       </w:r>
     </w:p>
@@ -8517,6 +8931,7 @@
         </w:numPr>
       </w:pPr>
       <w:r>
+        <w:lastRenderedPageBreak/>
         <w:t>Angular 8.3.4;</w:t>
       </w:r>
     </w:p>
@@ -8613,11 +9028,11 @@
       <w:pPr>
         <w:pStyle w:val="Ttulo3"/>
       </w:pPr>
-      <w:bookmarkStart w:id="50" w:name="_Toc98865259"/>
+      <w:bookmarkStart w:id="51" w:name="_Toc98865259"/>
       <w:r>
         <w:t>4.3.3 Recursos de Hardware</w:t>
       </w:r>
-      <w:bookmarkEnd w:id="50"/>
+      <w:bookmarkEnd w:id="51"/>
     </w:p>
     <w:p>
       <w:r>
@@ -8706,8 +9121,8 @@
       <w:pPr>
         <w:pStyle w:val="Ttulo2"/>
       </w:pPr>
-      <w:bookmarkStart w:id="51" w:name="_Toc97100980"/>
-      <w:bookmarkStart w:id="52" w:name="_Toc98865260"/>
+      <w:bookmarkStart w:id="52" w:name="_Toc97100980"/>
+      <w:bookmarkStart w:id="53" w:name="_Toc98865260"/>
       <w:r>
         <w:t>4.</w:t>
       </w:r>
@@ -8717,8 +9132,8 @@
       <w:r>
         <w:t xml:space="preserve"> RELATÓRIO DE DESEMPENHO</w:t>
       </w:r>
-      <w:bookmarkEnd w:id="51"/>
       <w:bookmarkEnd w:id="52"/>
+      <w:bookmarkEnd w:id="53"/>
       <w:r>
         <w:t xml:space="preserve"> </w:t>
       </w:r>
@@ -8744,8 +9159,8 @@
       <w:pPr>
         <w:pStyle w:val="Ttulo2"/>
       </w:pPr>
-      <w:bookmarkStart w:id="53" w:name="_Toc97100981"/>
-      <w:bookmarkStart w:id="54" w:name="_Toc98865261"/>
+      <w:bookmarkStart w:id="54" w:name="_Toc97100981"/>
+      <w:bookmarkStart w:id="55" w:name="_Toc98865261"/>
       <w:r>
         <w:lastRenderedPageBreak/>
         <w:t>4.5</w:t>
@@ -8753,8 +9168,8 @@
       <w:r>
         <w:t xml:space="preserve"> ESTIMATIVAS DE TAMANHO E ESFORÇO</w:t>
       </w:r>
-      <w:bookmarkEnd w:id="53"/>
       <w:bookmarkEnd w:id="54"/>
+      <w:bookmarkEnd w:id="55"/>
     </w:p>
     <w:p>
       <w:pPr>
@@ -9002,7 +9417,7 @@
       <w:pPr>
         <w:pStyle w:val="Legenda"/>
       </w:pPr>
-      <w:bookmarkStart w:id="55" w:name="_Toc65846274"/>
+      <w:bookmarkStart w:id="56" w:name="_Toc65846274"/>
       <w:r>
         <w:t xml:space="preserve">QUADRO </w:t>
       </w:r>
@@ -9039,7 +9454,7 @@
       <w:r>
         <w:t xml:space="preserve"> – Estimativa de esforços</w:t>
       </w:r>
-      <w:bookmarkEnd w:id="55"/>
+      <w:bookmarkEnd w:id="56"/>
     </w:p>
     <w:p>
       <w:r>
@@ -9066,8 +9481,8 @@
       <w:pPr>
         <w:pStyle w:val="Ttulo2"/>
       </w:pPr>
-      <w:bookmarkStart w:id="56" w:name="_Toc97100982"/>
-      <w:bookmarkStart w:id="57" w:name="_Toc98865262"/>
+      <w:bookmarkStart w:id="57" w:name="_Toc97100982"/>
+      <w:bookmarkStart w:id="58" w:name="_Toc98865262"/>
       <w:r>
         <w:t>4.</w:t>
       </w:r>
@@ -9083,8 +9498,8 @@
       <w:r>
         <w:t>DE CONFIGURAÇÃO</w:t>
       </w:r>
-      <w:bookmarkEnd w:id="56"/>
       <w:bookmarkEnd w:id="57"/>
+      <w:bookmarkEnd w:id="58"/>
     </w:p>
     <w:p>
       <w:pPr>
@@ -9188,10 +9603,10 @@
       <w:pPr>
         <w:pStyle w:val="Ttulo1"/>
       </w:pPr>
-      <w:bookmarkStart w:id="58" w:name="_Toc192060090"/>
-      <w:bookmarkStart w:id="59" w:name="_Toc192060091"/>
-      <w:bookmarkStart w:id="60" w:name="_Toc97100983"/>
-      <w:bookmarkStart w:id="61" w:name="_Toc98865263"/>
+      <w:bookmarkStart w:id="59" w:name="_Toc192060090"/>
+      <w:bookmarkStart w:id="60" w:name="_Toc192060091"/>
+      <w:bookmarkStart w:id="61" w:name="_Toc97100983"/>
+      <w:bookmarkStart w:id="62" w:name="_Toc98865263"/>
       <w:r>
         <w:lastRenderedPageBreak/>
         <w:t xml:space="preserve">5 </w:t>
@@ -9205,10 +9620,10 @@
       <w:r>
         <w:t xml:space="preserve"> REQUISITOS</w:t>
       </w:r>
-      <w:bookmarkEnd w:id="58"/>
       <w:bookmarkEnd w:id="59"/>
       <w:bookmarkEnd w:id="60"/>
       <w:bookmarkEnd w:id="61"/>
+      <w:bookmarkEnd w:id="62"/>
     </w:p>
     <w:p>
       <w:pPr>
@@ -9240,9 +9655,9 @@
       <w:pPr>
         <w:pStyle w:val="Ttulo2"/>
       </w:pPr>
-      <w:bookmarkStart w:id="62" w:name="_Toc192060093"/>
-      <w:bookmarkStart w:id="63" w:name="_Toc97100984"/>
-      <w:bookmarkStart w:id="64" w:name="_Toc98865264"/>
+      <w:bookmarkStart w:id="63" w:name="_Toc192060093"/>
+      <w:bookmarkStart w:id="64" w:name="_Toc97100984"/>
+      <w:bookmarkStart w:id="65" w:name="_Toc98865264"/>
       <w:r>
         <w:t>5.</w:t>
       </w:r>
@@ -9252,23 +9667,23 @@
       <w:r>
         <w:t xml:space="preserve"> REQUISITOS</w:t>
       </w:r>
-      <w:bookmarkEnd w:id="62"/>
+      <w:bookmarkEnd w:id="63"/>
       <w:r>
         <w:t xml:space="preserve"> DO SISTEMA</w:t>
       </w:r>
       <w:r>
         <w:t xml:space="preserve"> DE SOFTWARE</w:t>
       </w:r>
-      <w:bookmarkEnd w:id="63"/>
       <w:bookmarkEnd w:id="64"/>
-    </w:p>
-    <w:p>
-      <w:pPr>
-        <w:rPr>
-          <w:color w:val="92D050"/>
-        </w:rPr>
-      </w:pPr>
-      <w:bookmarkStart w:id="65" w:name="_Toc192060094"/>
+      <w:bookmarkEnd w:id="65"/>
+    </w:p>
+    <w:p>
+      <w:pPr>
+        <w:rPr>
+          <w:color w:val="92D050"/>
+        </w:rPr>
+      </w:pPr>
+      <w:bookmarkStart w:id="66" w:name="_Toc192060094"/>
       <w:r>
         <w:rPr>
           <w:color w:val="92D050"/>
@@ -9281,8 +9696,8 @@
       <w:pPr>
         <w:pStyle w:val="Ttulo3"/>
       </w:pPr>
-      <w:bookmarkStart w:id="66" w:name="_Toc97100985"/>
-      <w:bookmarkStart w:id="67" w:name="_Toc98865265"/>
+      <w:bookmarkStart w:id="67" w:name="_Toc97100985"/>
+      <w:bookmarkStart w:id="68" w:name="_Toc98865265"/>
       <w:r>
         <w:t>5.</w:t>
       </w:r>
@@ -9295,9 +9710,9 @@
       <w:r>
         <w:t>uncionais</w:t>
       </w:r>
-      <w:bookmarkEnd w:id="65"/>
       <w:bookmarkEnd w:id="66"/>
       <w:bookmarkEnd w:id="67"/>
+      <w:bookmarkEnd w:id="68"/>
     </w:p>
     <w:p>
       <w:pPr>
@@ -9306,7 +9721,7 @@
           <w:color w:val="92D050"/>
         </w:rPr>
       </w:pPr>
-      <w:bookmarkStart w:id="68" w:name="_Toc192060095"/>
+      <w:bookmarkStart w:id="69" w:name="_Toc192060095"/>
       <w:r>
         <w:rPr>
           <w:color w:val="92D050"/>
@@ -9457,8 +9872,8 @@
       <w:pPr>
         <w:pStyle w:val="Ttulo3"/>
       </w:pPr>
-      <w:bookmarkStart w:id="69" w:name="_Toc97100986"/>
-      <w:bookmarkStart w:id="70" w:name="_Toc98865266"/>
+      <w:bookmarkStart w:id="70" w:name="_Toc97100986"/>
+      <w:bookmarkStart w:id="71" w:name="_Toc98865266"/>
       <w:r>
         <w:t>5.</w:t>
       </w:r>
@@ -9474,9 +9889,9 @@
       <w:r>
         <w:t>uncionais</w:t>
       </w:r>
-      <w:bookmarkEnd w:id="68"/>
       <w:bookmarkEnd w:id="69"/>
       <w:bookmarkEnd w:id="70"/>
+      <w:bookmarkEnd w:id="71"/>
     </w:p>
     <w:p>
       <w:pPr>
@@ -9492,7 +9907,7 @@
       </w:r>
     </w:p>
     <w:p>
-      <w:bookmarkStart w:id="71" w:name="_Toc192060096"/>
+      <w:bookmarkStart w:id="72" w:name="_Toc192060096"/>
     </w:p>
     <w:p>
       <w:pPr>
@@ -9503,7 +9918,7 @@
           <w:color w:val="auto"/>
         </w:rPr>
       </w:pPr>
-      <w:bookmarkStart w:id="72" w:name="_Toc98865267"/>
+      <w:bookmarkStart w:id="73" w:name="_Toc98865267"/>
       <w:r>
         <w:rPr>
           <w:rFonts w:ascii="Times New Roman" w:hAnsi="Times New Roman" w:cs="Times New Roman"/>
@@ -9544,7 +9959,7 @@
         </w:rPr>
         <w:t>roduto</w:t>
       </w:r>
-      <w:bookmarkEnd w:id="72"/>
+      <w:bookmarkEnd w:id="73"/>
     </w:p>
     <w:p>
       <w:pPr>
@@ -9693,7 +10108,7 @@
           <w:color w:val="auto"/>
         </w:rPr>
       </w:pPr>
-      <w:bookmarkStart w:id="73" w:name="_Toc98865268"/>
+      <w:bookmarkStart w:id="74" w:name="_Toc98865268"/>
       <w:r>
         <w:rPr>
           <w:rFonts w:ascii="Times New Roman" w:hAnsi="Times New Roman" w:cs="Times New Roman"/>
@@ -9726,7 +10141,7 @@
         </w:rPr>
         <w:t>rganizacionais</w:t>
       </w:r>
-      <w:bookmarkEnd w:id="73"/>
+      <w:bookmarkEnd w:id="74"/>
     </w:p>
     <w:p>
       <w:pPr>
@@ -9813,7 +10228,7 @@
           <w:color w:val="auto"/>
         </w:rPr>
       </w:pPr>
-      <w:bookmarkStart w:id="74" w:name="_Toc98865269"/>
+      <w:bookmarkStart w:id="75" w:name="_Toc98865269"/>
       <w:r>
         <w:rPr>
           <w:rFonts w:ascii="Times New Roman" w:hAnsi="Times New Roman" w:cs="Times New Roman"/>
@@ -9838,7 +10253,7 @@
         </w:rPr>
         <w:t>.2.3 Requisitos Externos</w:t>
       </w:r>
-      <w:bookmarkEnd w:id="74"/>
+      <w:bookmarkEnd w:id="75"/>
     </w:p>
     <w:p>
       <w:pPr>
@@ -9927,13 +10342,13 @@
       <w:pPr>
         <w:pStyle w:val="Ttulo3"/>
       </w:pPr>
-      <w:bookmarkStart w:id="75" w:name="_Toc97100987"/>
-      <w:bookmarkStart w:id="76" w:name="_Toc98865270"/>
+      <w:bookmarkStart w:id="76" w:name="_Toc97100987"/>
+      <w:bookmarkStart w:id="77" w:name="_Toc98865270"/>
       <w:r>
         <w:t>5.1.3 Principais Regras de Negócio</w:t>
       </w:r>
-      <w:bookmarkEnd w:id="75"/>
       <w:bookmarkEnd w:id="76"/>
+      <w:bookmarkEnd w:id="77"/>
     </w:p>
     <w:p>
       <w:pPr>
@@ -9999,14 +10414,14 @@
       <w:pPr>
         <w:pStyle w:val="Ttulo2"/>
       </w:pPr>
-      <w:bookmarkStart w:id="77" w:name="_Toc97100988"/>
-      <w:bookmarkStart w:id="78" w:name="_Toc98865271"/>
+      <w:bookmarkStart w:id="78" w:name="_Toc97100988"/>
+      <w:bookmarkStart w:id="79" w:name="_Toc98865271"/>
       <w:r>
         <w:lastRenderedPageBreak/>
         <w:t>5.2 ANÁLISE DOS REQUISITOS</w:t>
       </w:r>
-      <w:bookmarkEnd w:id="77"/>
       <w:bookmarkEnd w:id="78"/>
+      <w:bookmarkEnd w:id="79"/>
     </w:p>
     <w:p>
       <w:pPr>
@@ -10017,25 +10432,25 @@
       <w:pPr>
         <w:pStyle w:val="Ttulo3"/>
       </w:pPr>
-      <w:bookmarkStart w:id="79" w:name="_Toc97100989"/>
-      <w:bookmarkStart w:id="80" w:name="_Toc98865272"/>
+      <w:bookmarkStart w:id="80" w:name="_Toc97100989"/>
+      <w:bookmarkStart w:id="81" w:name="_Toc98865272"/>
       <w:r>
         <w:t xml:space="preserve">5.2.1 </w:t>
       </w:r>
       <w:r>
         <w:t>Visão Funcional</w:t>
       </w:r>
-      <w:bookmarkEnd w:id="79"/>
       <w:bookmarkEnd w:id="80"/>
-    </w:p>
-    <w:p>
-      <w:pPr>
-        <w:rPr>
-          <w:color w:val="92D050"/>
-        </w:rPr>
-      </w:pPr>
-      <w:bookmarkStart w:id="81" w:name="_Toc192060097"/>
-      <w:bookmarkEnd w:id="71"/>
+      <w:bookmarkEnd w:id="81"/>
+    </w:p>
+    <w:p>
+      <w:pPr>
+        <w:rPr>
+          <w:color w:val="92D050"/>
+        </w:rPr>
+      </w:pPr>
+      <w:bookmarkStart w:id="82" w:name="_Toc192060097"/>
+      <w:bookmarkEnd w:id="72"/>
       <w:r>
         <w:rPr>
           <w:color w:val="92D050"/>
@@ -10107,15 +10522,15 @@
       <w:pPr>
         <w:pStyle w:val="Ttulo3"/>
       </w:pPr>
-      <w:bookmarkStart w:id="82" w:name="_Toc192060098"/>
-      <w:bookmarkEnd w:id="81"/>
+      <w:bookmarkStart w:id="83" w:name="_Toc192060098"/>
+      <w:bookmarkEnd w:id="82"/>
     </w:p>
     <w:p>
       <w:pPr>
         <w:pStyle w:val="Ttulo3"/>
       </w:pPr>
-      <w:bookmarkStart w:id="83" w:name="_Toc97100990"/>
-      <w:bookmarkStart w:id="84" w:name="_Toc98865273"/>
+      <w:bookmarkStart w:id="84" w:name="_Toc97100990"/>
+      <w:bookmarkStart w:id="85" w:name="_Toc98865273"/>
       <w:r>
         <w:t>5.2.</w:t>
       </w:r>
@@ -10131,18 +10546,18 @@
       <w:r>
         <w:t>dos Dados</w:t>
       </w:r>
+      <w:bookmarkEnd w:id="84"/>
+      <w:bookmarkEnd w:id="85"/>
+    </w:p>
+    <w:p>
+      <w:pPr>
+        <w:rPr>
+          <w:color w:val="92D050"/>
+        </w:rPr>
+      </w:pPr>
+      <w:bookmarkStart w:id="86" w:name="_Toc192060100"/>
+      <w:bookmarkStart w:id="87" w:name="_Toc192060099"/>
       <w:bookmarkEnd w:id="83"/>
-      <w:bookmarkEnd w:id="84"/>
-    </w:p>
-    <w:p>
-      <w:pPr>
-        <w:rPr>
-          <w:color w:val="92D050"/>
-        </w:rPr>
-      </w:pPr>
-      <w:bookmarkStart w:id="85" w:name="_Toc192060100"/>
-      <w:bookmarkStart w:id="86" w:name="_Toc192060099"/>
-      <w:bookmarkEnd w:id="82"/>
       <w:r>
         <w:t xml:space="preserve"> </w:t>
       </w:r>
@@ -10230,17 +10645,17 @@
         </w:rPr>
         <w:t>]</w:t>
       </w:r>
-      <w:bookmarkEnd w:id="85"/>
+      <w:bookmarkEnd w:id="86"/>
     </w:p>
     <w:p/>
     <w:p>
       <w:pPr>
         <w:pStyle w:val="Ttulo3"/>
       </w:pPr>
-      <w:bookmarkStart w:id="87" w:name="_Toc97100991"/>
-      <w:bookmarkStart w:id="88" w:name="_Toc98865274"/>
-      <w:bookmarkStart w:id="89" w:name="_Toc192060101"/>
-      <w:bookmarkEnd w:id="86"/>
+      <w:bookmarkStart w:id="88" w:name="_Toc97100991"/>
+      <w:bookmarkStart w:id="89" w:name="_Toc98865274"/>
+      <w:bookmarkStart w:id="90" w:name="_Toc192060101"/>
+      <w:bookmarkEnd w:id="87"/>
       <w:r>
         <w:t xml:space="preserve">5.2.3 </w:t>
       </w:r>
@@ -10259,16 +10674,16 @@
       <w:r>
         <w:t xml:space="preserve"> Usuário</w:t>
       </w:r>
-      <w:bookmarkEnd w:id="87"/>
       <w:bookmarkEnd w:id="88"/>
-    </w:p>
-    <w:p>
-      <w:pPr>
-        <w:rPr>
-          <w:color w:val="92D050"/>
-        </w:rPr>
-      </w:pPr>
-      <w:bookmarkStart w:id="90" w:name="_Toc2324123"/>
+      <w:bookmarkEnd w:id="89"/>
+    </w:p>
+    <w:p>
+      <w:pPr>
+        <w:rPr>
+          <w:color w:val="92D050"/>
+        </w:rPr>
+      </w:pPr>
+      <w:bookmarkStart w:id="91" w:name="_Toc2324123"/>
       <w:r>
         <w:rPr>
           <w:color w:val="92D050"/>
@@ -10347,7 +10762,7 @@
         </w:rPr>
         <w:t>]</w:t>
       </w:r>
-      <w:bookmarkEnd w:id="90"/>
+      <w:bookmarkEnd w:id="91"/>
     </w:p>
     <w:p/>
     <w:p/>
@@ -10375,29 +10790,29 @@
       <w:pPr>
         <w:pStyle w:val="Ttulo1"/>
       </w:pPr>
-      <w:bookmarkStart w:id="91" w:name="_Toc97100992"/>
-      <w:bookmarkStart w:id="92" w:name="_Toc98865275"/>
+      <w:bookmarkStart w:id="92" w:name="_Toc97100992"/>
+      <w:bookmarkStart w:id="93" w:name="_Toc98865275"/>
       <w:r>
         <w:lastRenderedPageBreak/>
         <w:t>6 ARQUITETURA E PROJETO</w:t>
       </w:r>
-      <w:bookmarkEnd w:id="89"/>
+      <w:bookmarkEnd w:id="90"/>
       <w:r>
         <w:t xml:space="preserve"> DO SISTEMA</w:t>
       </w:r>
       <w:r>
         <w:t xml:space="preserve"> DE SOFTWARE</w:t>
       </w:r>
-      <w:bookmarkEnd w:id="91"/>
       <w:bookmarkEnd w:id="92"/>
-    </w:p>
-    <w:p>
-      <w:pPr>
-        <w:rPr>
-          <w:color w:val="92D050"/>
-        </w:rPr>
-      </w:pPr>
-      <w:bookmarkStart w:id="93" w:name="_Toc192060103"/>
+      <w:bookmarkEnd w:id="93"/>
+    </w:p>
+    <w:p>
+      <w:pPr>
+        <w:rPr>
+          <w:color w:val="92D050"/>
+        </w:rPr>
+      </w:pPr>
+      <w:bookmarkStart w:id="94" w:name="_Toc192060103"/>
       <w:r>
         <w:rPr>
           <w:color w:val="92D050"/>
@@ -10452,25 +10867,25 @@
       <w:pPr>
         <w:pStyle w:val="Ttulo2"/>
       </w:pPr>
-      <w:bookmarkStart w:id="94" w:name="_Toc97100993"/>
-      <w:bookmarkStart w:id="95" w:name="_Toc98865276"/>
+      <w:bookmarkStart w:id="95" w:name="_Toc97100993"/>
+      <w:bookmarkStart w:id="96" w:name="_Toc98865276"/>
       <w:r>
         <w:t>6.1 V</w:t>
       </w:r>
-      <w:bookmarkEnd w:id="93"/>
+      <w:bookmarkEnd w:id="94"/>
       <w:r>
         <w:t>ISÃO ESTRUTURAL</w:t>
       </w:r>
-      <w:bookmarkEnd w:id="94"/>
       <w:bookmarkEnd w:id="95"/>
-    </w:p>
-    <w:p>
-      <w:pPr>
-        <w:rPr>
-          <w:color w:val="92D050"/>
-        </w:rPr>
-      </w:pPr>
-      <w:bookmarkStart w:id="96" w:name="_Toc192060104"/>
+      <w:bookmarkEnd w:id="96"/>
+    </w:p>
+    <w:p>
+      <w:pPr>
+        <w:rPr>
+          <w:color w:val="92D050"/>
+        </w:rPr>
+      </w:pPr>
+      <w:bookmarkStart w:id="97" w:name="_Toc192060104"/>
       <w:r>
         <w:rPr>
           <w:color w:val="92D050"/>
@@ -10539,8 +10954,8 @@
       <w:pPr>
         <w:pStyle w:val="Ttulo3"/>
       </w:pPr>
-      <w:bookmarkStart w:id="97" w:name="_Toc97100994"/>
-      <w:bookmarkStart w:id="98" w:name="_Toc98865277"/>
+      <w:bookmarkStart w:id="98" w:name="_Toc97100994"/>
+      <w:bookmarkStart w:id="99" w:name="_Toc98865277"/>
       <w:r>
         <w:t xml:space="preserve">6.1.1 Diagrama de </w:t>
       </w:r>
@@ -10550,9 +10965,9 @@
       <w:r>
         <w:t>acotes</w:t>
       </w:r>
-      <w:bookmarkEnd w:id="96"/>
       <w:bookmarkEnd w:id="97"/>
       <w:bookmarkEnd w:id="98"/>
+      <w:bookmarkEnd w:id="99"/>
     </w:p>
     <w:p>
       <w:pPr>
@@ -10602,9 +11017,9 @@
       <w:pPr>
         <w:pStyle w:val="Ttulo3"/>
       </w:pPr>
-      <w:bookmarkStart w:id="99" w:name="_Toc192060105"/>
-      <w:bookmarkStart w:id="100" w:name="_Toc97100995"/>
-      <w:bookmarkStart w:id="101" w:name="_Toc98865278"/>
+      <w:bookmarkStart w:id="100" w:name="_Toc192060105"/>
+      <w:bookmarkStart w:id="101" w:name="_Toc97100995"/>
+      <w:bookmarkStart w:id="102" w:name="_Toc98865278"/>
       <w:r>
         <w:t xml:space="preserve">6.1.2 Diagramas de </w:t>
       </w:r>
@@ -10614,9 +11029,9 @@
       <w:r>
         <w:t>lasses</w:t>
       </w:r>
-      <w:bookmarkEnd w:id="99"/>
       <w:bookmarkEnd w:id="100"/>
       <w:bookmarkEnd w:id="101"/>
+      <w:bookmarkEnd w:id="102"/>
     </w:p>
     <w:p>
       <w:r>
@@ -10658,8 +11073,8 @@
       <w:pPr>
         <w:pStyle w:val="Ttulo3"/>
       </w:pPr>
-      <w:bookmarkStart w:id="102" w:name="_Toc97100996"/>
-      <w:bookmarkStart w:id="103" w:name="_Toc98865279"/>
+      <w:bookmarkStart w:id="103" w:name="_Toc97100996"/>
+      <w:bookmarkStart w:id="104" w:name="_Toc98865279"/>
       <w:r>
         <w:t xml:space="preserve">6.1.3 Diagramas de </w:t>
       </w:r>
@@ -10669,8 +11084,8 @@
       <w:r>
         <w:t>bjetos</w:t>
       </w:r>
-      <w:bookmarkEnd w:id="102"/>
       <w:bookmarkEnd w:id="103"/>
+      <w:bookmarkEnd w:id="104"/>
     </w:p>
     <w:p>
       <w:pPr>
@@ -10730,15 +11145,15 @@
       <w:pPr>
         <w:pStyle w:val="Ttulo2"/>
       </w:pPr>
-      <w:bookmarkStart w:id="104" w:name="_Toc192060106"/>
-      <w:bookmarkStart w:id="105" w:name="_Toc97100997"/>
-      <w:bookmarkStart w:id="106" w:name="_Toc98865280"/>
+      <w:bookmarkStart w:id="105" w:name="_Toc192060106"/>
+      <w:bookmarkStart w:id="106" w:name="_Toc97100997"/>
+      <w:bookmarkStart w:id="107" w:name="_Toc98865280"/>
       <w:r>
         <w:t>6.2 VISÃO COMPORTAMENTAL</w:t>
       </w:r>
-      <w:bookmarkEnd w:id="104"/>
       <w:bookmarkEnd w:id="105"/>
       <w:bookmarkEnd w:id="106"/>
+      <w:bookmarkEnd w:id="107"/>
     </w:p>
     <w:p>
       <w:pPr>
@@ -10775,8 +11190,8 @@
       <w:pPr>
         <w:pStyle w:val="Ttulo3"/>
       </w:pPr>
-      <w:bookmarkStart w:id="107" w:name="_Toc97100998"/>
-      <w:bookmarkStart w:id="108" w:name="_Toc98865281"/>
+      <w:bookmarkStart w:id="108" w:name="_Toc97100998"/>
+      <w:bookmarkStart w:id="109" w:name="_Toc98865281"/>
       <w:r>
         <w:lastRenderedPageBreak/>
         <w:t xml:space="preserve">6.2.1 Projeto das </w:t>
@@ -10790,8 +11205,8 @@
       <w:r>
         <w:t xml:space="preserve"> entre Objetos</w:t>
       </w:r>
-      <w:bookmarkEnd w:id="107"/>
       <w:bookmarkEnd w:id="108"/>
+      <w:bookmarkEnd w:id="109"/>
     </w:p>
     <w:p/>
     <w:p>
@@ -10915,8 +11330,8 @@
       <w:pPr>
         <w:pStyle w:val="Ttulo3"/>
       </w:pPr>
-      <w:bookmarkStart w:id="109" w:name="_Toc97100999"/>
-      <w:bookmarkStart w:id="110" w:name="_Toc98865282"/>
+      <w:bookmarkStart w:id="110" w:name="_Toc97100999"/>
+      <w:bookmarkStart w:id="111" w:name="_Toc98865282"/>
       <w:r>
         <w:t>6.2.2 Diagrama</w:t>
       </w:r>
@@ -10929,8 +11344,8 @@
       <w:r>
         <w:t>tividades</w:t>
       </w:r>
-      <w:bookmarkEnd w:id="109"/>
       <w:bookmarkEnd w:id="110"/>
+      <w:bookmarkEnd w:id="111"/>
     </w:p>
     <w:p>
       <w:pPr>
@@ -10991,8 +11406,8 @@
       <w:pPr>
         <w:pStyle w:val="Ttulo2"/>
       </w:pPr>
-      <w:bookmarkStart w:id="111" w:name="_Toc97101000"/>
-      <w:bookmarkStart w:id="112" w:name="_Toc98865283"/>
+      <w:bookmarkStart w:id="112" w:name="_Toc97101000"/>
+      <w:bookmarkStart w:id="113" w:name="_Toc98865283"/>
       <w:r>
         <w:t xml:space="preserve">6.3 VISÃO </w:t>
       </w:r>
@@ -11002,8 +11417,8 @@
       <w:r>
         <w:t xml:space="preserve"> DADOS</w:t>
       </w:r>
-      <w:bookmarkEnd w:id="111"/>
       <w:bookmarkEnd w:id="112"/>
+      <w:bookmarkEnd w:id="113"/>
     </w:p>
     <w:p>
       <w:pPr>
@@ -11023,16 +11438,16 @@
       <w:pPr>
         <w:pStyle w:val="Ttulo3"/>
       </w:pPr>
-      <w:bookmarkStart w:id="113" w:name="_Toc97101001"/>
-      <w:bookmarkStart w:id="114" w:name="_Toc98865284"/>
+      <w:bookmarkStart w:id="114" w:name="_Toc97101001"/>
+      <w:bookmarkStart w:id="115" w:name="_Toc98865284"/>
       <w:r>
         <w:t xml:space="preserve">6.3.1 Modelo </w:t>
       </w:r>
       <w:r>
         <w:t>Lógico</w:t>
       </w:r>
-      <w:bookmarkEnd w:id="113"/>
       <w:bookmarkEnd w:id="114"/>
+      <w:bookmarkEnd w:id="115"/>
     </w:p>
     <w:p>
       <w:pPr>
@@ -11155,8 +11570,8 @@
       <w:pPr>
         <w:pStyle w:val="Ttulo3"/>
       </w:pPr>
-      <w:bookmarkStart w:id="115" w:name="_Toc97101002"/>
-      <w:bookmarkStart w:id="116" w:name="_Toc98865285"/>
+      <w:bookmarkStart w:id="116" w:name="_Toc97101002"/>
+      <w:bookmarkStart w:id="117" w:name="_Toc98865285"/>
       <w:r>
         <w:lastRenderedPageBreak/>
         <w:t>6.3.2 Dicionário de D</w:t>
@@ -11170,8 +11585,8 @@
       <w:r>
         <w:t>Lógico</w:t>
       </w:r>
-      <w:bookmarkEnd w:id="115"/>
       <w:bookmarkEnd w:id="116"/>
+      <w:bookmarkEnd w:id="117"/>
     </w:p>
     <w:p>
       <w:pPr>
@@ -11246,8 +11661,8 @@
       <w:pPr>
         <w:pStyle w:val="Ttulo2"/>
       </w:pPr>
-      <w:bookmarkStart w:id="117" w:name="_Toc97101003"/>
-      <w:bookmarkStart w:id="118" w:name="_Toc98865286"/>
+      <w:bookmarkStart w:id="118" w:name="_Toc97101003"/>
+      <w:bookmarkStart w:id="119" w:name="_Toc98865286"/>
       <w:r>
         <w:t>6.</w:t>
       </w:r>
@@ -11257,8 +11672,8 @@
       <w:r>
         <w:t xml:space="preserve"> PROJETO DA INTERAÇÃO HUMANO-COMPUTADOR</w:t>
       </w:r>
-      <w:bookmarkEnd w:id="117"/>
       <w:bookmarkEnd w:id="118"/>
+      <w:bookmarkEnd w:id="119"/>
     </w:p>
     <w:p>
       <w:pPr>
@@ -11324,8 +11739,8 @@
       <w:pPr>
         <w:pStyle w:val="Ttulo3"/>
       </w:pPr>
-      <w:bookmarkStart w:id="119" w:name="_Toc97101004"/>
-      <w:bookmarkStart w:id="120" w:name="_Toc98865287"/>
+      <w:bookmarkStart w:id="120" w:name="_Toc97101004"/>
+      <w:bookmarkStart w:id="121" w:name="_Toc98865287"/>
       <w:r>
         <w:t>6.</w:t>
       </w:r>
@@ -11347,8 +11762,8 @@
       <w:r>
         <w:t>suário</w:t>
       </w:r>
-      <w:bookmarkEnd w:id="119"/>
       <w:bookmarkEnd w:id="120"/>
+      <w:bookmarkEnd w:id="121"/>
     </w:p>
     <w:p>
       <w:pPr>
@@ -11510,7 +11925,7 @@
           <w:kern w:val="32"/>
         </w:rPr>
       </w:pPr>
-      <w:bookmarkStart w:id="121" w:name="_Toc192060119"/>
+      <w:bookmarkStart w:id="122" w:name="_Toc192060119"/>
       <w:r>
         <w:br w:type="page"/>
       </w:r>
@@ -11519,17 +11934,17 @@
       <w:pPr>
         <w:pStyle w:val="Ttulo1"/>
       </w:pPr>
-      <w:bookmarkStart w:id="122" w:name="_Toc97101005"/>
-      <w:bookmarkStart w:id="123" w:name="_Toc98865288"/>
+      <w:bookmarkStart w:id="123" w:name="_Toc97101005"/>
+      <w:bookmarkStart w:id="124" w:name="_Toc98865288"/>
       <w:r>
         <w:lastRenderedPageBreak/>
-        <w:t>6</w:t>
+        <w:t>7</w:t>
       </w:r>
       <w:r>
         <w:t xml:space="preserve"> CONCLUSÃO</w:t>
       </w:r>
-      <w:bookmarkEnd w:id="122"/>
       <w:bookmarkEnd w:id="123"/>
+      <w:bookmarkEnd w:id="124"/>
     </w:p>
     <w:p>
       <w:pPr>
@@ -11542,7 +11957,6 @@
           <w:kern w:val="32"/>
         </w:rPr>
       </w:pPr>
-      <w:bookmarkStart w:id="124" w:name="_GoBack"/>
       <w:r>
         <w:rPr>
           <w:color w:val="92D050"/>
@@ -11609,7 +12023,6 @@
         </w:rPr>
         <w:t xml:space="preserve">] </w:t>
       </w:r>
-      <w:bookmarkEnd w:id="124"/>
       <w:r>
         <w:rPr>
           <w:color w:val="92D050"/>
@@ -11627,7 +12040,7 @@
         <w:lastRenderedPageBreak/>
         <w:t>REFERÊNCIAS</w:t>
       </w:r>
-      <w:bookmarkEnd w:id="121"/>
+      <w:bookmarkEnd w:id="122"/>
       <w:bookmarkEnd w:id="125"/>
       <w:bookmarkEnd w:id="126"/>
     </w:p>
@@ -12732,6 +13145,7 @@
     <w:p/>
     <w:p/>
     <w:p/>
+    <w:p/>
   </w:endnote>
   <w:endnote w:type="continuationSeparator" w:id="0">
     <w:p>
@@ -12739,6 +13153,7 @@
         <w:continuationSeparator/>
       </w:r>
     </w:p>
+    <w:p/>
     <w:p/>
     <w:p/>
     <w:p/>
@@ -12977,6 +13392,7 @@
     <w:p/>
     <w:p/>
     <w:p/>
+    <w:p/>
   </w:footnote>
   <w:footnote w:type="continuationSeparator" w:id="0">
     <w:p>
@@ -12984,6 +13400,7 @@
         <w:continuationSeparator/>
       </w:r>
     </w:p>
+    <w:p/>
     <w:p/>
     <w:p/>
     <w:p/>
@@ -13128,6 +13545,7 @@
         <w:docPartUnique/>
       </w:docPartObj>
     </w:sdtPr>
+    <w:sdtEndPr/>
     <w:sdtContent>
       <w:p>
         <w:pPr>
@@ -13147,7 +13565,7 @@
           <w:rPr>
             <w:noProof/>
           </w:rPr>
-          <w:t>43</w:t>
+          <w:t>38</w:t>
         </w:r>
         <w:r>
           <w:fldChar w:fldCharType="end"/>
@@ -13173,6 +13591,7 @@
         <w:docPartUnique/>
       </w:docPartObj>
     </w:sdtPr>
+    <w:sdtEndPr/>
     <w:sdtContent>
       <w:p>
         <w:pPr>
@@ -13192,7 +13611,7 @@
           <w:rPr>
             <w:noProof/>
           </w:rPr>
-          <w:t>39</w:t>
+          <w:t>37</w:t>
         </w:r>
         <w:r>
           <w:fldChar w:fldCharType="end"/>
@@ -13218,6 +13637,7 @@
         <w:docPartUnique/>
       </w:docPartObj>
     </w:sdtPr>
+    <w:sdtEndPr/>
     <w:sdtContent>
       <w:p>
         <w:pPr>
@@ -13237,7 +13657,7 @@
           <w:rPr>
             <w:noProof/>
           </w:rPr>
-          <w:t>xiii</w:t>
+          <w:t>xiv</w:t>
         </w:r>
         <w:r>
           <w:fldChar w:fldCharType="end"/>
@@ -13273,6 +13693,7 @@
         <w:docPartUnique/>
       </w:docPartObj>
     </w:sdtPr>
+    <w:sdtEndPr/>
     <w:sdtContent>
       <w:p>
         <w:pPr>
@@ -13292,7 +13713,7 @@
           <w:rPr>
             <w:noProof/>
           </w:rPr>
-          <w:t>25</w:t>
+          <w:t>26</w:t>
         </w:r>
         <w:r>
           <w:fldChar w:fldCharType="end"/>
@@ -13318,6 +13739,7 @@
         <w:docPartUnique/>
       </w:docPartObj>
     </w:sdtPr>
+    <w:sdtEndPr/>
     <w:sdtContent>
       <w:p>
         <w:pPr>
@@ -13337,7 +13759,7 @@
           <w:rPr>
             <w:noProof/>
           </w:rPr>
-          <w:t>26</w:t>
+          <w:t>27</w:t>
         </w:r>
         <w:r>
           <w:fldChar w:fldCharType="end"/>
@@ -13363,6 +13785,7 @@
         <w:docPartUnique/>
       </w:docPartObj>
     </w:sdtPr>
+    <w:sdtEndPr/>
     <w:sdtContent>
       <w:p>
         <w:pPr>
@@ -13418,6 +13841,7 @@
         <w:docPartUnique/>
       </w:docPartObj>
     </w:sdtPr>
+    <w:sdtEndPr/>
     <w:sdtContent>
       <w:p>
         <w:pPr>
@@ -13437,7 +13861,7 @@
           <w:rPr>
             <w:noProof/>
           </w:rPr>
-          <w:t>35</w:t>
+          <w:t>36</w:t>
         </w:r>
         <w:r>
           <w:fldChar w:fldCharType="end"/>
@@ -13463,6 +13887,7 @@
         <w:docPartUnique/>
       </w:docPartObj>
     </w:sdtPr>
+    <w:sdtEndPr/>
     <w:sdtContent>
       <w:p>
         <w:pPr>
@@ -13482,7 +13907,7 @@
           <w:rPr>
             <w:noProof/>
           </w:rPr>
-          <w:t>29</w:t>
+          <w:t>30</w:t>
         </w:r>
         <w:r>
           <w:fldChar w:fldCharType="end"/>
@@ -16705,7 +17130,7 @@
 </file>
 
 <file path=customXml/itemProps1.xml><?xml version="1.0" encoding="utf-8"?>
-<ds:datastoreItem xmlns:ds="http://schemas.openxmlformats.org/officeDocument/2006/customXml" ds:itemID="{F230B388-ADC4-4E4A-9F30-358DE1947193}">
+<ds:datastoreItem xmlns:ds="http://schemas.openxmlformats.org/officeDocument/2006/customXml" ds:itemID="{FFEF991F-C478-4F29-872D-B877619B8D49}">
   <ds:schemaRefs>
     <ds:schemaRef ds:uri="http://schemas.openxmlformats.org/officeDocument/2006/bibliography"/>
   </ds:schemaRefs>

</xml_diff>

<commit_message>
doc: Apagado documento que nao usava
</commit_message>
<xml_diff>
--- a/PFC_Doc_2022/PFC_Deu Pet_v1.0.docx
+++ b/PFC_Doc_2022/PFC_Deu Pet_v1.0.docx
@@ -909,6 +909,14 @@
         </w:rPr>
         <w:t>chave2. Palavra-chave3.</w:t>
       </w:r>
+      <w:r>
+        <w:rPr>
+          <w:color w:val="92D050"/>
+        </w:rPr>
+        <w:t xml:space="preserve"> </w:t>
+      </w:r>
+      <w:bookmarkStart w:id="0" w:name="_GoBack"/>
+      <w:bookmarkEnd w:id="0"/>
     </w:p>
     <w:p>
       <w:r>
@@ -1976,7 +1984,7 @@
         <w:t>SUMÁRIO</w:t>
       </w:r>
     </w:p>
-    <w:bookmarkStart w:id="0" w:name="_Toc192060077"/>
+    <w:bookmarkStart w:id="1" w:name="_Toc192060077"/>
     <w:p>
       <w:pPr>
         <w:pStyle w:val="Sumrio1"/>
@@ -6678,15 +6686,15 @@
       <w:pPr>
         <w:pStyle w:val="Ttulo1"/>
       </w:pPr>
-      <w:bookmarkStart w:id="1" w:name="_Toc97100968"/>
-      <w:bookmarkStart w:id="2" w:name="_Toc98865234"/>
+      <w:bookmarkStart w:id="2" w:name="_Toc97100968"/>
+      <w:bookmarkStart w:id="3" w:name="_Toc98865234"/>
       <w:r>
         <w:lastRenderedPageBreak/>
         <w:t>1 INTRODUÇÃO</w:t>
       </w:r>
-      <w:bookmarkEnd w:id="0"/>
       <w:bookmarkEnd w:id="1"/>
       <w:bookmarkEnd w:id="2"/>
+      <w:bookmarkEnd w:id="3"/>
     </w:p>
     <w:p>
       <w:r>
@@ -6778,14 +6786,14 @@
       <w:pPr>
         <w:pStyle w:val="Ttulo1"/>
       </w:pPr>
-      <w:bookmarkStart w:id="3" w:name="_Toc97100969"/>
-      <w:bookmarkStart w:id="4" w:name="_Toc98865235"/>
+      <w:bookmarkStart w:id="4" w:name="_Toc97100969"/>
+      <w:bookmarkStart w:id="5" w:name="_Toc98865235"/>
       <w:r>
         <w:lastRenderedPageBreak/>
         <w:t>2 REVISÃO BIBLIOGRÁFICA</w:t>
       </w:r>
-      <w:bookmarkEnd w:id="3"/>
       <w:bookmarkEnd w:id="4"/>
+      <w:bookmarkEnd w:id="5"/>
     </w:p>
     <w:p>
       <w:r>
@@ -6802,11 +6810,11 @@
       <w:pPr>
         <w:pStyle w:val="Ttulo2"/>
       </w:pPr>
-      <w:bookmarkStart w:id="5" w:name="_Toc98865236"/>
+      <w:bookmarkStart w:id="6" w:name="_Toc98865236"/>
       <w:r>
         <w:t>2.1 O abandono de animais</w:t>
       </w:r>
-      <w:bookmarkEnd w:id="5"/>
+      <w:bookmarkEnd w:id="6"/>
     </w:p>
     <w:p>
       <w:r>
@@ -7037,8 +7045,8 @@
           <w:sz w:val="24"/>
         </w:rPr>
       </w:pPr>
-      <w:bookmarkStart w:id="6" w:name="_Toc98765020"/>
-      <w:bookmarkStart w:id="7" w:name="_Toc98864526"/>
+      <w:bookmarkStart w:id="7" w:name="_Toc98765020"/>
+      <w:bookmarkStart w:id="8" w:name="_Toc98864526"/>
       <w:r>
         <w:rPr>
           <w:sz w:val="24"/>
@@ -7086,8 +7094,8 @@
         </w:rPr>
         <w:t>: Foto do animal preso dentro do carro por 1 hora</w:t>
       </w:r>
-      <w:bookmarkEnd w:id="6"/>
       <w:bookmarkEnd w:id="7"/>
+      <w:bookmarkEnd w:id="8"/>
     </w:p>
     <w:p>
       <w:r>
@@ -7102,14 +7110,14 @@
       <w:pPr>
         <w:pStyle w:val="Ttulo2"/>
       </w:pPr>
-      <w:bookmarkStart w:id="8" w:name="_Toc98865237"/>
+      <w:bookmarkStart w:id="9" w:name="_Toc98865237"/>
       <w:r>
         <w:t>2.2</w:t>
       </w:r>
       <w:r>
         <w:t xml:space="preserve"> </w:t>
       </w:r>
-      <w:bookmarkEnd w:id="8"/>
+      <w:bookmarkEnd w:id="9"/>
       <w:r>
         <w:t>PAPEL DAS ONGS NA PROTEÇÃO DOS ANIMAIS</w:t>
       </w:r>
@@ -7240,14 +7248,14 @@
       <w:pPr>
         <w:pStyle w:val="Ttulo2"/>
       </w:pPr>
-      <w:bookmarkStart w:id="9" w:name="_Toc98865238"/>
+      <w:bookmarkStart w:id="10" w:name="_Toc98865238"/>
       <w:r>
         <w:t>2.3</w:t>
       </w:r>
       <w:r>
         <w:t xml:space="preserve"> Arquitetura REST</w:t>
       </w:r>
-      <w:bookmarkEnd w:id="9"/>
+      <w:bookmarkEnd w:id="10"/>
     </w:p>
     <w:p>
       <w:r>
@@ -7288,11 +7296,11 @@
       <w:pPr>
         <w:pStyle w:val="Ttulo3"/>
       </w:pPr>
-      <w:bookmarkStart w:id="10" w:name="_Toc98865239"/>
+      <w:bookmarkStart w:id="11" w:name="_Toc98865239"/>
       <w:r>
         <w:t>2.3.1 Arquitetura Cliente-Servidor</w:t>
       </w:r>
-      <w:bookmarkEnd w:id="10"/>
+      <w:bookmarkEnd w:id="11"/>
     </w:p>
     <w:p>
       <w:r>
@@ -7309,11 +7317,11 @@
       <w:pPr>
         <w:pStyle w:val="Ttulo3"/>
       </w:pPr>
-      <w:bookmarkStart w:id="11" w:name="_Toc98865240"/>
+      <w:bookmarkStart w:id="12" w:name="_Toc98865240"/>
       <w:r>
         <w:t>2.3.2 Stateless (Sem Estado)</w:t>
       </w:r>
-      <w:bookmarkEnd w:id="11"/>
+      <w:bookmarkEnd w:id="12"/>
     </w:p>
     <w:p>
       <w:r>
@@ -7364,14 +7372,14 @@
       <w:pPr>
         <w:pStyle w:val="Ttulo3"/>
       </w:pPr>
-      <w:bookmarkStart w:id="12" w:name="_Toc98865241"/>
+      <w:bookmarkStart w:id="13" w:name="_Toc98865241"/>
       <w:r>
         <w:t>2.3.3</w:t>
       </w:r>
       <w:r>
         <w:t xml:space="preserve">  Cache</w:t>
       </w:r>
-      <w:bookmarkEnd w:id="12"/>
+      <w:bookmarkEnd w:id="13"/>
     </w:p>
     <w:p>
       <w:r>
@@ -7446,8 +7454,8 @@
           <w:sz w:val="24"/>
         </w:rPr>
       </w:pPr>
-      <w:bookmarkStart w:id="13" w:name="_Toc98765021"/>
-      <w:bookmarkStart w:id="14" w:name="_Toc98864527"/>
+      <w:bookmarkStart w:id="14" w:name="_Toc98765021"/>
+      <w:bookmarkStart w:id="15" w:name="_Toc98864527"/>
       <w:r>
         <w:rPr>
           <w:sz w:val="24"/>
@@ -7492,8 +7500,8 @@
         </w:rPr>
         <w:t>: Trabalhando com Cache</w:t>
       </w:r>
-      <w:bookmarkEnd w:id="13"/>
       <w:bookmarkEnd w:id="14"/>
+      <w:bookmarkEnd w:id="15"/>
     </w:p>
     <w:p>
       <w:r>
@@ -7516,14 +7524,14 @@
       <w:pPr>
         <w:pStyle w:val="Ttulo3"/>
       </w:pPr>
-      <w:bookmarkStart w:id="15" w:name="_Toc98865242"/>
+      <w:bookmarkStart w:id="16" w:name="_Toc98865242"/>
       <w:r>
         <w:t>2.3.4</w:t>
       </w:r>
       <w:r>
         <w:t xml:space="preserve"> Sistema em camadas</w:t>
       </w:r>
-      <w:bookmarkEnd w:id="15"/>
+      <w:bookmarkEnd w:id="16"/>
     </w:p>
     <w:p>
       <w:r>
@@ -7599,8 +7607,8 @@
           <w:sz w:val="24"/>
         </w:rPr>
       </w:pPr>
-      <w:bookmarkStart w:id="16" w:name="_Toc98765022"/>
-      <w:bookmarkStart w:id="17" w:name="_Toc98864528"/>
+      <w:bookmarkStart w:id="17" w:name="_Toc98765022"/>
+      <w:bookmarkStart w:id="18" w:name="_Toc98864528"/>
       <w:r>
         <w:rPr>
           <w:sz w:val="24"/>
@@ -7645,8 +7653,8 @@
         </w:rPr>
         <w:t>: Sistema em camadas.</w:t>
       </w:r>
-      <w:bookmarkEnd w:id="16"/>
       <w:bookmarkEnd w:id="17"/>
+      <w:bookmarkEnd w:id="18"/>
     </w:p>
     <w:p>
       <w:r>
@@ -7661,11 +7669,11 @@
       <w:pPr>
         <w:pStyle w:val="Ttulo2"/>
       </w:pPr>
-      <w:bookmarkStart w:id="18" w:name="_Toc98865243"/>
+      <w:bookmarkStart w:id="19" w:name="_Toc98865243"/>
       <w:r>
         <w:t>2.4 WEB COMPONENTS</w:t>
       </w:r>
-      <w:bookmarkEnd w:id="18"/>
+      <w:bookmarkEnd w:id="19"/>
     </w:p>
     <w:p>
       <w:r>
@@ -7681,11 +7689,11 @@
       <w:pPr>
         <w:pStyle w:val="Ttulo2"/>
       </w:pPr>
-      <w:bookmarkStart w:id="19" w:name="_Toc98865244"/>
+      <w:bookmarkStart w:id="20" w:name="_Toc98865244"/>
       <w:r>
         <w:t>2.5 SPRING MVC</w:t>
       </w:r>
-      <w:bookmarkEnd w:id="19"/>
+      <w:bookmarkEnd w:id="20"/>
     </w:p>
     <w:p>
       <w:r>
@@ -7730,15 +7738,15 @@
       <w:pPr>
         <w:pStyle w:val="Ttulo1"/>
       </w:pPr>
-      <w:bookmarkStart w:id="20" w:name="_Toc97100970"/>
-      <w:bookmarkStart w:id="21" w:name="_Toc98865245"/>
-      <w:bookmarkStart w:id="22" w:name="_Toc192060079"/>
+      <w:bookmarkStart w:id="21" w:name="_Toc97100970"/>
+      <w:bookmarkStart w:id="22" w:name="_Toc98865245"/>
+      <w:bookmarkStart w:id="23" w:name="_Toc192060079"/>
       <w:r>
         <w:lastRenderedPageBreak/>
         <w:t>3 OBJETIVO DO PROJETO</w:t>
       </w:r>
-      <w:bookmarkEnd w:id="20"/>
       <w:bookmarkEnd w:id="21"/>
+      <w:bookmarkEnd w:id="22"/>
     </w:p>
     <w:p>
       <w:r>
@@ -7750,18 +7758,18 @@
       <w:pPr>
         <w:pStyle w:val="Ttulo2"/>
       </w:pPr>
-      <w:bookmarkStart w:id="23" w:name="_Toc192060081"/>
-      <w:bookmarkStart w:id="24" w:name="_Toc97100971"/>
-      <w:bookmarkStart w:id="25" w:name="_Toc98865246"/>
+      <w:bookmarkStart w:id="24" w:name="_Toc192060081"/>
+      <w:bookmarkStart w:id="25" w:name="_Toc97100971"/>
+      <w:bookmarkStart w:id="26" w:name="_Toc98865246"/>
       <w:r>
         <w:t xml:space="preserve">3.1 </w:t>
       </w:r>
-      <w:bookmarkEnd w:id="23"/>
+      <w:bookmarkEnd w:id="24"/>
       <w:r>
         <w:t>FORMULAÇÃO DO PROBLEMA</w:t>
       </w:r>
-      <w:bookmarkEnd w:id="24"/>
       <w:bookmarkEnd w:id="25"/>
+      <w:bookmarkEnd w:id="26"/>
     </w:p>
     <w:p>
       <w:pPr>
@@ -7859,13 +7867,13 @@
       <w:pPr>
         <w:pStyle w:val="Ttulo2"/>
       </w:pPr>
-      <w:bookmarkStart w:id="26" w:name="_Toc97100972"/>
-      <w:bookmarkStart w:id="27" w:name="_Toc98865247"/>
+      <w:bookmarkStart w:id="27" w:name="_Toc97100972"/>
+      <w:bookmarkStart w:id="28" w:name="_Toc98865247"/>
       <w:r>
         <w:t>3.2 OBJETIVOS</w:t>
       </w:r>
-      <w:bookmarkEnd w:id="26"/>
       <w:bookmarkEnd w:id="27"/>
+      <w:bookmarkEnd w:id="28"/>
       <w:r>
         <w:t xml:space="preserve"> </w:t>
       </w:r>
@@ -7939,13 +7947,13 @@
       <w:pPr>
         <w:pStyle w:val="Ttulo2"/>
       </w:pPr>
-      <w:bookmarkStart w:id="28" w:name="_Toc97100973"/>
-      <w:bookmarkStart w:id="29" w:name="_Toc98865248"/>
+      <w:bookmarkStart w:id="29" w:name="_Toc97100973"/>
+      <w:bookmarkStart w:id="30" w:name="_Toc98865248"/>
       <w:r>
         <w:t>3.3 JUSTIFICATIVA</w:t>
       </w:r>
-      <w:bookmarkEnd w:id="28"/>
       <w:bookmarkEnd w:id="29"/>
+      <w:bookmarkEnd w:id="30"/>
       <w:r>
         <w:t xml:space="preserve"> </w:t>
       </w:r>
@@ -7965,22 +7973,22 @@
       <w:pPr>
         <w:pStyle w:val="Ttulo2"/>
       </w:pPr>
-      <w:bookmarkStart w:id="30" w:name="_Toc192060080"/>
-      <w:bookmarkStart w:id="31" w:name="_Toc97100974"/>
-      <w:bookmarkStart w:id="32" w:name="_Toc98865249"/>
-      <w:bookmarkEnd w:id="22"/>
+      <w:bookmarkStart w:id="31" w:name="_Toc192060080"/>
+      <w:bookmarkStart w:id="32" w:name="_Toc97100974"/>
+      <w:bookmarkStart w:id="33" w:name="_Toc98865249"/>
+      <w:bookmarkEnd w:id="23"/>
       <w:r>
         <w:t>3.4 PÚBLICO</w:t>
       </w:r>
       <w:r>
         <w:t xml:space="preserve"> </w:t>
       </w:r>
-      <w:bookmarkEnd w:id="30"/>
+      <w:bookmarkEnd w:id="31"/>
       <w:r>
         <w:t>DE INTERESSE</w:t>
       </w:r>
-      <w:bookmarkEnd w:id="31"/>
       <w:bookmarkEnd w:id="32"/>
+      <w:bookmarkEnd w:id="33"/>
     </w:p>
     <w:p>
       <w:r>
@@ -8004,13 +8012,13 @@
       <w:pPr>
         <w:pStyle w:val="Ttulo2"/>
       </w:pPr>
-      <w:bookmarkStart w:id="33" w:name="_Toc97100975"/>
-      <w:bookmarkStart w:id="34" w:name="_Toc98865250"/>
+      <w:bookmarkStart w:id="34" w:name="_Toc97100975"/>
+      <w:bookmarkStart w:id="35" w:name="_Toc98865250"/>
       <w:r>
         <w:t>3.5 NÍVEIS DE DECISÃO E GRUPOS FUNCIONAIS ATENDIDOS</w:t>
       </w:r>
-      <w:bookmarkEnd w:id="33"/>
       <w:bookmarkEnd w:id="34"/>
+      <w:bookmarkEnd w:id="35"/>
     </w:p>
     <w:p>
       <w:r>
@@ -8074,14 +8082,14 @@
       <w:pPr>
         <w:pStyle w:val="Ttulo1"/>
       </w:pPr>
-      <w:bookmarkStart w:id="35" w:name="_Toc97100976"/>
-      <w:bookmarkStart w:id="36" w:name="_Toc98865251"/>
+      <w:bookmarkStart w:id="36" w:name="_Toc97100976"/>
+      <w:bookmarkStart w:id="37" w:name="_Toc98865251"/>
       <w:r>
         <w:lastRenderedPageBreak/>
         <w:t>4 MÉTODOS GERENCIAIS</w:t>
       </w:r>
-      <w:bookmarkEnd w:id="35"/>
       <w:bookmarkEnd w:id="36"/>
+      <w:bookmarkEnd w:id="37"/>
     </w:p>
     <w:p>
       <w:r>
@@ -8171,7 +8179,7 @@
           <w:sz w:val="24"/>
         </w:rPr>
       </w:pPr>
-      <w:bookmarkStart w:id="37" w:name="_Toc98864529"/>
+      <w:bookmarkStart w:id="38" w:name="_Toc98864529"/>
       <w:r>
         <w:rPr>
           <w:sz w:val="24"/>
@@ -8215,7 +8223,7 @@
         </w:rPr>
         <w:t>: Grupo de processos de gerenciamento de projetos.</w:t>
       </w:r>
-      <w:bookmarkEnd w:id="37"/>
+      <w:bookmarkEnd w:id="38"/>
     </w:p>
     <w:p>
       <w:r>
@@ -8226,8 +8234,8 @@
       <w:pPr>
         <w:pStyle w:val="Ttulo2"/>
       </w:pPr>
-      <w:bookmarkStart w:id="38" w:name="_Toc97100977"/>
-      <w:bookmarkStart w:id="39" w:name="_Toc98865252"/>
+      <w:bookmarkStart w:id="39" w:name="_Toc97100977"/>
+      <w:bookmarkStart w:id="40" w:name="_Toc98865252"/>
       <w:r>
         <w:lastRenderedPageBreak/>
         <w:t>4.</w:t>
@@ -8241,8 +8249,8 @@
       <w:r>
         <w:t>PLANO DE ELABORAÇÃO E GERENCIAMENTO DO PROJETO</w:t>
       </w:r>
-      <w:bookmarkEnd w:id="38"/>
       <w:bookmarkEnd w:id="39"/>
+      <w:bookmarkEnd w:id="40"/>
     </w:p>
     <w:p>
       <w:pPr>
@@ -8306,16 +8314,16 @@
       <w:pPr>
         <w:pStyle w:val="Ttulo2"/>
       </w:pPr>
-      <w:bookmarkStart w:id="40" w:name="_Toc97100978"/>
-      <w:bookmarkStart w:id="41" w:name="_Toc98865253"/>
+      <w:bookmarkStart w:id="41" w:name="_Toc97100978"/>
+      <w:bookmarkStart w:id="42" w:name="_Toc98865253"/>
       <w:r>
         <w:t xml:space="preserve">4.2 </w:t>
       </w:r>
       <w:r>
         <w:t>MODELO DE CICLO DE VIDA</w:t>
       </w:r>
-      <w:bookmarkEnd w:id="40"/>
       <w:bookmarkEnd w:id="41"/>
+      <w:bookmarkEnd w:id="42"/>
       <w:r>
         <w:t xml:space="preserve"> </w:t>
       </w:r>
@@ -8348,11 +8356,11 @@
       <w:pPr>
         <w:pStyle w:val="Ttulo3"/>
       </w:pPr>
-      <w:bookmarkStart w:id="42" w:name="_Toc98865254"/>
+      <w:bookmarkStart w:id="43" w:name="_Toc98865254"/>
       <w:r>
         <w:t>4.2.1 Modelo Incremental</w:t>
       </w:r>
-      <w:bookmarkEnd w:id="42"/>
+      <w:bookmarkEnd w:id="43"/>
     </w:p>
     <w:p>
       <w:r>
@@ -8433,7 +8441,7 @@
           <w:sz w:val="24"/>
         </w:rPr>
       </w:pPr>
-      <w:bookmarkStart w:id="43" w:name="_Toc98864530"/>
+      <w:bookmarkStart w:id="44" w:name="_Toc98864530"/>
       <w:r>
         <w:rPr>
           <w:sz w:val="24"/>
@@ -8477,7 +8485,7 @@
         </w:rPr>
         <w:t xml:space="preserve"> - O Modelo Incremental</w:t>
       </w:r>
-      <w:bookmarkEnd w:id="43"/>
+      <w:bookmarkEnd w:id="44"/>
     </w:p>
     <w:p>
       <w:r>
@@ -8514,11 +8522,11 @@
       <w:pPr>
         <w:pStyle w:val="Ttulo3"/>
       </w:pPr>
-      <w:bookmarkStart w:id="44" w:name="_Toc98865255"/>
+      <w:bookmarkStart w:id="45" w:name="_Toc98865255"/>
       <w:r>
         <w:t>4.2.2 Modelo Ágil: SCRUM</w:t>
       </w:r>
-      <w:bookmarkEnd w:id="44"/>
+      <w:bookmarkEnd w:id="45"/>
     </w:p>
     <w:p>
       <w:r>
@@ -8607,7 +8615,7 @@
           <w:sz w:val="24"/>
         </w:rPr>
       </w:pPr>
-      <w:bookmarkStart w:id="45" w:name="_Toc98864531"/>
+      <w:bookmarkStart w:id="46" w:name="_Toc98864531"/>
       <w:r>
         <w:rPr>
           <w:sz w:val="24"/>
@@ -8651,7 +8659,7 @@
         </w:rPr>
         <w:t xml:space="preserve"> - Processo SCRUM</w:t>
       </w:r>
-      <w:bookmarkEnd w:id="45"/>
+      <w:bookmarkEnd w:id="46"/>
     </w:p>
     <w:p>
       <w:r>
@@ -8667,8 +8675,8 @@
       <w:pPr>
         <w:pStyle w:val="Ttulo2"/>
       </w:pPr>
-      <w:bookmarkStart w:id="46" w:name="_Toc97100979"/>
-      <w:bookmarkStart w:id="47" w:name="_Toc98865256"/>
+      <w:bookmarkStart w:id="47" w:name="_Toc97100979"/>
+      <w:bookmarkStart w:id="48" w:name="_Toc98865256"/>
       <w:r>
         <w:t>4.</w:t>
       </w:r>
@@ -8681,8 +8689,8 @@
       <w:r>
         <w:t>RECURSOS NECESSÁRIOS</w:t>
       </w:r>
-      <w:bookmarkEnd w:id="46"/>
       <w:bookmarkEnd w:id="47"/>
+      <w:bookmarkEnd w:id="48"/>
     </w:p>
     <w:p>
       <w:r>
@@ -8693,11 +8701,11 @@
       <w:pPr>
         <w:pStyle w:val="Ttulo3"/>
       </w:pPr>
-      <w:bookmarkStart w:id="48" w:name="_Toc98865257"/>
+      <w:bookmarkStart w:id="49" w:name="_Toc98865257"/>
       <w:r>
         <w:t>4.3.1 Recursos Humanos</w:t>
       </w:r>
-      <w:bookmarkEnd w:id="48"/>
+      <w:bookmarkEnd w:id="49"/>
     </w:p>
     <w:p>
       <w:r>
@@ -8713,11 +8721,11 @@
       <w:pPr>
         <w:pStyle w:val="Ttulo3"/>
       </w:pPr>
-      <w:bookmarkStart w:id="49" w:name="_Toc98865258"/>
+      <w:bookmarkStart w:id="50" w:name="_Toc98865258"/>
       <w:r>
         <w:t>4.3.2 Recursos de Software</w:t>
       </w:r>
-      <w:bookmarkEnd w:id="49"/>
+      <w:bookmarkEnd w:id="50"/>
     </w:p>
     <w:p>
       <w:r>
@@ -9025,11 +9033,11 @@
       <w:pPr>
         <w:pStyle w:val="Ttulo3"/>
       </w:pPr>
-      <w:bookmarkStart w:id="50" w:name="_Toc98865259"/>
+      <w:bookmarkStart w:id="51" w:name="_Toc98865259"/>
       <w:r>
         <w:t>4.3.3 Recursos de Hardware</w:t>
       </w:r>
-      <w:bookmarkEnd w:id="50"/>
+      <w:bookmarkEnd w:id="51"/>
     </w:p>
     <w:p>
       <w:r>
@@ -9118,8 +9126,8 @@
       <w:pPr>
         <w:pStyle w:val="Ttulo2"/>
       </w:pPr>
-      <w:bookmarkStart w:id="51" w:name="_Toc97100980"/>
-      <w:bookmarkStart w:id="52" w:name="_Toc98865260"/>
+      <w:bookmarkStart w:id="52" w:name="_Toc97100980"/>
+      <w:bookmarkStart w:id="53" w:name="_Toc98865260"/>
       <w:r>
         <w:t>4.</w:t>
       </w:r>
@@ -9129,8 +9137,8 @@
       <w:r>
         <w:t xml:space="preserve"> RELATÓRIO DE DESEMPENHO</w:t>
       </w:r>
-      <w:bookmarkEnd w:id="51"/>
       <w:bookmarkEnd w:id="52"/>
+      <w:bookmarkEnd w:id="53"/>
       <w:r>
         <w:t xml:space="preserve"> </w:t>
       </w:r>
@@ -9156,8 +9164,8 @@
       <w:pPr>
         <w:pStyle w:val="Ttulo2"/>
       </w:pPr>
-      <w:bookmarkStart w:id="53" w:name="_Toc97100981"/>
-      <w:bookmarkStart w:id="54" w:name="_Toc98865261"/>
+      <w:bookmarkStart w:id="54" w:name="_Toc97100981"/>
+      <w:bookmarkStart w:id="55" w:name="_Toc98865261"/>
       <w:r>
         <w:lastRenderedPageBreak/>
         <w:t>4.5</w:t>
@@ -9165,8 +9173,8 @@
       <w:r>
         <w:t xml:space="preserve"> ESTIMATIVAS DE TAMANHO E ESFORÇO</w:t>
       </w:r>
-      <w:bookmarkEnd w:id="53"/>
       <w:bookmarkEnd w:id="54"/>
+      <w:bookmarkEnd w:id="55"/>
     </w:p>
     <w:p>
       <w:pPr>
@@ -9414,7 +9422,7 @@
       <w:pPr>
         <w:pStyle w:val="Legenda"/>
       </w:pPr>
-      <w:bookmarkStart w:id="55" w:name="_Toc65846274"/>
+      <w:bookmarkStart w:id="56" w:name="_Toc65846274"/>
       <w:r>
         <w:t xml:space="preserve">QUADRO </w:t>
       </w:r>
@@ -9451,7 +9459,7 @@
       <w:r>
         <w:t xml:space="preserve"> – Estimativa de esforços</w:t>
       </w:r>
-      <w:bookmarkEnd w:id="55"/>
+      <w:bookmarkEnd w:id="56"/>
     </w:p>
     <w:p>
       <w:r>
@@ -9478,8 +9486,8 @@
       <w:pPr>
         <w:pStyle w:val="Ttulo2"/>
       </w:pPr>
-      <w:bookmarkStart w:id="56" w:name="_Toc97100982"/>
-      <w:bookmarkStart w:id="57" w:name="_Toc98865262"/>
+      <w:bookmarkStart w:id="57" w:name="_Toc97100982"/>
+      <w:bookmarkStart w:id="58" w:name="_Toc98865262"/>
       <w:r>
         <w:t>4.</w:t>
       </w:r>
@@ -9495,8 +9503,8 @@
       <w:r>
         <w:t>DE CONFIGURAÇÃO</w:t>
       </w:r>
-      <w:bookmarkEnd w:id="56"/>
       <w:bookmarkEnd w:id="57"/>
+      <w:bookmarkEnd w:id="58"/>
     </w:p>
     <w:p>
       <w:pPr>
@@ -9600,10 +9608,10 @@
       <w:pPr>
         <w:pStyle w:val="Ttulo1"/>
       </w:pPr>
-      <w:bookmarkStart w:id="58" w:name="_Toc192060090"/>
-      <w:bookmarkStart w:id="59" w:name="_Toc192060091"/>
-      <w:bookmarkStart w:id="60" w:name="_Toc97100983"/>
-      <w:bookmarkStart w:id="61" w:name="_Toc98865263"/>
+      <w:bookmarkStart w:id="59" w:name="_Toc192060090"/>
+      <w:bookmarkStart w:id="60" w:name="_Toc192060091"/>
+      <w:bookmarkStart w:id="61" w:name="_Toc97100983"/>
+      <w:bookmarkStart w:id="62" w:name="_Toc98865263"/>
       <w:r>
         <w:lastRenderedPageBreak/>
         <w:t xml:space="preserve">5 </w:t>
@@ -9617,10 +9625,10 @@
       <w:r>
         <w:t xml:space="preserve"> REQUISITOS</w:t>
       </w:r>
-      <w:bookmarkEnd w:id="58"/>
       <w:bookmarkEnd w:id="59"/>
       <w:bookmarkEnd w:id="60"/>
       <w:bookmarkEnd w:id="61"/>
+      <w:bookmarkEnd w:id="62"/>
     </w:p>
     <w:p>
       <w:pPr>
@@ -9652,9 +9660,9 @@
       <w:pPr>
         <w:pStyle w:val="Ttulo2"/>
       </w:pPr>
-      <w:bookmarkStart w:id="62" w:name="_Toc192060093"/>
-      <w:bookmarkStart w:id="63" w:name="_Toc97100984"/>
-      <w:bookmarkStart w:id="64" w:name="_Toc98865264"/>
+      <w:bookmarkStart w:id="63" w:name="_Toc192060093"/>
+      <w:bookmarkStart w:id="64" w:name="_Toc97100984"/>
+      <w:bookmarkStart w:id="65" w:name="_Toc98865264"/>
       <w:r>
         <w:t>5.</w:t>
       </w:r>
@@ -9664,23 +9672,23 @@
       <w:r>
         <w:t xml:space="preserve"> REQUISITOS</w:t>
       </w:r>
-      <w:bookmarkEnd w:id="62"/>
+      <w:bookmarkEnd w:id="63"/>
       <w:r>
         <w:t xml:space="preserve"> DO SISTEMA</w:t>
       </w:r>
       <w:r>
         <w:t xml:space="preserve"> DE SOFTWARE</w:t>
       </w:r>
-      <w:bookmarkEnd w:id="63"/>
       <w:bookmarkEnd w:id="64"/>
-    </w:p>
-    <w:p>
-      <w:pPr>
-        <w:rPr>
-          <w:color w:val="92D050"/>
-        </w:rPr>
-      </w:pPr>
-      <w:bookmarkStart w:id="65" w:name="_Toc192060094"/>
+      <w:bookmarkEnd w:id="65"/>
+    </w:p>
+    <w:p>
+      <w:pPr>
+        <w:rPr>
+          <w:color w:val="92D050"/>
+        </w:rPr>
+      </w:pPr>
+      <w:bookmarkStart w:id="66" w:name="_Toc192060094"/>
       <w:r>
         <w:rPr>
           <w:color w:val="92D050"/>
@@ -9693,8 +9701,8 @@
       <w:pPr>
         <w:pStyle w:val="Ttulo3"/>
       </w:pPr>
-      <w:bookmarkStart w:id="66" w:name="_Toc97100985"/>
-      <w:bookmarkStart w:id="67" w:name="_Toc98865265"/>
+      <w:bookmarkStart w:id="67" w:name="_Toc97100985"/>
+      <w:bookmarkStart w:id="68" w:name="_Toc98865265"/>
       <w:r>
         <w:t>5.</w:t>
       </w:r>
@@ -9707,9 +9715,9 @@
       <w:r>
         <w:t>uncionais</w:t>
       </w:r>
-      <w:bookmarkEnd w:id="65"/>
       <w:bookmarkEnd w:id="66"/>
       <w:bookmarkEnd w:id="67"/>
+      <w:bookmarkEnd w:id="68"/>
     </w:p>
     <w:p>
       <w:pPr>
@@ -9718,7 +9726,7 @@
           <w:color w:val="92D050"/>
         </w:rPr>
       </w:pPr>
-      <w:bookmarkStart w:id="68" w:name="_Toc192060095"/>
+      <w:bookmarkStart w:id="69" w:name="_Toc192060095"/>
       <w:r>
         <w:rPr>
           <w:color w:val="92D050"/>
@@ -9869,8 +9877,8 @@
       <w:pPr>
         <w:pStyle w:val="Ttulo3"/>
       </w:pPr>
-      <w:bookmarkStart w:id="69" w:name="_Toc97100986"/>
-      <w:bookmarkStart w:id="70" w:name="_Toc98865266"/>
+      <w:bookmarkStart w:id="70" w:name="_Toc97100986"/>
+      <w:bookmarkStart w:id="71" w:name="_Toc98865266"/>
       <w:r>
         <w:t>5.</w:t>
       </w:r>
@@ -9886,9 +9894,9 @@
       <w:r>
         <w:t>uncionais</w:t>
       </w:r>
-      <w:bookmarkEnd w:id="68"/>
       <w:bookmarkEnd w:id="69"/>
       <w:bookmarkEnd w:id="70"/>
+      <w:bookmarkEnd w:id="71"/>
     </w:p>
     <w:p>
       <w:pPr>
@@ -9904,7 +9912,7 @@
       </w:r>
     </w:p>
     <w:p>
-      <w:bookmarkStart w:id="71" w:name="_Toc192060096"/>
+      <w:bookmarkStart w:id="72" w:name="_Toc192060096"/>
     </w:p>
     <w:p>
       <w:pPr>
@@ -9915,7 +9923,7 @@
           <w:color w:val="auto"/>
         </w:rPr>
       </w:pPr>
-      <w:bookmarkStart w:id="72" w:name="_Toc98865267"/>
+      <w:bookmarkStart w:id="73" w:name="_Toc98865267"/>
       <w:r>
         <w:rPr>
           <w:rFonts w:ascii="Times New Roman" w:hAnsi="Times New Roman" w:cs="Times New Roman"/>
@@ -9956,7 +9964,7 @@
         </w:rPr>
         <w:t>roduto</w:t>
       </w:r>
-      <w:bookmarkEnd w:id="72"/>
+      <w:bookmarkEnd w:id="73"/>
     </w:p>
     <w:p>
       <w:pPr>
@@ -10105,7 +10113,7 @@
           <w:color w:val="auto"/>
         </w:rPr>
       </w:pPr>
-      <w:bookmarkStart w:id="73" w:name="_Toc98865268"/>
+      <w:bookmarkStart w:id="74" w:name="_Toc98865268"/>
       <w:r>
         <w:rPr>
           <w:rFonts w:ascii="Times New Roman" w:hAnsi="Times New Roman" w:cs="Times New Roman"/>
@@ -10138,7 +10146,7 @@
         </w:rPr>
         <w:t>rganizacionais</w:t>
       </w:r>
-      <w:bookmarkEnd w:id="73"/>
+      <w:bookmarkEnd w:id="74"/>
     </w:p>
     <w:p>
       <w:pPr>
@@ -10225,7 +10233,7 @@
           <w:color w:val="auto"/>
         </w:rPr>
       </w:pPr>
-      <w:bookmarkStart w:id="74" w:name="_Toc98865269"/>
+      <w:bookmarkStart w:id="75" w:name="_Toc98865269"/>
       <w:r>
         <w:rPr>
           <w:rFonts w:ascii="Times New Roman" w:hAnsi="Times New Roman" w:cs="Times New Roman"/>
@@ -10250,7 +10258,7 @@
         </w:rPr>
         <w:t>.2.3 Requisitos Externos</w:t>
       </w:r>
-      <w:bookmarkEnd w:id="74"/>
+      <w:bookmarkEnd w:id="75"/>
     </w:p>
     <w:p>
       <w:pPr>
@@ -10339,13 +10347,13 @@
       <w:pPr>
         <w:pStyle w:val="Ttulo3"/>
       </w:pPr>
-      <w:bookmarkStart w:id="75" w:name="_Toc97100987"/>
-      <w:bookmarkStart w:id="76" w:name="_Toc98865270"/>
+      <w:bookmarkStart w:id="76" w:name="_Toc97100987"/>
+      <w:bookmarkStart w:id="77" w:name="_Toc98865270"/>
       <w:r>
         <w:t>5.1.3 Principais Regras de Negócio</w:t>
       </w:r>
-      <w:bookmarkEnd w:id="75"/>
       <w:bookmarkEnd w:id="76"/>
+      <w:bookmarkEnd w:id="77"/>
     </w:p>
     <w:p>
       <w:pPr>
@@ -10411,14 +10419,14 @@
       <w:pPr>
         <w:pStyle w:val="Ttulo2"/>
       </w:pPr>
-      <w:bookmarkStart w:id="77" w:name="_Toc97100988"/>
-      <w:bookmarkStart w:id="78" w:name="_Toc98865271"/>
+      <w:bookmarkStart w:id="78" w:name="_Toc97100988"/>
+      <w:bookmarkStart w:id="79" w:name="_Toc98865271"/>
       <w:r>
         <w:lastRenderedPageBreak/>
         <w:t>5.2 ANÁLISE DOS REQUISITOS</w:t>
       </w:r>
-      <w:bookmarkEnd w:id="77"/>
       <w:bookmarkEnd w:id="78"/>
+      <w:bookmarkEnd w:id="79"/>
     </w:p>
     <w:p>
       <w:pPr>
@@ -10429,25 +10437,25 @@
       <w:pPr>
         <w:pStyle w:val="Ttulo3"/>
       </w:pPr>
-      <w:bookmarkStart w:id="79" w:name="_Toc97100989"/>
-      <w:bookmarkStart w:id="80" w:name="_Toc98865272"/>
+      <w:bookmarkStart w:id="80" w:name="_Toc97100989"/>
+      <w:bookmarkStart w:id="81" w:name="_Toc98865272"/>
       <w:r>
         <w:t xml:space="preserve">5.2.1 </w:t>
       </w:r>
       <w:r>
         <w:t>Visão Funcional</w:t>
       </w:r>
-      <w:bookmarkEnd w:id="79"/>
       <w:bookmarkEnd w:id="80"/>
-    </w:p>
-    <w:p>
-      <w:pPr>
-        <w:rPr>
-          <w:color w:val="92D050"/>
-        </w:rPr>
-      </w:pPr>
-      <w:bookmarkStart w:id="81" w:name="_Toc192060097"/>
-      <w:bookmarkEnd w:id="71"/>
+      <w:bookmarkEnd w:id="81"/>
+    </w:p>
+    <w:p>
+      <w:pPr>
+        <w:rPr>
+          <w:color w:val="92D050"/>
+        </w:rPr>
+      </w:pPr>
+      <w:bookmarkStart w:id="82" w:name="_Toc192060097"/>
+      <w:bookmarkEnd w:id="72"/>
       <w:r>
         <w:rPr>
           <w:color w:val="92D050"/>
@@ -10519,15 +10527,15 @@
       <w:pPr>
         <w:pStyle w:val="Ttulo3"/>
       </w:pPr>
-      <w:bookmarkStart w:id="82" w:name="_Toc192060098"/>
-      <w:bookmarkEnd w:id="81"/>
+      <w:bookmarkStart w:id="83" w:name="_Toc192060098"/>
+      <w:bookmarkEnd w:id="82"/>
     </w:p>
     <w:p>
       <w:pPr>
         <w:pStyle w:val="Ttulo3"/>
       </w:pPr>
-      <w:bookmarkStart w:id="83" w:name="_Toc97100990"/>
-      <w:bookmarkStart w:id="84" w:name="_Toc98865273"/>
+      <w:bookmarkStart w:id="84" w:name="_Toc97100990"/>
+      <w:bookmarkStart w:id="85" w:name="_Toc98865273"/>
       <w:r>
         <w:t>5.2.</w:t>
       </w:r>
@@ -10543,18 +10551,18 @@
       <w:r>
         <w:t>dos Dados</w:t>
       </w:r>
+      <w:bookmarkEnd w:id="84"/>
+      <w:bookmarkEnd w:id="85"/>
+    </w:p>
+    <w:p>
+      <w:pPr>
+        <w:rPr>
+          <w:color w:val="92D050"/>
+        </w:rPr>
+      </w:pPr>
+      <w:bookmarkStart w:id="86" w:name="_Toc192060100"/>
+      <w:bookmarkStart w:id="87" w:name="_Toc192060099"/>
       <w:bookmarkEnd w:id="83"/>
-      <w:bookmarkEnd w:id="84"/>
-    </w:p>
-    <w:p>
-      <w:pPr>
-        <w:rPr>
-          <w:color w:val="92D050"/>
-        </w:rPr>
-      </w:pPr>
-      <w:bookmarkStart w:id="85" w:name="_Toc192060100"/>
-      <w:bookmarkStart w:id="86" w:name="_Toc192060099"/>
-      <w:bookmarkEnd w:id="82"/>
       <w:r>
         <w:t xml:space="preserve"> </w:t>
       </w:r>
@@ -10642,17 +10650,17 @@
         </w:rPr>
         <w:t>]</w:t>
       </w:r>
-      <w:bookmarkEnd w:id="85"/>
+      <w:bookmarkEnd w:id="86"/>
     </w:p>
     <w:p/>
     <w:p>
       <w:pPr>
         <w:pStyle w:val="Ttulo3"/>
       </w:pPr>
-      <w:bookmarkStart w:id="87" w:name="_Toc97100991"/>
-      <w:bookmarkStart w:id="88" w:name="_Toc98865274"/>
-      <w:bookmarkStart w:id="89" w:name="_Toc192060101"/>
-      <w:bookmarkEnd w:id="86"/>
+      <w:bookmarkStart w:id="88" w:name="_Toc97100991"/>
+      <w:bookmarkStart w:id="89" w:name="_Toc98865274"/>
+      <w:bookmarkStart w:id="90" w:name="_Toc192060101"/>
+      <w:bookmarkEnd w:id="87"/>
       <w:r>
         <w:t xml:space="preserve">5.2.3 </w:t>
       </w:r>
@@ -10671,16 +10679,16 @@
       <w:r>
         <w:t xml:space="preserve"> Usuário</w:t>
       </w:r>
-      <w:bookmarkEnd w:id="87"/>
       <w:bookmarkEnd w:id="88"/>
-    </w:p>
-    <w:p>
-      <w:pPr>
-        <w:rPr>
-          <w:color w:val="92D050"/>
-        </w:rPr>
-      </w:pPr>
-      <w:bookmarkStart w:id="90" w:name="_Toc2324123"/>
+      <w:bookmarkEnd w:id="89"/>
+    </w:p>
+    <w:p>
+      <w:pPr>
+        <w:rPr>
+          <w:color w:val="92D050"/>
+        </w:rPr>
+      </w:pPr>
+      <w:bookmarkStart w:id="91" w:name="_Toc2324123"/>
       <w:r>
         <w:rPr>
           <w:color w:val="92D050"/>
@@ -10759,7 +10767,7 @@
         </w:rPr>
         <w:t>]</w:t>
       </w:r>
-      <w:bookmarkEnd w:id="90"/>
+      <w:bookmarkEnd w:id="91"/>
     </w:p>
     <w:p/>
     <w:p/>
@@ -10787,29 +10795,29 @@
       <w:pPr>
         <w:pStyle w:val="Ttulo1"/>
       </w:pPr>
-      <w:bookmarkStart w:id="91" w:name="_Toc97100992"/>
-      <w:bookmarkStart w:id="92" w:name="_Toc98865275"/>
+      <w:bookmarkStart w:id="92" w:name="_Toc97100992"/>
+      <w:bookmarkStart w:id="93" w:name="_Toc98865275"/>
       <w:r>
         <w:lastRenderedPageBreak/>
         <w:t>6 ARQUITETURA E PROJETO</w:t>
       </w:r>
-      <w:bookmarkEnd w:id="89"/>
+      <w:bookmarkEnd w:id="90"/>
       <w:r>
         <w:t xml:space="preserve"> DO SISTEMA</w:t>
       </w:r>
       <w:r>
         <w:t xml:space="preserve"> DE SOFTWARE</w:t>
       </w:r>
-      <w:bookmarkEnd w:id="91"/>
       <w:bookmarkEnd w:id="92"/>
-    </w:p>
-    <w:p>
-      <w:pPr>
-        <w:rPr>
-          <w:color w:val="92D050"/>
-        </w:rPr>
-      </w:pPr>
-      <w:bookmarkStart w:id="93" w:name="_Toc192060103"/>
+      <w:bookmarkEnd w:id="93"/>
+    </w:p>
+    <w:p>
+      <w:pPr>
+        <w:rPr>
+          <w:color w:val="92D050"/>
+        </w:rPr>
+      </w:pPr>
+      <w:bookmarkStart w:id="94" w:name="_Toc192060103"/>
       <w:r>
         <w:rPr>
           <w:color w:val="92D050"/>
@@ -10864,25 +10872,25 @@
       <w:pPr>
         <w:pStyle w:val="Ttulo2"/>
       </w:pPr>
-      <w:bookmarkStart w:id="94" w:name="_Toc97100993"/>
-      <w:bookmarkStart w:id="95" w:name="_Toc98865276"/>
+      <w:bookmarkStart w:id="95" w:name="_Toc97100993"/>
+      <w:bookmarkStart w:id="96" w:name="_Toc98865276"/>
       <w:r>
         <w:t>6.1 V</w:t>
       </w:r>
-      <w:bookmarkEnd w:id="93"/>
+      <w:bookmarkEnd w:id="94"/>
       <w:r>
         <w:t>ISÃO ESTRUTURAL</w:t>
       </w:r>
-      <w:bookmarkEnd w:id="94"/>
       <w:bookmarkEnd w:id="95"/>
-    </w:p>
-    <w:p>
-      <w:pPr>
-        <w:rPr>
-          <w:color w:val="92D050"/>
-        </w:rPr>
-      </w:pPr>
-      <w:bookmarkStart w:id="96" w:name="_Toc192060104"/>
+      <w:bookmarkEnd w:id="96"/>
+    </w:p>
+    <w:p>
+      <w:pPr>
+        <w:rPr>
+          <w:color w:val="92D050"/>
+        </w:rPr>
+      </w:pPr>
+      <w:bookmarkStart w:id="97" w:name="_Toc192060104"/>
       <w:r>
         <w:rPr>
           <w:color w:val="92D050"/>
@@ -10951,8 +10959,8 @@
       <w:pPr>
         <w:pStyle w:val="Ttulo3"/>
       </w:pPr>
-      <w:bookmarkStart w:id="97" w:name="_Toc97100994"/>
-      <w:bookmarkStart w:id="98" w:name="_Toc98865277"/>
+      <w:bookmarkStart w:id="98" w:name="_Toc97100994"/>
+      <w:bookmarkStart w:id="99" w:name="_Toc98865277"/>
       <w:r>
         <w:t xml:space="preserve">6.1.1 Diagrama de </w:t>
       </w:r>
@@ -10962,9 +10970,9 @@
       <w:r>
         <w:t>acotes</w:t>
       </w:r>
-      <w:bookmarkEnd w:id="96"/>
       <w:bookmarkEnd w:id="97"/>
       <w:bookmarkEnd w:id="98"/>
+      <w:bookmarkEnd w:id="99"/>
     </w:p>
     <w:p>
       <w:pPr>
@@ -11014,9 +11022,9 @@
       <w:pPr>
         <w:pStyle w:val="Ttulo3"/>
       </w:pPr>
-      <w:bookmarkStart w:id="99" w:name="_Toc192060105"/>
-      <w:bookmarkStart w:id="100" w:name="_Toc97100995"/>
-      <w:bookmarkStart w:id="101" w:name="_Toc98865278"/>
+      <w:bookmarkStart w:id="100" w:name="_Toc192060105"/>
+      <w:bookmarkStart w:id="101" w:name="_Toc97100995"/>
+      <w:bookmarkStart w:id="102" w:name="_Toc98865278"/>
       <w:r>
         <w:t xml:space="preserve">6.1.2 Diagramas de </w:t>
       </w:r>
@@ -11026,9 +11034,9 @@
       <w:r>
         <w:t>lasses</w:t>
       </w:r>
-      <w:bookmarkEnd w:id="99"/>
       <w:bookmarkEnd w:id="100"/>
       <w:bookmarkEnd w:id="101"/>
+      <w:bookmarkEnd w:id="102"/>
     </w:p>
     <w:p>
       <w:r>
@@ -11070,8 +11078,8 @@
       <w:pPr>
         <w:pStyle w:val="Ttulo3"/>
       </w:pPr>
-      <w:bookmarkStart w:id="102" w:name="_Toc97100996"/>
-      <w:bookmarkStart w:id="103" w:name="_Toc98865279"/>
+      <w:bookmarkStart w:id="103" w:name="_Toc97100996"/>
+      <w:bookmarkStart w:id="104" w:name="_Toc98865279"/>
       <w:r>
         <w:t xml:space="preserve">6.1.3 Diagramas de </w:t>
       </w:r>
@@ -11081,8 +11089,8 @@
       <w:r>
         <w:t>bjetos</w:t>
       </w:r>
-      <w:bookmarkEnd w:id="102"/>
       <w:bookmarkEnd w:id="103"/>
+      <w:bookmarkEnd w:id="104"/>
     </w:p>
     <w:p>
       <w:pPr>
@@ -11142,15 +11150,15 @@
       <w:pPr>
         <w:pStyle w:val="Ttulo2"/>
       </w:pPr>
-      <w:bookmarkStart w:id="104" w:name="_Toc192060106"/>
-      <w:bookmarkStart w:id="105" w:name="_Toc97100997"/>
-      <w:bookmarkStart w:id="106" w:name="_Toc98865280"/>
+      <w:bookmarkStart w:id="105" w:name="_Toc192060106"/>
+      <w:bookmarkStart w:id="106" w:name="_Toc97100997"/>
+      <w:bookmarkStart w:id="107" w:name="_Toc98865280"/>
       <w:r>
         <w:t>6.2 VISÃO COMPORTAMENTAL</w:t>
       </w:r>
-      <w:bookmarkEnd w:id="104"/>
       <w:bookmarkEnd w:id="105"/>
       <w:bookmarkEnd w:id="106"/>
+      <w:bookmarkEnd w:id="107"/>
     </w:p>
     <w:p>
       <w:pPr>
@@ -11187,8 +11195,8 @@
       <w:pPr>
         <w:pStyle w:val="Ttulo3"/>
       </w:pPr>
-      <w:bookmarkStart w:id="107" w:name="_Toc97100998"/>
-      <w:bookmarkStart w:id="108" w:name="_Toc98865281"/>
+      <w:bookmarkStart w:id="108" w:name="_Toc97100998"/>
+      <w:bookmarkStart w:id="109" w:name="_Toc98865281"/>
       <w:r>
         <w:lastRenderedPageBreak/>
         <w:t xml:space="preserve">6.2.1 Projeto das </w:t>
@@ -11202,8 +11210,8 @@
       <w:r>
         <w:t xml:space="preserve"> entre Objetos</w:t>
       </w:r>
-      <w:bookmarkEnd w:id="107"/>
       <w:bookmarkEnd w:id="108"/>
+      <w:bookmarkEnd w:id="109"/>
     </w:p>
     <w:p/>
     <w:p>
@@ -11327,8 +11335,8 @@
       <w:pPr>
         <w:pStyle w:val="Ttulo3"/>
       </w:pPr>
-      <w:bookmarkStart w:id="109" w:name="_Toc97100999"/>
-      <w:bookmarkStart w:id="110" w:name="_Toc98865282"/>
+      <w:bookmarkStart w:id="110" w:name="_Toc97100999"/>
+      <w:bookmarkStart w:id="111" w:name="_Toc98865282"/>
       <w:r>
         <w:t>6.2.2 Diagrama</w:t>
       </w:r>
@@ -11341,8 +11349,8 @@
       <w:r>
         <w:t>tividades</w:t>
       </w:r>
-      <w:bookmarkEnd w:id="109"/>
       <w:bookmarkEnd w:id="110"/>
+      <w:bookmarkEnd w:id="111"/>
     </w:p>
     <w:p>
       <w:pPr>
@@ -11403,8 +11411,8 @@
       <w:pPr>
         <w:pStyle w:val="Ttulo2"/>
       </w:pPr>
-      <w:bookmarkStart w:id="111" w:name="_Toc97101000"/>
-      <w:bookmarkStart w:id="112" w:name="_Toc98865283"/>
+      <w:bookmarkStart w:id="112" w:name="_Toc97101000"/>
+      <w:bookmarkStart w:id="113" w:name="_Toc98865283"/>
       <w:r>
         <w:t xml:space="preserve">6.3 VISÃO </w:t>
       </w:r>
@@ -11414,8 +11422,8 @@
       <w:r>
         <w:t xml:space="preserve"> DADOS</w:t>
       </w:r>
-      <w:bookmarkEnd w:id="111"/>
       <w:bookmarkEnd w:id="112"/>
+      <w:bookmarkEnd w:id="113"/>
     </w:p>
     <w:p>
       <w:pPr>
@@ -11435,16 +11443,16 @@
       <w:pPr>
         <w:pStyle w:val="Ttulo3"/>
       </w:pPr>
-      <w:bookmarkStart w:id="113" w:name="_Toc97101001"/>
-      <w:bookmarkStart w:id="114" w:name="_Toc98865284"/>
+      <w:bookmarkStart w:id="114" w:name="_Toc97101001"/>
+      <w:bookmarkStart w:id="115" w:name="_Toc98865284"/>
       <w:r>
         <w:t xml:space="preserve">6.3.1 Modelo </w:t>
       </w:r>
       <w:r>
         <w:t>Lógico</w:t>
       </w:r>
-      <w:bookmarkEnd w:id="113"/>
       <w:bookmarkEnd w:id="114"/>
+      <w:bookmarkEnd w:id="115"/>
     </w:p>
     <w:p>
       <w:pPr>
@@ -11567,8 +11575,8 @@
       <w:pPr>
         <w:pStyle w:val="Ttulo3"/>
       </w:pPr>
-      <w:bookmarkStart w:id="115" w:name="_Toc97101002"/>
-      <w:bookmarkStart w:id="116" w:name="_Toc98865285"/>
+      <w:bookmarkStart w:id="116" w:name="_Toc97101002"/>
+      <w:bookmarkStart w:id="117" w:name="_Toc98865285"/>
       <w:r>
         <w:lastRenderedPageBreak/>
         <w:t>6.3.2 Dicionário de D</w:t>
@@ -11582,8 +11590,8 @@
       <w:r>
         <w:t>Lógico</w:t>
       </w:r>
-      <w:bookmarkEnd w:id="115"/>
       <w:bookmarkEnd w:id="116"/>
+      <w:bookmarkEnd w:id="117"/>
     </w:p>
     <w:p>
       <w:pPr>
@@ -11658,8 +11666,8 @@
       <w:pPr>
         <w:pStyle w:val="Ttulo2"/>
       </w:pPr>
-      <w:bookmarkStart w:id="117" w:name="_Toc97101003"/>
-      <w:bookmarkStart w:id="118" w:name="_Toc98865286"/>
+      <w:bookmarkStart w:id="118" w:name="_Toc97101003"/>
+      <w:bookmarkStart w:id="119" w:name="_Toc98865286"/>
       <w:r>
         <w:t>6.</w:t>
       </w:r>
@@ -11669,8 +11677,8 @@
       <w:r>
         <w:t xml:space="preserve"> PROJETO DA INTERAÇÃO HUMANO-COMPUTADOR</w:t>
       </w:r>
-      <w:bookmarkEnd w:id="117"/>
       <w:bookmarkEnd w:id="118"/>
+      <w:bookmarkEnd w:id="119"/>
     </w:p>
     <w:p>
       <w:pPr>
@@ -11736,8 +11744,8 @@
       <w:pPr>
         <w:pStyle w:val="Ttulo3"/>
       </w:pPr>
-      <w:bookmarkStart w:id="119" w:name="_Toc97101004"/>
-      <w:bookmarkStart w:id="120" w:name="_Toc98865287"/>
+      <w:bookmarkStart w:id="120" w:name="_Toc97101004"/>
+      <w:bookmarkStart w:id="121" w:name="_Toc98865287"/>
       <w:r>
         <w:t>6.</w:t>
       </w:r>
@@ -11759,8 +11767,8 @@
       <w:r>
         <w:t>suário</w:t>
       </w:r>
-      <w:bookmarkEnd w:id="119"/>
       <w:bookmarkEnd w:id="120"/>
+      <w:bookmarkEnd w:id="121"/>
     </w:p>
     <w:p>
       <w:pPr>
@@ -11922,7 +11930,7 @@
           <w:kern w:val="32"/>
         </w:rPr>
       </w:pPr>
-      <w:bookmarkStart w:id="121" w:name="_Toc192060119"/>
+      <w:bookmarkStart w:id="122" w:name="_Toc192060119"/>
       <w:r>
         <w:br w:type="page"/>
       </w:r>
@@ -11931,8 +11939,8 @@
       <w:pPr>
         <w:pStyle w:val="Ttulo1"/>
       </w:pPr>
-      <w:bookmarkStart w:id="122" w:name="_Toc97101005"/>
-      <w:bookmarkStart w:id="123" w:name="_Toc98865288"/>
+      <w:bookmarkStart w:id="123" w:name="_Toc97101005"/>
+      <w:bookmarkStart w:id="124" w:name="_Toc98865288"/>
       <w:r>
         <w:lastRenderedPageBreak/>
         <w:t>7</w:t>
@@ -11940,8 +11948,8 @@
       <w:r>
         <w:t xml:space="preserve"> CONCLUSÃO</w:t>
       </w:r>
-      <w:bookmarkEnd w:id="122"/>
       <w:bookmarkEnd w:id="123"/>
+      <w:bookmarkEnd w:id="124"/>
     </w:p>
     <w:p>
       <w:pPr>
@@ -12031,15 +12039,15 @@
       <w:pPr>
         <w:pStyle w:val="Ttulo1"/>
       </w:pPr>
-      <w:bookmarkStart w:id="124" w:name="_Toc97101006"/>
-      <w:bookmarkStart w:id="125" w:name="_Toc98865289"/>
+      <w:bookmarkStart w:id="125" w:name="_Toc97101006"/>
+      <w:bookmarkStart w:id="126" w:name="_Toc98865289"/>
       <w:r>
         <w:lastRenderedPageBreak/>
         <w:t>REFERÊNCIAS</w:t>
       </w:r>
-      <w:bookmarkEnd w:id="121"/>
-      <w:bookmarkEnd w:id="124"/>
+      <w:bookmarkEnd w:id="122"/>
       <w:bookmarkEnd w:id="125"/>
+      <w:bookmarkEnd w:id="126"/>
     </w:p>
     <w:p>
       <w:pPr>
@@ -12055,19 +12063,7 @@
         <w:t>Adota fácil</w:t>
       </w:r>
       <w:r>
-        <w:t xml:space="preserve">. Google Play, 2019. </w:t>
-      </w:r>
-      <w:r>
-        <w:t>Disponível</w:t>
-      </w:r>
-      <w:r>
-        <w:t xml:space="preserve"> em: &lt;https://play.google.com/store/apps/details?id=com.adotafacil.daniel.adotafacil&amp;h</w:t>
-      </w:r>
-      <w:r>
-        <w:t>l=pt_BR&amp;gl=US&gt;. Acesso em: 23</w:t>
-      </w:r>
-      <w:r>
-        <w:t xml:space="preserve"> Mar. 2022</w:t>
+        <w:t>. Google Play, 2019. Disponível em: &lt;https://play.google.com/store/apps/details?id=com.adotafacil.daniel.adotafacil&amp;hl=pt_BR&amp;gl=US&gt;. Acesso em: 23 Mar. 2022</w:t>
       </w:r>
     </w:p>
     <w:p>
@@ -12084,19 +12080,7 @@
         <w:t>Adota Pet GO</w:t>
       </w:r>
       <w:r>
-        <w:t xml:space="preserve">. Google Play, 2019. </w:t>
-      </w:r>
-      <w:r>
-        <w:t>Disponível</w:t>
-      </w:r>
-      <w:r>
-        <w:t xml:space="preserve"> em: &lt;https://play.google.com/store/apps/details?id=com.labup.adotapetv2&amp;h</w:t>
-      </w:r>
-      <w:r>
-        <w:t>l=pt_BR&amp;gl=US&gt;. Acesso em: 23</w:t>
-      </w:r>
-      <w:r>
-        <w:t xml:space="preserve"> Mar. 2022</w:t>
+        <w:t>. Google Play, 2019. Disponível em: &lt;https://play.google.com/store/apps/details?id=com.labup.adotapetv2&amp;hl=pt_BR&amp;gl=US&gt;. Acesso em: 23 Mar. 2022</w:t>
       </w:r>
     </w:p>
     <w:p>
@@ -12113,13 +12097,7 @@
         <w:t>Amigo não se compra.</w:t>
       </w:r>
       <w:r>
-        <w:t xml:space="preserve"> Rio de Janeiro, 2019. Disponivel em: &lt;https://www.amigonaos</w:t>
-      </w:r>
-      <w:r>
-        <w:t xml:space="preserve">ecompra.com.br/&gt;. Acesso em: 23 </w:t>
-      </w:r>
-      <w:r>
-        <w:t>Mar. 2022</w:t>
+        <w:t xml:space="preserve"> Rio de Janeiro, 2019. Disponivel em: &lt;https://www.amigonaosecompra.com.br/&gt;. Acesso em: 23 Mar. 2022</w:t>
       </w:r>
     </w:p>
     <w:p>
@@ -12940,10 +12918,7 @@
         <w:jc w:val="left"/>
       </w:pPr>
     </w:p>
-    <w:p>
-      <w:bookmarkStart w:id="126" w:name="_GoBack"/>
-      <w:bookmarkEnd w:id="126"/>
-    </w:p>
+    <w:p/>
     <w:p>
       <w:pPr>
         <w:pStyle w:val="Ttulo1"/>
@@ -13877,7 +13852,7 @@
           <w:rPr>
             <w:noProof/>
           </w:rPr>
-          <w:t>48</w:t>
+          <w:t>58</w:t>
         </w:r>
         <w:r>
           <w:fldChar w:fldCharType="end"/>
@@ -13969,7 +13944,7 @@
           <w:rPr>
             <w:noProof/>
           </w:rPr>
-          <w:t>xiv</w:t>
+          <w:t>v</w:t>
         </w:r>
         <w:r>
           <w:fldChar w:fldCharType="end"/>
@@ -14025,7 +14000,7 @@
           <w:rPr>
             <w:noProof/>
           </w:rPr>
-          <w:t>26</w:t>
+          <w:t>21</w:t>
         </w:r>
         <w:r>
           <w:fldChar w:fldCharType="end"/>
@@ -17442,7 +17417,7 @@
 </file>
 
 <file path=customXml/itemProps1.xml><?xml version="1.0" encoding="utf-8"?>
-<ds:datastoreItem xmlns:ds="http://schemas.openxmlformats.org/officeDocument/2006/customXml" ds:itemID="{1F380673-4DDE-4C09-97CB-A9AD51765B06}">
+<ds:datastoreItem xmlns:ds="http://schemas.openxmlformats.org/officeDocument/2006/customXml" ds:itemID="{0C64CDDD-173F-40C8-90B2-B426CE619020}">
   <ds:schemaRefs>
     <ds:schemaRef ds:uri="http://schemas.openxmlformats.org/officeDocument/2006/bibliography"/>
   </ds:schemaRefs>

</xml_diff>

<commit_message>
doc: Termos em ingles colocados em italico
</commit_message>
<xml_diff>
--- a/PFC_Doc_2022/PFC_Deu Pet_v1.0.docx
+++ b/PFC_Doc_2022/PFC_Deu Pet_v1.0.docx
@@ -915,8 +915,6 @@
         </w:rPr>
         <w:t xml:space="preserve"> </w:t>
       </w:r>
-      <w:bookmarkStart w:id="0" w:name="_GoBack"/>
-      <w:bookmarkEnd w:id="0"/>
     </w:p>
     <w:p>
       <w:r>
@@ -1984,7 +1982,7 @@
         <w:t>SUMÁRIO</w:t>
       </w:r>
     </w:p>
-    <w:bookmarkStart w:id="1" w:name="_Toc192060077"/>
+    <w:bookmarkStart w:id="0" w:name="_Toc192060077"/>
     <w:p>
       <w:pPr>
         <w:pStyle w:val="Sumrio1"/>
@@ -6686,15 +6684,15 @@
       <w:pPr>
         <w:pStyle w:val="Ttulo1"/>
       </w:pPr>
-      <w:bookmarkStart w:id="2" w:name="_Toc97100968"/>
-      <w:bookmarkStart w:id="3" w:name="_Toc98865234"/>
+      <w:bookmarkStart w:id="1" w:name="_Toc97100968"/>
+      <w:bookmarkStart w:id="2" w:name="_Toc98865234"/>
       <w:r>
         <w:lastRenderedPageBreak/>
         <w:t>1 INTRODUÇÃO</w:t>
       </w:r>
+      <w:bookmarkEnd w:id="0"/>
       <w:bookmarkEnd w:id="1"/>
       <w:bookmarkEnd w:id="2"/>
-      <w:bookmarkEnd w:id="3"/>
     </w:p>
     <w:p>
       <w:r>
@@ -6726,7 +6724,16 @@
     </w:p>
     <w:p>
       <w:r>
-        <w:t>Perante o exposto, este projeto, nomeado Deu Pet, tem como objetivo apoiar a sociedade protetora dos animais, por meio do desenvolvimento de um sistema de software que será disponibilizado via web e mobile. Por meio dele, será facilitada a divulgação dos animais que habitam os abrigos e estão disponíveis para adoção. Também será possível acompanhar e se inscrever em campanhas gerais de saúde dos animais.</w:t>
+        <w:t xml:space="preserve">Perante o exposto, este projeto, nomeado Deu Pet, tem como objetivo apoiar a sociedade protetora dos animais, por meio do desenvolvimento de um sistema de </w:t>
+      </w:r>
+      <w:r>
+        <w:rPr>
+          <w:i/>
+        </w:rPr>
+        <w:t>software</w:t>
+      </w:r>
+      <w:r>
+        <w:t xml:space="preserve"> que será disponibilizado via web e mobile. Por meio dele, será facilitada a divulgação dos animais que habitam os abrigos e estão disponíveis para adoção. Também será possível acompanhar e se inscrever em campanhas gerais de saúde dos animais.</w:t>
       </w:r>
     </w:p>
     <w:p>
@@ -6786,38 +6793,38 @@
       <w:pPr>
         <w:pStyle w:val="Ttulo1"/>
       </w:pPr>
-      <w:bookmarkStart w:id="4" w:name="_Toc97100969"/>
-      <w:bookmarkStart w:id="5" w:name="_Toc98865235"/>
+      <w:bookmarkStart w:id="3" w:name="_Toc97100969"/>
+      <w:bookmarkStart w:id="4" w:name="_Toc98865235"/>
       <w:r>
         <w:lastRenderedPageBreak/>
         <w:t>2 REVISÃO BIBLIOGRÁFICA</w:t>
       </w:r>
+      <w:bookmarkEnd w:id="3"/>
       <w:bookmarkEnd w:id="4"/>
+    </w:p>
+    <w:p>
+      <w:r>
+        <w:t>Este capítulo tem como objetivo apresentar o referencial teórico utilizado para que este projeto fosse realizado. Demonstra-se a relação entre o homem e o animal domesticado a fim de entender as demandas dos interessados como também traz informações a respeito das ONGs e instituições protetoras dos animais, para elucidar o tema e realizar uma abordagem mais incisiva nas necessidades apontadas.</w:t>
+      </w:r>
+    </w:p>
+    <w:p>
+      <w:r>
+        <w:t>Além dos pontos supracitados, também apresenta o embasamento teórico a respeito das tecnologias aplicadas, técnicas, linguagens de programação e a padronização utilizada no projeto.</w:t>
+      </w:r>
+    </w:p>
+    <w:p/>
+    <w:p>
+      <w:pPr>
+        <w:pStyle w:val="Ttulo2"/>
+      </w:pPr>
+      <w:bookmarkStart w:id="5" w:name="_Toc98865236"/>
+      <w:r>
+        <w:t>2.1 O abandono de animais</w:t>
+      </w:r>
       <w:bookmarkEnd w:id="5"/>
     </w:p>
     <w:p>
       <w:r>
-        <w:t>Este capítulo tem como objetivo apresentar o referencial teórico utilizado para que este projeto fosse realizado. Demonstra-se a relação entre o homem e o animal domesticado a fim de entender as demandas dos interessados como também traz informações a respeito das ONGs e instituições protetoras dos animais, para elucidar o tema e realizar uma abordagem mais incisiva nas necessidades apontadas.</w:t>
-      </w:r>
-    </w:p>
-    <w:p>
-      <w:r>
-        <w:t>Além dos pontos supracitados, também apresenta o embasamento teórico a respeito das tecnologias aplicadas, técnicas, linguagens de programação e a padronização utilizada no projeto.</w:t>
-      </w:r>
-    </w:p>
-    <w:p/>
-    <w:p>
-      <w:pPr>
-        <w:pStyle w:val="Ttulo2"/>
-      </w:pPr>
-      <w:bookmarkStart w:id="6" w:name="_Toc98865236"/>
-      <w:r>
-        <w:t>2.1 O abandono de animais</w:t>
-      </w:r>
-      <w:bookmarkEnd w:id="6"/>
-    </w:p>
-    <w:p>
-      <w:r>
         <w:t xml:space="preserve">Os animais domésticos assumem </w:t>
       </w:r>
       <w:r>
@@ -6884,7 +6891,13 @@
         <w:t>sticados, nativos ou exóticos."</w:t>
       </w:r>
       <w:r>
-        <w:t>(BRASIL, 1998).E uma nova legislação, a Lei Federal nº 14.064/20, sancionada em setembro, aumentou a pena de detenção que era de até um ano para até cinco anos para quem cometer este crime. Além disso, o rito processual passa à vara criminal</w:t>
+        <w:t>(BRASIL, 1998).</w:t>
+      </w:r>
+      <w:r>
+        <w:t xml:space="preserve"> </w:t>
+      </w:r>
+      <w:r>
+        <w:t>E uma nova legislação, a Lei Federal nº 14.064/20, sancionada em setembro, aumentou a pena de detenção que era de até um ano para até cinco anos para quem cometer este crime. Além disso, o rito processual passa à vara criminal</w:t>
       </w:r>
       <w:r>
         <w:t xml:space="preserve">, não mais ao juizado especial </w:t>
@@ -6899,37 +6912,7 @@
     <w:p>
       <w:r>
         <w:lastRenderedPageBreak/>
-        <w:t>A população de animais domésticos no Brasil é de cerca de 140 milhões de animais, entre cães, gatos, peixes, aves e répteis e pequenos mamíferos. A maioria é de cachorros (54,2 milhões) e felinos (23,9 milhões), num total de 78,1 milhões de animais. Desses, 5% são animais em condição de vulnerabilidade, o que representa 3,9 milhões de pets. Do total da população em vulnerabilidade, cães representam 69% (2,69 milhões), enquanto os gatos cor</w:t>
-      </w:r>
-      <w:r>
-        <w:t xml:space="preserve">respondem a 31% (1,21 milhões) </w:t>
-      </w:r>
-      <w:r>
-        <w:t>(Instituto Pet Brasil, 2019)</w:t>
-      </w:r>
-      <w:r>
-        <w:t>.</w:t>
-      </w:r>
-    </w:p>
-    <w:p>
-      <w:r>
-        <w:t>E esse número elevado é a porta de entrada para o grande número de maus tratos em que os animais são surrados, envenenados e passam fome e frio. Devido a essas condições precárias, cães e gatos de rua se tornam transmissores de doenças para a população humana.</w:t>
-      </w:r>
-    </w:p>
-    <w:p>
-      <w:r>
-        <w:t>Os cães com maiores riscos de abandono são aqueles com problemas comportamentais, obtidos de abrigos ou a baixo custo, com idade igual ou superior a seis meses, não castrados e também os que não frequentaram curs</w:t>
-      </w:r>
-      <w:r>
-        <w:t>os de obediência (adestramento)</w:t>
-      </w:r>
-      <w:r>
-        <w:t xml:space="preserve"> (PATRONEK et al., 1995). De acordo com SANTANA e MARQUES (2001), esse quadro se agrava a cada dia, pois são milhares de cadelas e gatas parindo, aproximadamente, a cada três meses de gestação, dificultando o controle.</w:t>
-      </w:r>
-    </w:p>
-    <w:p>
-      <w:r>
-        <w:t>Segundo Moutinho, Nascimento e Paixão (2015):</w:t>
+        <w:t>Sobre a população animal no Brasil, o Instituto Pet Brasil (2019) levanta que:</w:t>
       </w:r>
     </w:p>
     <w:p>
@@ -6945,6 +6928,50 @@
           <w:sz w:val="20"/>
           <w:szCs w:val="20"/>
         </w:rPr>
+        <w:t>A população de animais domésticos no Brasil é de cerca de 140 milhões de animais, entre cães, gatos, peixes, aves e répteis e pequenos mamíferos. A maioria é de cachorros (54,2 milhões) e felinos (23,9 milhões), num total de 78,1 milhões de animais. Desses, 5% são animais em condição de vulnerabilidade, o que representa 3,9 milhões de pets. Do total da população em vulnerabilidade, cães representam 69% (2,69 milhões), enquanto os gatos cor</w:t>
+      </w:r>
+      <w:r>
+        <w:rPr>
+          <w:sz w:val="20"/>
+          <w:szCs w:val="20"/>
+        </w:rPr>
+        <w:t>respondem a 31% (1,21 milhões).</w:t>
+      </w:r>
+    </w:p>
+    <w:p>
+      <w:r>
+        <w:t>E esse número elevado é a porta de entrada para o grande número de maus tratos em que os animais são surrados, envenenados e passam fome e frio. Devido a essas condições precárias, cães e gatos de rua se tornam transmissores de doenças para a população humana.</w:t>
+      </w:r>
+    </w:p>
+    <w:p>
+      <w:r>
+        <w:t>Os cães com maiores riscos de abandono são aqueles com problemas comportamentais, obtidos de abrigos ou a baixo custo, com idade igual ou superior a seis meses, não castrados e também os que não frequentaram curs</w:t>
+      </w:r>
+      <w:r>
+        <w:t>os de obediência (adestramento)</w:t>
+      </w:r>
+      <w:r>
+        <w:t xml:space="preserve"> (PATRONEK et al., 1995). De acordo com SANTANA e MARQUES (2001), esse quadro se agrava a cada dia, pois são milhares de cadelas e gatas parindo, aproximadamente, a cada três meses de gestação, dificultando o controle.</w:t>
+      </w:r>
+    </w:p>
+    <w:p>
+      <w:r>
+        <w:t>Segundo Moutinho, Nascimento e Paixão (2015):</w:t>
+      </w:r>
+    </w:p>
+    <w:p>
+      <w:pPr>
+        <w:ind w:left="2124"/>
+        <w:rPr>
+          <w:sz w:val="20"/>
+          <w:szCs w:val="20"/>
+        </w:rPr>
+      </w:pPr>
+      <w:r>
+        <w:rPr>
+          <w:sz w:val="20"/>
+          <w:szCs w:val="20"/>
+        </w:rPr>
         <w:t>Durante muitos anos, houve um predomínio de ações sistemáticas de captura e eliminação destes animais por meio da eutanásia em massa efetuada pelo Poder Público. Como essas ações não resultaram em redução considerável na densidade populacional e, considerando-se ainda aspectos éticos e legais, essa estratégia vem sendo paulatinamente substituída por ações focadas na esterilização em massas dos cães, que é uma das medidas preconizadas atualmente. Acredita-se que, ao atuar sobre a reprodução destes animais, conseguir-se-á, com apoio de ações de educação para guarda responsável e legislação apropriada, o almejado controle da densidade populacional. Nesse contexto, o papel das Organizações Não Governamentais de Proteção Animal é de grande importância.</w:t>
       </w:r>
     </w:p>
@@ -6956,7 +6983,13 @@
         <w:t>nte do comportamento doloroso”.</w:t>
       </w:r>
       <w:r>
-        <w:t xml:space="preserve"> (Ricardo Silva, et al., 2018)</w:t>
+        <w:t xml:space="preserve"> (Ricardo Silva, et al.,</w:t>
+      </w:r>
+      <w:r>
+        <w:t xml:space="preserve"> p. 1,</w:t>
+      </w:r>
+      <w:r>
+        <w:t xml:space="preserve"> 2018)</w:t>
       </w:r>
       <w:r>
         <w:t>.</w:t>
@@ -6965,7 +6998,13 @@
     <w:p>
       <w:r>
         <w:lastRenderedPageBreak/>
-        <w:t>Crime de maus-tratos aos animais é submeter ao Abandono; Agressões físicas, como: espancamento, mutilações, envenenamento; manter o animal preso a correntes ou cordas; manter o animal em locais não-arejados – sem ventilação ou entrada de luz; manter o animal trancado em locais pequenos e sem o menor cuidado com a higiene; utilizar animais em espetáculos que possam submetê-los a pânico ou estresse; capturar animais silvestr</w:t>
+        <w:t>Crime de maus-tratos aos animais é submeter ao Abandono; Agressões físicas, como: espancamento, mutilações, envenenamento; manter o animal preso a correntes ou cordas</w:t>
+      </w:r>
+      <w:r>
+        <w:t xml:space="preserve">; manter o animal em locais não arejados, </w:t>
+      </w:r>
+      <w:r>
+        <w:t>sem ventilação ou entrada de luz; manter o animal trancado em locais pequenos e sem o menor cuidado com a higiene; utilizar animais em espetáculos que possam submetê-los a pânico ou estresse; capturar animais silvestr</w:t>
       </w:r>
       <w:r>
         <w:t xml:space="preserve">es, dentre outras ações cruéis </w:t>
@@ -6979,7 +7018,17 @@
     </w:p>
     <w:p>
       <w:r>
-        <w:t>De acordo com Santana (2020), um caso de repercussão pública expressiva ocorreu em Goiânia (GO), em 2020, quando um cachorro foi deixado trancado por mais de uma hora dentro de um carro, como mostra a Figura 1. O animal estava latindo com o calor. Comerciantes da região chamaram a Polícia Militar e o Corpo de Bombeiros para retirar o cão. O caso foi registrado na polícia.</w:t>
+        <w:t xml:space="preserve">De acordo com Santana (2020), um caso de repercussão pública expressiva ocorreu em Goiânia (GO), em 2020, quando um cachorro foi deixado trancado por mais de uma hora dentro de um carro, como mostra a </w:t>
+      </w:r>
+      <w:r>
+        <w:rPr>
+          <w:b/>
+          <w:color w:val="E36C0A" w:themeColor="accent6" w:themeShade="BF"/>
+        </w:rPr>
+        <w:t>Figura 1</w:t>
+      </w:r>
+      <w:r>
+        <w:t>. O animal estava latindo com o calor. Comerciantes da região chamaram a Polícia Militar e o Corpo de Bombeiros para retirar o cão. O caso foi registrado na polícia.</w:t>
       </w:r>
     </w:p>
     <w:p>
@@ -7045,8 +7094,8 @@
           <w:sz w:val="24"/>
         </w:rPr>
       </w:pPr>
-      <w:bookmarkStart w:id="7" w:name="_Toc98765020"/>
-      <w:bookmarkStart w:id="8" w:name="_Toc98864526"/>
+      <w:bookmarkStart w:id="6" w:name="_Toc98765020"/>
+      <w:bookmarkStart w:id="7" w:name="_Toc98864526"/>
       <w:r>
         <w:rPr>
           <w:sz w:val="24"/>
@@ -7094,30 +7143,30 @@
         </w:rPr>
         <w:t>: Foto do animal preso dentro do carro por 1 hora</w:t>
       </w:r>
+      <w:bookmarkEnd w:id="6"/>
       <w:bookmarkEnd w:id="7"/>
+    </w:p>
+    <w:p>
+      <w:r>
+        <w:t xml:space="preserve">FONTE: </w:t>
+      </w:r>
+      <w:r>
+        <w:t>Santana (2020)</w:t>
+      </w:r>
+    </w:p>
+    <w:p/>
+    <w:p>
+      <w:pPr>
+        <w:pStyle w:val="Ttulo2"/>
+      </w:pPr>
+      <w:bookmarkStart w:id="8" w:name="_Toc98865237"/>
+      <w:r>
+        <w:t>2.2</w:t>
+      </w:r>
+      <w:r>
+        <w:t xml:space="preserve"> </w:t>
+      </w:r>
       <w:bookmarkEnd w:id="8"/>
-    </w:p>
-    <w:p>
-      <w:r>
-        <w:t xml:space="preserve">FONTE: </w:t>
-      </w:r>
-      <w:r>
-        <w:t>Santana (2020)</w:t>
-      </w:r>
-    </w:p>
-    <w:p/>
-    <w:p>
-      <w:pPr>
-        <w:pStyle w:val="Ttulo2"/>
-      </w:pPr>
-      <w:bookmarkStart w:id="9" w:name="_Toc98865237"/>
-      <w:r>
-        <w:t>2.2</w:t>
-      </w:r>
-      <w:r>
-        <w:t xml:space="preserve"> </w:t>
-      </w:r>
-      <w:bookmarkEnd w:id="9"/>
       <w:r>
         <w:t>PAPEL DAS ONGS NA PROTEÇÃO DOS ANIMAIS</w:t>
       </w:r>
@@ -7153,7 +7202,16 @@
         <w:t>Um mutirão de pessoas se mobiliza</w:t>
       </w:r>
       <w:r>
-        <w:t xml:space="preserve"> sempre que há algum tipo de notícia relacionado a maus tratos e abandono de animais. Uma das causas mais levantadas nos últimos tempos é a questão dos fogos de artifício para os nossos “pets”, que são extremamente nocivos para os mesmos.</w:t>
+        <w:t xml:space="preserve"> sempre que há algum tipo de notícia relacionado a maus tratos e abandono de animais. Uma das causas mais levantadas nos últimos tempos é a questão dos fogos de artifício para os nossos “</w:t>
+      </w:r>
+      <w:r>
+        <w:rPr>
+          <w:i/>
+        </w:rPr>
+        <w:t>pets</w:t>
+      </w:r>
+      <w:r>
+        <w:t>”, que são extremamente nocivos para os mesmos.</w:t>
       </w:r>
     </w:p>
     <w:p>
@@ -7161,7 +7219,25 @@
         <w:t>Parte dessas pessoas se comoveu</w:t>
       </w:r>
       <w:r>
-        <w:t xml:space="preserve"> com várias causas, tornando-se protetores independentes que se voluntariam a ajudar de várias formas as ONGs, como a Sociedade Protetora dos Animais (SPA), que através de redes sociais como o Facebook e o Whatsapp somam dezenas de pessoas voluntárias por cada ONG de cada município.</w:t>
+        <w:t xml:space="preserve"> com várias causas, tornando-se protetores independentes que se voluntariam a ajudar de várias formas as ONGs, como a Sociedade Protetora dos Animais (SPA), que através de redes sociais como o </w:t>
+      </w:r>
+      <w:r>
+        <w:rPr>
+          <w:i/>
+        </w:rPr>
+        <w:t>Facebook</w:t>
+      </w:r>
+      <w:r>
+        <w:t xml:space="preserve"> e o </w:t>
+      </w:r>
+      <w:r>
+        <w:rPr>
+          <w:i/>
+        </w:rPr>
+        <w:t>Whatsapp</w:t>
+      </w:r>
+      <w:r>
+        <w:t xml:space="preserve"> somam dezenas de pessoas voluntárias por cada ONG de cada município.</w:t>
       </w:r>
     </w:p>
     <w:p>
@@ -7248,47 +7324,218 @@
       <w:pPr>
         <w:pStyle w:val="Ttulo2"/>
       </w:pPr>
-      <w:bookmarkStart w:id="10" w:name="_Toc98865238"/>
+      <w:bookmarkStart w:id="9" w:name="_Toc98865238"/>
       <w:r>
         <w:t>2.3</w:t>
       </w:r>
       <w:r>
         <w:t xml:space="preserve"> Arquitetura REST</w:t>
       </w:r>
+      <w:bookmarkEnd w:id="9"/>
+    </w:p>
+    <w:p>
+      <w:r>
+        <w:rPr>
+          <w:i/>
+        </w:rPr>
+        <w:t>REST</w:t>
+      </w:r>
+      <w:r>
+        <w:t xml:space="preserve"> </w:t>
+      </w:r>
+      <w:r>
+        <w:t>(</w:t>
+      </w:r>
+      <w:r>
+        <w:rPr>
+          <w:i/>
+        </w:rPr>
+        <w:t>Representation State Transfer</w:t>
+      </w:r>
+      <w:r>
+        <w:t>) é um estilo de arquitetura proposto por Roy Fielding em sua tese “</w:t>
+      </w:r>
+      <w:r>
+        <w:rPr>
+          <w:i/>
+        </w:rPr>
+        <w:t>Architectural Styles and the Design of Network-based Software Architectures</w:t>
+      </w:r>
+      <w:r>
+        <w:t xml:space="preserve">” (FIELDING, 2000) que tem como objetivo a criação de uma arquitetura que possa relacionar de forma condizente a </w:t>
+      </w:r>
+      <w:r>
+        <w:rPr>
+          <w:i/>
+        </w:rPr>
+        <w:t>WEB</w:t>
+      </w:r>
+      <w:r>
+        <w:t xml:space="preserve"> com os protocolos </w:t>
+      </w:r>
+      <w:r>
+        <w:t>HTTP</w:t>
+      </w:r>
+      <w:r>
+        <w:t xml:space="preserve"> através de estilos arquiteturais.</w:t>
+      </w:r>
+    </w:p>
+    <w:p>
+      <w:r>
+        <w:t xml:space="preserve">Inúmeros serviços utilizados em nosso cotidiano como, acesso a um portal </w:t>
+      </w:r>
+      <w:r>
+        <w:rPr>
+          <w:i/>
+        </w:rPr>
+        <w:t>WEB</w:t>
+      </w:r>
+      <w:r>
+        <w:t xml:space="preserve">, compras em lojas de </w:t>
+      </w:r>
+      <w:r>
+        <w:rPr>
+          <w:i/>
+        </w:rPr>
+        <w:t>e-commerce</w:t>
+      </w:r>
+      <w:r>
+        <w:t xml:space="preserve">, sites de </w:t>
+      </w:r>
+      <w:r>
+        <w:rPr>
+          <w:i/>
+        </w:rPr>
+        <w:t>stream</w:t>
+      </w:r>
+      <w:r>
+        <w:t xml:space="preserve"> entre outro exemplo, demandam dos servidores requisições de inúmeras aplicações com as mais diversas arquiteturas e tecnologia.</w:t>
+      </w:r>
+    </w:p>
+    <w:p>
+      <w:r>
+        <w:t xml:space="preserve">Visando a comunicação entre as partes de forma a unificar a maneira como os dados são requisitados, foram criados os </w:t>
+      </w:r>
+      <w:r>
+        <w:rPr>
+          <w:i/>
+        </w:rPr>
+        <w:t>Web Services</w:t>
+      </w:r>
+      <w:r>
+        <w:t xml:space="preserve">, que são componentes de </w:t>
+      </w:r>
+      <w:r>
+        <w:rPr>
+          <w:i/>
+        </w:rPr>
+        <w:t>software</w:t>
+      </w:r>
+      <w:r>
+        <w:t xml:space="preserve"> que, por meio </w:t>
+      </w:r>
+      <w:r>
+        <w:t>de padrões</w:t>
+      </w:r>
+      <w:r>
+        <w:t xml:space="preserve"> previamente estabelecidos, fornecem serviços específicos e promovem trocas de informações entre sistemas, independentemente das arquiteturas, tecnologias ou linguagens de programação utilizadas na construção das aplicações envolvidas. (DEITEL H.; DEITEL P., 2010).</w:t>
+      </w:r>
+    </w:p>
+    <w:p>
+      <w:r>
+        <w:t xml:space="preserve">A arquitetura </w:t>
+      </w:r>
+      <w:r>
+        <w:rPr>
+          <w:i/>
+        </w:rPr>
+        <w:t>REST</w:t>
+      </w:r>
+      <w:r>
+        <w:t xml:space="preserve">, além de possuir suporte nas principais IDEs presentes no mercado, torna esta arquitetura extremamente utilizada, proporcionando uma gama de soluções em </w:t>
+      </w:r>
+      <w:r>
+        <w:rPr>
+          <w:i/>
+        </w:rPr>
+        <w:t>Web</w:t>
+      </w:r>
+      <w:r>
+        <w:t xml:space="preserve"> Services atendendo as mais diversas necessidades. </w:t>
+      </w:r>
+      <w:r>
+        <w:rPr>
+          <w:i/>
+        </w:rPr>
+        <w:t>REST</w:t>
+      </w:r>
+      <w:r>
+        <w:t xml:space="preserve"> possibilita que seus serviços sejam acessados através de requisições feitas por </w:t>
+      </w:r>
+      <w:r>
+        <w:rPr>
+          <w:i/>
+        </w:rPr>
+        <w:t>URL</w:t>
+      </w:r>
+      <w:r>
+        <w:t xml:space="preserve"> (</w:t>
+      </w:r>
+      <w:r>
+        <w:rPr>
+          <w:i/>
+        </w:rPr>
+        <w:t>Uniform Resource Location</w:t>
+      </w:r>
+      <w:r>
+        <w:t xml:space="preserve"> – Localização Uniforme de Recursos). Esta requisição é direcionada através da aplicação conforme definido pela regra de negócio do projeto, provendo orientações dinâmicas quanto à forma de construção e endereçamento das requisições (RIBEIRO, et al., 2016).</w:t>
+      </w:r>
+    </w:p>
+    <w:p>
+      <w:r>
+        <w:t>Para este projeto, são tratados quatro pontos importantes da arq</w:t>
+      </w:r>
+      <w:r>
+        <w:t xml:space="preserve">uitetura </w:t>
+      </w:r>
+      <w:r>
+        <w:rPr>
+          <w:i/>
+        </w:rPr>
+        <w:t>REST</w:t>
+      </w:r>
+      <w:r>
+        <w:t xml:space="preserve"> (FRANCISCO, 2016)</w:t>
+      </w:r>
+    </w:p>
+    <w:p/>
+    <w:p>
+      <w:pPr>
+        <w:pStyle w:val="Ttulo3"/>
+      </w:pPr>
+      <w:bookmarkStart w:id="10" w:name="_Toc98865239"/>
+      <w:r>
+        <w:t>2.3.1 Arquitetura Cliente-Servidor</w:t>
+      </w:r>
       <w:bookmarkEnd w:id="10"/>
     </w:p>
     <w:p>
       <w:r>
-        <w:t>REST (Representation State Transfer) é um estilo de arquitetura proposto por Roy Fielding em sua tese “Architectural Styles and the Design of Network-based Software Architectures” (FIELDING, 2000) que tem como objetivo a criação de uma arquitetura que possa relacionar de forma condizente a WEB com os protocolos HTTP através de estilos arquiteturais.</w:t>
-      </w:r>
-    </w:p>
-    <w:p>
-      <w:r>
-        <w:t>Inúmeros serviços utilizados em nosso cotidiano como, acesso a um portal WEB, compras em lojas de e-commerce, sites de stream entre outro exemplo, demandam dos servidores requisições de inúmeras aplicações com as mais diversas arquiteturas e tecnologia.</w:t>
-      </w:r>
-    </w:p>
-    <w:p>
-      <w:r>
-        <w:t xml:space="preserve">Visando a comunicação entre as partes de forma a unificar a maneira como os dados são requisitados, foram criados os Web Services, que são componentes de software que, por meio </w:t>
-      </w:r>
-      <w:r>
-        <w:t>de padrões</w:t>
-      </w:r>
-      <w:r>
-        <w:t xml:space="preserve"> previamente estabelecidos, fornecem serviços específicos e promovem trocas de informações entre sistemas, independentemente das arquiteturas, tecnologias ou linguagens de programação utilizadas na construção das aplicações envolvidas. (DEITEL H.; DEITEL P., 2010).</w:t>
-      </w:r>
-    </w:p>
-    <w:p>
-      <w:r>
-        <w:t>A arquitetura REST, além de possuir suporte nas principais IDEs presentes no mercado, torna esta arquitetura extremamente utilizada, proporcionando uma gama de soluções em Web Services atendendo as mais diversas necessidades. REST possibilita que seus serviços sejam acessados através de requisições feitas por URL (Uniform Resource Location – Localização Uniforme de Recursos). Esta requisição é direcionada através da aplicação conforme definido pela regra de negócio do projeto, provendo orientações dinâmicas quanto à forma de construção e endereçamento das requisições (RIBEIRO, et al., 2016).</w:t>
-      </w:r>
-    </w:p>
-    <w:p>
-      <w:r>
-        <w:t>Para este projeto, são tratados quatro pontos importantes da arq</w:t>
-      </w:r>
-      <w:r>
-        <w:t>uitetura REST (FRANCISCO, 2016)</w:t>
+        <w:t>Fielding (2000) define a arquitetura cliente-servidor como a resposta de uma requisição onde o servidor irá responder com os dados retornados em um formato fixo, ou seja, o cliente ao solicitar um dado ao servidor, sendo que o cliente não terá conhecimento da natureza destes dados, tornando as requisições mais seguras e impedindo que acessos maliciosos ou indevidos sejam realizados ao servidor.</w:t>
+      </w:r>
+    </w:p>
+    <w:p>
+      <w:r>
+        <w:t xml:space="preserve">Este tipo de acesso aos dados, cria uma forma padronizada de solicitar e tratar os mesmos, simplificando a manutenção e portabilidade destes dados. Desta forma, cria-se um cenário onde uma mesma base de dados possa ser compartilhada entre as aplicações, seja ela </w:t>
+      </w:r>
+      <w:r>
+        <w:rPr>
+          <w:i/>
+        </w:rPr>
+        <w:t>WEB</w:t>
+      </w:r>
+      <w:r>
+        <w:t xml:space="preserve"> ou mobile.</w:t>
       </w:r>
     </w:p>
     <w:p/>
@@ -7296,20 +7543,96 @@
       <w:pPr>
         <w:pStyle w:val="Ttulo3"/>
       </w:pPr>
-      <w:bookmarkStart w:id="11" w:name="_Toc98865239"/>
-      <w:r>
-        <w:t>2.3.1 Arquitetura Cliente-Servidor</w:t>
+      <w:bookmarkStart w:id="11" w:name="_Toc98865240"/>
+      <w:r>
+        <w:t>2.3.2 Stateless (Sem Estado)</w:t>
       </w:r>
       <w:bookmarkEnd w:id="11"/>
     </w:p>
     <w:p>
       <w:r>
-        <w:t>Fielding (2000) define a arquitetura cliente-servidor como a resposta de uma requisição onde o servidor irá responder com os dados retornados em um formato fixo, ou seja, o cliente ao solicitar um dado ao servidor, sendo que o cliente não terá conhecimento da natureza destes dados, tornando as requisições mais seguras e impedindo que acessos maliciosos ou indevidos sejam realizados ao servidor.</w:t>
-      </w:r>
-    </w:p>
-    <w:p>
-      <w:r>
-        <w:t>Este tipo de acesso aos dados, cria uma forma padronizada de solicitar e tratar os mesmos, simplificando a manutenção e portabilidade destes dados. Desta forma, cria-se um cenário onde uma mesma base de dados possa ser compartilhada entre as aplicações, seja ela WEB ou mobile.</w:t>
+        <w:t xml:space="preserve">Servidores </w:t>
+      </w:r>
+      <w:r>
+        <w:rPr>
+          <w:i/>
+        </w:rPr>
+        <w:t>Stateless</w:t>
+      </w:r>
+      <w:r>
+        <w:t>, definem que as requisições feitas ao servidor, não mantenha seus estados, criando uma independência de requisições onde uma solicitação não irá necessitar do estado anterior. Portanto, cada requisição cliente-servidor deve conter todas as informações necessárias para que a solicitação possa ocorrer e consequentemente, impede que requisições usufruam de qualquer contexto previamente armazenado no servidor.</w:t>
+      </w:r>
+    </w:p>
+    <w:p>
+      <w:r>
+        <w:t xml:space="preserve">Essas características, segundo Fielding (2000), aumentam a transparência, confiabilidade e escalabilidade da aplicação, já que </w:t>
+      </w:r>
+      <w:r>
+        <w:t>uma nova aplicação</w:t>
+      </w:r>
+      <w:r>
+        <w:t xml:space="preserve"> poderá requisitar as informações sem a dependência de outra e a resposta não terá nem uma interferência por ser independente.</w:t>
+      </w:r>
+    </w:p>
+    <w:p>
+      <w:r>
+        <w:t xml:space="preserve">Em uma situação onde o um cliente deseja realizar uma solicitação ao </w:t>
+      </w:r>
+      <w:r>
+        <w:t>servidor, o</w:t>
+      </w:r>
+      <w:r>
+        <w:t xml:space="preserve"> cliente deve primeiramente encaminhar um </w:t>
+      </w:r>
+      <w:r>
+        <w:rPr>
+          <w:i/>
+        </w:rPr>
+        <w:t>token</w:t>
+      </w:r>
+      <w:r>
+        <w:t xml:space="preserve"> contendo sua solicitação de acesso, assim o servidor o responde validando o seu </w:t>
+      </w:r>
+      <w:r>
+        <w:rPr>
+          <w:i/>
+        </w:rPr>
+        <w:t>token</w:t>
+      </w:r>
+      <w:r>
+        <w:t xml:space="preserve"> o</w:t>
+      </w:r>
+      <w:r>
+        <w:t xml:space="preserve"> qual posteriormente é utilizado pelo cliente para validar posteriores solicitações realizadas pelo cliente.</w:t>
+      </w:r>
+    </w:p>
+    <w:p>
+      <w:r>
+        <w:t xml:space="preserve">Em contrapartida, ao se trabalhar com requisições </w:t>
+      </w:r>
+      <w:r>
+        <w:rPr>
+          <w:i/>
+        </w:rPr>
+        <w:t>stateless</w:t>
+      </w:r>
+      <w:r>
+        <w:t xml:space="preserve"> é que as solicitações acabam causando uma sobrecarga no desempenho da rede, devido ao fluxo de dados repetidos e de aumento por interação, já que os dados não podem ser armazenados em um estado anterior e inseridos em um contexto compartilhado (FIELDING, 2000).</w:t>
+      </w:r>
+    </w:p>
+    <w:p>
+      <w:r>
+        <w:lastRenderedPageBreak/>
+        <w:t xml:space="preserve">Para contornar este problema, a arquitetura </w:t>
+      </w:r>
+      <w:r>
+        <w:rPr>
+          <w:i/>
+        </w:rPr>
+        <w:t>REST</w:t>
+      </w:r>
+      <w:r>
+        <w:t xml:space="preserve"> deve possibilitar maneiras para que as requisições sejam armazenadas em cache.</w:t>
       </w:r>
     </w:p>
     <w:p/>
@@ -7317,78 +7640,77 @@
       <w:pPr>
         <w:pStyle w:val="Ttulo3"/>
       </w:pPr>
-      <w:bookmarkStart w:id="12" w:name="_Toc98865240"/>
-      <w:r>
-        <w:t>2.3.2 Stateless (Sem Estado)</w:t>
+      <w:bookmarkStart w:id="12" w:name="_Toc98865241"/>
+      <w:r>
+        <w:t>2.3.3</w:t>
+      </w:r>
+      <w:r>
+        <w:t xml:space="preserve">  Cache</w:t>
       </w:r>
       <w:bookmarkEnd w:id="12"/>
     </w:p>
     <w:p>
       <w:r>
-        <w:t>Servidores Stateless, definem que as requisições feitas ao servidor, não mantenha seus estados, criando uma independência de requisições onde uma solicitação não irá necessitar do estado anterior. Portanto, cada requisição cliente-servidor deve conter todas as informações necessárias para que a solicitação possa ocorrer e consequentemente, impede que requisições usufruam de qualquer contexto previamente armazenado no servidor.</w:t>
-      </w:r>
-    </w:p>
-    <w:p>
-      <w:r>
-        <w:t xml:space="preserve">Essas características, segundo Fielding (2000), aumentam a transparência, confiabilidade e escalabilidade da aplicação, já que </w:t>
-      </w:r>
-      <w:r>
-        <w:t>uma nova aplicação</w:t>
-      </w:r>
-      <w:r>
-        <w:t xml:space="preserve"> poderá requisitar as informações sem a dependência de outra e a resposta não terá nem uma interferência por ser independente.</w:t>
-      </w:r>
-    </w:p>
-    <w:p>
-      <w:r>
-        <w:t xml:space="preserve">Em uma situação onde o um cliente deseja realizar uma solicitação ao </w:t>
-      </w:r>
-      <w:r>
-        <w:t>servidor, o</w:t>
-      </w:r>
-      <w:r>
-        <w:t xml:space="preserve"> cliente deve primeiramente encaminhar um token contendo sua solicitação de acesso, assim o servidor o responde validando o seu </w:t>
-      </w:r>
-      <w:r>
-        <w:t>token o</w:t>
-      </w:r>
-      <w:r>
-        <w:t xml:space="preserve"> qual posteriormente é utilizado pelo cliente para validar posteriores solicitações realizadas pelo cliente.</w:t>
-      </w:r>
-    </w:p>
-    <w:p>
-      <w:r>
-        <w:t>Em contrapartida, ao se trabalhar com requisições stateless é que as solicitações acabam causando uma sobrecarga no desempenho da rede, devido ao fluxo de dados repetidos e de aumento por interação, já que os dados não podem ser armazenados em um estado anterior e inseridos em um contexto compartilhado (FIELDING, 2000).</w:t>
-      </w:r>
-    </w:p>
-    <w:p>
-      <w:r>
-        <w:lastRenderedPageBreak/>
-        <w:t>Para contornar este problema, a arquitetura REST deve possibilitar maneiras para que as requisições sejam armazenadas em cache.</w:t>
-      </w:r>
-    </w:p>
-    <w:p/>
-    <w:p>
-      <w:pPr>
-        <w:pStyle w:val="Ttulo3"/>
-      </w:pPr>
-      <w:bookmarkStart w:id="13" w:name="_Toc98865241"/>
-      <w:r>
-        <w:t>2.3.3</w:t>
-      </w:r>
-      <w:r>
-        <w:t xml:space="preserve">  Cache</w:t>
-      </w:r>
-      <w:bookmarkEnd w:id="13"/>
-    </w:p>
-    <w:p>
-      <w:r>
-        <w:t>O cache em uma arquitetura REST tem como papel realizar o balanceamento das cargas de requisições para otimizar o acesso aos dados, desta forma evita-se que o servidor responda solicitações repetidas e gere um fluxo de dados desnecessário evitando o congestionamento da rede. O cache pode ser usado também no servidor que salva recursos frequentemente acessados em memória ou disco, respondendo o cliente em um tempo menor do que se fizesse uma consulta ao banco de dados ou servidor externo (KUWANO, 2018).</w:t>
-      </w:r>
-    </w:p>
-    <w:p>
-      <w:r>
-        <w:t>A limitação dessa abordagem é que só podem ser ‘cacheados’ métodos idempotentes (que não alteram os dados e retornam respostas idênticas ao longo do tempo). Em termos REST, consultas GET podem ser salvas em cache enquanto alteração de dados com POST, PUT, DELETE são exclusivamente processadas pelo servidor, e uma vez que alteram o estado dos dados não podem ser ‘reaproveitadas’ pelo cache. (KUWANO, 2018)</w:t>
+        <w:t xml:space="preserve">O </w:t>
+      </w:r>
+      <w:r>
+        <w:rPr>
+          <w:i/>
+        </w:rPr>
+        <w:t>cache</w:t>
+      </w:r>
+      <w:r>
+        <w:t xml:space="preserve"> em uma arquitetura </w:t>
+      </w:r>
+      <w:r>
+        <w:rPr>
+          <w:i/>
+        </w:rPr>
+        <w:t>REST</w:t>
+      </w:r>
+      <w:r>
+        <w:t xml:space="preserve"> tem como papel realizar o balanceamento das cargas de requisições para otimizar o acesso aos dados, desta forma evita-se que o servidor responda solicitações repetidas e gere um fluxo de dados desnecessário evitando o congestionamento da rede. O cache pode ser usado também no servidor que salva recursos frequentemente acessados em memória ou disco, respondendo o cliente em um tempo menor do que se fizesse uma consulta ao banco de dados ou servidor externo (KUWANO, 2018).</w:t>
+      </w:r>
+    </w:p>
+    <w:p>
+      <w:r>
+        <w:t xml:space="preserve">A limitação dessa abordagem é que só podem ser ‘cacheados’ métodos idempotentes (que não alteram os dados e retornam respostas idênticas ao longo do tempo). Em termos </w:t>
+      </w:r>
+      <w:r>
+        <w:rPr>
+          <w:i/>
+        </w:rPr>
+        <w:t>REST</w:t>
+      </w:r>
+      <w:r>
+        <w:t xml:space="preserve">, consultas </w:t>
+      </w:r>
+      <w:r>
+        <w:rPr>
+          <w:i/>
+        </w:rPr>
+        <w:t>GET</w:t>
+      </w:r>
+      <w:r>
+        <w:t xml:space="preserve"> podem ser salvas em cache enquanto alteração de dados com </w:t>
+      </w:r>
+      <w:r>
+        <w:rPr>
+          <w:i/>
+        </w:rPr>
+        <w:t>POST, PUT, DELETE</w:t>
+      </w:r>
+      <w:r>
+        <w:t xml:space="preserve"> são exclusivamente processadas pelo servidor, e uma vez que alteram o estado dos dados não podem ser ‘reaproveitadas’ pelo </w:t>
+      </w:r>
+      <w:r>
+        <w:rPr>
+          <w:i/>
+        </w:rPr>
+        <w:t>cache</w:t>
+      </w:r>
+      <w:r>
+        <w:t>. (KUWANO, 2018)</w:t>
       </w:r>
     </w:p>
     <w:p/>
@@ -7454,8 +7776,8 @@
           <w:sz w:val="24"/>
         </w:rPr>
       </w:pPr>
-      <w:bookmarkStart w:id="14" w:name="_Toc98765021"/>
-      <w:bookmarkStart w:id="15" w:name="_Toc98864527"/>
+      <w:bookmarkStart w:id="13" w:name="_Toc98765021"/>
+      <w:bookmarkStart w:id="14" w:name="_Toc98864527"/>
       <w:r>
         <w:rPr>
           <w:sz w:val="24"/>
@@ -7500,47 +7822,82 @@
         </w:rPr>
         <w:t>: Trabalhando com Cache</w:t>
       </w:r>
+      <w:bookmarkEnd w:id="13"/>
       <w:bookmarkEnd w:id="14"/>
+    </w:p>
+    <w:p>
+      <w:r>
+        <w:t>Fonte: Dias (2016, p. 14)</w:t>
+      </w:r>
+    </w:p>
+    <w:p>
+      <w:r>
+        <w:lastRenderedPageBreak/>
+        <w:t xml:space="preserve">Como demonstrado na Figura 2, caso um cliente efetue uma requisição ao servidor, ele tem esses dados armazenados em </w:t>
+      </w:r>
+      <w:r>
+        <w:rPr>
+          <w:i/>
+        </w:rPr>
+        <w:t>cache</w:t>
+      </w:r>
+      <w:r>
+        <w:t xml:space="preserve"> em sua máquina local, posteriormente ao realizar uma consulta igual, e caso não haja alterações nos dados, é realizado uma consulta no </w:t>
+      </w:r>
+      <w:r>
+        <w:rPr>
+          <w:i/>
+        </w:rPr>
+        <w:t>cache</w:t>
+      </w:r>
+      <w:r>
+        <w:t xml:space="preserve"> e se verificado que os dados são iguais, o servidor não irá prover novamente os mesmos dados, otimizando assim o acesso e evitando o congestionamento da rede. </w:t>
+      </w:r>
+    </w:p>
+    <w:p>
+      <w:r>
+        <w:t>Como preocupação, tem-se que para manter a confiabilidade dos dados, se tem a necessidade de realizar checagens constantes para verificar a integridade dos dados, já que o servidor pode ter seu estado alterado.</w:t>
+      </w:r>
+    </w:p>
+    <w:p/>
+    <w:p>
+      <w:pPr>
+        <w:pStyle w:val="Ttulo3"/>
+      </w:pPr>
+      <w:bookmarkStart w:id="15" w:name="_Toc98865242"/>
+      <w:r>
+        <w:t>2.3.4</w:t>
+      </w:r>
+      <w:r>
+        <w:t xml:space="preserve"> Sistema em camadas</w:t>
+      </w:r>
       <w:bookmarkEnd w:id="15"/>
     </w:p>
     <w:p>
       <w:r>
-        <w:t>Fonte: Dias (2016, p. 14)</w:t>
-      </w:r>
-    </w:p>
-    <w:p>
-      <w:r>
-        <w:lastRenderedPageBreak/>
-        <w:t xml:space="preserve">Como demonstrado na Figura 2, caso um cliente efetue uma requisição ao servidor, ele tem esses dados armazenados em cache em sua máquina local, posteriormente ao realizar uma consulta igual, e caso não haja alterações nos dados, é realizado uma consulta no cache e se verificado que os dados são iguais, o servidor não irá prover novamente os mesmos dados, otimizando assim o acesso e evitando o congestionamento da rede. </w:t>
-      </w:r>
-    </w:p>
-    <w:p>
-      <w:r>
-        <w:t>Como preocupação, tem-se que para manter a confiabilidade dos dados, se tem a necessidade de realizar checagens constantes para verificar a integridade dos dados, já que o servidor pode ter seu estado alterado.</w:t>
-      </w:r>
-    </w:p>
-    <w:p/>
-    <w:p>
-      <w:pPr>
-        <w:pStyle w:val="Ttulo3"/>
-      </w:pPr>
-      <w:bookmarkStart w:id="16" w:name="_Toc98865242"/>
-      <w:r>
-        <w:t>2.3.4</w:t>
-      </w:r>
-      <w:r>
-        <w:t xml:space="preserve"> Sistema em camadas</w:t>
-      </w:r>
-      <w:bookmarkEnd w:id="16"/>
-    </w:p>
-    <w:p>
-      <w:r>
         <w:t>Um sistema arquitetado em camadas, proporciona a possibilidade de se isolar a ação de cada componente, direcionando-os para apenas as camadas necessárias para a realização de suas operações. Este método aumenta a segurança a partir do encapsulamento dos serviços e o desempenho da aplicação a partir do balanceamento de carga de processamento dos componentes (VELASCO, 2018).</w:t>
       </w:r>
     </w:p>
     <w:p>
       <w:r>
-        <w:t>Como demonstrado na Figura X, um sistema em camadas realiza primeiramente o acesso a camada de segurança e posteriormente é direcionado para a camada de cache onde ocorre a verificação de dados já armazenados. Caso a solicitação não esteja presente na camada de cache, o servidor encaminha a requisição para as camadas posteriores.</w:t>
+        <w:t xml:space="preserve">Como demonstrado na </w:t>
+      </w:r>
+      <w:r>
+        <w:rPr>
+          <w:b/>
+          <w:color w:val="E36C0A" w:themeColor="accent6" w:themeShade="BF"/>
+        </w:rPr>
+        <w:t xml:space="preserve">Figura </w:t>
+      </w:r>
+      <w:r>
+        <w:rPr>
+          <w:b/>
+          <w:color w:val="E36C0A" w:themeColor="accent6" w:themeShade="BF"/>
+        </w:rPr>
+        <w:t>3</w:t>
+      </w:r>
+      <w:r>
+        <w:t>, um sistema em camadas realiza primeiramente o acesso a camada de segurança e posteriormente é direcionado para a camada de cache onde ocorre a verificação de dados já armazenados. Caso a solicitação não esteja presente na camada de cache, o servidor encaminha a requisição para as camadas posteriores.</w:t>
       </w:r>
     </w:p>
     <w:p/>
@@ -7607,8 +7964,8 @@
           <w:sz w:val="24"/>
         </w:rPr>
       </w:pPr>
-      <w:bookmarkStart w:id="17" w:name="_Toc98765022"/>
-      <w:bookmarkStart w:id="18" w:name="_Toc98864528"/>
+      <w:bookmarkStart w:id="16" w:name="_Toc98765022"/>
+      <w:bookmarkStart w:id="17" w:name="_Toc98864528"/>
       <w:r>
         <w:rPr>
           <w:sz w:val="24"/>
@@ -7653,51 +8010,138 @@
         </w:rPr>
         <w:t>: Sistema em camadas.</w:t>
       </w:r>
+      <w:bookmarkEnd w:id="16"/>
       <w:bookmarkEnd w:id="17"/>
+    </w:p>
+    <w:p>
+      <w:r>
+        <w:t>Fonte:</w:t>
+      </w:r>
+      <w:r>
+        <w:t xml:space="preserve"> (DEEPAK, 2015)</w:t>
+      </w:r>
+    </w:p>
+    <w:p/>
+    <w:p>
+      <w:pPr>
+        <w:pStyle w:val="Ttulo2"/>
+      </w:pPr>
+      <w:bookmarkStart w:id="18" w:name="_Toc98865243"/>
+      <w:r>
+        <w:t>2.4 WEB COMPONENTS</w:t>
+      </w:r>
       <w:bookmarkEnd w:id="18"/>
     </w:p>
     <w:p>
       <w:r>
-        <w:t>Fonte:</w:t>
-      </w:r>
-      <w:r>
-        <w:t xml:space="preserve"> (DEEPAK, 2015)</w:t>
-      </w:r>
-    </w:p>
-    <w:p/>
+        <w:rPr>
+          <w:i/>
+        </w:rPr>
+        <w:t>Web Components</w:t>
+      </w:r>
+      <w:r>
+        <w:t xml:space="preserve"> é o conjunto de diversas tecnologias reutilizáveis e customizáveis para aplicações </w:t>
+      </w:r>
+      <w:r>
+        <w:rPr>
+          <w:i/>
+        </w:rPr>
+        <w:t>WEB</w:t>
+      </w:r>
+      <w:r>
+        <w:t xml:space="preserve"> que permitem a utilização dos elementos de forma independente do restante do restante do código (MOZILLA, 2018). </w:t>
+      </w:r>
+    </w:p>
+    <w:p>
+      <w:r>
+        <w:t xml:space="preserve">A prática de reutilização de códigos é algo bem recorrente por tornar o processo de desenvolvimento ágil e também por criar um padrão de design nos projetos. Contudo em certos casos como a implementação </w:t>
+      </w:r>
+      <w:r>
+        <w:rPr>
+          <w:i/>
+        </w:rPr>
+        <w:t>HTML</w:t>
+      </w:r>
+      <w:r>
+        <w:t xml:space="preserve"> e seus variados tipos de </w:t>
+      </w:r>
+      <w:r>
+        <w:rPr>
+          <w:i/>
+        </w:rPr>
+        <w:t>scripts</w:t>
+      </w:r>
+      <w:r>
+        <w:t xml:space="preserve"> e estilos, isso acaba se tornando algo mais complexo. Os </w:t>
+      </w:r>
+      <w:r>
+        <w:rPr>
+          <w:i/>
+        </w:rPr>
+        <w:t>web componnents</w:t>
+      </w:r>
+      <w:r>
+        <w:t xml:space="preserve"> buscam uma maneira prática de solucionar estes problemas.</w:t>
+      </w:r>
+    </w:p>
     <w:p>
       <w:pPr>
         <w:pStyle w:val="Ttulo2"/>
       </w:pPr>
-      <w:bookmarkStart w:id="19" w:name="_Toc98865243"/>
-      <w:r>
-        <w:t>2.4 WEB COMPONENTS</w:t>
+      <w:bookmarkStart w:id="19" w:name="_Toc98865244"/>
+      <w:r>
+        <w:t>2.5 SPRING MVC</w:t>
       </w:r>
       <w:bookmarkEnd w:id="19"/>
     </w:p>
     <w:p>
       <w:r>
-        <w:t xml:space="preserve">Web Components é o conjunto de diversas tecnologias reutilizáveis e customizáveis para aplicações WEB que permitem a utilização dos elementos de forma independente do restante do restante do código (MOZILLA, 2018). </w:t>
-      </w:r>
-    </w:p>
-    <w:p>
-      <w:r>
-        <w:t>A prática de reutilização de códigos é algo bem recorrente por tornar o processo de desenvolvimento ágil e também por criar um padrão de design nos projetos. Contudo em certos casos como a implementação HTML e seus variados tipos de scripts e estilos, isso acaba se tornando algo mais complexo. Os web componnents buscam uma maneira prática de solucionar estes problemas.</w:t>
-      </w:r>
-    </w:p>
-    <w:p>
-      <w:pPr>
-        <w:pStyle w:val="Ttulo2"/>
-      </w:pPr>
-      <w:bookmarkStart w:id="20" w:name="_Toc98865244"/>
-      <w:r>
-        <w:t>2.5 SPRING MVC</w:t>
-      </w:r>
-      <w:bookmarkEnd w:id="20"/>
-    </w:p>
-    <w:p>
-      <w:r>
-        <w:t xml:space="preserve">O framework Spring, atualmente é um dos frameworks Java mais conhecido e utilizado. Esse framework possibilita a implementação de um grande número de funções, tais como injeção de dependência, persistência de dados e uma implementação para o padrão MVC (Model-View-Controller) voltada para a criação de aplicações WEB (DEVMEDIA, 2014). </w:t>
+        <w:t xml:space="preserve">O </w:t>
+      </w:r>
+      <w:r>
+        <w:rPr>
+          <w:i/>
+        </w:rPr>
+        <w:t>framework Spring</w:t>
+      </w:r>
+      <w:r>
+        <w:t xml:space="preserve">, atualmente é um dos </w:t>
+      </w:r>
+      <w:r>
+        <w:rPr>
+          <w:i/>
+        </w:rPr>
+        <w:t>frameworks</w:t>
+      </w:r>
+      <w:r>
+        <w:t xml:space="preserve"> Java mais conhecido e utilizado. Esse </w:t>
+      </w:r>
+      <w:r>
+        <w:rPr>
+          <w:i/>
+        </w:rPr>
+        <w:t>framework</w:t>
+      </w:r>
+      <w:r>
+        <w:t xml:space="preserve"> possibilita a implementação de um grande número de funções, tais como injeção de dependência, persistência de dados e uma implementação para o padrão MVC (</w:t>
+      </w:r>
+      <w:r>
+        <w:rPr>
+          <w:i/>
+        </w:rPr>
+        <w:t>Model-View-Controller</w:t>
+      </w:r>
+      <w:r>
+        <w:t xml:space="preserve">) voltada para a criação de aplicações </w:t>
+      </w:r>
+      <w:r>
+        <w:rPr>
+          <w:i/>
+        </w:rPr>
+        <w:t>WEB</w:t>
+      </w:r>
+      <w:r>
+        <w:t xml:space="preserve"> (DEVMEDIA, 2014). </w:t>
       </w:r>
     </w:p>
     <w:p>
@@ -7714,7 +8158,34 @@
     </w:p>
     <w:p>
       <w:r>
-        <w:t>Além disso, o framework Spring possui uma vasta quantidade de bibliotecas flexíveis que possibilitam a criação de qualquer tipo de solução. Através das funcionalidades de Inversão de Controles e de Injeção de Dependências, se proporciona inúmeras possibilidades e recursos para projetos orientados a microsserviços, reactives, WEB baseado em nuvem entre outros (SPRING.IO).</w:t>
+        <w:t xml:space="preserve">Além disso, o </w:t>
+      </w:r>
+      <w:r>
+        <w:rPr>
+          <w:i/>
+        </w:rPr>
+        <w:t>framework</w:t>
+      </w:r>
+      <w:r>
+        <w:t xml:space="preserve"> Spring possui uma vasta quantidade de bibliotecas flexíveis que possibilitam a criação de qualquer tipo de solução. Através das funcionalidades de Inversão de Controles e de Injeção de Dependências, se proporciona inúmeras possibilidades e recursos para projetos orientados a microsserviços, </w:t>
+      </w:r>
+      <w:r>
+        <w:rPr>
+          <w:i/>
+        </w:rPr>
+        <w:t>reactives</w:t>
+      </w:r>
+      <w:r>
+        <w:t xml:space="preserve">, </w:t>
+      </w:r>
+      <w:r>
+        <w:rPr>
+          <w:i/>
+        </w:rPr>
+        <w:t>WEB</w:t>
+      </w:r>
+      <w:r>
+        <w:t xml:space="preserve"> baseado em nuvem entre outros (SPRING.IO).</w:t>
       </w:r>
     </w:p>
     <w:p/>
@@ -7738,15 +8209,15 @@
       <w:pPr>
         <w:pStyle w:val="Ttulo1"/>
       </w:pPr>
-      <w:bookmarkStart w:id="21" w:name="_Toc97100970"/>
-      <w:bookmarkStart w:id="22" w:name="_Toc98865245"/>
-      <w:bookmarkStart w:id="23" w:name="_Toc192060079"/>
+      <w:bookmarkStart w:id="20" w:name="_Toc97100970"/>
+      <w:bookmarkStart w:id="21" w:name="_Toc98865245"/>
+      <w:bookmarkStart w:id="22" w:name="_Toc192060079"/>
       <w:r>
         <w:lastRenderedPageBreak/>
         <w:t>3 OBJETIVO DO PROJETO</w:t>
       </w:r>
+      <w:bookmarkEnd w:id="20"/>
       <w:bookmarkEnd w:id="21"/>
-      <w:bookmarkEnd w:id="22"/>
     </w:p>
     <w:p>
       <w:r>
@@ -7758,139 +8229,184 @@
       <w:pPr>
         <w:pStyle w:val="Ttulo2"/>
       </w:pPr>
-      <w:bookmarkStart w:id="24" w:name="_Toc192060081"/>
-      <w:bookmarkStart w:id="25" w:name="_Toc97100971"/>
-      <w:bookmarkStart w:id="26" w:name="_Toc98865246"/>
+      <w:bookmarkStart w:id="23" w:name="_Toc192060081"/>
+      <w:bookmarkStart w:id="24" w:name="_Toc97100971"/>
+      <w:bookmarkStart w:id="25" w:name="_Toc98865246"/>
       <w:r>
         <w:t xml:space="preserve">3.1 </w:t>
       </w:r>
+      <w:bookmarkEnd w:id="23"/>
+      <w:r>
+        <w:t>FORMULAÇÃO DO PROBLEMA</w:t>
+      </w:r>
       <w:bookmarkEnd w:id="24"/>
-      <w:r>
-        <w:t>FORMULAÇÃO DO PROBLEMA</w:t>
-      </w:r>
       <w:bookmarkEnd w:id="25"/>
+    </w:p>
+    <w:p>
+      <w:pPr>
+        <w:rPr>
+          <w:color w:val="92D050"/>
+        </w:rPr>
+      </w:pPr>
+      <w:r>
+        <w:rPr>
+          <w:color w:val="92D050"/>
+        </w:rPr>
+        <w:t>[Durante o levantamento de ide</w:t>
+      </w:r>
+      <w:r>
+        <w:rPr>
+          <w:color w:val="92D050"/>
+        </w:rPr>
+        <w:t>ias para a escolha do projeto, foram identificadas as situações onde o projeto poderia ser útil e aplicável. Descreva qual foi o problema e</w:t>
+      </w:r>
+      <w:r>
+        <w:rPr>
+          <w:color w:val="92D050"/>
+        </w:rPr>
+        <w:t>ncontrado e</w:t>
+      </w:r>
+      <w:r>
+        <w:rPr>
+          <w:color w:val="92D050"/>
+        </w:rPr>
+        <w:t xml:space="preserve"> </w:t>
+      </w:r>
+      <w:r>
+        <w:rPr>
+          <w:color w:val="92D050"/>
+        </w:rPr>
+        <w:t xml:space="preserve">que </w:t>
+      </w:r>
+      <w:r>
+        <w:rPr>
+          <w:color w:val="92D050"/>
+        </w:rPr>
+        <w:t xml:space="preserve">se </w:t>
+      </w:r>
+      <w:r>
+        <w:rPr>
+          <w:color w:val="92D050"/>
+        </w:rPr>
+        <w:t xml:space="preserve">deseja resolver com </w:t>
+      </w:r>
+      <w:r>
+        <w:rPr>
+          <w:color w:val="92D050"/>
+        </w:rPr>
+        <w:t>este</w:t>
+      </w:r>
+      <w:r>
+        <w:rPr>
+          <w:color w:val="92D050"/>
+        </w:rPr>
+        <w:t xml:space="preserve"> projeto.</w:t>
+      </w:r>
+      <w:r>
+        <w:rPr>
+          <w:color w:val="92D050"/>
+        </w:rPr>
+        <w:t xml:space="preserve"> </w:t>
+      </w:r>
+      <w:r>
+        <w:rPr>
+          <w:color w:val="92D050"/>
+        </w:rPr>
+        <w:t>Pode-se descrev</w:t>
+      </w:r>
+      <w:r>
+        <w:rPr>
+          <w:color w:val="92D050"/>
+        </w:rPr>
+        <w:t>ê-lo</w:t>
+      </w:r>
+      <w:r>
+        <w:rPr>
+          <w:color w:val="92D050"/>
+        </w:rPr>
+        <w:t xml:space="preserve"> seguindo a estrutura: qual é o problema; onde ele acontece; como ele acontece; quando acontece; quem é afetado por ele; quais são as consequências desse problema.</w:t>
+      </w:r>
+      <w:r>
+        <w:rPr>
+          <w:color w:val="92D050"/>
+        </w:rPr>
+        <w:t>]</w:t>
+      </w:r>
+    </w:p>
+    <w:p/>
+    <w:p>
+      <w:pPr>
+        <w:pStyle w:val="Ttulo2"/>
+      </w:pPr>
+      <w:bookmarkStart w:id="26" w:name="_Toc97100972"/>
+      <w:bookmarkStart w:id="27" w:name="_Toc98865247"/>
+      <w:r>
+        <w:t>3.2 OBJETIVOS</w:t>
+      </w:r>
       <w:bookmarkEnd w:id="26"/>
-    </w:p>
-    <w:p>
-      <w:pPr>
-        <w:rPr>
-          <w:color w:val="92D050"/>
-        </w:rPr>
-      </w:pPr>
-      <w:r>
-        <w:rPr>
-          <w:color w:val="92D050"/>
-        </w:rPr>
-        <w:t>[Durante o levantamento de ide</w:t>
-      </w:r>
-      <w:r>
-        <w:rPr>
-          <w:color w:val="92D050"/>
-        </w:rPr>
-        <w:t>ias para a escolha do projeto, foram identificadas as situações onde o projeto poderia ser útil e aplicável. Descreva qual foi o problema e</w:t>
-      </w:r>
-      <w:r>
-        <w:rPr>
-          <w:color w:val="92D050"/>
-        </w:rPr>
-        <w:t>ncontrado e</w:t>
-      </w:r>
-      <w:r>
-        <w:rPr>
-          <w:color w:val="92D050"/>
-        </w:rPr>
+      <w:bookmarkEnd w:id="27"/>
+      <w:r>
         <w:t xml:space="preserve"> </w:t>
       </w:r>
-      <w:r>
-        <w:rPr>
-          <w:color w:val="92D050"/>
-        </w:rPr>
-        <w:t xml:space="preserve">que </w:t>
-      </w:r>
-      <w:r>
-        <w:rPr>
-          <w:color w:val="92D050"/>
-        </w:rPr>
-        <w:t xml:space="preserve">se </w:t>
-      </w:r>
-      <w:r>
-        <w:rPr>
-          <w:color w:val="92D050"/>
-        </w:rPr>
-        <w:t xml:space="preserve">deseja resolver com </w:t>
-      </w:r>
-      <w:r>
-        <w:rPr>
-          <w:color w:val="92D050"/>
-        </w:rPr>
-        <w:t>este</w:t>
-      </w:r>
-      <w:r>
-        <w:rPr>
-          <w:color w:val="92D050"/>
-        </w:rPr>
-        <w:t xml:space="preserve"> projeto.</w:t>
-      </w:r>
-      <w:r>
-        <w:rPr>
-          <w:color w:val="92D050"/>
-        </w:rPr>
-        <w:t xml:space="preserve"> </w:t>
-      </w:r>
-      <w:r>
-        <w:rPr>
-          <w:color w:val="92D050"/>
-        </w:rPr>
-        <w:t>Pode-se descrev</w:t>
-      </w:r>
-      <w:r>
-        <w:rPr>
-          <w:color w:val="92D050"/>
-        </w:rPr>
-        <w:t>ê-lo</w:t>
-      </w:r>
-      <w:r>
-        <w:rPr>
-          <w:color w:val="92D050"/>
-        </w:rPr>
-        <w:t xml:space="preserve"> seguindo a estrutura: qual é o problema; onde ele acontece; como ele acontece; quando acontece; quem é afetado por ele; quais são as consequências desse problema.</w:t>
-      </w:r>
-      <w:r>
-        <w:rPr>
-          <w:color w:val="92D050"/>
-        </w:rPr>
-        <w:t>]</w:t>
-      </w:r>
-    </w:p>
-    <w:p/>
-    <w:p>
-      <w:pPr>
-        <w:pStyle w:val="Ttulo2"/>
-      </w:pPr>
-      <w:bookmarkStart w:id="27" w:name="_Toc97100972"/>
-      <w:bookmarkStart w:id="28" w:name="_Toc98865247"/>
-      <w:r>
-        <w:t>3.2 OBJETIVOS</w:t>
-      </w:r>
-      <w:bookmarkEnd w:id="27"/>
-      <w:bookmarkEnd w:id="28"/>
-      <w:r>
-        <w:t xml:space="preserve"> </w:t>
-      </w:r>
-    </w:p>
-    <w:p>
-      <w:r>
-        <w:t>O objetivo geral da aplicação Deu Pet é desenvolver um sistema de software, para plataforma Web e Mobile, que possibilita às ONGs, abrigos e associações protetoras de animais divulgarem os animais resgatados para adoção e também divulgação de campanhas gratuitas para saúde de animais.</w:t>
-      </w:r>
-    </w:p>
-    <w:p>
-      <w:r>
-        <w:t xml:space="preserve">Por meio do aplicativo Web, será intermediado pelas instituições protetoras o processo de adoção e também divulgação de campanhas de saúde animal. Pelo aplicativo Mobile será possível que pessoas interessadas na adoção de animais, encontrem os mesmos que estão disponíveis para adoção em sua cidade; e também que pessoas interessadas nas campanhas gratuitas de saúde para animais se cadastrem para participar da lista de seleção. </w:t>
-      </w:r>
-    </w:p>
-    <w:p>
-      <w:r>
-        <w:t xml:space="preserve">O sistema de software deverá permitir aos seus usuários: </w:t>
+    </w:p>
+    <w:p>
+      <w:r>
+        <w:t xml:space="preserve">O objetivo geral da aplicação Deu Pet é desenvolver um sistema de software, para plataforma </w:t>
+      </w:r>
+      <w:r>
+        <w:rPr>
+          <w:i/>
+        </w:rPr>
+        <w:t>Web</w:t>
+      </w:r>
+      <w:r>
+        <w:t xml:space="preserve"> e </w:t>
+      </w:r>
+      <w:r>
+        <w:rPr>
+          <w:i/>
+        </w:rPr>
+        <w:t>Mobile</w:t>
+      </w:r>
+      <w:r>
+        <w:t>, que possibilita às ONGs, abrigos e associações protetoras de animais divulgarem os animais resgatados para adoção e também divulgação de campanhas gratuitas para saúde de animais.</w:t>
+      </w:r>
+    </w:p>
+    <w:p>
+      <w:r>
+        <w:t xml:space="preserve">Por meio do aplicativo </w:t>
+      </w:r>
+      <w:r>
+        <w:rPr>
+          <w:i/>
+        </w:rPr>
+        <w:t>Web</w:t>
+      </w:r>
+      <w:r>
+        <w:t xml:space="preserve">, será intermediado pelas instituições protetoras o processo de adoção e também divulgação de campanhas de saúde animal. Pelo aplicativo </w:t>
+      </w:r>
+      <w:r>
+        <w:rPr>
+          <w:i/>
+        </w:rPr>
+        <w:t>Mobile</w:t>
+      </w:r>
+      <w:r>
+        <w:t xml:space="preserve"> será possível que pessoas interessadas na adoção de animais, encontrem os mesmos que estão disponíveis para adoção em sua cidade; e também que pessoas interessadas nas campanhas gratuitas de saúde para animais se cadastrem para participar da lista de seleção. </w:t>
+      </w:r>
+    </w:p>
+    <w:p>
+      <w:r>
+        <w:t xml:space="preserve">O sistema de </w:t>
+      </w:r>
+      <w:r>
+        <w:rPr>
+          <w:i/>
+        </w:rPr>
+        <w:t>software</w:t>
+      </w:r>
+      <w:r>
+        <w:t xml:space="preserve"> deverá permitir aos seus usuários: </w:t>
       </w:r>
     </w:p>
     <w:p>
@@ -7902,7 +8418,16 @@
         </w:numPr>
       </w:pPr>
       <w:r>
-        <w:t>Acesso online para cadastro de animais resgatados pelas instituições protetoras.</w:t>
+        <w:t xml:space="preserve">Acesso </w:t>
+      </w:r>
+      <w:r>
+        <w:rPr>
+          <w:i/>
+        </w:rPr>
+        <w:t>online</w:t>
+      </w:r>
+      <w:r>
+        <w:t xml:space="preserve"> para cadastro de animais resgatados pelas instituições protetoras.</w:t>
       </w:r>
     </w:p>
     <w:p>
@@ -7914,7 +8439,16 @@
         </w:numPr>
       </w:pPr>
       <w:r>
-        <w:t>Acesso online para a divulgação de campanhas de saúde para animais pelas instituições protetoras</w:t>
+        <w:t xml:space="preserve">Acesso </w:t>
+      </w:r>
+      <w:r>
+        <w:rPr>
+          <w:i/>
+        </w:rPr>
+        <w:t>online</w:t>
+      </w:r>
+      <w:r>
+        <w:t xml:space="preserve"> para a divulgação de campanhas de saúde para animais pelas instituições protetoras</w:t>
       </w:r>
     </w:p>
     <w:p>
@@ -7926,7 +8460,16 @@
         </w:numPr>
       </w:pPr>
       <w:r>
-        <w:t xml:space="preserve">Acesso online para o público que busca por adoção de animais. </w:t>
+        <w:t xml:space="preserve">Acesso </w:t>
+      </w:r>
+      <w:r>
+        <w:rPr>
+          <w:i/>
+        </w:rPr>
+        <w:t>online</w:t>
+      </w:r>
+      <w:r>
+        <w:t xml:space="preserve"> para o público que busca por adoção de animais. </w:t>
       </w:r>
     </w:p>
     <w:p>
@@ -7939,7 +8482,16 @@
       </w:pPr>
       <w:r>
         <w:lastRenderedPageBreak/>
-        <w:t>Acesso online para o público que busca por campanhas de saúde para o seu animal.</w:t>
+        <w:t xml:space="preserve">Acesso </w:t>
+      </w:r>
+      <w:r>
+        <w:rPr>
+          <w:i/>
+        </w:rPr>
+        <w:t>online</w:t>
+      </w:r>
+      <w:r>
+        <w:t xml:space="preserve"> para o público que busca por campanhas de saúde para o seu animal.</w:t>
       </w:r>
     </w:p>
     <w:p/>
@@ -7947,25 +8499,82 @@
       <w:pPr>
         <w:pStyle w:val="Ttulo2"/>
       </w:pPr>
-      <w:bookmarkStart w:id="29" w:name="_Toc97100973"/>
-      <w:bookmarkStart w:id="30" w:name="_Toc98865248"/>
+      <w:bookmarkStart w:id="28" w:name="_Toc97100973"/>
+      <w:bookmarkStart w:id="29" w:name="_Toc98865248"/>
       <w:r>
         <w:t>3.3 JUSTIFICATIVA</w:t>
       </w:r>
+      <w:bookmarkEnd w:id="28"/>
       <w:bookmarkEnd w:id="29"/>
+      <w:r>
+        <w:t xml:space="preserve"> </w:t>
+      </w:r>
+    </w:p>
+    <w:p>
+      <w:r>
+        <w:t xml:space="preserve">Com base na entrevista realizada à sociedade protetora dos animais de Santa Rita do Sapucaí, é possível averiguar que entre as principais dificuldades, então no topo a falta de adoção dos animais e a divulgação de campanhas de castração gratuitas na cidade. </w:t>
+      </w:r>
+    </w:p>
+    <w:p>
+      <w:r>
+        <w:t>Visto isso, um sistema que facilite a divulgação dos animais abrigados e campanhas de castração, para um público filtrado que está interessado justamente na adoção ou participação das campanhas, ajudará essas instituições a aumentar o fluxo de adoção e diminuição de natalidade dos animais, abrindo assim possibilidade de resgate de novos animais em situação de rua.</w:t>
+      </w:r>
+    </w:p>
+    <w:p/>
+    <w:p>
+      <w:pPr>
+        <w:pStyle w:val="Ttulo2"/>
+      </w:pPr>
+      <w:bookmarkStart w:id="30" w:name="_Toc192060080"/>
+      <w:bookmarkStart w:id="31" w:name="_Toc97100974"/>
+      <w:bookmarkStart w:id="32" w:name="_Toc98865249"/>
+      <w:bookmarkEnd w:id="22"/>
+      <w:r>
+        <w:t>3.4 PÚBLICO</w:t>
+      </w:r>
+      <w:r>
+        <w:t xml:space="preserve"> </w:t>
+      </w:r>
       <w:bookmarkEnd w:id="30"/>
       <w:r>
-        <w:t xml:space="preserve"> </w:t>
-      </w:r>
-    </w:p>
-    <w:p>
-      <w:r>
-        <w:t xml:space="preserve">Com base na entrevista realizada à sociedade protetora dos animais de Santa Rita do Sapucaí, é possível averiguar que entre as principais dificuldades, então no topo a falta de adoção dos animais e a divulgação de campanhas de castração gratuitas na cidade. </w:t>
-      </w:r>
-    </w:p>
-    <w:p>
-      <w:r>
-        <w:t>Visto isso, um sistema que facilite a divulgação dos animais abrigados e campanhas de castração, para um público filtrado que está interessado justamente na adoção ou participação das campanhas, ajudará essas instituições a aumentar o fluxo de adoção e diminuição de natalidade dos animais, abrindo assim possibilidade de resgate de novos animais em situação de rua.</w:t>
+        <w:t>DE INTERESSE</w:t>
+      </w:r>
+      <w:bookmarkEnd w:id="31"/>
+      <w:bookmarkEnd w:id="32"/>
+    </w:p>
+    <w:p>
+      <w:r>
+        <w:t xml:space="preserve">A aplicação </w:t>
+      </w:r>
+      <w:r>
+        <w:rPr>
+          <w:i/>
+        </w:rPr>
+        <w:t>Web</w:t>
+      </w:r>
+      <w:r>
+        <w:t xml:space="preserve"> Deu Pet tem como público de interesse, as ONGs, abrigos e associações protetoras dos animais. A aplicação </w:t>
+      </w:r>
+      <w:r>
+        <w:rPr>
+          <w:i/>
+        </w:rPr>
+        <w:t>Mobile</w:t>
+      </w:r>
+      <w:r>
+        <w:t xml:space="preserve"> Deu Pet tem como público de </w:t>
+      </w:r>
+      <w:r>
+        <w:t>interesse, pessoas</w:t>
+      </w:r>
+      <w:r>
+        <w:t xml:space="preserve"> que desejam adotar um animal </w:t>
+      </w:r>
+      <w:r>
+        <w:t>ou participar</w:t>
+      </w:r>
+      <w:r>
+        <w:t xml:space="preserve"> das campanhas de saúde gratuitas para seus animais.</w:t>
       </w:r>
     </w:p>
     <w:p/>
@@ -7973,56 +8582,26 @@
       <w:pPr>
         <w:pStyle w:val="Ttulo2"/>
       </w:pPr>
-      <w:bookmarkStart w:id="31" w:name="_Toc192060080"/>
-      <w:bookmarkStart w:id="32" w:name="_Toc97100974"/>
-      <w:bookmarkStart w:id="33" w:name="_Toc98865249"/>
-      <w:bookmarkEnd w:id="23"/>
-      <w:r>
-        <w:t>3.4 PÚBLICO</w:t>
-      </w:r>
-      <w:r>
-        <w:t xml:space="preserve"> </w:t>
-      </w:r>
-      <w:bookmarkEnd w:id="31"/>
-      <w:r>
-        <w:t>DE INTERESSE</w:t>
-      </w:r>
-      <w:bookmarkEnd w:id="32"/>
+      <w:bookmarkStart w:id="33" w:name="_Toc97100975"/>
+      <w:bookmarkStart w:id="34" w:name="_Toc98865250"/>
+      <w:r>
+        <w:t>3.5 NÍVEIS DE DECISÃO E GRUPOS FUNCIONAIS ATENDIDOS</w:t>
+      </w:r>
       <w:bookmarkEnd w:id="33"/>
-    </w:p>
-    <w:p>
-      <w:r>
-        <w:t xml:space="preserve">A aplicação Web Deu Pet tem como público de interesse, as ONGs, abrigos e associações protetoras dos animais. A aplicação Mobile Deu Pet tem como público de </w:t>
-      </w:r>
-      <w:r>
-        <w:t>interesse, pessoas</w:t>
-      </w:r>
-      <w:r>
-        <w:t xml:space="preserve"> que desejam adotar um animal </w:t>
-      </w:r>
-      <w:r>
-        <w:t>ou participar</w:t>
-      </w:r>
-      <w:r>
-        <w:t xml:space="preserve"> das campanhas de saúde gratuitas para seus animais.</w:t>
-      </w:r>
-    </w:p>
-    <w:p/>
-    <w:p>
-      <w:pPr>
-        <w:pStyle w:val="Ttulo2"/>
-      </w:pPr>
-      <w:bookmarkStart w:id="34" w:name="_Toc97100975"/>
-      <w:bookmarkStart w:id="35" w:name="_Toc98865250"/>
-      <w:r>
-        <w:t>3.5 NÍVEIS DE DECISÃO E GRUPOS FUNCIONAIS ATENDIDOS</w:t>
-      </w:r>
       <w:bookmarkEnd w:id="34"/>
-      <w:bookmarkEnd w:id="35"/>
-    </w:p>
-    <w:p>
-      <w:r>
-        <w:t>O sistema de software Deu Pet trabalhará em nível operacional.</w:t>
+    </w:p>
+    <w:p>
+      <w:r>
+        <w:t xml:space="preserve">O sistema de </w:t>
+      </w:r>
+      <w:r>
+        <w:rPr>
+          <w:i/>
+        </w:rPr>
+        <w:t>software</w:t>
+      </w:r>
+      <w:r>
+        <w:t xml:space="preserve"> Deu Pet trabalhará em nível operacional.</w:t>
       </w:r>
     </w:p>
     <w:p>
@@ -8061,7 +8640,16 @@
         <w:t xml:space="preserve"> são</w:t>
       </w:r>
       <w:r>
-        <w:t xml:space="preserve"> as ONGs, instituições protetoras dos animais e abrigos, que anunciarão seus animais para adoção e campanhas de saúde pela aplicação Web e os usuários adotantes / usuários interessados nas campanhas, que acessarão a aplicação Mobile para escolher algum animal para adoção ou participar de alguma campanha de saúde.</w:t>
+        <w:t xml:space="preserve"> as ONGs, instituições protetoras dos animais e abrigos, que anunciarão seus animais para adoção e campanhas de saúde pela aplicação Web e os usuários adotantes / usuários interessados nas campanhas, que acessarão a aplicação </w:t>
+      </w:r>
+      <w:r>
+        <w:rPr>
+          <w:i/>
+        </w:rPr>
+        <w:t>Mobile</w:t>
+      </w:r>
+      <w:r>
+        <w:t xml:space="preserve"> para escolher algum animal para adoção ou participar de alguma campanha de saúde.</w:t>
       </w:r>
     </w:p>
     <w:p/>
@@ -8082,28 +8670,64 @@
       <w:pPr>
         <w:pStyle w:val="Ttulo1"/>
       </w:pPr>
-      <w:bookmarkStart w:id="36" w:name="_Toc97100976"/>
-      <w:bookmarkStart w:id="37" w:name="_Toc98865251"/>
+      <w:bookmarkStart w:id="35" w:name="_Toc97100976"/>
+      <w:bookmarkStart w:id="36" w:name="_Toc98865251"/>
       <w:r>
         <w:lastRenderedPageBreak/>
         <w:t>4 MÉTODOS GERENCIAIS</w:t>
       </w:r>
+      <w:bookmarkEnd w:id="35"/>
       <w:bookmarkEnd w:id="36"/>
-      <w:bookmarkEnd w:id="37"/>
-    </w:p>
-    <w:p>
-      <w:r>
-        <w:t>Com o intuito de reunir profissionais de gerenciamento de projetos, que desejavam uma troca de experiências e criar boas práticas entre si, foi criado no final da década de 1960 o Project Management Institute ( PMI). Deste contexto, os profissionais com um contato mais próximo graças ao PMI, surgiu o Project Management Body of Knowledge (PMBoK), um guia que contém diversas boas práticas sobre como proceder na execução de todo ciclo de vida de um projeto.</w:t>
-      </w:r>
-    </w:p>
-    <w:p>
-      <w:r>
-        <w:t>Fundamentado no PMBoK, neste capítulo será exposto o plano do projeto, fracionado em: plano de elaboração e gerenciamento do projeto, modelo de ciclo de vida, recursos necessários,  relatório de desempenho, estimativas de tamanho e esforço e gerenciamento de configuração.</w:t>
-      </w:r>
-    </w:p>
-    <w:p>
-      <w:r>
-        <w:t xml:space="preserve">No guia PMBoK, afirma que gerenciamento de projetos é a “aplicação de conhecimentos, habilidades, ferramentas e técnicas às atividades do projeto a fim de cumprir os seus requisitos.“ (PMI, 2013, p.5). É composto por cinco grupos de processo de gerenciamento de projeto. São eles: Iniciação, planejamento, execução, monitoramento e encerramento; representados na </w:t>
+    </w:p>
+    <w:p>
+      <w:r>
+        <w:t xml:space="preserve">Com o intuito de reunir profissionais de gerenciamento de projetos, que desejavam uma troca de experiências e criar boas práticas entre si, foi criado no final da década de 1960 o </w:t>
+      </w:r>
+      <w:r>
+        <w:rPr>
+          <w:i/>
+        </w:rPr>
+        <w:t>Project Management Institute</w:t>
+      </w:r>
+      <w:r>
+        <w:t xml:space="preserve"> ( PMI). Deste contexto, os profissionais com um contato mais próximo graças ao PMI, surgiu o </w:t>
+      </w:r>
+      <w:r>
+        <w:rPr>
+          <w:i/>
+        </w:rPr>
+        <w:t>Project Management Body of Knowledge</w:t>
+      </w:r>
+      <w:r>
+        <w:t xml:space="preserve"> (PMBoK), um guia que contém diversas boas práticas sobre como proceder na execução de todo ciclo de vida de um projeto.</w:t>
+      </w:r>
+    </w:p>
+    <w:p>
+      <w:r>
+        <w:t xml:space="preserve">Fundamentado no PMBoK, neste capítulo será exposto o plano do projeto, fracionado em: plano de elaboração e gerenciamento do projeto, modelo de ciclo de vida, recursos </w:t>
+      </w:r>
+      <w:r>
+        <w:t>necessários, relatório</w:t>
+      </w:r>
+      <w:r>
+        <w:t xml:space="preserve"> de desempenho, estimativas de tamanho e esforço e gerenciamento de configuração.</w:t>
+      </w:r>
+    </w:p>
+    <w:p>
+      <w:r>
+        <w:t xml:space="preserve">No guia PMBoK, afirma que gerenciamento de projetos é a “aplicação de conhecimentos, habilidades, ferramentas e técnicas às atividades do projeto a fim de cumprir os seus </w:t>
+      </w:r>
+      <w:r>
+        <w:t>requisitos. “</w:t>
+      </w:r>
+      <w:r>
+        <w:t xml:space="preserve"> (PMI, 2013, p.5). É composto por cinco grupos de </w:t>
+      </w:r>
+      <w:r>
+        <w:t>processos</w:t>
+      </w:r>
+      <w:r>
+        <w:t xml:space="preserve"> de gerenciamento de projeto. São eles: Iniciação, planejamento, execução, monitoramento e encerramento; representados na </w:t>
       </w:r>
       <w:r>
         <w:t>figura 4</w:t>
@@ -8179,7 +8803,7 @@
           <w:sz w:val="24"/>
         </w:rPr>
       </w:pPr>
-      <w:bookmarkStart w:id="38" w:name="_Toc98864529"/>
+      <w:bookmarkStart w:id="37" w:name="_Toc98864529"/>
       <w:r>
         <w:rPr>
           <w:sz w:val="24"/>
@@ -8223,7 +8847,7 @@
         </w:rPr>
         <w:t>: Grupo de processos de gerenciamento de projetos.</w:t>
       </w:r>
-      <w:bookmarkEnd w:id="38"/>
+      <w:bookmarkEnd w:id="37"/>
     </w:p>
     <w:p>
       <w:r>
@@ -8234,8 +8858,8 @@
       <w:pPr>
         <w:pStyle w:val="Ttulo2"/>
       </w:pPr>
-      <w:bookmarkStart w:id="39" w:name="_Toc97100977"/>
-      <w:bookmarkStart w:id="40" w:name="_Toc98865252"/>
+      <w:bookmarkStart w:id="38" w:name="_Toc97100977"/>
+      <w:bookmarkStart w:id="39" w:name="_Toc98865252"/>
       <w:r>
         <w:lastRenderedPageBreak/>
         <w:t>4.</w:t>
@@ -8249,125 +8873,159 @@
       <w:r>
         <w:t>PLANO DE ELABORAÇÃO E GERENCIAMENTO DO PROJETO</w:t>
       </w:r>
+      <w:bookmarkEnd w:id="38"/>
       <w:bookmarkEnd w:id="39"/>
+    </w:p>
+    <w:p>
+      <w:pPr>
+        <w:rPr>
+          <w:color w:val="92D050"/>
+        </w:rPr>
+      </w:pPr>
+      <w:r>
+        <w:rPr>
+          <w:color w:val="92D050"/>
+        </w:rPr>
+        <w:t xml:space="preserve">[Esta seção se refere ao preenchimento do </w:t>
+      </w:r>
+      <w:r>
+        <w:rPr>
+          <w:i/>
+          <w:color w:val="92D050"/>
+        </w:rPr>
+        <w:t>template</w:t>
+      </w:r>
+      <w:r>
+        <w:rPr>
+          <w:color w:val="92D050"/>
+        </w:rPr>
+        <w:t xml:space="preserve"> disponibilizado pela disciplina de Gerência de Projetos. Deve ser entregue </w:t>
+      </w:r>
+      <w:r>
+        <w:rPr>
+          <w:color w:val="92D050"/>
+        </w:rPr>
+        <w:t>dentro da pasta do</w:t>
+      </w:r>
+      <w:r>
+        <w:rPr>
+          <w:color w:val="92D050"/>
+        </w:rPr>
+        <w:t xml:space="preserve"> Apêndice A.</w:t>
+      </w:r>
+      <w:r>
+        <w:rPr>
+          <w:color w:val="92D050"/>
+        </w:rPr>
+        <w:t xml:space="preserve"> </w:t>
+      </w:r>
+      <w:r>
+        <w:rPr>
+          <w:color w:val="92D050"/>
+        </w:rPr>
+        <w:t>]</w:t>
+      </w:r>
+    </w:p>
+    <w:p>
+      <w:pPr>
+        <w:pStyle w:val="Ttulo2"/>
+        <w:rPr>
+          <w:rStyle w:val="Forte"/>
+        </w:rPr>
+      </w:pPr>
+    </w:p>
+    <w:p>
+      <w:pPr>
+        <w:pStyle w:val="Ttulo2"/>
+      </w:pPr>
+      <w:bookmarkStart w:id="40" w:name="_Toc97100978"/>
+      <w:bookmarkStart w:id="41" w:name="_Toc98865253"/>
+      <w:r>
+        <w:t xml:space="preserve">4.2 </w:t>
+      </w:r>
+      <w:r>
+        <w:t>MODELO DE CICLO DE VIDA</w:t>
+      </w:r>
       <w:bookmarkEnd w:id="40"/>
-    </w:p>
-    <w:p>
-      <w:pPr>
-        <w:rPr>
-          <w:color w:val="92D050"/>
-        </w:rPr>
-      </w:pPr>
-      <w:r>
-        <w:rPr>
-          <w:color w:val="92D050"/>
-        </w:rPr>
-        <w:t xml:space="preserve">[Esta seção se refere ao preenchimento do </w:t>
+      <w:bookmarkEnd w:id="41"/>
+      <w:r>
+        <w:t xml:space="preserve"> </w:t>
+      </w:r>
+    </w:p>
+    <w:p>
+      <w:r>
+        <w:t xml:space="preserve">Para criação de um </w:t>
       </w:r>
       <w:r>
         <w:rPr>
           <w:i/>
-          <w:color w:val="92D050"/>
-        </w:rPr>
-        <w:t>template</w:t>
-      </w:r>
-      <w:r>
-        <w:rPr>
-          <w:color w:val="92D050"/>
-        </w:rPr>
-        <w:t xml:space="preserve"> disponibilizado pela disciplina de Gerência de Projetos. Deve ser entregue </w:t>
-      </w:r>
-      <w:r>
-        <w:rPr>
-          <w:color w:val="92D050"/>
-        </w:rPr>
-        <w:t>dentro da pasta do</w:t>
-      </w:r>
-      <w:r>
-        <w:rPr>
-          <w:color w:val="92D050"/>
-        </w:rPr>
-        <w:t xml:space="preserve"> Apêndice A.</w:t>
-      </w:r>
-      <w:r>
-        <w:rPr>
-          <w:color w:val="92D050"/>
-        </w:rPr>
-        <w:t xml:space="preserve"> </w:t>
-      </w:r>
-      <w:r>
-        <w:rPr>
-          <w:color w:val="92D050"/>
-        </w:rPr>
-        <w:t>]</w:t>
-      </w:r>
-    </w:p>
-    <w:p>
-      <w:pPr>
-        <w:pStyle w:val="Ttulo2"/>
-        <w:rPr>
-          <w:rStyle w:val="Forte"/>
-        </w:rPr>
-      </w:pPr>
-    </w:p>
-    <w:p>
-      <w:pPr>
-        <w:pStyle w:val="Ttulo2"/>
-      </w:pPr>
-      <w:bookmarkStart w:id="41" w:name="_Toc97100978"/>
-      <w:bookmarkStart w:id="42" w:name="_Toc98865253"/>
-      <w:r>
-        <w:t xml:space="preserve">4.2 </w:t>
-      </w:r>
-      <w:r>
-        <w:t>MODELO DE CICLO DE VIDA</w:t>
-      </w:r>
-      <w:bookmarkEnd w:id="41"/>
+        </w:rPr>
+        <w:t>Software</w:t>
+      </w:r>
+      <w:r>
+        <w:t xml:space="preserve">, se faz necessário criar um plano de processos contendo um conjunto de atividades e resultados os quais são associados ao que se produz em um produto de </w:t>
+      </w:r>
+      <w:r>
+        <w:rPr>
+          <w:i/>
+        </w:rPr>
+        <w:t>software</w:t>
+      </w:r>
+      <w:r>
+        <w:t>. Logo, a estruturação de um conjunto de atividades define o processo de produção do Software. A organização previamente ao início da produção</w:t>
+      </w:r>
+      <w:r>
+        <w:t xml:space="preserve"> torna</w:t>
+      </w:r>
+      <w:r>
+        <w:t xml:space="preserve"> o projeto menos custoso e eleva o nível de qualidade do produto final.</w:t>
+      </w:r>
+    </w:p>
+    <w:p>
+      <w:r>
+        <w:t>Um processo pode conter várias atividades sendo as principais: especificação, projeto, implementação, validação, manutenção e evolução. Estas atividades geram as necessidades mínimas para que se possa obter um produto de software adequado ao que se almeja.</w:t>
+      </w:r>
+    </w:p>
+    <w:p>
+      <w:r>
+        <w:t xml:space="preserve">Para execução deste projeto, são tratados dois tipos de processos de </w:t>
+      </w:r>
+      <w:r>
+        <w:rPr>
+          <w:i/>
+        </w:rPr>
+        <w:t>softwares</w:t>
+      </w:r>
+      <w:r>
+        <w:t xml:space="preserve"> sendo o modelo incremental destinado a gerenciar as etapas de entregas princip</w:t>
+      </w:r>
+      <w:r>
+        <w:t>ais e o modelo ágil para a realização das atividades diárias e entregas parciais do projeto.</w:t>
+      </w:r>
+    </w:p>
+    <w:p>
+      <w:pPr>
+        <w:pStyle w:val="Ttulo3"/>
+      </w:pPr>
+      <w:bookmarkStart w:id="42" w:name="_Toc98865254"/>
+      <w:r>
+        <w:t>4.2.1 Modelo Incremental</w:t>
+      </w:r>
       <w:bookmarkEnd w:id="42"/>
-      <w:r>
-        <w:t xml:space="preserve"> </w:t>
-      </w:r>
-    </w:p>
-    <w:p>
-      <w:r>
-        <w:t>Para criação de um Software, se faz necessário criar um plano de processos contendo um conjunto de atividades e resultados os quais são associados ao que se produz em um produto de software. Logo, a estruturação de um conjunto de atividades define o processo de produção do Software. A organização previamente ao início da produção</w:t>
-      </w:r>
-      <w:r>
-        <w:t xml:space="preserve"> torna</w:t>
-      </w:r>
-      <w:r>
-        <w:t xml:space="preserve"> o projeto menos custoso e eleva o nível de qualidade do produto final.</w:t>
-      </w:r>
-    </w:p>
-    <w:p>
-      <w:r>
-        <w:t>Um processo pode conter várias atividades sendo as principais: especificação, projeto, implementação, validação, manutenção e evolução. Estas atividades geram as necessidades mínimas para que se possa obter um produto de software adequado ao que se almeja.</w:t>
-      </w:r>
-    </w:p>
-    <w:p>
-      <w:r>
-        <w:t>Para execução deste projeto, são tratados dois tipos de processos de softwares sendo o modelo incremental destinado a gerenciar as etapas de entregas princip</w:t>
-      </w:r>
-      <w:r>
-        <w:t>ais e o modelo ágil para a realização das atividades diárias e entregas parciais do projeto.</w:t>
-      </w:r>
-    </w:p>
-    <w:p>
-      <w:pPr>
-        <w:pStyle w:val="Ttulo3"/>
-      </w:pPr>
-      <w:bookmarkStart w:id="43" w:name="_Toc98865254"/>
-      <w:r>
-        <w:t>4.2.1 Modelo Incremental</w:t>
-      </w:r>
-      <w:bookmarkEnd w:id="43"/>
     </w:p>
     <w:p>
       <w:r>
         <w:t>Para se trabalhar com o modelo incremental, o processo precisa possuir requisitos bem definidos e estruturados para que cada fase do projeto possua um acréscimo de melhorias constantes. Neste ponto, o modelo incremental concilia elementos dos fluxos e processos tanto lin</w:t>
       </w:r>
       <w:r>
-        <w:t>eares quanto paralelos (Figura 5</w:t>
+        <w:t>eares quanto paralelos (</w:t>
+      </w:r>
+      <w:r>
+        <w:rPr>
+          <w:b/>
+          <w:color w:val="E36C0A" w:themeColor="accent6" w:themeShade="BF"/>
+        </w:rPr>
+        <w:t>Figura 5</w:t>
       </w:r>
       <w:r>
         <w:t>).</w:t>
@@ -8441,7 +9099,7 @@
           <w:sz w:val="24"/>
         </w:rPr>
       </w:pPr>
-      <w:bookmarkStart w:id="44" w:name="_Toc98864530"/>
+      <w:bookmarkStart w:id="43" w:name="_Toc98864530"/>
       <w:r>
         <w:rPr>
           <w:sz w:val="24"/>
@@ -8485,7 +9143,7 @@
         </w:rPr>
         <w:t xml:space="preserve"> - O Modelo Incremental</w:t>
       </w:r>
-      <w:bookmarkEnd w:id="44"/>
+      <w:bookmarkEnd w:id="43"/>
     </w:p>
     <w:p>
       <w:r>
@@ -8522,30 +9180,84 @@
       <w:pPr>
         <w:pStyle w:val="Ttulo3"/>
       </w:pPr>
-      <w:bookmarkStart w:id="45" w:name="_Toc98865255"/>
+      <w:bookmarkStart w:id="44" w:name="_Toc98865255"/>
       <w:r>
         <w:t>4.2.2 Modelo Ágil: SCRUM</w:t>
       </w:r>
-      <w:bookmarkEnd w:id="45"/>
-    </w:p>
-    <w:p>
-      <w:r>
-        <w:t>O método SCRUM tem como foco a metodologia ágil para gestão de projetos. Visa otimizar o processo produtivo, consequentemente proporcionando o aumento da produtividade e assertividade garantindo entregas com qualidade.</w:t>
-      </w:r>
-    </w:p>
-    <w:p>
-      <w:r>
-        <w:t>Este projeto utiliza do SCRUM para realização das atividades definidas nas entregas principais do método incremental. O modelo ágil possibilita com que o processo produtivo se torne constante com incrementos realizados diariamente.</w:t>
-      </w:r>
-    </w:p>
-    <w:p>
-      <w:r>
-        <w:t>Para cada etapa definida no modelo incremental, é realizado o levantamento dos objetivos desta entrega como também o prazo para entrega do incremento. Estes prazos são denominados de Sprint que possuem tempo médio de duração inferior aos estabelecidos no modelo incremental (em torno de uma a duas semanas). Então se distribui as atividades entre os membros e após definido qual membro será responsável por qual atividade, é estipulado os prazos para realização das mesmas e diariamente, reuniões chamadas de Daily Scrum são realizadas para acompanhamento do processo de produção.</w:t>
-      </w:r>
-    </w:p>
-    <w:p>
-      <w:r>
-        <w:t>Ao término de cada Sprint, é realizada uma retrospectiva do que se foi realizado onde é avaliado e validado as entregas realizadas. Concluído esta etapa, tem se início a uma nova Sprint.</w:t>
+      <w:bookmarkEnd w:id="44"/>
+    </w:p>
+    <w:p>
+      <w:r>
+        <w:t xml:space="preserve">O método </w:t>
+      </w:r>
+      <w:r>
+        <w:rPr>
+          <w:i/>
+        </w:rPr>
+        <w:t>SCRUM</w:t>
+      </w:r>
+      <w:r>
+        <w:t xml:space="preserve"> tem como foco a metodologia ágil para gestão de projetos. Visa otimizar o processo produtivo, consequentemente proporcionando o aumento da produtividade e assertividade garantindo entregas com qualidade.</w:t>
+      </w:r>
+    </w:p>
+    <w:p>
+      <w:r>
+        <w:t xml:space="preserve">Este projeto utiliza do </w:t>
+      </w:r>
+      <w:r>
+        <w:rPr>
+          <w:i/>
+        </w:rPr>
+        <w:t>SCRUM</w:t>
+      </w:r>
+      <w:r>
+        <w:t xml:space="preserve"> para realização das atividades definidas nas entregas principais do método incremental. O modelo ágil possibilita com que o processo produtivo se torne constante com incrementos realizados diariamente.</w:t>
+      </w:r>
+    </w:p>
+    <w:p>
+      <w:r>
+        <w:t xml:space="preserve">Para cada etapa definida no modelo incremental, é realizado o levantamento dos objetivos desta entrega como também o prazo para entrega do incremento. Estes prazos são denominados de </w:t>
+      </w:r>
+      <w:r>
+        <w:rPr>
+          <w:i/>
+        </w:rPr>
+        <w:t>Sprint</w:t>
+      </w:r>
+      <w:r>
+        <w:t xml:space="preserve"> que possuem tempo médio de duração inferior aos estabelecidos no modelo incremental (em torno de uma a duas semanas). Então se distribui as atividades entre os membros e após definido qual membro será responsável por qual atividade, é estipulado os prazos para realização das mesmas e diariamente, reuniões chamadas de </w:t>
+      </w:r>
+      <w:r>
+        <w:rPr>
+          <w:i/>
+        </w:rPr>
+        <w:t>Daily Scrum</w:t>
+      </w:r>
+      <w:r>
+        <w:t xml:space="preserve"> são realizadas para acompanhamento do processo de produção.</w:t>
+      </w:r>
+    </w:p>
+    <w:p>
+      <w:r>
+        <w:t xml:space="preserve">Ao término de cada </w:t>
+      </w:r>
+      <w:r>
+        <w:rPr>
+          <w:i/>
+        </w:rPr>
+        <w:t>Sprint</w:t>
+      </w:r>
+      <w:r>
+        <w:t xml:space="preserve">, é realizada uma retrospectiva do que se foi realizado onde é avaliado e validado as entregas realizadas. Concluído esta etapa, tem se início a uma nova </w:t>
+      </w:r>
+      <w:r>
+        <w:rPr>
+          <w:i/>
+        </w:rPr>
+        <w:t>Sprint</w:t>
+      </w:r>
+      <w:r>
+        <w:t>.</w:t>
       </w:r>
     </w:p>
     <w:p>
@@ -8615,7 +9327,7 @@
           <w:sz w:val="24"/>
         </w:rPr>
       </w:pPr>
-      <w:bookmarkStart w:id="46" w:name="_Toc98864531"/>
+      <w:bookmarkStart w:id="45" w:name="_Toc98864531"/>
       <w:r>
         <w:rPr>
           <w:sz w:val="24"/>
@@ -8659,77 +9371,113 @@
         </w:rPr>
         <w:t xml:space="preserve"> - Processo SCRUM</w:t>
       </w:r>
+      <w:bookmarkEnd w:id="45"/>
+    </w:p>
+    <w:p>
+      <w:r>
+        <w:t>Fonte: (TECNICON, 2019)</w:t>
+      </w:r>
+    </w:p>
+    <w:p>
+      <w:pPr>
+        <w:pStyle w:val="Ttulo2"/>
+      </w:pPr>
+    </w:p>
+    <w:p>
+      <w:pPr>
+        <w:pStyle w:val="Ttulo2"/>
+      </w:pPr>
+      <w:bookmarkStart w:id="46" w:name="_Toc97100979"/>
+      <w:bookmarkStart w:id="47" w:name="_Toc98865256"/>
+      <w:r>
+        <w:t>4.</w:t>
+      </w:r>
+      <w:r>
+        <w:t>3</w:t>
+      </w:r>
+      <w:r>
+        <w:t xml:space="preserve"> </w:t>
+      </w:r>
+      <w:r>
+        <w:t>RECURSOS NECESSÁRIOS</w:t>
+      </w:r>
       <w:bookmarkEnd w:id="46"/>
-    </w:p>
-    <w:p>
-      <w:r>
-        <w:t>Fonte: (TECNICON, 2019)</w:t>
-      </w:r>
-    </w:p>
-    <w:p>
-      <w:pPr>
-        <w:pStyle w:val="Ttulo2"/>
-      </w:pPr>
-    </w:p>
-    <w:p>
-      <w:pPr>
-        <w:pStyle w:val="Ttulo2"/>
-      </w:pPr>
-      <w:bookmarkStart w:id="47" w:name="_Toc97100979"/>
-      <w:bookmarkStart w:id="48" w:name="_Toc98865256"/>
-      <w:r>
-        <w:t>4.</w:t>
-      </w:r>
-      <w:r>
-        <w:t>3</w:t>
-      </w:r>
-      <w:r>
-        <w:t xml:space="preserve"> </w:t>
-      </w:r>
-      <w:r>
-        <w:t>RECURSOS NECESSÁRIOS</w:t>
-      </w:r>
       <w:bookmarkEnd w:id="47"/>
+    </w:p>
+    <w:p>
+      <w:r>
+        <w:t xml:space="preserve">Para o desenvolvimento deste projeto, são necessários recursos humanos, de </w:t>
+      </w:r>
+      <w:r>
+        <w:rPr>
+          <w:i/>
+        </w:rPr>
+        <w:t>software</w:t>
+      </w:r>
+      <w:r>
+        <w:t xml:space="preserve"> e de </w:t>
+      </w:r>
+      <w:r>
+        <w:rPr>
+          <w:i/>
+        </w:rPr>
+        <w:t>hardware</w:t>
+      </w:r>
+      <w:r>
+        <w:t>.</w:t>
+      </w:r>
+    </w:p>
+    <w:p>
+      <w:pPr>
+        <w:pStyle w:val="Ttulo3"/>
+      </w:pPr>
+      <w:bookmarkStart w:id="48" w:name="_Toc98865257"/>
+      <w:r>
+        <w:t>4.3.1 Recursos Humanos</w:t>
+      </w:r>
       <w:bookmarkEnd w:id="48"/>
     </w:p>
     <w:p>
       <w:r>
-        <w:t>Para o desenvolvimento deste projeto, são necessários recursos humanos, de software e de hardware.</w:t>
+        <w:t xml:space="preserve">Para a realização desse projeto, são necessários três graduandos em Sistemas de Informação, com conhecimentos em </w:t>
+      </w:r>
+      <w:r>
+        <w:rPr>
+          <w:i/>
+        </w:rPr>
+        <w:t>front-end, back-end</w:t>
+      </w:r>
+      <w:r>
+        <w:t xml:space="preserve"> e PostgreSQL. São eles: Lucas Dias e Silva, Matheus Felipe Souza e Vinicius de Almeida Gonçalves.</w:t>
+      </w:r>
+    </w:p>
+    <w:p>
+      <w:r>
+        <w:t>É de responsabilidade de todos os membros, em conjunto: Análise, projeto, confecção deste documento, programação e realização de teste.</w:t>
       </w:r>
     </w:p>
     <w:p>
       <w:pPr>
         <w:pStyle w:val="Ttulo3"/>
       </w:pPr>
-      <w:bookmarkStart w:id="49" w:name="_Toc98865257"/>
-      <w:r>
-        <w:t>4.3.1 Recursos Humanos</w:t>
+      <w:bookmarkStart w:id="49" w:name="_Toc98865258"/>
+      <w:r>
+        <w:t>4.3.2 Recursos de Software</w:t>
       </w:r>
       <w:bookmarkEnd w:id="49"/>
     </w:p>
     <w:p>
       <w:r>
-        <w:t>Para a realização desse projeto, são necessários três graduandos em Sistemas de Informação, com conhecimentos em front-end, back-end e PostgreSQL. São eles: Lucas Dias e Silva, Matheus Felipe Souza e Vinicius de Almeida Gonçalves.</w:t>
-      </w:r>
-    </w:p>
-    <w:p>
-      <w:r>
-        <w:t>É de responsabilidade de todos os membros, em conjunto: Análise, projeto, confecção deste documento, programação e realização de teste.</w:t>
-      </w:r>
-    </w:p>
-    <w:p>
-      <w:pPr>
-        <w:pStyle w:val="Ttulo3"/>
-      </w:pPr>
-      <w:bookmarkStart w:id="50" w:name="_Toc98865258"/>
-      <w:r>
-        <w:t>4.3.2 Recursos de Software</w:t>
-      </w:r>
-      <w:bookmarkEnd w:id="50"/>
-    </w:p>
-    <w:p>
-      <w:r>
-        <w:t>Os recursos de software necessários para este projeto:</w:t>
+        <w:t xml:space="preserve">Os recursos de </w:t>
+      </w:r>
+      <w:r>
+        <w:rPr>
+          <w:i/>
+        </w:rPr>
+        <w:t>software</w:t>
+      </w:r>
+      <w:r>
+        <w:t xml:space="preserve"> necessários para este projeto:</w:t>
       </w:r>
     </w:p>
     <w:p>
@@ -9033,15 +9781,29 @@
       <w:pPr>
         <w:pStyle w:val="Ttulo3"/>
       </w:pPr>
-      <w:bookmarkStart w:id="51" w:name="_Toc98865259"/>
+      <w:bookmarkStart w:id="50" w:name="_Toc98865259"/>
       <w:r>
         <w:t>4.3.3 Recursos de Hardware</w:t>
       </w:r>
+      <w:bookmarkEnd w:id="50"/>
+    </w:p>
+    <w:p>
+      <w:r>
+        <w:t xml:space="preserve">Os recursos de </w:t>
+      </w:r>
+      <w:bookmarkStart w:id="51" w:name="_GoBack"/>
+      <w:r>
+        <w:rPr>
+          <w:i/>
+        </w:rPr>
+        <w:t>hardware</w:t>
+      </w:r>
+      <w:r>
+        <w:t xml:space="preserve"> </w:t>
+      </w:r>
       <w:bookmarkEnd w:id="51"/>
-    </w:p>
-    <w:p>
-      <w:r>
-        <w:t>Os recursos de hardware necessários para este projeto:</w:t>
+      <w:r>
+        <w:t>necessários para este projeto:</w:t>
       </w:r>
     </w:p>
     <w:p>
@@ -13433,6 +14195,10 @@
     <w:p/>
     <w:p/>
     <w:p/>
+    <w:p/>
+    <w:p/>
+    <w:p/>
+    <w:p/>
   </w:endnote>
   <w:endnote w:type="continuationSeparator" w:id="0">
     <w:p>
@@ -13440,6 +14206,10 @@
         <w:continuationSeparator/>
       </w:r>
     </w:p>
+    <w:p/>
+    <w:p/>
+    <w:p/>
+    <w:p/>
     <w:p/>
     <w:p/>
     <w:p/>
@@ -13680,6 +14450,10 @@
     <w:p/>
     <w:p/>
     <w:p/>
+    <w:p/>
+    <w:p/>
+    <w:p/>
+    <w:p/>
   </w:footnote>
   <w:footnote w:type="continuationSeparator" w:id="0">
     <w:p>
@@ -13687,6 +14461,10 @@
         <w:continuationSeparator/>
       </w:r>
     </w:p>
+    <w:p/>
+    <w:p/>
+    <w:p/>
+    <w:p/>
     <w:p/>
     <w:p/>
     <w:p/>
@@ -13832,7 +14610,6 @@
         <w:docPartUnique/>
       </w:docPartObj>
     </w:sdtPr>
-    <w:sdtEndPr/>
     <w:sdtContent>
       <w:p>
         <w:pPr>
@@ -13852,7 +14629,7 @@
           <w:rPr>
             <w:noProof/>
           </w:rPr>
-          <w:t>58</w:t>
+          <w:t>46</w:t>
         </w:r>
         <w:r>
           <w:fldChar w:fldCharType="end"/>
@@ -13878,7 +14655,6 @@
         <w:docPartUnique/>
       </w:docPartObj>
     </w:sdtPr>
-    <w:sdtEndPr/>
     <w:sdtContent>
       <w:p>
         <w:pPr>
@@ -13898,7 +14674,7 @@
           <w:rPr>
             <w:noProof/>
           </w:rPr>
-          <w:t>40</w:t>
+          <w:t>37</w:t>
         </w:r>
         <w:r>
           <w:fldChar w:fldCharType="end"/>
@@ -13924,7 +14700,6 @@
         <w:docPartUnique/>
       </w:docPartObj>
     </w:sdtPr>
-    <w:sdtEndPr/>
     <w:sdtContent>
       <w:p>
         <w:pPr>
@@ -13944,7 +14719,7 @@
           <w:rPr>
             <w:noProof/>
           </w:rPr>
-          <w:t>v</w:t>
+          <w:t>xiv</w:t>
         </w:r>
         <w:r>
           <w:fldChar w:fldCharType="end"/>
@@ -13980,7 +14755,6 @@
         <w:docPartUnique/>
       </w:docPartObj>
     </w:sdtPr>
-    <w:sdtEndPr/>
     <w:sdtContent>
       <w:p>
         <w:pPr>
@@ -14000,7 +14774,7 @@
           <w:rPr>
             <w:noProof/>
           </w:rPr>
-          <w:t>21</w:t>
+          <w:t>26</w:t>
         </w:r>
         <w:r>
           <w:fldChar w:fldCharType="end"/>
@@ -14026,7 +14800,6 @@
         <w:docPartUnique/>
       </w:docPartObj>
     </w:sdtPr>
-    <w:sdtEndPr/>
     <w:sdtContent>
       <w:p>
         <w:pPr>
@@ -14072,7 +14845,6 @@
         <w:docPartUnique/>
       </w:docPartObj>
     </w:sdtPr>
-    <w:sdtEndPr/>
     <w:sdtContent>
       <w:p>
         <w:pPr>
@@ -14128,7 +14900,6 @@
         <w:docPartUnique/>
       </w:docPartObj>
     </w:sdtPr>
-    <w:sdtEndPr/>
     <w:sdtContent>
       <w:p>
         <w:pPr>
@@ -14174,7 +14945,6 @@
         <w:docPartUnique/>
       </w:docPartObj>
     </w:sdtPr>
-    <w:sdtEndPr/>
     <w:sdtContent>
       <w:p>
         <w:pPr>
@@ -17417,7 +18187,7 @@
 </file>
 
 <file path=customXml/itemProps1.xml><?xml version="1.0" encoding="utf-8"?>
-<ds:datastoreItem xmlns:ds="http://schemas.openxmlformats.org/officeDocument/2006/customXml" ds:itemID="{0C64CDDD-173F-40C8-90B2-B426CE619020}">
+<ds:datastoreItem xmlns:ds="http://schemas.openxmlformats.org/officeDocument/2006/customXml" ds:itemID="{8545282B-DA4F-4396-96F8-32893A82E093}">
   <ds:schemaRefs>
     <ds:schemaRef ds:uri="http://schemas.openxmlformats.org/officeDocument/2006/bibliography"/>
   </ds:schemaRefs>

</xml_diff>

<commit_message>
doc: Referencias as figuras no texto foram colocadas em laranja para facilitar o encontro no texto
</commit_message>
<xml_diff>
--- a/PFC_Doc_2022/PFC_Deu Pet_v1.0.docx
+++ b/PFC_Doc_2022/PFC_Deu Pet_v1.0.docx
@@ -9791,7 +9791,6 @@
       <w:r>
         <w:t xml:space="preserve">Os recursos de </w:t>
       </w:r>
-      <w:bookmarkStart w:id="51" w:name="_GoBack"/>
       <w:r>
         <w:rPr>
           <w:i/>
@@ -9799,11 +9798,7 @@
         <w:t>hardware</w:t>
       </w:r>
       <w:r>
-        <w:t xml:space="preserve"> </w:t>
-      </w:r>
-      <w:bookmarkEnd w:id="51"/>
-      <w:r>
-        <w:t>necessários para este projeto:</w:t>
+        <w:t xml:space="preserve"> necessários para este projeto:</w:t>
       </w:r>
     </w:p>
     <w:p>
@@ -9888,8 +9883,8 @@
       <w:pPr>
         <w:pStyle w:val="Ttulo2"/>
       </w:pPr>
-      <w:bookmarkStart w:id="52" w:name="_Toc97100980"/>
-      <w:bookmarkStart w:id="53" w:name="_Toc98865260"/>
+      <w:bookmarkStart w:id="51" w:name="_Toc97100980"/>
+      <w:bookmarkStart w:id="52" w:name="_Toc98865260"/>
       <w:r>
         <w:t>4.</w:t>
       </w:r>
@@ -9899,8 +9894,8 @@
       <w:r>
         <w:t xml:space="preserve"> RELATÓRIO DE DESEMPENHO</w:t>
       </w:r>
+      <w:bookmarkEnd w:id="51"/>
       <w:bookmarkEnd w:id="52"/>
-      <w:bookmarkEnd w:id="53"/>
       <w:r>
         <w:t xml:space="preserve"> </w:t>
       </w:r>
@@ -9926,8 +9921,8 @@
       <w:pPr>
         <w:pStyle w:val="Ttulo2"/>
       </w:pPr>
-      <w:bookmarkStart w:id="54" w:name="_Toc97100981"/>
-      <w:bookmarkStart w:id="55" w:name="_Toc98865261"/>
+      <w:bookmarkStart w:id="53" w:name="_Toc97100981"/>
+      <w:bookmarkStart w:id="54" w:name="_Toc98865261"/>
       <w:r>
         <w:lastRenderedPageBreak/>
         <w:t>4.5</w:t>
@@ -9935,8 +9930,8 @@
       <w:r>
         <w:t xml:space="preserve"> ESTIMATIVAS DE TAMANHO E ESFORÇO</w:t>
       </w:r>
+      <w:bookmarkEnd w:id="53"/>
       <w:bookmarkEnd w:id="54"/>
-      <w:bookmarkEnd w:id="55"/>
     </w:p>
     <w:p>
       <w:pPr>
@@ -10184,7 +10179,7 @@
       <w:pPr>
         <w:pStyle w:val="Legenda"/>
       </w:pPr>
-      <w:bookmarkStart w:id="56" w:name="_Toc65846274"/>
+      <w:bookmarkStart w:id="55" w:name="_Toc65846274"/>
       <w:r>
         <w:t xml:space="preserve">QUADRO </w:t>
       </w:r>
@@ -10221,52 +10216,52 @@
       <w:r>
         <w:t xml:space="preserve"> – Estimativa de esforços</w:t>
       </w:r>
+      <w:bookmarkEnd w:id="55"/>
+    </w:p>
+    <w:p>
+      <w:r>
+        <w:t xml:space="preserve"> </w:t>
+      </w:r>
+      <w:r>
+        <w:t>[Deve ser inserida uma explicação d</w:t>
+      </w:r>
+      <w:r>
+        <w:t>os valores apontados no Quadro 1</w:t>
+      </w:r>
+      <w:r>
+        <w:t>.</w:t>
+      </w:r>
+      <w:r>
+        <w:t xml:space="preserve"> </w:t>
+      </w:r>
+      <w:r>
+        <w:t>]</w:t>
+      </w:r>
+    </w:p>
+    <w:p/>
+    <w:p>
+      <w:pPr>
+        <w:pStyle w:val="Ttulo2"/>
+      </w:pPr>
+      <w:bookmarkStart w:id="56" w:name="_Toc97100982"/>
+      <w:bookmarkStart w:id="57" w:name="_Toc98865262"/>
+      <w:r>
+        <w:t>4.</w:t>
+      </w:r>
+      <w:r>
+        <w:t>6</w:t>
+      </w:r>
+      <w:r>
+        <w:t xml:space="preserve"> </w:t>
+      </w:r>
+      <w:r>
+        <w:t xml:space="preserve">GERENCIAMENTO </w:t>
+      </w:r>
+      <w:r>
+        <w:t>DE CONFIGURAÇÃO</w:t>
+      </w:r>
       <w:bookmarkEnd w:id="56"/>
-    </w:p>
-    <w:p>
-      <w:r>
-        <w:t xml:space="preserve"> </w:t>
-      </w:r>
-      <w:r>
-        <w:t>[Deve ser inserida uma explicação d</w:t>
-      </w:r>
-      <w:r>
-        <w:t>os valores apontados no Quadro 1</w:t>
-      </w:r>
-      <w:r>
-        <w:t>.</w:t>
-      </w:r>
-      <w:r>
-        <w:t xml:space="preserve"> </w:t>
-      </w:r>
-      <w:r>
-        <w:t>]</w:t>
-      </w:r>
-    </w:p>
-    <w:p/>
-    <w:p>
-      <w:pPr>
-        <w:pStyle w:val="Ttulo2"/>
-      </w:pPr>
-      <w:bookmarkStart w:id="57" w:name="_Toc97100982"/>
-      <w:bookmarkStart w:id="58" w:name="_Toc98865262"/>
-      <w:r>
-        <w:t>4.</w:t>
-      </w:r>
-      <w:r>
-        <w:t>6</w:t>
-      </w:r>
-      <w:r>
-        <w:t xml:space="preserve"> </w:t>
-      </w:r>
-      <w:r>
-        <w:t xml:space="preserve">GERENCIAMENTO </w:t>
-      </w:r>
-      <w:r>
-        <w:t>DE CONFIGURAÇÃO</w:t>
-      </w:r>
       <w:bookmarkEnd w:id="57"/>
-      <w:bookmarkEnd w:id="58"/>
     </w:p>
     <w:p>
       <w:pPr>
@@ -10370,10 +10365,10 @@
       <w:pPr>
         <w:pStyle w:val="Ttulo1"/>
       </w:pPr>
-      <w:bookmarkStart w:id="59" w:name="_Toc192060090"/>
-      <w:bookmarkStart w:id="60" w:name="_Toc192060091"/>
-      <w:bookmarkStart w:id="61" w:name="_Toc97100983"/>
-      <w:bookmarkStart w:id="62" w:name="_Toc98865263"/>
+      <w:bookmarkStart w:id="58" w:name="_Toc192060090"/>
+      <w:bookmarkStart w:id="59" w:name="_Toc192060091"/>
+      <w:bookmarkStart w:id="60" w:name="_Toc97100983"/>
+      <w:bookmarkStart w:id="61" w:name="_Toc98865263"/>
       <w:r>
         <w:lastRenderedPageBreak/>
         <w:t xml:space="preserve">5 </w:t>
@@ -10387,44 +10382,84 @@
       <w:r>
         <w:t xml:space="preserve"> REQUISITOS</w:t>
       </w:r>
+      <w:bookmarkEnd w:id="58"/>
       <w:bookmarkEnd w:id="59"/>
       <w:bookmarkEnd w:id="60"/>
       <w:bookmarkEnd w:id="61"/>
+    </w:p>
+    <w:p>
+      <w:pPr>
+        <w:rPr>
+          <w:color w:val="92D050"/>
+        </w:rPr>
+      </w:pPr>
+      <w:r>
+        <w:rPr>
+          <w:color w:val="92D050"/>
+        </w:rPr>
+        <w:t>[Este capítulo deve descrever os requisitos para o desenvolvimento do software.</w:t>
+      </w:r>
+      <w:r>
+        <w:rPr>
+          <w:color w:val="92D050"/>
+        </w:rPr>
+        <w:t xml:space="preserve"> Insira uma pequena apresentação sobre ele.</w:t>
+      </w:r>
+      <w:r>
+        <w:rPr>
+          <w:color w:val="92D050"/>
+        </w:rPr>
+        <w:t>]</w:t>
+      </w:r>
+    </w:p>
+    <w:p/>
+    <w:p>
+      <w:pPr>
+        <w:pStyle w:val="Ttulo2"/>
+      </w:pPr>
+      <w:bookmarkStart w:id="62" w:name="_Toc192060093"/>
+      <w:bookmarkStart w:id="63" w:name="_Toc97100984"/>
+      <w:bookmarkStart w:id="64" w:name="_Toc98865264"/>
+      <w:r>
+        <w:t>5.</w:t>
+      </w:r>
+      <w:r>
+        <w:t>1</w:t>
+      </w:r>
+      <w:r>
+        <w:t xml:space="preserve"> REQUISITOS</w:t>
+      </w:r>
       <w:bookmarkEnd w:id="62"/>
-    </w:p>
-    <w:p>
-      <w:pPr>
-        <w:rPr>
-          <w:color w:val="92D050"/>
-        </w:rPr>
-      </w:pPr>
-      <w:r>
-        <w:rPr>
-          <w:color w:val="92D050"/>
-        </w:rPr>
-        <w:t>[Este capítulo deve descrever os requisitos para o desenvolvimento do software.</w:t>
-      </w:r>
-      <w:r>
-        <w:rPr>
-          <w:color w:val="92D050"/>
-        </w:rPr>
-        <w:t xml:space="preserve"> Insira uma pequena apresentação sobre ele.</w:t>
-      </w:r>
-      <w:r>
-        <w:rPr>
-          <w:color w:val="92D050"/>
-        </w:rPr>
-        <w:t>]</w:t>
-      </w:r>
-    </w:p>
-    <w:p/>
-    <w:p>
-      <w:pPr>
-        <w:pStyle w:val="Ttulo2"/>
-      </w:pPr>
-      <w:bookmarkStart w:id="63" w:name="_Toc192060093"/>
-      <w:bookmarkStart w:id="64" w:name="_Toc97100984"/>
-      <w:bookmarkStart w:id="65" w:name="_Toc98865264"/>
+      <w:r>
+        <w:t xml:space="preserve"> DO SISTEMA</w:t>
+      </w:r>
+      <w:r>
+        <w:t xml:space="preserve"> DE SOFTWARE</w:t>
+      </w:r>
+      <w:bookmarkEnd w:id="63"/>
+      <w:bookmarkEnd w:id="64"/>
+    </w:p>
+    <w:p>
+      <w:pPr>
+        <w:rPr>
+          <w:color w:val="92D050"/>
+        </w:rPr>
+      </w:pPr>
+      <w:bookmarkStart w:id="65" w:name="_Toc192060094"/>
+      <w:r>
+        <w:rPr>
+          <w:color w:val="92D050"/>
+        </w:rPr>
+        <w:t>[Insira uma apresentação sobre o assunto tratado nesta seção.]</w:t>
+      </w:r>
+    </w:p>
+    <w:p/>
+    <w:p>
+      <w:pPr>
+        <w:pStyle w:val="Ttulo3"/>
+      </w:pPr>
+      <w:bookmarkStart w:id="66" w:name="_Toc97100985"/>
+      <w:bookmarkStart w:id="67" w:name="_Toc98865265"/>
       <w:r>
         <w:t>5.</w:t>
       </w:r>
@@ -10432,233 +10467,193 @@
         <w:t>1</w:t>
       </w:r>
       <w:r>
-        <w:t xml:space="preserve"> REQUISITOS</w:t>
-      </w:r>
-      <w:bookmarkEnd w:id="63"/>
-      <w:r>
-        <w:t xml:space="preserve"> DO SISTEMA</w:t>
-      </w:r>
-      <w:r>
-        <w:t xml:space="preserve"> DE SOFTWARE</w:t>
-      </w:r>
-      <w:bookmarkEnd w:id="64"/>
+        <w:t>.1 Requisitos F</w:t>
+      </w:r>
+      <w:r>
+        <w:t>uncionais</w:t>
+      </w:r>
       <w:bookmarkEnd w:id="65"/>
-    </w:p>
-    <w:p>
-      <w:pPr>
-        <w:rPr>
-          <w:color w:val="92D050"/>
-        </w:rPr>
-      </w:pPr>
-      <w:bookmarkStart w:id="66" w:name="_Toc192060094"/>
-      <w:r>
-        <w:rPr>
-          <w:color w:val="92D050"/>
-        </w:rPr>
-        <w:t>[Insira uma apresentação sobre o assunto tratado nesta seção.]</w:t>
-      </w:r>
-    </w:p>
-    <w:p/>
-    <w:p>
-      <w:pPr>
-        <w:pStyle w:val="Ttulo3"/>
-      </w:pPr>
-      <w:bookmarkStart w:id="67" w:name="_Toc97100985"/>
-      <w:bookmarkStart w:id="68" w:name="_Toc98865265"/>
-      <w:r>
-        <w:t>5.</w:t>
-      </w:r>
-      <w:r>
-        <w:t>1</w:t>
-      </w:r>
-      <w:r>
-        <w:t>.1 Requisitos F</w:t>
-      </w:r>
-      <w:r>
-        <w:t>uncionais</w:t>
-      </w:r>
       <w:bookmarkEnd w:id="66"/>
       <w:bookmarkEnd w:id="67"/>
+    </w:p>
+    <w:p>
+      <w:pPr>
+        <w:pStyle w:val="SemEspaamento"/>
+        <w:rPr>
+          <w:color w:val="92D050"/>
+        </w:rPr>
+      </w:pPr>
+      <w:bookmarkStart w:id="68" w:name="_Toc192060095"/>
+      <w:r>
+        <w:rPr>
+          <w:color w:val="92D050"/>
+        </w:rPr>
+        <w:t>[Exemplo para apresentação dos requisitos funcionais:</w:t>
+      </w:r>
+    </w:p>
+    <w:p>
+      <w:pPr>
+        <w:pStyle w:val="SemEspaamento"/>
+        <w:rPr>
+          <w:color w:val="92D050"/>
+        </w:rPr>
+      </w:pPr>
+    </w:p>
+    <w:p>
+      <w:pPr>
+        <w:pStyle w:val="SemEspaamento"/>
+        <w:rPr>
+          <w:color w:val="92D050"/>
+        </w:rPr>
+      </w:pPr>
+      <w:r>
+        <w:rPr>
+          <w:color w:val="92D050"/>
+        </w:rPr>
+        <w:t>RF01 – nome do requisito</w:t>
+      </w:r>
+    </w:p>
+    <w:p>
+      <w:pPr>
+        <w:pStyle w:val="SemEspaamento"/>
+        <w:rPr>
+          <w:color w:val="92D050"/>
+        </w:rPr>
+      </w:pPr>
+    </w:p>
+    <w:p>
+      <w:pPr>
+        <w:pStyle w:val="SemEspaamento"/>
+        <w:rPr>
+          <w:color w:val="92D050"/>
+        </w:rPr>
+      </w:pPr>
+      <w:r>
+        <w:rPr>
+          <w:color w:val="92D050"/>
+        </w:rPr>
+        <w:t>Descrição:</w:t>
+      </w:r>
+    </w:p>
+    <w:p>
+      <w:pPr>
+        <w:pStyle w:val="SemEspaamento"/>
+        <w:rPr>
+          <w:color w:val="92D050"/>
+        </w:rPr>
+      </w:pPr>
+    </w:p>
+    <w:p>
+      <w:pPr>
+        <w:pStyle w:val="SemEspaamento"/>
+        <w:rPr>
+          <w:color w:val="92D050"/>
+        </w:rPr>
+      </w:pPr>
+    </w:p>
+    <w:p>
+      <w:pPr>
+        <w:pStyle w:val="SemEspaamento"/>
+        <w:rPr>
+          <w:color w:val="92D050"/>
+        </w:rPr>
+      </w:pPr>
+      <w:r>
+        <w:rPr>
+          <w:color w:val="92D050"/>
+        </w:rPr>
+        <w:t>Prioridade:</w:t>
+      </w:r>
+    </w:p>
+    <w:p>
+      <w:pPr>
+        <w:pStyle w:val="SemEspaamento"/>
+        <w:rPr>
+          <w:color w:val="92D050"/>
+        </w:rPr>
+      </w:pPr>
+    </w:p>
+    <w:p>
+      <w:pPr>
+        <w:pStyle w:val="SemEspaamento"/>
+        <w:rPr>
+          <w:color w:val="92D050"/>
+        </w:rPr>
+      </w:pPr>
+      <w:r>
+        <w:rPr>
+          <w:color w:val="92D050"/>
+        </w:rPr>
+        <w:t>[</w:t>
+      </w:r>
+      <w:r>
+        <w:rPr>
+          <w:color w:val="92D050"/>
+        </w:rPr>
+        <w:t xml:space="preserve">Classifique </w:t>
+      </w:r>
+      <w:r>
+        <w:rPr>
+          <w:color w:val="92D050"/>
+        </w:rPr>
+        <w:t xml:space="preserve">a prioridade do </w:t>
+      </w:r>
+      <w:r>
+        <w:rPr>
+          <w:color w:val="92D050"/>
+        </w:rPr>
+        <w:t>requisito como essencia</w:t>
+      </w:r>
+      <w:r>
+        <w:rPr>
+          <w:color w:val="92D050"/>
+        </w:rPr>
+        <w:t>l</w:t>
+      </w:r>
+      <w:r>
+        <w:rPr>
+          <w:color w:val="92D050"/>
+        </w:rPr>
+        <w:t>, importante ou desejáv</w:t>
+      </w:r>
+      <w:r>
+        <w:rPr>
+          <w:color w:val="92D050"/>
+        </w:rPr>
+        <w:t>el</w:t>
+      </w:r>
+      <w:r>
+        <w:rPr>
+          <w:color w:val="92D050"/>
+        </w:rPr>
+        <w:t>.]</w:t>
+      </w:r>
+    </w:p>
+    <w:p/>
+    <w:p>
+      <w:pPr>
+        <w:pStyle w:val="Ttulo3"/>
+      </w:pPr>
+      <w:bookmarkStart w:id="69" w:name="_Toc97100986"/>
+      <w:bookmarkStart w:id="70" w:name="_Toc98865266"/>
+      <w:r>
+        <w:t>5.</w:t>
+      </w:r>
+      <w:r>
+        <w:t>1</w:t>
+      </w:r>
+      <w:r>
+        <w:t>.2 Req</w:t>
+      </w:r>
+      <w:r>
+        <w:t>uisitos não F</w:t>
+      </w:r>
+      <w:r>
+        <w:t>uncionais</w:t>
+      </w:r>
       <w:bookmarkEnd w:id="68"/>
-    </w:p>
-    <w:p>
-      <w:pPr>
-        <w:pStyle w:val="SemEspaamento"/>
-        <w:rPr>
-          <w:color w:val="92D050"/>
-        </w:rPr>
-      </w:pPr>
-      <w:bookmarkStart w:id="69" w:name="_Toc192060095"/>
-      <w:r>
-        <w:rPr>
-          <w:color w:val="92D050"/>
-        </w:rPr>
-        <w:t>[Exemplo para apresentação dos requisitos funcionais:</w:t>
-      </w:r>
-    </w:p>
-    <w:p>
-      <w:pPr>
-        <w:pStyle w:val="SemEspaamento"/>
-        <w:rPr>
-          <w:color w:val="92D050"/>
-        </w:rPr>
-      </w:pPr>
-    </w:p>
-    <w:p>
-      <w:pPr>
-        <w:pStyle w:val="SemEspaamento"/>
-        <w:rPr>
-          <w:color w:val="92D050"/>
-        </w:rPr>
-      </w:pPr>
-      <w:r>
-        <w:rPr>
-          <w:color w:val="92D050"/>
-        </w:rPr>
-        <w:t>RF01 – nome do requisito</w:t>
-      </w:r>
-    </w:p>
-    <w:p>
-      <w:pPr>
-        <w:pStyle w:val="SemEspaamento"/>
-        <w:rPr>
-          <w:color w:val="92D050"/>
-        </w:rPr>
-      </w:pPr>
-    </w:p>
-    <w:p>
-      <w:pPr>
-        <w:pStyle w:val="SemEspaamento"/>
-        <w:rPr>
-          <w:color w:val="92D050"/>
-        </w:rPr>
-      </w:pPr>
-      <w:r>
-        <w:rPr>
-          <w:color w:val="92D050"/>
-        </w:rPr>
-        <w:t>Descrição:</w:t>
-      </w:r>
-    </w:p>
-    <w:p>
-      <w:pPr>
-        <w:pStyle w:val="SemEspaamento"/>
-        <w:rPr>
-          <w:color w:val="92D050"/>
-        </w:rPr>
-      </w:pPr>
-    </w:p>
-    <w:p>
-      <w:pPr>
-        <w:pStyle w:val="SemEspaamento"/>
-        <w:rPr>
-          <w:color w:val="92D050"/>
-        </w:rPr>
-      </w:pPr>
-    </w:p>
-    <w:p>
-      <w:pPr>
-        <w:pStyle w:val="SemEspaamento"/>
-        <w:rPr>
-          <w:color w:val="92D050"/>
-        </w:rPr>
-      </w:pPr>
-      <w:r>
-        <w:rPr>
-          <w:color w:val="92D050"/>
-        </w:rPr>
-        <w:t>Prioridade:</w:t>
-      </w:r>
-    </w:p>
-    <w:p>
-      <w:pPr>
-        <w:pStyle w:val="SemEspaamento"/>
-        <w:rPr>
-          <w:color w:val="92D050"/>
-        </w:rPr>
-      </w:pPr>
-    </w:p>
-    <w:p>
-      <w:pPr>
-        <w:pStyle w:val="SemEspaamento"/>
-        <w:rPr>
-          <w:color w:val="92D050"/>
-        </w:rPr>
-      </w:pPr>
-      <w:r>
-        <w:rPr>
-          <w:color w:val="92D050"/>
-        </w:rPr>
-        <w:t>[</w:t>
-      </w:r>
-      <w:r>
-        <w:rPr>
-          <w:color w:val="92D050"/>
-        </w:rPr>
-        <w:t xml:space="preserve">Classifique </w:t>
-      </w:r>
-      <w:r>
-        <w:rPr>
-          <w:color w:val="92D050"/>
-        </w:rPr>
-        <w:t xml:space="preserve">a prioridade do </w:t>
-      </w:r>
-      <w:r>
-        <w:rPr>
-          <w:color w:val="92D050"/>
-        </w:rPr>
-        <w:t>requisito como essencia</w:t>
-      </w:r>
-      <w:r>
-        <w:rPr>
-          <w:color w:val="92D050"/>
-        </w:rPr>
-        <w:t>l</w:t>
-      </w:r>
-      <w:r>
-        <w:rPr>
-          <w:color w:val="92D050"/>
-        </w:rPr>
-        <w:t>, importante ou desejáv</w:t>
-      </w:r>
-      <w:r>
-        <w:rPr>
-          <w:color w:val="92D050"/>
-        </w:rPr>
-        <w:t>el</w:t>
-      </w:r>
-      <w:r>
-        <w:rPr>
-          <w:color w:val="92D050"/>
-        </w:rPr>
-        <w:t>.]</w:t>
-      </w:r>
-    </w:p>
-    <w:p/>
-    <w:p>
-      <w:pPr>
-        <w:pStyle w:val="Ttulo3"/>
-      </w:pPr>
-      <w:bookmarkStart w:id="70" w:name="_Toc97100986"/>
-      <w:bookmarkStart w:id="71" w:name="_Toc98865266"/>
-      <w:r>
-        <w:t>5.</w:t>
-      </w:r>
-      <w:r>
-        <w:t>1</w:t>
-      </w:r>
-      <w:r>
-        <w:t>.2 Req</w:t>
-      </w:r>
-      <w:r>
-        <w:t>uisitos não F</w:t>
-      </w:r>
-      <w:r>
-        <w:t>uncionais</w:t>
-      </w:r>
       <w:bookmarkEnd w:id="69"/>
       <w:bookmarkEnd w:id="70"/>
-      <w:bookmarkEnd w:id="71"/>
     </w:p>
     <w:p>
       <w:pPr>
@@ -10674,7 +10669,7 @@
       </w:r>
     </w:p>
     <w:p>
-      <w:bookmarkStart w:id="72" w:name="_Toc192060096"/>
+      <w:bookmarkStart w:id="71" w:name="_Toc192060096"/>
     </w:p>
     <w:p>
       <w:pPr>
@@ -10685,7 +10680,7 @@
           <w:color w:val="auto"/>
         </w:rPr>
       </w:pPr>
-      <w:bookmarkStart w:id="73" w:name="_Toc98865267"/>
+      <w:bookmarkStart w:id="72" w:name="_Toc98865267"/>
       <w:r>
         <w:rPr>
           <w:rFonts w:ascii="Times New Roman" w:hAnsi="Times New Roman" w:cs="Times New Roman"/>
@@ -10726,7 +10721,7 @@
         </w:rPr>
         <w:t>roduto</w:t>
       </w:r>
-      <w:bookmarkEnd w:id="73"/>
+      <w:bookmarkEnd w:id="72"/>
     </w:p>
     <w:p>
       <w:pPr>
@@ -10875,7 +10870,7 @@
           <w:color w:val="auto"/>
         </w:rPr>
       </w:pPr>
-      <w:bookmarkStart w:id="74" w:name="_Toc98865268"/>
+      <w:bookmarkStart w:id="73" w:name="_Toc98865268"/>
       <w:r>
         <w:rPr>
           <w:rFonts w:ascii="Times New Roman" w:hAnsi="Times New Roman" w:cs="Times New Roman"/>
@@ -10908,7 +10903,7 @@
         </w:rPr>
         <w:t>rganizacionais</w:t>
       </w:r>
-      <w:bookmarkEnd w:id="74"/>
+      <w:bookmarkEnd w:id="73"/>
     </w:p>
     <w:p>
       <w:pPr>
@@ -10995,7 +10990,7 @@
           <w:color w:val="auto"/>
         </w:rPr>
       </w:pPr>
-      <w:bookmarkStart w:id="75" w:name="_Toc98865269"/>
+      <w:bookmarkStart w:id="74" w:name="_Toc98865269"/>
       <w:r>
         <w:rPr>
           <w:rFonts w:ascii="Times New Roman" w:hAnsi="Times New Roman" w:cs="Times New Roman"/>
@@ -11020,102 +11015,102 @@
         </w:rPr>
         <w:t>.2.3 Requisitos Externos</w:t>
       </w:r>
+      <w:bookmarkEnd w:id="74"/>
+    </w:p>
+    <w:p>
+      <w:pPr>
+        <w:rPr>
+          <w:color w:val="92D050"/>
+        </w:rPr>
+      </w:pPr>
+      <w:r>
+        <w:rPr>
+          <w:color w:val="92D050"/>
+        </w:rPr>
+        <w:t>a) Requisitos de Interoperabilidade (hardware, software, comunicações)</w:t>
+      </w:r>
+    </w:p>
+    <w:p>
+      <w:pPr>
+        <w:rPr>
+          <w:color w:val="92D050"/>
+        </w:rPr>
+      </w:pPr>
+      <w:r>
+        <w:rPr>
+          <w:color w:val="92D050"/>
+        </w:rPr>
+        <w:t>b</w:t>
+      </w:r>
+      <w:r>
+        <w:rPr>
+          <w:color w:val="92D050"/>
+        </w:rPr>
+        <w:t>) Requisitos É</w:t>
+      </w:r>
+      <w:r>
+        <w:rPr>
+          <w:color w:val="92D050"/>
+        </w:rPr>
+        <w:t>ticos</w:t>
+      </w:r>
+    </w:p>
+    <w:p>
+      <w:pPr>
+        <w:rPr>
+          <w:color w:val="92D050"/>
+        </w:rPr>
+      </w:pPr>
+      <w:r>
+        <w:rPr>
+          <w:color w:val="92D050"/>
+        </w:rPr>
+        <w:t>c</w:t>
+      </w:r>
+      <w:r>
+        <w:rPr>
+          <w:color w:val="92D050"/>
+        </w:rPr>
+        <w:t xml:space="preserve">) Requisitos de </w:t>
+      </w:r>
+      <w:r>
+        <w:rPr>
+          <w:color w:val="92D050"/>
+        </w:rPr>
+        <w:t>P</w:t>
+      </w:r>
+      <w:r>
+        <w:rPr>
+          <w:color w:val="92D050"/>
+        </w:rPr>
+        <w:t xml:space="preserve">rivacidade </w:t>
+      </w:r>
+      <w:r>
+        <w:rPr>
+          <w:color w:val="92D050"/>
+        </w:rPr>
+        <w:t>e Proteção dos Dados</w:t>
+      </w:r>
+    </w:p>
+    <w:p>
+      <w:pPr>
+        <w:pStyle w:val="Ttulo3"/>
+        <w:rPr>
+          <w:color w:val="92D050"/>
+        </w:rPr>
+      </w:pPr>
+    </w:p>
+    <w:p>
+      <w:pPr>
+        <w:pStyle w:val="Ttulo3"/>
+      </w:pPr>
+      <w:bookmarkStart w:id="75" w:name="_Toc97100987"/>
+      <w:bookmarkStart w:id="76" w:name="_Toc98865270"/>
+      <w:r>
+        <w:t>5.1.3 Principais Regras de Negócio</w:t>
+      </w:r>
       <w:bookmarkEnd w:id="75"/>
-    </w:p>
-    <w:p>
-      <w:pPr>
-        <w:rPr>
-          <w:color w:val="92D050"/>
-        </w:rPr>
-      </w:pPr>
-      <w:r>
-        <w:rPr>
-          <w:color w:val="92D050"/>
-        </w:rPr>
-        <w:t>a) Requisitos de Interoperabilidade (hardware, software, comunicações)</w:t>
-      </w:r>
-    </w:p>
-    <w:p>
-      <w:pPr>
-        <w:rPr>
-          <w:color w:val="92D050"/>
-        </w:rPr>
-      </w:pPr>
-      <w:r>
-        <w:rPr>
-          <w:color w:val="92D050"/>
-        </w:rPr>
-        <w:t>b</w:t>
-      </w:r>
-      <w:r>
-        <w:rPr>
-          <w:color w:val="92D050"/>
-        </w:rPr>
-        <w:t>) Requisitos É</w:t>
-      </w:r>
-      <w:r>
-        <w:rPr>
-          <w:color w:val="92D050"/>
-        </w:rPr>
-        <w:t>ticos</w:t>
-      </w:r>
-    </w:p>
-    <w:p>
-      <w:pPr>
-        <w:rPr>
-          <w:color w:val="92D050"/>
-        </w:rPr>
-      </w:pPr>
-      <w:r>
-        <w:rPr>
-          <w:color w:val="92D050"/>
-        </w:rPr>
-        <w:t>c</w:t>
-      </w:r>
-      <w:r>
-        <w:rPr>
-          <w:color w:val="92D050"/>
-        </w:rPr>
-        <w:t xml:space="preserve">) Requisitos de </w:t>
-      </w:r>
-      <w:r>
-        <w:rPr>
-          <w:color w:val="92D050"/>
-        </w:rPr>
-        <w:t>P</w:t>
-      </w:r>
-      <w:r>
-        <w:rPr>
-          <w:color w:val="92D050"/>
-        </w:rPr>
-        <w:t xml:space="preserve">rivacidade </w:t>
-      </w:r>
-      <w:r>
-        <w:rPr>
-          <w:color w:val="92D050"/>
-        </w:rPr>
-        <w:t>e Proteção dos Dados</w:t>
-      </w:r>
-    </w:p>
-    <w:p>
-      <w:pPr>
-        <w:pStyle w:val="Ttulo3"/>
-        <w:rPr>
-          <w:color w:val="92D050"/>
-        </w:rPr>
-      </w:pPr>
-    </w:p>
-    <w:p>
-      <w:pPr>
-        <w:pStyle w:val="Ttulo3"/>
-      </w:pPr>
-      <w:bookmarkStart w:id="76" w:name="_Toc97100987"/>
-      <w:bookmarkStart w:id="77" w:name="_Toc98865270"/>
-      <w:r>
-        <w:t>5.1.3 Principais Regras de Negócio</w:t>
-      </w:r>
       <w:bookmarkEnd w:id="76"/>
-      <w:bookmarkEnd w:id="77"/>
     </w:p>
     <w:p>
       <w:pPr>
@@ -11181,72 +11176,164 @@
       <w:pPr>
         <w:pStyle w:val="Ttulo2"/>
       </w:pPr>
-      <w:bookmarkStart w:id="78" w:name="_Toc97100988"/>
-      <w:bookmarkStart w:id="79" w:name="_Toc98865271"/>
+      <w:bookmarkStart w:id="77" w:name="_Toc97100988"/>
+      <w:bookmarkStart w:id="78" w:name="_Toc98865271"/>
       <w:r>
         <w:lastRenderedPageBreak/>
         <w:t>5.2 ANÁLISE DOS REQUISITOS</w:t>
       </w:r>
+      <w:bookmarkEnd w:id="77"/>
       <w:bookmarkEnd w:id="78"/>
+    </w:p>
+    <w:p>
+      <w:pPr>
+        <w:pStyle w:val="Ttulo3"/>
+      </w:pPr>
+    </w:p>
+    <w:p>
+      <w:pPr>
+        <w:pStyle w:val="Ttulo3"/>
+      </w:pPr>
+      <w:bookmarkStart w:id="79" w:name="_Toc97100989"/>
+      <w:bookmarkStart w:id="80" w:name="_Toc98865272"/>
+      <w:r>
+        <w:t xml:space="preserve">5.2.1 </w:t>
+      </w:r>
+      <w:r>
+        <w:t>Visão Funcional</w:t>
+      </w:r>
       <w:bookmarkEnd w:id="79"/>
+      <w:bookmarkEnd w:id="80"/>
+    </w:p>
+    <w:p>
+      <w:pPr>
+        <w:rPr>
+          <w:color w:val="92D050"/>
+        </w:rPr>
+      </w:pPr>
+      <w:bookmarkStart w:id="81" w:name="_Toc192060097"/>
+      <w:bookmarkEnd w:id="71"/>
+      <w:r>
+        <w:rPr>
+          <w:color w:val="92D050"/>
+        </w:rPr>
+        <w:t>[O modelo de casos de uso é constituído pelo diagrama de casos de uso e pela descrição dos fluxos de eventos.</w:t>
+      </w:r>
+      <w:r>
+        <w:rPr>
+          <w:color w:val="92D050"/>
+        </w:rPr>
+        <w:t xml:space="preserve"> </w:t>
+      </w:r>
+      <w:r>
+        <w:rPr>
+          <w:color w:val="92D050"/>
+        </w:rPr>
+        <w:t xml:space="preserve">O diagrama e </w:t>
+      </w:r>
+      <w:r>
+        <w:rPr>
+          <w:color w:val="92D050"/>
+        </w:rPr>
+        <w:t>descrição deve</w:t>
+      </w:r>
+      <w:r>
+        <w:rPr>
+          <w:color w:val="92D050"/>
+        </w:rPr>
+        <w:t>m ser colocados</w:t>
+      </w:r>
+      <w:r>
+        <w:rPr>
+          <w:color w:val="92D050"/>
+        </w:rPr>
+        <w:t xml:space="preserve"> </w:t>
+      </w:r>
+      <w:r>
+        <w:rPr>
+          <w:color w:val="92D050"/>
+        </w:rPr>
+        <w:t>no A</w:t>
+      </w:r>
+      <w:r>
+        <w:rPr>
+          <w:color w:val="92D050"/>
+        </w:rPr>
+        <w:t>pêndice</w:t>
+      </w:r>
+      <w:r>
+        <w:rPr>
+          <w:color w:val="92D050"/>
+        </w:rPr>
+        <w:t xml:space="preserve"> </w:t>
+      </w:r>
+      <w:r>
+        <w:rPr>
+          <w:color w:val="92D050"/>
+        </w:rPr>
+        <w:t>C</w:t>
+      </w:r>
+      <w:r>
+        <w:rPr>
+          <w:color w:val="92D050"/>
+        </w:rPr>
+        <w:t>.]</w:t>
+      </w:r>
     </w:p>
     <w:p>
       <w:pPr>
         <w:pStyle w:val="Ttulo3"/>
       </w:pPr>
+      <w:bookmarkStart w:id="82" w:name="_Toc192060098"/>
+      <w:bookmarkEnd w:id="81"/>
     </w:p>
     <w:p>
       <w:pPr>
         <w:pStyle w:val="Ttulo3"/>
       </w:pPr>
-      <w:bookmarkStart w:id="80" w:name="_Toc97100989"/>
-      <w:bookmarkStart w:id="81" w:name="_Toc98865272"/>
-      <w:r>
-        <w:t xml:space="preserve">5.2.1 </w:t>
-      </w:r>
-      <w:r>
-        <w:t>Visão Funcional</w:t>
-      </w:r>
-      <w:bookmarkEnd w:id="80"/>
-      <w:bookmarkEnd w:id="81"/>
-    </w:p>
-    <w:p>
-      <w:pPr>
-        <w:rPr>
-          <w:color w:val="92D050"/>
-        </w:rPr>
-      </w:pPr>
-      <w:bookmarkStart w:id="82" w:name="_Toc192060097"/>
-      <w:bookmarkEnd w:id="72"/>
-      <w:r>
-        <w:rPr>
-          <w:color w:val="92D050"/>
-        </w:rPr>
-        <w:t>[O modelo de casos de uso é constituído pelo diagrama de casos de uso e pela descrição dos fluxos de eventos.</w:t>
-      </w:r>
-      <w:r>
-        <w:rPr>
-          <w:color w:val="92D050"/>
-        </w:rPr>
+      <w:bookmarkStart w:id="83" w:name="_Toc97100990"/>
+      <w:bookmarkStart w:id="84" w:name="_Toc98865273"/>
+      <w:r>
+        <w:t>5.2.</w:t>
+      </w:r>
+      <w:r>
+        <w:t>2</w:t>
+      </w:r>
+      <w:r>
+        <w:t xml:space="preserve"> Modelo </w:t>
+      </w:r>
+      <w:r>
+        <w:t xml:space="preserve">Conceitual </w:t>
+      </w:r>
+      <w:r>
+        <w:t>dos Dados</w:t>
+      </w:r>
+      <w:bookmarkEnd w:id="83"/>
+      <w:bookmarkEnd w:id="84"/>
+    </w:p>
+    <w:p>
+      <w:pPr>
+        <w:rPr>
+          <w:color w:val="92D050"/>
+        </w:rPr>
+      </w:pPr>
+      <w:bookmarkStart w:id="85" w:name="_Toc192060100"/>
+      <w:bookmarkStart w:id="86" w:name="_Toc192060099"/>
+      <w:bookmarkEnd w:id="82"/>
+      <w:r>
         <w:t xml:space="preserve"> </w:t>
       </w:r>
       <w:r>
         <w:rPr>
           <w:color w:val="92D050"/>
         </w:rPr>
-        <w:t xml:space="preserve">O diagrama e </w:t>
-      </w:r>
-      <w:r>
-        <w:rPr>
-          <w:color w:val="92D050"/>
-        </w:rPr>
-        <w:t>descrição deve</w:t>
-      </w:r>
-      <w:r>
-        <w:rPr>
-          <w:color w:val="92D050"/>
-        </w:rPr>
-        <w:t>m ser colocados</w:t>
+        <w:t xml:space="preserve">[Esta seção descreve o modelo de dados de um sistema com alto nível de abstração no qual as relações são construídas através da associação de um ou mais atributos das entidades. </w:t>
+      </w:r>
+      <w:r>
+        <w:rPr>
+          <w:color w:val="92D050"/>
+        </w:rPr>
+        <w:t>Trata-se do Modelo</w:t>
       </w:r>
       <w:r>
         <w:rPr>
@@ -11258,7 +11345,160 @@
         <w:rPr>
           <w:color w:val="92D050"/>
         </w:rPr>
-        <w:t>no A</w:t>
+        <w:t xml:space="preserve">Conceitual </w:t>
+      </w:r>
+      <w:r>
+        <w:rPr>
+          <w:color w:val="92D050"/>
+        </w:rPr>
+        <w:t>representado</w:t>
+      </w:r>
+      <w:r>
+        <w:rPr>
+          <w:color w:val="92D050"/>
+        </w:rPr>
+        <w:t xml:space="preserve"> por meio do </w:t>
+      </w:r>
+      <w:r>
+        <w:rPr>
+          <w:color w:val="92D050"/>
+        </w:rPr>
+        <w:t>Diagrama de</w:t>
+      </w:r>
+      <w:r>
+        <w:rPr>
+          <w:color w:val="92D050"/>
+        </w:rPr>
+        <w:t xml:space="preserve"> </w:t>
+      </w:r>
+      <w:r>
+        <w:rPr>
+          <w:color w:val="92D050"/>
+        </w:rPr>
+        <w:t xml:space="preserve">Entidade-Relacionamento ou </w:t>
+      </w:r>
+      <w:r>
+        <w:rPr>
+          <w:color w:val="92D050"/>
+        </w:rPr>
+        <w:t xml:space="preserve">do </w:t>
+      </w:r>
+      <w:r>
+        <w:rPr>
+          <w:color w:val="92D050"/>
+        </w:rPr>
+        <w:t>Diagrama de Classes de Negócio.</w:t>
+      </w:r>
+      <w:r>
+        <w:rPr>
+          <w:color w:val="92D050"/>
+        </w:rPr>
+        <w:t xml:space="preserve"> O diagrama deve ser colocado no Apêndice D</w:t>
+      </w:r>
+      <w:r>
+        <w:rPr>
+          <w:color w:val="92D050"/>
+        </w:rPr>
+        <w:t>.</w:t>
+      </w:r>
+      <w:r>
+        <w:rPr>
+          <w:color w:val="92D050"/>
+        </w:rPr>
+        <w:t>]</w:t>
+      </w:r>
+      <w:bookmarkEnd w:id="85"/>
+    </w:p>
+    <w:p/>
+    <w:p>
+      <w:pPr>
+        <w:pStyle w:val="Ttulo3"/>
+      </w:pPr>
+      <w:bookmarkStart w:id="87" w:name="_Toc97100991"/>
+      <w:bookmarkStart w:id="88" w:name="_Toc98865274"/>
+      <w:bookmarkStart w:id="89" w:name="_Toc192060101"/>
+      <w:bookmarkEnd w:id="86"/>
+      <w:r>
+        <w:t xml:space="preserve">5.2.3 </w:t>
+      </w:r>
+      <w:r>
+        <w:t xml:space="preserve">Modelo </w:t>
+      </w:r>
+      <w:r>
+        <w:t>Inicial da</w:t>
+      </w:r>
+      <w:r>
+        <w:t xml:space="preserve"> Interface d</w:t>
+      </w:r>
+      <w:r>
+        <w:t>e</w:t>
+      </w:r>
+      <w:r>
+        <w:t xml:space="preserve"> Usuário</w:t>
+      </w:r>
+      <w:bookmarkEnd w:id="87"/>
+      <w:bookmarkEnd w:id="88"/>
+    </w:p>
+    <w:p>
+      <w:pPr>
+        <w:rPr>
+          <w:color w:val="92D050"/>
+        </w:rPr>
+      </w:pPr>
+      <w:bookmarkStart w:id="90" w:name="_Toc2324123"/>
+      <w:r>
+        <w:rPr>
+          <w:color w:val="92D050"/>
+        </w:rPr>
+        <w:t xml:space="preserve">[Colocar os </w:t>
+      </w:r>
+      <w:r>
+        <w:rPr>
+          <w:color w:val="92D050"/>
+        </w:rPr>
+        <w:t>modelos</w:t>
+      </w:r>
+      <w:r>
+        <w:rPr>
+          <w:color w:val="92D050"/>
+        </w:rPr>
+        <w:t xml:space="preserve"> d</w:t>
+      </w:r>
+      <w:r>
+        <w:rPr>
+          <w:color w:val="92D050"/>
+        </w:rPr>
+        <w:t>a</w:t>
+      </w:r>
+      <w:r>
+        <w:rPr>
+          <w:color w:val="92D050"/>
+        </w:rPr>
+        <w:t xml:space="preserve"> interface </w:t>
+      </w:r>
+      <w:r>
+        <w:rPr>
+          <w:color w:val="92D050"/>
+        </w:rPr>
+        <w:t xml:space="preserve">de usuário </w:t>
+      </w:r>
+      <w:r>
+        <w:rPr>
+          <w:color w:val="92D050"/>
+        </w:rPr>
+        <w:t>no</w:t>
+      </w:r>
+      <w:r>
+        <w:rPr>
+          <w:color w:val="92D050"/>
+        </w:rPr>
+        <w:t xml:space="preserve"> </w:t>
+      </w:r>
+      <w:r>
+        <w:rPr>
+          <w:color w:val="92D050"/>
+        </w:rPr>
+        <w:t>A</w:t>
       </w:r>
       <w:r>
         <w:rPr>
@@ -11270,135 +11510,7 @@
         <w:rPr>
           <w:color w:val="92D050"/>
         </w:rPr>
-        <w:t xml:space="preserve"> </w:t>
-      </w:r>
-      <w:r>
-        <w:rPr>
-          <w:color w:val="92D050"/>
-        </w:rPr>
-        <w:t>C</w:t>
-      </w:r>
-      <w:r>
-        <w:rPr>
-          <w:color w:val="92D050"/>
-        </w:rPr>
-        <w:t>.]</w:t>
-      </w:r>
-    </w:p>
-    <w:p>
-      <w:pPr>
-        <w:pStyle w:val="Ttulo3"/>
-      </w:pPr>
-      <w:bookmarkStart w:id="83" w:name="_Toc192060098"/>
-      <w:bookmarkEnd w:id="82"/>
-    </w:p>
-    <w:p>
-      <w:pPr>
-        <w:pStyle w:val="Ttulo3"/>
-      </w:pPr>
-      <w:bookmarkStart w:id="84" w:name="_Toc97100990"/>
-      <w:bookmarkStart w:id="85" w:name="_Toc98865273"/>
-      <w:r>
-        <w:t>5.2.</w:t>
-      </w:r>
-      <w:r>
-        <w:t>2</w:t>
-      </w:r>
-      <w:r>
-        <w:t xml:space="preserve"> Modelo </w:t>
-      </w:r>
-      <w:r>
-        <w:t xml:space="preserve">Conceitual </w:t>
-      </w:r>
-      <w:r>
-        <w:t>dos Dados</w:t>
-      </w:r>
-      <w:bookmarkEnd w:id="84"/>
-      <w:bookmarkEnd w:id="85"/>
-    </w:p>
-    <w:p>
-      <w:pPr>
-        <w:rPr>
-          <w:color w:val="92D050"/>
-        </w:rPr>
-      </w:pPr>
-      <w:bookmarkStart w:id="86" w:name="_Toc192060100"/>
-      <w:bookmarkStart w:id="87" w:name="_Toc192060099"/>
-      <w:bookmarkEnd w:id="83"/>
-      <w:r>
-        <w:t xml:space="preserve"> </w:t>
-      </w:r>
-      <w:r>
-        <w:rPr>
-          <w:color w:val="92D050"/>
-        </w:rPr>
-        <w:t xml:space="preserve">[Esta seção descreve o modelo de dados de um sistema com alto nível de abstração no qual as relações são construídas através da associação de um ou mais atributos das entidades. </w:t>
-      </w:r>
-      <w:r>
-        <w:rPr>
-          <w:color w:val="92D050"/>
-        </w:rPr>
-        <w:t>Trata-se do Modelo</w:t>
-      </w:r>
-      <w:r>
-        <w:rPr>
-          <w:color w:val="92D050"/>
-        </w:rPr>
-        <w:t xml:space="preserve"> </w:t>
-      </w:r>
-      <w:r>
-        <w:rPr>
-          <w:color w:val="92D050"/>
-        </w:rPr>
-        <w:t xml:space="preserve">Conceitual </w:t>
-      </w:r>
-      <w:r>
-        <w:rPr>
-          <w:color w:val="92D050"/>
-        </w:rPr>
-        <w:t>representado</w:t>
-      </w:r>
-      <w:r>
-        <w:rPr>
-          <w:color w:val="92D050"/>
-        </w:rPr>
-        <w:t xml:space="preserve"> por meio do </w:t>
-      </w:r>
-      <w:r>
-        <w:rPr>
-          <w:color w:val="92D050"/>
-        </w:rPr>
-        <w:t>Diagrama de</w:t>
-      </w:r>
-      <w:r>
-        <w:rPr>
-          <w:color w:val="92D050"/>
-        </w:rPr>
-        <w:t xml:space="preserve"> </w:t>
-      </w:r>
-      <w:r>
-        <w:rPr>
-          <w:color w:val="92D050"/>
-        </w:rPr>
-        <w:t xml:space="preserve">Entidade-Relacionamento ou </w:t>
-      </w:r>
-      <w:r>
-        <w:rPr>
-          <w:color w:val="92D050"/>
-        </w:rPr>
-        <w:t xml:space="preserve">do </w:t>
-      </w:r>
-      <w:r>
-        <w:rPr>
-          <w:color w:val="92D050"/>
-        </w:rPr>
-        <w:t>Diagrama de Classes de Negócio.</w:t>
-      </w:r>
-      <w:r>
-        <w:rPr>
-          <w:color w:val="92D050"/>
-        </w:rPr>
-        <w:t xml:space="preserve"> O diagrama deve ser colocado no Apêndice D</w:t>
+        <w:t xml:space="preserve"> E</w:t>
       </w:r>
       <w:r>
         <w:rPr>
@@ -11412,124 +11524,7 @@
         </w:rPr>
         <w:t>]</w:t>
       </w:r>
-      <w:bookmarkEnd w:id="86"/>
-    </w:p>
-    <w:p/>
-    <w:p>
-      <w:pPr>
-        <w:pStyle w:val="Ttulo3"/>
-      </w:pPr>
-      <w:bookmarkStart w:id="88" w:name="_Toc97100991"/>
-      <w:bookmarkStart w:id="89" w:name="_Toc98865274"/>
-      <w:bookmarkStart w:id="90" w:name="_Toc192060101"/>
-      <w:bookmarkEnd w:id="87"/>
-      <w:r>
-        <w:t xml:space="preserve">5.2.3 </w:t>
-      </w:r>
-      <w:r>
-        <w:t xml:space="preserve">Modelo </w:t>
-      </w:r>
-      <w:r>
-        <w:t>Inicial da</w:t>
-      </w:r>
-      <w:r>
-        <w:t xml:space="preserve"> Interface d</w:t>
-      </w:r>
-      <w:r>
-        <w:t>e</w:t>
-      </w:r>
-      <w:r>
-        <w:t xml:space="preserve"> Usuário</w:t>
-      </w:r>
-      <w:bookmarkEnd w:id="88"/>
-      <w:bookmarkEnd w:id="89"/>
-    </w:p>
-    <w:p>
-      <w:pPr>
-        <w:rPr>
-          <w:color w:val="92D050"/>
-        </w:rPr>
-      </w:pPr>
-      <w:bookmarkStart w:id="91" w:name="_Toc2324123"/>
-      <w:r>
-        <w:rPr>
-          <w:color w:val="92D050"/>
-        </w:rPr>
-        <w:t xml:space="preserve">[Colocar os </w:t>
-      </w:r>
-      <w:r>
-        <w:rPr>
-          <w:color w:val="92D050"/>
-        </w:rPr>
-        <w:t>modelos</w:t>
-      </w:r>
-      <w:r>
-        <w:rPr>
-          <w:color w:val="92D050"/>
-        </w:rPr>
-        <w:t xml:space="preserve"> d</w:t>
-      </w:r>
-      <w:r>
-        <w:rPr>
-          <w:color w:val="92D050"/>
-        </w:rPr>
-        <w:t>a</w:t>
-      </w:r>
-      <w:r>
-        <w:rPr>
-          <w:color w:val="92D050"/>
-        </w:rPr>
-        <w:t xml:space="preserve"> interface </w:t>
-      </w:r>
-      <w:r>
-        <w:rPr>
-          <w:color w:val="92D050"/>
-        </w:rPr>
-        <w:t xml:space="preserve">de usuário </w:t>
-      </w:r>
-      <w:r>
-        <w:rPr>
-          <w:color w:val="92D050"/>
-        </w:rPr>
-        <w:t>no</w:t>
-      </w:r>
-      <w:r>
-        <w:rPr>
-          <w:color w:val="92D050"/>
-        </w:rPr>
-        <w:t xml:space="preserve"> </w:t>
-      </w:r>
-      <w:r>
-        <w:rPr>
-          <w:color w:val="92D050"/>
-        </w:rPr>
-        <w:t>A</w:t>
-      </w:r>
-      <w:r>
-        <w:rPr>
-          <w:color w:val="92D050"/>
-        </w:rPr>
-        <w:t>pêndice</w:t>
-      </w:r>
-      <w:r>
-        <w:rPr>
-          <w:color w:val="92D050"/>
-        </w:rPr>
-        <w:t xml:space="preserve"> E</w:t>
-      </w:r>
-      <w:r>
-        <w:rPr>
-          <w:color w:val="92D050"/>
-        </w:rPr>
-        <w:t>.</w:t>
-      </w:r>
-      <w:r>
-        <w:rPr>
-          <w:color w:val="92D050"/>
-        </w:rPr>
-        <w:t>]</w:t>
-      </w:r>
-      <w:bookmarkEnd w:id="91"/>
+      <w:bookmarkEnd w:id="90"/>
     </w:p>
     <w:p/>
     <w:p/>
@@ -11557,29 +11552,102 @@
       <w:pPr>
         <w:pStyle w:val="Ttulo1"/>
       </w:pPr>
-      <w:bookmarkStart w:id="92" w:name="_Toc97100992"/>
-      <w:bookmarkStart w:id="93" w:name="_Toc98865275"/>
+      <w:bookmarkStart w:id="91" w:name="_Toc97100992"/>
+      <w:bookmarkStart w:id="92" w:name="_Toc98865275"/>
       <w:r>
         <w:lastRenderedPageBreak/>
         <w:t>6 ARQUITETURA E PROJETO</w:t>
       </w:r>
-      <w:bookmarkEnd w:id="90"/>
+      <w:bookmarkEnd w:id="89"/>
       <w:r>
         <w:t xml:space="preserve"> DO SISTEMA</w:t>
       </w:r>
       <w:r>
         <w:t xml:space="preserve"> DE SOFTWARE</w:t>
       </w:r>
+      <w:bookmarkEnd w:id="91"/>
       <w:bookmarkEnd w:id="92"/>
+    </w:p>
+    <w:p>
+      <w:pPr>
+        <w:rPr>
+          <w:color w:val="92D050"/>
+        </w:rPr>
+      </w:pPr>
+      <w:bookmarkStart w:id="93" w:name="_Toc192060103"/>
+      <w:r>
+        <w:rPr>
+          <w:color w:val="92D050"/>
+        </w:rPr>
+        <w:t>[Insira</w:t>
+      </w:r>
+      <w:r>
+        <w:rPr>
+          <w:color w:val="92D050"/>
+        </w:rPr>
+        <w:t xml:space="preserve"> uma </w:t>
+      </w:r>
+      <w:r>
+        <w:rPr>
+          <w:color w:val="92D050"/>
+        </w:rPr>
+        <w:t>apresentação</w:t>
+      </w:r>
+      <w:r>
+        <w:rPr>
+          <w:color w:val="92D050"/>
+        </w:rPr>
+        <w:t xml:space="preserve"> sobre o assunto tratado neste capítulo</w:t>
+      </w:r>
+      <w:r>
+        <w:rPr>
+          <w:color w:val="92D050"/>
+        </w:rPr>
+        <w:t xml:space="preserve">. </w:t>
+      </w:r>
+      <w:r>
+        <w:rPr>
+          <w:color w:val="92D050"/>
+        </w:rPr>
+        <w:t>A palavra</w:t>
+      </w:r>
+      <w:r>
+        <w:rPr>
+          <w:color w:val="92D050"/>
+        </w:rPr>
+        <w:t xml:space="preserve"> projeto aqui se refere à etapa de construção do sistema de software.</w:t>
+      </w:r>
+      <w:r>
+        <w:rPr>
+          <w:color w:val="92D050"/>
+        </w:rPr>
+        <w:t>]</w:t>
+      </w:r>
+    </w:p>
+    <w:p/>
+    <w:p>
+      <w:pPr>
+        <w:pStyle w:val="Ttulo2"/>
+      </w:pPr>
+      <w:bookmarkStart w:id="94" w:name="_Toc97100993"/>
+      <w:bookmarkStart w:id="95" w:name="_Toc98865276"/>
+      <w:r>
+        <w:t>6.1 V</w:t>
+      </w:r>
       <w:bookmarkEnd w:id="93"/>
-    </w:p>
-    <w:p>
-      <w:pPr>
-        <w:rPr>
-          <w:color w:val="92D050"/>
-        </w:rPr>
-      </w:pPr>
-      <w:bookmarkStart w:id="94" w:name="_Toc192060103"/>
+      <w:r>
+        <w:t>ISÃO ESTRUTURAL</w:t>
+      </w:r>
+      <w:bookmarkEnd w:id="94"/>
+      <w:bookmarkEnd w:id="95"/>
+    </w:p>
+    <w:p>
+      <w:pPr>
+        <w:rPr>
+          <w:color w:val="92D050"/>
+        </w:rPr>
+      </w:pPr>
+      <w:bookmarkStart w:id="96" w:name="_Toc192060104"/>
       <w:r>
         <w:rPr>
           <w:color w:val="92D050"/>
@@ -11602,25 +11670,13 @@
         <w:rPr>
           <w:color w:val="92D050"/>
         </w:rPr>
-        <w:t xml:space="preserve"> sobre o assunto tratado neste capítulo</w:t>
-      </w:r>
-      <w:r>
-        <w:rPr>
-          <w:color w:val="92D050"/>
-        </w:rPr>
-        <w:t xml:space="preserve">. </w:t>
-      </w:r>
-      <w:r>
-        <w:rPr>
-          <w:color w:val="92D050"/>
-        </w:rPr>
-        <w:t>A palavra</w:t>
-      </w:r>
-      <w:r>
-        <w:rPr>
-          <w:color w:val="92D050"/>
-        </w:rPr>
-        <w:t xml:space="preserve"> projeto aqui se refere à etapa de construção do sistema de software.</w:t>
+        <w:t xml:space="preserve"> sobre o assunto tratado nesta seção</w:t>
+      </w:r>
+      <w:r>
+        <w:rPr>
+          <w:color w:val="92D050"/>
+        </w:rPr>
+        <w:t>.</w:t>
       </w:r>
       <w:r>
         <w:rPr>
@@ -11629,298 +11685,237 @@
         <w:t>]</w:t>
       </w:r>
     </w:p>
-    <w:p/>
-    <w:p>
-      <w:pPr>
-        <w:pStyle w:val="Ttulo2"/>
-      </w:pPr>
-      <w:bookmarkStart w:id="95" w:name="_Toc97100993"/>
-      <w:bookmarkStart w:id="96" w:name="_Toc98865276"/>
-      <w:r>
-        <w:t>6.1 V</w:t>
-      </w:r>
-      <w:bookmarkEnd w:id="94"/>
-      <w:r>
-        <w:t>ISÃO ESTRUTURAL</w:t>
-      </w:r>
-      <w:bookmarkEnd w:id="95"/>
+    <w:p>
+      <w:r>
+        <w:rPr>
+          <w:color w:val="92D050"/>
+        </w:rPr>
+        <w:t>[T</w:t>
+      </w:r>
+      <w:r>
+        <w:rPr>
+          <w:color w:val="92D050"/>
+        </w:rPr>
+        <w:t xml:space="preserve">odos os diagramas devem ser entregue dentro da pasta do Apêndice </w:t>
+      </w:r>
+      <w:r>
+        <w:rPr>
+          <w:color w:val="92D050"/>
+        </w:rPr>
+        <w:t>F</w:t>
+      </w:r>
+      <w:r>
+        <w:rPr>
+          <w:color w:val="92D050"/>
+        </w:rPr>
+        <w:t>.]</w:t>
+      </w:r>
+    </w:p>
+    <w:p/>
+    <w:p>
+      <w:pPr>
+        <w:pStyle w:val="Ttulo3"/>
+      </w:pPr>
+      <w:bookmarkStart w:id="97" w:name="_Toc97100994"/>
+      <w:bookmarkStart w:id="98" w:name="_Toc98865277"/>
+      <w:r>
+        <w:t xml:space="preserve">6.1.1 Diagrama de </w:t>
+      </w:r>
+      <w:r>
+        <w:t>P</w:t>
+      </w:r>
+      <w:r>
+        <w:t>acotes</w:t>
+      </w:r>
       <w:bookmarkEnd w:id="96"/>
-    </w:p>
-    <w:p>
-      <w:pPr>
-        <w:rPr>
-          <w:color w:val="92D050"/>
-        </w:rPr>
-      </w:pPr>
-      <w:bookmarkStart w:id="97" w:name="_Toc192060104"/>
-      <w:r>
-        <w:rPr>
-          <w:color w:val="92D050"/>
-        </w:rPr>
-        <w:t>[Insira</w:t>
-      </w:r>
-      <w:r>
-        <w:rPr>
-          <w:color w:val="92D050"/>
-        </w:rPr>
-        <w:t xml:space="preserve"> uma </w:t>
-      </w:r>
-      <w:r>
-        <w:rPr>
-          <w:color w:val="92D050"/>
-        </w:rPr>
-        <w:t>apresentação</w:t>
-      </w:r>
-      <w:r>
-        <w:rPr>
-          <w:color w:val="92D050"/>
-        </w:rPr>
-        <w:t xml:space="preserve"> sobre o assunto tratado nesta seção</w:t>
-      </w:r>
-      <w:r>
-        <w:rPr>
-          <w:color w:val="92D050"/>
-        </w:rPr>
-        <w:t>.</w:t>
-      </w:r>
-      <w:r>
-        <w:rPr>
-          <w:color w:val="92D050"/>
-        </w:rPr>
-        <w:t>]</w:t>
-      </w:r>
-    </w:p>
-    <w:p>
-      <w:r>
-        <w:rPr>
-          <w:color w:val="92D050"/>
-        </w:rPr>
-        <w:t>[T</w:t>
-      </w:r>
-      <w:r>
-        <w:rPr>
-          <w:color w:val="92D050"/>
-        </w:rPr>
-        <w:t xml:space="preserve">odos os diagramas devem ser entregue dentro da pasta do Apêndice </w:t>
-      </w:r>
-      <w:r>
-        <w:rPr>
-          <w:color w:val="92D050"/>
-        </w:rPr>
-        <w:t>F</w:t>
-      </w:r>
-      <w:r>
-        <w:rPr>
-          <w:color w:val="92D050"/>
-        </w:rPr>
-        <w:t>.]</w:t>
-      </w:r>
-    </w:p>
-    <w:p/>
-    <w:p>
-      <w:pPr>
-        <w:pStyle w:val="Ttulo3"/>
-      </w:pPr>
-      <w:bookmarkStart w:id="98" w:name="_Toc97100994"/>
-      <w:bookmarkStart w:id="99" w:name="_Toc98865277"/>
-      <w:r>
-        <w:t xml:space="preserve">6.1.1 Diagrama de </w:t>
-      </w:r>
-      <w:r>
-        <w:t>P</w:t>
-      </w:r>
-      <w:r>
-        <w:t>acotes</w:t>
-      </w:r>
       <w:bookmarkEnd w:id="97"/>
       <w:bookmarkEnd w:id="98"/>
+    </w:p>
+    <w:p>
+      <w:pPr>
+        <w:rPr>
+          <w:color w:val="92D050"/>
+        </w:rPr>
+      </w:pPr>
+      <w:r>
+        <w:rPr>
+          <w:color w:val="92D050"/>
+        </w:rPr>
+        <w:t>[Defin</w:t>
+      </w:r>
+      <w:r>
+        <w:rPr>
+          <w:color w:val="92D050"/>
+        </w:rPr>
+        <w:t>a</w:t>
+      </w:r>
+      <w:r>
+        <w:rPr>
+          <w:color w:val="92D050"/>
+        </w:rPr>
+        <w:t xml:space="preserve"> os pacotes (agrupament</w:t>
+      </w:r>
+      <w:r>
+        <w:rPr>
+          <w:color w:val="92D050"/>
+        </w:rPr>
+        <w:t xml:space="preserve">os lógicos) idealizados para </w:t>
+      </w:r>
+      <w:r>
+        <w:rPr>
+          <w:color w:val="92D050"/>
+        </w:rPr>
+        <w:t>o sistema. Os pacotes geralmente são identificados segundo os padrões de projeto utilizados</w:t>
+      </w:r>
+      <w:r>
+        <w:rPr>
+          <w:color w:val="92D050"/>
+        </w:rPr>
+        <w:t>.]</w:t>
+      </w:r>
+    </w:p>
+    <w:p/>
+    <w:p>
+      <w:pPr>
+        <w:pStyle w:val="Ttulo3"/>
+      </w:pPr>
+      <w:bookmarkStart w:id="99" w:name="_Toc192060105"/>
+      <w:bookmarkStart w:id="100" w:name="_Toc97100995"/>
+      <w:bookmarkStart w:id="101" w:name="_Toc98865278"/>
+      <w:r>
+        <w:t xml:space="preserve">6.1.2 Diagramas de </w:t>
+      </w:r>
+      <w:r>
+        <w:t>C</w:t>
+      </w:r>
+      <w:r>
+        <w:t>lasses</w:t>
+      </w:r>
       <w:bookmarkEnd w:id="99"/>
-    </w:p>
-    <w:p>
-      <w:pPr>
-        <w:rPr>
-          <w:color w:val="92D050"/>
-        </w:rPr>
-      </w:pPr>
-      <w:r>
-        <w:rPr>
-          <w:color w:val="92D050"/>
-        </w:rPr>
-        <w:t>[Defin</w:t>
-      </w:r>
-      <w:r>
-        <w:rPr>
-          <w:color w:val="92D050"/>
-        </w:rPr>
-        <w:t>a</w:t>
-      </w:r>
-      <w:r>
-        <w:rPr>
-          <w:color w:val="92D050"/>
-        </w:rPr>
-        <w:t xml:space="preserve"> os pacotes (agrupament</w:t>
-      </w:r>
-      <w:r>
-        <w:rPr>
-          <w:color w:val="92D050"/>
-        </w:rPr>
-        <w:t xml:space="preserve">os lógicos) idealizados para </w:t>
-      </w:r>
-      <w:r>
-        <w:rPr>
-          <w:color w:val="92D050"/>
-        </w:rPr>
-        <w:t>o sistema. Os pacotes geralmente são identificados segundo os padrões de projeto utilizados</w:t>
-      </w:r>
-      <w:r>
-        <w:rPr>
-          <w:color w:val="92D050"/>
-        </w:rPr>
-        <w:t>.]</w:t>
-      </w:r>
-    </w:p>
-    <w:p/>
-    <w:p>
-      <w:pPr>
-        <w:pStyle w:val="Ttulo3"/>
-      </w:pPr>
-      <w:bookmarkStart w:id="100" w:name="_Toc192060105"/>
-      <w:bookmarkStart w:id="101" w:name="_Toc97100995"/>
-      <w:bookmarkStart w:id="102" w:name="_Toc98865278"/>
-      <w:r>
-        <w:t xml:space="preserve">6.1.2 Diagramas de </w:t>
-      </w:r>
-      <w:r>
-        <w:t>C</w:t>
-      </w:r>
-      <w:r>
-        <w:t>lasses</w:t>
-      </w:r>
       <w:bookmarkEnd w:id="100"/>
       <w:bookmarkEnd w:id="101"/>
+    </w:p>
+    <w:p>
+      <w:r>
+        <w:rPr>
+          <w:color w:val="92D050"/>
+        </w:rPr>
+        <w:t>[De acordo com os pacotes</w:t>
+      </w:r>
+      <w:r>
+        <w:rPr>
+          <w:color w:val="92D050"/>
+        </w:rPr>
+        <w:t xml:space="preserve"> identificados na Seção 6.1.1, </w:t>
+      </w:r>
+      <w:r>
+        <w:rPr>
+          <w:color w:val="92D050"/>
+        </w:rPr>
+        <w:t>constru</w:t>
+      </w:r>
+      <w:r>
+        <w:rPr>
+          <w:color w:val="92D050"/>
+        </w:rPr>
+        <w:t>a</w:t>
+      </w:r>
+      <w:r>
+        <w:rPr>
+          <w:color w:val="92D050"/>
+        </w:rPr>
+        <w:t xml:space="preserve"> o diagrama de classes para cada pacote]</w:t>
+      </w:r>
+      <w:r>
+        <w:t>.</w:t>
+      </w:r>
+    </w:p>
+    <w:p/>
+    <w:p>
+      <w:pPr>
+        <w:pStyle w:val="Ttulo3"/>
+      </w:pPr>
+      <w:bookmarkStart w:id="102" w:name="_Toc97100996"/>
+      <w:bookmarkStart w:id="103" w:name="_Toc98865279"/>
+      <w:r>
+        <w:t xml:space="preserve">6.1.3 Diagramas de </w:t>
+      </w:r>
+      <w:r>
+        <w:t>O</w:t>
+      </w:r>
+      <w:r>
+        <w:t>bjetos</w:t>
+      </w:r>
       <w:bookmarkEnd w:id="102"/>
-    </w:p>
-    <w:p>
-      <w:r>
-        <w:rPr>
-          <w:color w:val="92D050"/>
-        </w:rPr>
-        <w:t>[De acordo com os pacotes</w:t>
-      </w:r>
-      <w:r>
-        <w:rPr>
-          <w:color w:val="92D050"/>
-        </w:rPr>
-        <w:t xml:space="preserve"> identificados na Seção 6.1.1, </w:t>
-      </w:r>
-      <w:r>
-        <w:rPr>
-          <w:color w:val="92D050"/>
-        </w:rPr>
-        <w:t>constru</w:t>
-      </w:r>
-      <w:r>
-        <w:rPr>
-          <w:color w:val="92D050"/>
-        </w:rPr>
-        <w:t>a</w:t>
-      </w:r>
-      <w:r>
-        <w:rPr>
-          <w:color w:val="92D050"/>
-        </w:rPr>
-        <w:t xml:space="preserve"> o diagrama de classes para cada pacote]</w:t>
-      </w:r>
-      <w:r>
-        <w:t>.</w:t>
-      </w:r>
-    </w:p>
-    <w:p/>
+      <w:bookmarkEnd w:id="103"/>
+    </w:p>
+    <w:p>
+      <w:pPr>
+        <w:rPr>
+          <w:color w:val="92D050"/>
+        </w:rPr>
+      </w:pPr>
+      <w:r>
+        <w:rPr>
+          <w:color w:val="92D050"/>
+        </w:rPr>
+        <w:t>[Recomenda-se construir um diagrama de objetos p</w:t>
+      </w:r>
+      <w:r>
+        <w:rPr>
+          <w:color w:val="92D050"/>
+        </w:rPr>
+        <w:t xml:space="preserve">ara pelo </w:t>
+      </w:r>
+      <w:r>
+        <w:rPr>
+          <w:color w:val="92D050"/>
+        </w:rPr>
+        <w:t xml:space="preserve">menos </w:t>
+      </w:r>
+      <w:r>
+        <w:rPr>
+          <w:color w:val="92D050"/>
+        </w:rPr>
+        <w:t xml:space="preserve">os objetos </w:t>
+      </w:r>
+      <w:r>
+        <w:rPr>
+          <w:color w:val="92D050"/>
+        </w:rPr>
+        <w:t xml:space="preserve">das classes </w:t>
+      </w:r>
+      <w:r>
+        <w:rPr>
+          <w:color w:val="92D050"/>
+        </w:rPr>
+        <w:t>de negócio</w:t>
+      </w:r>
+      <w:r>
+        <w:rPr>
+          <w:color w:val="92D050"/>
+        </w:rPr>
+        <w:t>.]</w:t>
+      </w:r>
+    </w:p>
     <w:p>
       <w:pPr>
         <w:pStyle w:val="Ttulo3"/>
       </w:pPr>
-      <w:bookmarkStart w:id="103" w:name="_Toc97100996"/>
-      <w:bookmarkStart w:id="104" w:name="_Toc98865279"/>
-      <w:r>
-        <w:t xml:space="preserve">6.1.3 Diagramas de </w:t>
-      </w:r>
-      <w:r>
-        <w:t>O</w:t>
-      </w:r>
-      <w:r>
-        <w:t>bjetos</w:t>
-      </w:r>
-      <w:bookmarkEnd w:id="103"/>
+    </w:p>
+    <w:p>
+      <w:pPr>
+        <w:pStyle w:val="Ttulo2"/>
+      </w:pPr>
+      <w:bookmarkStart w:id="104" w:name="_Toc192060106"/>
+      <w:bookmarkStart w:id="105" w:name="_Toc97100997"/>
+      <w:bookmarkStart w:id="106" w:name="_Toc98865280"/>
+      <w:r>
+        <w:t>6.2 VISÃO COMPORTAMENTAL</w:t>
+      </w:r>
       <w:bookmarkEnd w:id="104"/>
-    </w:p>
-    <w:p>
-      <w:pPr>
-        <w:rPr>
-          <w:color w:val="92D050"/>
-        </w:rPr>
-      </w:pPr>
-      <w:r>
-        <w:rPr>
-          <w:color w:val="92D050"/>
-        </w:rPr>
-        <w:t>[Recomenda-se construir um diagrama de objetos p</w:t>
-      </w:r>
-      <w:r>
-        <w:rPr>
-          <w:color w:val="92D050"/>
-        </w:rPr>
-        <w:t xml:space="preserve">ara pelo </w:t>
-      </w:r>
-      <w:r>
-        <w:rPr>
-          <w:color w:val="92D050"/>
-        </w:rPr>
-        <w:t xml:space="preserve">menos </w:t>
-      </w:r>
-      <w:r>
-        <w:rPr>
-          <w:color w:val="92D050"/>
-        </w:rPr>
-        <w:t xml:space="preserve">os objetos </w:t>
-      </w:r>
-      <w:r>
-        <w:rPr>
-          <w:color w:val="92D050"/>
-        </w:rPr>
-        <w:t xml:space="preserve">das classes </w:t>
-      </w:r>
-      <w:r>
-        <w:rPr>
-          <w:color w:val="92D050"/>
-        </w:rPr>
-        <w:t>de negócio</w:t>
-      </w:r>
-      <w:r>
-        <w:rPr>
-          <w:color w:val="92D050"/>
-        </w:rPr>
-        <w:t>.]</w:t>
-      </w:r>
-    </w:p>
-    <w:p>
-      <w:pPr>
-        <w:pStyle w:val="Ttulo3"/>
-      </w:pPr>
-    </w:p>
-    <w:p>
-      <w:pPr>
-        <w:pStyle w:val="Ttulo2"/>
-      </w:pPr>
-      <w:bookmarkStart w:id="105" w:name="_Toc192060106"/>
-      <w:bookmarkStart w:id="106" w:name="_Toc97100997"/>
-      <w:bookmarkStart w:id="107" w:name="_Toc98865280"/>
-      <w:r>
-        <w:t>6.2 VISÃO COMPORTAMENTAL</w:t>
-      </w:r>
       <w:bookmarkEnd w:id="105"/>
       <w:bookmarkEnd w:id="106"/>
-      <w:bookmarkEnd w:id="107"/>
     </w:p>
     <w:p>
       <w:pPr>
@@ -11957,8 +11952,8 @@
       <w:pPr>
         <w:pStyle w:val="Ttulo3"/>
       </w:pPr>
-      <w:bookmarkStart w:id="108" w:name="_Toc97100998"/>
-      <w:bookmarkStart w:id="109" w:name="_Toc98865281"/>
+      <w:bookmarkStart w:id="107" w:name="_Toc97100998"/>
+      <w:bookmarkStart w:id="108" w:name="_Toc98865281"/>
       <w:r>
         <w:lastRenderedPageBreak/>
         <w:t xml:space="preserve">6.2.1 Projeto das </w:t>
@@ -11972,53 +11967,190 @@
       <w:r>
         <w:t xml:space="preserve"> entre Objetos</w:t>
       </w:r>
+      <w:bookmarkEnd w:id="107"/>
       <w:bookmarkEnd w:id="108"/>
+    </w:p>
+    <w:p/>
+    <w:p>
+      <w:r>
+        <w:t xml:space="preserve">6.2.1.1 Diagramas de </w:t>
+      </w:r>
+      <w:r>
+        <w:t>S</w:t>
+      </w:r>
+      <w:r>
+        <w:t>equ</w:t>
+      </w:r>
+      <w:r>
+        <w:t>ência</w:t>
+      </w:r>
+    </w:p>
+    <w:p>
+      <w:pPr>
+        <w:rPr>
+          <w:color w:val="92D050"/>
+        </w:rPr>
+      </w:pPr>
+      <w:r>
+        <w:rPr>
+          <w:color w:val="92D050"/>
+        </w:rPr>
+        <w:t>[Para cada cenário dos casos de uso, deverá ser construído um diagrama de seq</w:t>
+      </w:r>
+      <w:r>
+        <w:rPr>
+          <w:color w:val="92D050"/>
+        </w:rPr>
+        <w:t>u</w:t>
+      </w:r>
+      <w:r>
+        <w:rPr>
+          <w:color w:val="92D050"/>
+        </w:rPr>
+        <w:t>ência</w:t>
+      </w:r>
+      <w:r>
+        <w:rPr>
+          <w:color w:val="92D050"/>
+        </w:rPr>
+        <w:t xml:space="preserve"> ou um diagrama de comunicação</w:t>
+      </w:r>
+      <w:r>
+        <w:rPr>
+          <w:color w:val="92D050"/>
+        </w:rPr>
+        <w:t>.]</w:t>
+      </w:r>
+    </w:p>
+    <w:p/>
+    <w:p>
+      <w:r>
+        <w:t>6.2.1.</w:t>
+      </w:r>
+      <w:r>
+        <w:t>2</w:t>
+      </w:r>
+      <w:r>
+        <w:t xml:space="preserve"> Diagrama de </w:t>
+      </w:r>
+      <w:r>
+        <w:t>V</w:t>
+      </w:r>
+      <w:r>
+        <w:t xml:space="preserve">isão </w:t>
+      </w:r>
+      <w:r>
+        <w:t>Geral d</w:t>
+      </w:r>
+      <w:r>
+        <w:t>a</w:t>
+      </w:r>
+      <w:r>
+        <w:t xml:space="preserve"> I</w:t>
+      </w:r>
+      <w:r>
+        <w:t>nteração</w:t>
+      </w:r>
+    </w:p>
+    <w:p>
+      <w:pPr>
+        <w:rPr>
+          <w:color w:val="92D050"/>
+        </w:rPr>
+      </w:pPr>
+      <w:r>
+        <w:rPr>
+          <w:color w:val="92D050"/>
+        </w:rPr>
+        <w:t>[Mostre</w:t>
+      </w:r>
+      <w:r>
+        <w:rPr>
+          <w:color w:val="92D050"/>
+        </w:rPr>
+        <w:t xml:space="preserve"> as interações </w:t>
+      </w:r>
+      <w:r>
+        <w:rPr>
+          <w:color w:val="92D050"/>
+        </w:rPr>
+        <w:t>que interligam as sequências apresentadas em 6.2.1.1</w:t>
+      </w:r>
+      <w:r>
+        <w:rPr>
+          <w:color w:val="92D050"/>
+        </w:rPr>
+        <w:t>.]</w:t>
+      </w:r>
+    </w:p>
+    <w:p>
+      <w:pPr>
+        <w:pStyle w:val="Ttulo3"/>
+      </w:pPr>
+    </w:p>
+    <w:p>
+      <w:pPr>
+        <w:pStyle w:val="Ttulo3"/>
+      </w:pPr>
+      <w:bookmarkStart w:id="109" w:name="_Toc97100999"/>
+      <w:bookmarkStart w:id="110" w:name="_Toc98865282"/>
+      <w:r>
+        <w:t>6.2.2 Diagrama</w:t>
+      </w:r>
+      <w:r>
+        <w:t>s</w:t>
+      </w:r>
+      <w:r>
+        <w:t xml:space="preserve"> de A</w:t>
+      </w:r>
+      <w:r>
+        <w:t>tividades</w:t>
+      </w:r>
       <w:bookmarkEnd w:id="109"/>
-    </w:p>
-    <w:p/>
-    <w:p>
-      <w:r>
-        <w:t xml:space="preserve">6.2.1.1 Diagramas de </w:t>
-      </w:r>
-      <w:r>
-        <w:t>S</w:t>
-      </w:r>
-      <w:r>
-        <w:t>equ</w:t>
-      </w:r>
-      <w:r>
-        <w:t>ência</w:t>
-      </w:r>
-    </w:p>
-    <w:p>
-      <w:pPr>
-        <w:rPr>
-          <w:color w:val="92D050"/>
-        </w:rPr>
-      </w:pPr>
-      <w:r>
-        <w:rPr>
-          <w:color w:val="92D050"/>
-        </w:rPr>
-        <w:t>[Para cada cenário dos casos de uso, deverá ser construído um diagrama de seq</w:t>
-      </w:r>
-      <w:r>
-        <w:rPr>
-          <w:color w:val="92D050"/>
-        </w:rPr>
-        <w:t>u</w:t>
-      </w:r>
-      <w:r>
-        <w:rPr>
-          <w:color w:val="92D050"/>
-        </w:rPr>
-        <w:t>ência</w:t>
-      </w:r>
-      <w:r>
-        <w:rPr>
-          <w:color w:val="92D050"/>
-        </w:rPr>
-        <w:t xml:space="preserve"> ou um diagrama de comunicação</w:t>
+      <w:bookmarkEnd w:id="110"/>
+    </w:p>
+    <w:p>
+      <w:pPr>
+        <w:rPr>
+          <w:color w:val="92D050"/>
+        </w:rPr>
+      </w:pPr>
+      <w:r>
+        <w:rPr>
+          <w:color w:val="92D050"/>
+        </w:rPr>
+        <w:t>[Os diagramas de atividades poderão ser feitos para descrever o fluxo</w:t>
+      </w:r>
+      <w:r>
+        <w:rPr>
+          <w:color w:val="92D050"/>
+        </w:rPr>
+        <w:t xml:space="preserve"> entre um ou mais casos de usos</w:t>
+      </w:r>
+      <w:r>
+        <w:rPr>
+          <w:color w:val="92D050"/>
+        </w:rPr>
+        <w:t xml:space="preserve"> ou para detalhar casos de uso específicos, de importância para o projeto.]</w:t>
+      </w:r>
+    </w:p>
+    <w:p>
+      <w:pPr>
+        <w:rPr>
+          <w:color w:val="92D050"/>
+        </w:rPr>
+      </w:pPr>
+      <w:r>
+        <w:rPr>
+          <w:color w:val="92D050"/>
+        </w:rPr>
+        <w:t xml:space="preserve">[Todos os diagramas devem ser entregue dentro da pasta do Apêndice </w:t>
+      </w:r>
+      <w:r>
+        <w:rPr>
+          <w:color w:val="92D050"/>
+        </w:rPr>
+        <w:t>F</w:t>
       </w:r>
       <w:r>
         <w:rPr>
@@ -12027,67 +12159,6 @@
         <w:t>.]</w:t>
       </w:r>
     </w:p>
-    <w:p/>
-    <w:p>
-      <w:r>
-        <w:t>6.2.1.</w:t>
-      </w:r>
-      <w:r>
-        <w:t>2</w:t>
-      </w:r>
-      <w:r>
-        <w:t xml:space="preserve"> Diagrama de </w:t>
-      </w:r>
-      <w:r>
-        <w:t>V</w:t>
-      </w:r>
-      <w:r>
-        <w:t xml:space="preserve">isão </w:t>
-      </w:r>
-      <w:r>
-        <w:t>Geral d</w:t>
-      </w:r>
-      <w:r>
-        <w:t>a</w:t>
-      </w:r>
-      <w:r>
-        <w:t xml:space="preserve"> I</w:t>
-      </w:r>
-      <w:r>
-        <w:t>nteração</w:t>
-      </w:r>
-    </w:p>
-    <w:p>
-      <w:pPr>
-        <w:rPr>
-          <w:color w:val="92D050"/>
-        </w:rPr>
-      </w:pPr>
-      <w:r>
-        <w:rPr>
-          <w:color w:val="92D050"/>
-        </w:rPr>
-        <w:t>[Mostre</w:t>
-      </w:r>
-      <w:r>
-        <w:rPr>
-          <w:color w:val="92D050"/>
-        </w:rPr>
-        <w:t xml:space="preserve"> as interações </w:t>
-      </w:r>
-      <w:r>
-        <w:rPr>
-          <w:color w:val="92D050"/>
-        </w:rPr>
-        <w:t>que interligam as sequências apresentadas em 6.2.1.1</w:t>
-      </w:r>
-      <w:r>
-        <w:rPr>
-          <w:color w:val="92D050"/>
-        </w:rPr>
-        <w:t>.]</w:t>
-      </w:r>
-    </w:p>
     <w:p>
       <w:pPr>
         <w:pStyle w:val="Ttulo3"/>
@@ -12095,250 +12166,174 @@
     </w:p>
     <w:p>
       <w:pPr>
+        <w:pStyle w:val="Ttulo2"/>
+      </w:pPr>
+      <w:bookmarkStart w:id="111" w:name="_Toc97101000"/>
+      <w:bookmarkStart w:id="112" w:name="_Toc98865283"/>
+      <w:r>
+        <w:t xml:space="preserve">6.3 VISÃO </w:t>
+      </w:r>
+      <w:r>
+        <w:t>DOS</w:t>
+      </w:r>
+      <w:r>
+        <w:t xml:space="preserve"> DADOS</w:t>
+      </w:r>
+      <w:bookmarkEnd w:id="111"/>
+      <w:bookmarkEnd w:id="112"/>
+    </w:p>
+    <w:p>
+      <w:pPr>
+        <w:rPr>
+          <w:color w:val="92D050"/>
+        </w:rPr>
+      </w:pPr>
+      <w:r>
+        <w:rPr>
+          <w:color w:val="92D050"/>
+        </w:rPr>
+        <w:t>[Insira uma apresentação sobre o assunto tratado nesta seção.]</w:t>
+      </w:r>
+    </w:p>
+    <w:p/>
+    <w:p>
+      <w:pPr>
         <w:pStyle w:val="Ttulo3"/>
       </w:pPr>
-      <w:bookmarkStart w:id="110" w:name="_Toc97100999"/>
-      <w:bookmarkStart w:id="111" w:name="_Toc98865282"/>
-      <w:r>
-        <w:t>6.2.2 Diagrama</w:t>
-      </w:r>
-      <w:r>
-        <w:t>s</w:t>
-      </w:r>
-      <w:r>
-        <w:t xml:space="preserve"> de A</w:t>
-      </w:r>
-      <w:r>
-        <w:t>tividades</w:t>
-      </w:r>
-      <w:bookmarkEnd w:id="110"/>
-      <w:bookmarkEnd w:id="111"/>
-    </w:p>
-    <w:p>
-      <w:pPr>
-        <w:rPr>
-          <w:color w:val="92D050"/>
-        </w:rPr>
-      </w:pPr>
-      <w:r>
-        <w:rPr>
-          <w:color w:val="92D050"/>
-        </w:rPr>
-        <w:t>[Os diagramas de atividades poderão ser feitos para descrever o fluxo</w:t>
-      </w:r>
-      <w:r>
-        <w:rPr>
-          <w:color w:val="92D050"/>
-        </w:rPr>
-        <w:t xml:space="preserve"> entre um ou mais casos de usos</w:t>
-      </w:r>
-      <w:r>
-        <w:rPr>
-          <w:color w:val="92D050"/>
-        </w:rPr>
-        <w:t xml:space="preserve"> ou para detalhar casos de uso específicos, de importância para o projeto.]</w:t>
-      </w:r>
-    </w:p>
-    <w:p>
-      <w:pPr>
-        <w:rPr>
-          <w:color w:val="92D050"/>
-        </w:rPr>
-      </w:pPr>
-      <w:r>
-        <w:rPr>
-          <w:color w:val="92D050"/>
-        </w:rPr>
-        <w:t xml:space="preserve">[Todos os diagramas devem ser entregue dentro da pasta do Apêndice </w:t>
-      </w:r>
-      <w:r>
-        <w:rPr>
-          <w:color w:val="92D050"/>
-        </w:rPr>
-        <w:t>F</w:t>
-      </w:r>
-      <w:r>
-        <w:rPr>
-          <w:color w:val="92D050"/>
-        </w:rPr>
-        <w:t>.]</w:t>
-      </w:r>
-    </w:p>
+      <w:bookmarkStart w:id="113" w:name="_Toc97101001"/>
+      <w:bookmarkStart w:id="114" w:name="_Toc98865284"/>
+      <w:r>
+        <w:t xml:space="preserve">6.3.1 Modelo </w:t>
+      </w:r>
+      <w:r>
+        <w:t>Lógico</w:t>
+      </w:r>
+      <w:bookmarkEnd w:id="113"/>
+      <w:bookmarkEnd w:id="114"/>
+    </w:p>
+    <w:p>
+      <w:pPr>
+        <w:rPr>
+          <w:color w:val="92D050"/>
+        </w:rPr>
+      </w:pPr>
+      <w:r>
+        <w:rPr>
+          <w:color w:val="92D050"/>
+        </w:rPr>
+        <w:t>[A partir do modelo conceitual</w:t>
+      </w:r>
+      <w:r>
+        <w:rPr>
+          <w:color w:val="92D050"/>
+        </w:rPr>
+        <w:t xml:space="preserve"> do Capítulo 5, faça o modelo </w:t>
+      </w:r>
+      <w:r>
+        <w:rPr>
+          <w:color w:val="92D050"/>
+        </w:rPr>
+        <w:t>lógico</w:t>
+      </w:r>
+      <w:r>
+        <w:rPr>
+          <w:color w:val="92D050"/>
+        </w:rPr>
+        <w:t xml:space="preserve"> dos dados </w:t>
+      </w:r>
+      <w:r>
+        <w:rPr>
+          <w:color w:val="92D050"/>
+        </w:rPr>
+        <w:t>que devem ser</w:t>
+      </w:r>
+      <w:r>
+        <w:rPr>
+          <w:color w:val="92D050"/>
+        </w:rPr>
+        <w:t xml:space="preserve"> persistidos.</w:t>
+      </w:r>
+      <w:r>
+        <w:rPr>
+          <w:color w:val="92D050"/>
+        </w:rPr>
+        <w:t xml:space="preserve"> O modelo </w:t>
+      </w:r>
+      <w:r>
+        <w:rPr>
+          <w:color w:val="92D050"/>
+        </w:rPr>
+        <w:t>lógico</w:t>
+      </w:r>
+      <w:r>
+        <w:rPr>
+          <w:color w:val="92D050"/>
+        </w:rPr>
+        <w:t xml:space="preserve"> é con</w:t>
+      </w:r>
+      <w:r>
+        <w:rPr>
+          <w:color w:val="92D050"/>
+        </w:rPr>
+        <w:t>heci</w:t>
+      </w:r>
+      <w:r>
+        <w:rPr>
+          <w:color w:val="92D050"/>
+        </w:rPr>
+        <w:t>do também como modelo</w:t>
+      </w:r>
+      <w:r>
+        <w:rPr>
+          <w:color w:val="92D050"/>
+        </w:rPr>
+        <w:t xml:space="preserve"> operacional</w:t>
+      </w:r>
+      <w:r>
+        <w:rPr>
+          <w:color w:val="92D050"/>
+        </w:rPr>
+        <w:t>.</w:t>
+      </w:r>
+      <w:r>
+        <w:rPr>
+          <w:color w:val="92D050"/>
+        </w:rPr>
+        <w:t>]</w:t>
+      </w:r>
+    </w:p>
+    <w:p>
+      <w:pPr>
+        <w:rPr>
+          <w:color w:val="92D050"/>
+        </w:rPr>
+      </w:pPr>
+      <w:r>
+        <w:rPr>
+          <w:color w:val="92D050"/>
+        </w:rPr>
+        <w:t xml:space="preserve">[Devem ser entregues dentro da pasta do Apêndice </w:t>
+      </w:r>
+      <w:r>
+        <w:rPr>
+          <w:color w:val="92D050"/>
+        </w:rPr>
+        <w:t>D</w:t>
+      </w:r>
+      <w:r>
+        <w:rPr>
+          <w:color w:val="92D050"/>
+        </w:rPr>
+        <w:t>].</w:t>
+      </w:r>
+    </w:p>
+    <w:p/>
     <w:p>
       <w:pPr>
         <w:pStyle w:val="Ttulo3"/>
       </w:pPr>
-    </w:p>
-    <w:p>
-      <w:pPr>
-        <w:pStyle w:val="Ttulo2"/>
-      </w:pPr>
-      <w:bookmarkStart w:id="112" w:name="_Toc97101000"/>
-      <w:bookmarkStart w:id="113" w:name="_Toc98865283"/>
-      <w:r>
-        <w:t xml:space="preserve">6.3 VISÃO </w:t>
-      </w:r>
-      <w:r>
-        <w:t>DOS</w:t>
-      </w:r>
-      <w:r>
-        <w:t xml:space="preserve"> DADOS</w:t>
-      </w:r>
-      <w:bookmarkEnd w:id="112"/>
-      <w:bookmarkEnd w:id="113"/>
-    </w:p>
-    <w:p>
-      <w:pPr>
-        <w:rPr>
-          <w:color w:val="92D050"/>
-        </w:rPr>
-      </w:pPr>
-      <w:r>
-        <w:rPr>
-          <w:color w:val="92D050"/>
-        </w:rPr>
-        <w:t>[Insira uma apresentação sobre o assunto tratado nesta seção.]</w:t>
-      </w:r>
-    </w:p>
-    <w:p/>
-    <w:p>
-      <w:pPr>
-        <w:pStyle w:val="Ttulo3"/>
-      </w:pPr>
-      <w:bookmarkStart w:id="114" w:name="_Toc97101001"/>
-      <w:bookmarkStart w:id="115" w:name="_Toc98865284"/>
-      <w:r>
-        <w:t xml:space="preserve">6.3.1 Modelo </w:t>
-      </w:r>
-      <w:r>
-        <w:t>Lógico</w:t>
-      </w:r>
-      <w:bookmarkEnd w:id="114"/>
-      <w:bookmarkEnd w:id="115"/>
-    </w:p>
-    <w:p>
-      <w:pPr>
-        <w:rPr>
-          <w:color w:val="92D050"/>
-        </w:rPr>
-      </w:pPr>
-      <w:r>
-        <w:rPr>
-          <w:color w:val="92D050"/>
-        </w:rPr>
-        <w:t>[A partir do modelo conceitual</w:t>
-      </w:r>
-      <w:r>
-        <w:rPr>
-          <w:color w:val="92D050"/>
-        </w:rPr>
-        <w:t xml:space="preserve"> do Capítulo 5, faça o modelo </w:t>
-      </w:r>
-      <w:r>
-        <w:rPr>
-          <w:color w:val="92D050"/>
-        </w:rPr>
-        <w:t>lógico</w:t>
-      </w:r>
-      <w:r>
-        <w:rPr>
-          <w:color w:val="92D050"/>
-        </w:rPr>
-        <w:t xml:space="preserve"> dos dados </w:t>
-      </w:r>
-      <w:r>
-        <w:rPr>
-          <w:color w:val="92D050"/>
-        </w:rPr>
-        <w:t>que devem ser</w:t>
-      </w:r>
-      <w:r>
-        <w:rPr>
-          <w:color w:val="92D050"/>
-        </w:rPr>
-        <w:t xml:space="preserve"> persistidos.</w:t>
-      </w:r>
-      <w:r>
-        <w:rPr>
-          <w:color w:val="92D050"/>
-        </w:rPr>
-        <w:t xml:space="preserve"> O modelo </w:t>
-      </w:r>
-      <w:r>
-        <w:rPr>
-          <w:color w:val="92D050"/>
-        </w:rPr>
-        <w:t>lógico</w:t>
-      </w:r>
-      <w:r>
-        <w:rPr>
-          <w:color w:val="92D050"/>
-        </w:rPr>
-        <w:t xml:space="preserve"> é con</w:t>
-      </w:r>
-      <w:r>
-        <w:rPr>
-          <w:color w:val="92D050"/>
-        </w:rPr>
-        <w:t>heci</w:t>
-      </w:r>
-      <w:r>
-        <w:rPr>
-          <w:color w:val="92D050"/>
-        </w:rPr>
-        <w:t>do também como modelo</w:t>
-      </w:r>
-      <w:r>
-        <w:rPr>
-          <w:color w:val="92D050"/>
-        </w:rPr>
-        <w:t xml:space="preserve"> operacional</w:t>
-      </w:r>
-      <w:r>
-        <w:rPr>
-          <w:color w:val="92D050"/>
-        </w:rPr>
-        <w:t>.</w:t>
-      </w:r>
-      <w:r>
-        <w:rPr>
-          <w:color w:val="92D050"/>
-        </w:rPr>
-        <w:t>]</w:t>
-      </w:r>
-    </w:p>
-    <w:p>
-      <w:pPr>
-        <w:rPr>
-          <w:color w:val="92D050"/>
-        </w:rPr>
-      </w:pPr>
-      <w:r>
-        <w:rPr>
-          <w:color w:val="92D050"/>
-        </w:rPr>
-        <w:t xml:space="preserve">[Devem ser entregues dentro da pasta do Apêndice </w:t>
-      </w:r>
-      <w:r>
-        <w:rPr>
-          <w:color w:val="92D050"/>
-        </w:rPr>
-        <w:t>D</w:t>
-      </w:r>
-      <w:r>
-        <w:rPr>
-          <w:color w:val="92D050"/>
-        </w:rPr>
-        <w:t>].</w:t>
-      </w:r>
-    </w:p>
-    <w:p/>
-    <w:p>
-      <w:pPr>
-        <w:pStyle w:val="Ttulo3"/>
-      </w:pPr>
-      <w:bookmarkStart w:id="116" w:name="_Toc97101002"/>
-      <w:bookmarkStart w:id="117" w:name="_Toc98865285"/>
+      <w:bookmarkStart w:id="115" w:name="_Toc97101002"/>
+      <w:bookmarkStart w:id="116" w:name="_Toc98865285"/>
       <w:r>
         <w:lastRenderedPageBreak/>
         <w:t>6.3.2 Dicionário de D</w:t>
@@ -12352,84 +12347,162 @@
       <w:r>
         <w:t>Lógico</w:t>
       </w:r>
+      <w:bookmarkEnd w:id="115"/>
       <w:bookmarkEnd w:id="116"/>
+    </w:p>
+    <w:p>
+      <w:pPr>
+        <w:rPr>
+          <w:color w:val="92D050"/>
+        </w:rPr>
+      </w:pPr>
+      <w:r>
+        <w:rPr>
+          <w:color w:val="92D050"/>
+        </w:rPr>
+        <w:t>[Descreva os elementos de dados presentes no modelo</w:t>
+      </w:r>
+      <w:r>
+        <w:rPr>
+          <w:color w:val="92D050"/>
+        </w:rPr>
+        <w:t xml:space="preserve"> </w:t>
+      </w:r>
+      <w:r>
+        <w:rPr>
+          <w:color w:val="92D050"/>
+        </w:rPr>
+        <w:t>operacional</w:t>
+      </w:r>
+      <w:r>
+        <w:rPr>
+          <w:color w:val="92D050"/>
+        </w:rPr>
+        <w:t xml:space="preserve"> (ou lógico)</w:t>
+      </w:r>
+      <w:r>
+        <w:rPr>
+          <w:color w:val="92D050"/>
+        </w:rPr>
+        <w:t>.</w:t>
+      </w:r>
+      <w:r>
+        <w:rPr>
+          <w:color w:val="92D050"/>
+        </w:rPr>
+        <w:t>]</w:t>
+      </w:r>
+    </w:p>
+    <w:p>
+      <w:pPr>
+        <w:rPr>
+          <w:color w:val="92D050"/>
+        </w:rPr>
+      </w:pPr>
+      <w:r>
+        <w:rPr>
+          <w:color w:val="92D050"/>
+        </w:rPr>
+        <w:t xml:space="preserve">[Devem ser entregues dentro da pasta do Apêndice </w:t>
+      </w:r>
+      <w:r>
+        <w:rPr>
+          <w:color w:val="92D050"/>
+        </w:rPr>
+        <w:t>D</w:t>
+      </w:r>
+      <w:r>
+        <w:rPr>
+          <w:color w:val="92D050"/>
+        </w:rPr>
+        <w:t>.]</w:t>
+      </w:r>
+    </w:p>
+    <w:p/>
+    <w:p>
+      <w:pPr>
+        <w:pStyle w:val="Ttulo2"/>
+      </w:pPr>
+      <w:bookmarkStart w:id="117" w:name="_Toc97101003"/>
+      <w:bookmarkStart w:id="118" w:name="_Toc98865286"/>
+      <w:r>
+        <w:t>6.</w:t>
+      </w:r>
+      <w:r>
+        <w:t>4</w:t>
+      </w:r>
+      <w:r>
+        <w:t xml:space="preserve"> PROJETO DA INTERAÇÃO HUMANO-COMPUTADOR</w:t>
+      </w:r>
       <w:bookmarkEnd w:id="117"/>
-    </w:p>
-    <w:p>
-      <w:pPr>
-        <w:rPr>
-          <w:color w:val="92D050"/>
-        </w:rPr>
-      </w:pPr>
-      <w:r>
-        <w:rPr>
-          <w:color w:val="92D050"/>
-        </w:rPr>
-        <w:t>[Descreva os elementos de dados presentes no modelo</w:t>
-      </w:r>
-      <w:r>
-        <w:rPr>
-          <w:color w:val="92D050"/>
-        </w:rPr>
-        <w:t xml:space="preserve"> </w:t>
-      </w:r>
-      <w:r>
-        <w:rPr>
-          <w:color w:val="92D050"/>
-        </w:rPr>
-        <w:t>operacional</w:t>
-      </w:r>
-      <w:r>
-        <w:rPr>
-          <w:color w:val="92D050"/>
-        </w:rPr>
-        <w:t xml:space="preserve"> (ou lógico)</w:t>
-      </w:r>
-      <w:r>
-        <w:rPr>
-          <w:color w:val="92D050"/>
-        </w:rPr>
-        <w:t>.</w:t>
-      </w:r>
-      <w:r>
-        <w:rPr>
-          <w:color w:val="92D050"/>
-        </w:rPr>
-        <w:t>]</w:t>
-      </w:r>
-    </w:p>
-    <w:p>
-      <w:pPr>
-        <w:rPr>
-          <w:color w:val="92D050"/>
-        </w:rPr>
-      </w:pPr>
-      <w:r>
-        <w:rPr>
-          <w:color w:val="92D050"/>
-        </w:rPr>
-        <w:t xml:space="preserve">[Devem ser entregues dentro da pasta do Apêndice </w:t>
-      </w:r>
-      <w:r>
-        <w:rPr>
-          <w:color w:val="92D050"/>
-        </w:rPr>
-        <w:t>D</w:t>
-      </w:r>
-      <w:r>
-        <w:rPr>
-          <w:color w:val="92D050"/>
-        </w:rPr>
-        <w:t>.]</w:t>
-      </w:r>
-    </w:p>
-    <w:p/>
-    <w:p>
-      <w:pPr>
-        <w:pStyle w:val="Ttulo2"/>
-      </w:pPr>
-      <w:bookmarkStart w:id="118" w:name="_Toc97101003"/>
-      <w:bookmarkStart w:id="119" w:name="_Toc98865286"/>
+      <w:bookmarkEnd w:id="118"/>
+    </w:p>
+    <w:p>
+      <w:pPr>
+        <w:rPr>
+          <w:color w:val="92D050"/>
+        </w:rPr>
+      </w:pPr>
+      <w:r>
+        <w:rPr>
+          <w:color w:val="92D050"/>
+        </w:rPr>
+        <w:t>[</w:t>
+      </w:r>
+      <w:r>
+        <w:rPr>
+          <w:color w:val="92D050"/>
+        </w:rPr>
+        <w:t>Apresente</w:t>
+      </w:r>
+      <w:r>
+        <w:rPr>
+          <w:color w:val="92D050"/>
+        </w:rPr>
+        <w:t xml:space="preserve"> o estudo dos </w:t>
+      </w:r>
+      <w:r>
+        <w:rPr>
+          <w:color w:val="92D050"/>
+        </w:rPr>
+        <w:t xml:space="preserve">perfis de </w:t>
+      </w:r>
+      <w:r>
+        <w:rPr>
+          <w:color w:val="92D050"/>
+        </w:rPr>
+        <w:t>usuários</w:t>
+      </w:r>
+      <w:r>
+        <w:rPr>
+          <w:color w:val="92D050"/>
+        </w:rPr>
+        <w:t xml:space="preserve"> esperados</w:t>
+      </w:r>
+      <w:r>
+        <w:rPr>
+          <w:color w:val="92D050"/>
+        </w:rPr>
+        <w:t>, m</w:t>
+      </w:r>
+      <w:r>
+        <w:rPr>
+          <w:color w:val="92D050"/>
+        </w:rPr>
+        <w:t>ostrar os padrões ergonômicos e as heurísticas de usabilidade para a implementação da interface de usuário.]</w:t>
+      </w:r>
+    </w:p>
+    <w:p>
+      <w:pPr>
+        <w:pStyle w:val="Ttulo3"/>
+      </w:pPr>
+    </w:p>
+    <w:p>
+      <w:pPr>
+        <w:pStyle w:val="Ttulo3"/>
+      </w:pPr>
+      <w:bookmarkStart w:id="119" w:name="_Toc97101004"/>
+      <w:bookmarkStart w:id="120" w:name="_Toc98865287"/>
       <w:r>
         <w:t>6.</w:t>
       </w:r>
@@ -12437,100 +12510,22 @@
         <w:t>4</w:t>
       </w:r>
       <w:r>
-        <w:t xml:space="preserve"> PROJETO DA INTERAÇÃO HUMANO-COMPUTADOR</w:t>
-      </w:r>
-      <w:bookmarkEnd w:id="118"/>
+        <w:t xml:space="preserve">.1 </w:t>
+      </w:r>
+      <w:r>
+        <w:t>Perfil</w:t>
+      </w:r>
+      <w:r>
+        <w:t xml:space="preserve"> de</w:t>
+      </w:r>
+      <w:r>
+        <w:t xml:space="preserve"> U</w:t>
+      </w:r>
+      <w:r>
+        <w:t>suário</w:t>
+      </w:r>
       <w:bookmarkEnd w:id="119"/>
-    </w:p>
-    <w:p>
-      <w:pPr>
-        <w:rPr>
-          <w:color w:val="92D050"/>
-        </w:rPr>
-      </w:pPr>
-      <w:r>
-        <w:rPr>
-          <w:color w:val="92D050"/>
-        </w:rPr>
-        <w:t>[</w:t>
-      </w:r>
-      <w:r>
-        <w:rPr>
-          <w:color w:val="92D050"/>
-        </w:rPr>
-        <w:t>Apresente</w:t>
-      </w:r>
-      <w:r>
-        <w:rPr>
-          <w:color w:val="92D050"/>
-        </w:rPr>
-        <w:t xml:space="preserve"> o estudo dos </w:t>
-      </w:r>
-      <w:r>
-        <w:rPr>
-          <w:color w:val="92D050"/>
-        </w:rPr>
-        <w:t xml:space="preserve">perfis de </w:t>
-      </w:r>
-      <w:r>
-        <w:rPr>
-          <w:color w:val="92D050"/>
-        </w:rPr>
-        <w:t>usuários</w:t>
-      </w:r>
-      <w:r>
-        <w:rPr>
-          <w:color w:val="92D050"/>
-        </w:rPr>
-        <w:t xml:space="preserve"> esperados</w:t>
-      </w:r>
-      <w:r>
-        <w:rPr>
-          <w:color w:val="92D050"/>
-        </w:rPr>
-        <w:t>, m</w:t>
-      </w:r>
-      <w:r>
-        <w:rPr>
-          <w:color w:val="92D050"/>
-        </w:rPr>
-        <w:t>ostrar os padrões ergonômicos e as heurísticas de usabilidade para a implementação da interface de usuário.]</w:t>
-      </w:r>
-    </w:p>
-    <w:p>
-      <w:pPr>
-        <w:pStyle w:val="Ttulo3"/>
-      </w:pPr>
-    </w:p>
-    <w:p>
-      <w:pPr>
-        <w:pStyle w:val="Ttulo3"/>
-      </w:pPr>
-      <w:bookmarkStart w:id="120" w:name="_Toc97101004"/>
-      <w:bookmarkStart w:id="121" w:name="_Toc98865287"/>
-      <w:r>
-        <w:t>6.</w:t>
-      </w:r>
-      <w:r>
-        <w:t>4</w:t>
-      </w:r>
-      <w:r>
-        <w:t xml:space="preserve">.1 </w:t>
-      </w:r>
-      <w:r>
-        <w:t>Perfil</w:t>
-      </w:r>
-      <w:r>
-        <w:t xml:space="preserve"> de</w:t>
-      </w:r>
-      <w:r>
-        <w:t xml:space="preserve"> U</w:t>
-      </w:r>
-      <w:r>
-        <w:t>suário</w:t>
-      </w:r>
       <w:bookmarkEnd w:id="120"/>
-      <w:bookmarkEnd w:id="121"/>
     </w:p>
     <w:p>
       <w:pPr>
@@ -12692,7 +12687,7 @@
           <w:kern w:val="32"/>
         </w:rPr>
       </w:pPr>
-      <w:bookmarkStart w:id="122" w:name="_Toc192060119"/>
+      <w:bookmarkStart w:id="121" w:name="_Toc192060119"/>
       <w:r>
         <w:br w:type="page"/>
       </w:r>
@@ -12701,8 +12696,8 @@
       <w:pPr>
         <w:pStyle w:val="Ttulo1"/>
       </w:pPr>
-      <w:bookmarkStart w:id="123" w:name="_Toc97101005"/>
-      <w:bookmarkStart w:id="124" w:name="_Toc98865288"/>
+      <w:bookmarkStart w:id="122" w:name="_Toc97101005"/>
+      <w:bookmarkStart w:id="123" w:name="_Toc98865288"/>
       <w:r>
         <w:lastRenderedPageBreak/>
         <w:t>7</w:t>
@@ -12710,8 +12705,8 @@
       <w:r>
         <w:t xml:space="preserve"> CONCLUSÃO</w:t>
       </w:r>
+      <w:bookmarkEnd w:id="122"/>
       <w:bookmarkEnd w:id="123"/>
-      <w:bookmarkEnd w:id="124"/>
     </w:p>
     <w:p>
       <w:pPr>
@@ -12801,15 +12796,15 @@
       <w:pPr>
         <w:pStyle w:val="Ttulo1"/>
       </w:pPr>
-      <w:bookmarkStart w:id="125" w:name="_Toc97101006"/>
-      <w:bookmarkStart w:id="126" w:name="_Toc98865289"/>
+      <w:bookmarkStart w:id="124" w:name="_Toc97101006"/>
+      <w:bookmarkStart w:id="125" w:name="_Toc98865289"/>
       <w:r>
         <w:lastRenderedPageBreak/>
         <w:t>REFERÊNCIAS</w:t>
       </w:r>
-      <w:bookmarkEnd w:id="122"/>
+      <w:bookmarkEnd w:id="121"/>
+      <w:bookmarkEnd w:id="124"/>
       <w:bookmarkEnd w:id="125"/>
-      <w:bookmarkEnd w:id="126"/>
     </w:p>
     <w:p>
       <w:pPr>
@@ -13688,81 +13683,61 @@
       <w:r>
         <w:br w:type="page"/>
       </w:r>
-      <w:bookmarkStart w:id="127" w:name="_Toc97101007"/>
-      <w:bookmarkStart w:id="128" w:name="_Toc98865290"/>
-      <w:bookmarkStart w:id="129" w:name="_Toc192060120"/>
+      <w:bookmarkStart w:id="126" w:name="_Toc97101007"/>
+      <w:bookmarkStart w:id="127" w:name="_Toc98865290"/>
+      <w:bookmarkStart w:id="128" w:name="_Toc192060120"/>
       <w:r>
         <w:lastRenderedPageBreak/>
         <w:t>OBRAS CONSULTADAS</w:t>
       </w:r>
+      <w:bookmarkEnd w:id="126"/>
       <w:bookmarkEnd w:id="127"/>
-      <w:bookmarkEnd w:id="128"/>
       <w:r>
         <w:t xml:space="preserve"> </w:t>
       </w:r>
     </w:p>
     <w:p>
       <w:pPr>
-        <w:rPr>
-          <w:color w:val="FF0000"/>
-        </w:rPr>
-      </w:pPr>
-      <w:r>
-        <w:rPr>
-          <w:color w:val="FF0000"/>
-        </w:rPr>
-        <w:t>[</w:t>
-      </w:r>
-      <w:r>
-        <w:rPr>
-          <w:color w:val="FF0000"/>
-        </w:rPr>
-        <w:t xml:space="preserve"> </w:t>
-      </w:r>
-      <w:r>
-        <w:rPr>
-          <w:color w:val="FF0000"/>
-        </w:rPr>
-        <w:t>Colo</w:t>
-      </w:r>
-      <w:r>
-        <w:rPr>
-          <w:color w:val="FF0000"/>
-        </w:rPr>
-        <w:t>que</w:t>
-      </w:r>
-      <w:r>
-        <w:rPr>
-          <w:color w:val="FF0000"/>
-        </w:rPr>
-        <w:t xml:space="preserve"> </w:t>
-      </w:r>
-      <w:r>
-        <w:rPr>
-          <w:color w:val="FF0000"/>
-        </w:rPr>
-        <w:t>as obras pesquisadas, mas que não foram referenciadas no documento</w:t>
-      </w:r>
-      <w:r>
-        <w:rPr>
-          <w:color w:val="FF0000"/>
-        </w:rPr>
-        <w:t>. As obras devem ficar em ordem alfabética por sobrenome do autor e alinhadas à esquerda com espaçamento simples.</w:t>
-      </w:r>
-      <w:r>
-        <w:rPr>
-          <w:color w:val="FF0000"/>
-        </w:rPr>
-        <w:t xml:space="preserve"> </w:t>
-      </w:r>
-      <w:r>
-        <w:rPr>
-          <w:color w:val="FF0000"/>
-        </w:rPr>
-        <w:t>]</w:t>
-      </w:r>
-    </w:p>
-    <w:p/>
+        <w:pStyle w:val="Ttulo1"/>
+        <w:rPr>
+          <w:b w:val="0"/>
+        </w:rPr>
+      </w:pPr>
+      <w:r>
+        <w:rPr>
+          <w:b w:val="0"/>
+        </w:rPr>
+        <w:t xml:space="preserve">DEVMEDIA. </w:t>
+      </w:r>
+      <w:r>
+        <w:t>Introdução aos Processos de Software e o Modelo Incremental e Evolucionário</w:t>
+      </w:r>
+      <w:r>
+        <w:rPr>
+          <w:b w:val="0"/>
+        </w:rPr>
+        <w:t>. 2013. Disponível em: &lt;https://www.devmedia.com.br/introducao-aos-processos-de-software-e-o-modelo-incremental-e-evolucionario/29839&gt;. Acesso em: 23 mar. 2022.</w:t>
+      </w:r>
+      <w:bookmarkStart w:id="129" w:name="_GoBack"/>
+      <w:bookmarkEnd w:id="129"/>
+    </w:p>
+    <w:p>
+      <w:pPr>
+        <w:jc w:val="left"/>
+      </w:pPr>
+      <w:r>
+        <w:t xml:space="preserve">LOPES, A.S, PEREIRA, D.F, MENDES, T.S. </w:t>
+      </w:r>
+      <w:r>
+        <w:rPr>
+          <w:b/>
+        </w:rPr>
+        <w:t>HELP A PET- SISTEMA DE SOFTWARE PARA AUXÍLIO À CAUSA DA PROTEÇÃO ANIMAL</w:t>
+      </w:r>
+      <w:r>
+        <w:t>. 2019. Acesso em: 17 Mar. de 2022.</w:t>
+      </w:r>
+    </w:p>
     <w:p>
       <w:pPr>
         <w:pStyle w:val="Ttulo1"/>
@@ -13773,7 +13748,7 @@
       <w:bookmarkStart w:id="130" w:name="_Toc192060121"/>
       <w:bookmarkStart w:id="131" w:name="_Toc97101008"/>
       <w:bookmarkStart w:id="132" w:name="_Toc98865291"/>
-      <w:bookmarkEnd w:id="129"/>
+      <w:bookmarkEnd w:id="128"/>
       <w:r>
         <w:lastRenderedPageBreak/>
         <w:t>APÊNDICE</w:t>
@@ -14199,6 +14174,7 @@
     <w:p/>
     <w:p/>
     <w:p/>
+    <w:p/>
   </w:endnote>
   <w:endnote w:type="continuationSeparator" w:id="0">
     <w:p>
@@ -14206,6 +14182,7 @@
         <w:continuationSeparator/>
       </w:r>
     </w:p>
+    <w:p/>
     <w:p/>
     <w:p/>
     <w:p/>
@@ -14454,6 +14431,7 @@
     <w:p/>
     <w:p/>
     <w:p/>
+    <w:p/>
   </w:footnote>
   <w:footnote w:type="continuationSeparator" w:id="0">
     <w:p>
@@ -14461,6 +14439,7 @@
         <w:continuationSeparator/>
       </w:r>
     </w:p>
+    <w:p/>
     <w:p/>
     <w:p/>
     <w:p/>
@@ -14629,7 +14608,7 @@
           <w:rPr>
             <w:noProof/>
           </w:rPr>
-          <w:t>46</w:t>
+          <w:t>49</w:t>
         </w:r>
         <w:r>
           <w:fldChar w:fldCharType="end"/>
@@ -14674,7 +14653,7 @@
           <w:rPr>
             <w:noProof/>
           </w:rPr>
-          <w:t>37</w:t>
+          <w:t>40</w:t>
         </w:r>
         <w:r>
           <w:fldChar w:fldCharType="end"/>
@@ -14719,7 +14698,7 @@
           <w:rPr>
             <w:noProof/>
           </w:rPr>
-          <w:t>xiv</w:t>
+          <w:t>xiii</w:t>
         </w:r>
         <w:r>
           <w:fldChar w:fldCharType="end"/>
@@ -18187,7 +18166,7 @@
 </file>
 
 <file path=customXml/itemProps1.xml><?xml version="1.0" encoding="utf-8"?>
-<ds:datastoreItem xmlns:ds="http://schemas.openxmlformats.org/officeDocument/2006/customXml" ds:itemID="{8545282B-DA4F-4396-96F8-32893A82E093}">
+<ds:datastoreItem xmlns:ds="http://schemas.openxmlformats.org/officeDocument/2006/customXml" ds:itemID="{0BFB064B-9B20-4F20-A725-214C214B0ED9}">
   <ds:schemaRefs>
     <ds:schemaRef ds:uri="http://schemas.openxmlformats.org/officeDocument/2006/bibliography"/>
   </ds:schemaRefs>

</xml_diff>

<commit_message>
doc: Atualizado coisas simples
</commit_message>
<xml_diff>
--- a/PFC_Doc_2022/PFC_Deu Pet_v1.0.docx
+++ b/PFC_Doc_2022/PFC_Deu Pet_v1.0.docx
@@ -7833,7 +7833,17 @@
     <w:p>
       <w:r>
         <w:lastRenderedPageBreak/>
-        <w:t xml:space="preserve">Como demonstrado na Figura 2, caso um cliente efetue uma requisição ao servidor, ele tem esses dados armazenados em </w:t>
+        <w:t xml:space="preserve">Como demonstrado na </w:t>
+      </w:r>
+      <w:r>
+        <w:rPr>
+          <w:b/>
+          <w:color w:val="F79646" w:themeColor="accent6"/>
+        </w:rPr>
+        <w:t>Figura 2</w:t>
+      </w:r>
+      <w:r>
+        <w:t xml:space="preserve">, caso um cliente efetue uma requisição ao servidor, ele tem esses dados armazenados em </w:t>
       </w:r>
       <w:r>
         <w:rPr>
@@ -8512,22 +8522,37 @@
     </w:p>
     <w:p>
       <w:r>
-        <w:t xml:space="preserve">Com base na entrevista realizada à sociedade protetora dos animais de Santa Rita do Sapucaí, é possível averiguar que entre as principais dificuldades, então no topo a falta de adoção dos animais e a divulgação de campanhas de castração gratuitas na cidade. </w:t>
+        <w:t xml:space="preserve">Com base na entrevista do </w:t>
+      </w:r>
+      <w:r>
+        <w:rPr>
+          <w:b/>
+          <w:color w:val="F79646" w:themeColor="accent6"/>
+        </w:rPr>
+        <w:t>quadro X</w:t>
+      </w:r>
+      <w:r>
+        <w:t xml:space="preserve">, é possível averiguar que entre as principais dificuldades, então no topo a </w:t>
+      </w:r>
+      <w:r>
+        <w:t>falta de recursos financeiros, decorrentes da dificuldade na adoção dos animais.</w:t>
       </w:r>
     </w:p>
     <w:p>
       <w:r>
         <w:t>Visto isso, um sistema que facilite a divulgação dos animais abrigados e campanhas de castração, para um público filtrado que está interessado justamente na adoção ou participação das campanhas, ajudará essas instituições a aumentar o fluxo de adoção e diminuição de natalidade dos animais, abrindo assim possibilidade de resgate de novos animais em situação de rua.</w:t>
       </w:r>
+      <w:bookmarkStart w:id="30" w:name="_GoBack"/>
+      <w:bookmarkEnd w:id="30"/>
     </w:p>
     <w:p/>
     <w:p>
       <w:pPr>
         <w:pStyle w:val="Ttulo2"/>
       </w:pPr>
-      <w:bookmarkStart w:id="30" w:name="_Toc192060080"/>
-      <w:bookmarkStart w:id="31" w:name="_Toc97100974"/>
-      <w:bookmarkStart w:id="32" w:name="_Toc98865249"/>
+      <w:bookmarkStart w:id="31" w:name="_Toc192060080"/>
+      <w:bookmarkStart w:id="32" w:name="_Toc97100974"/>
+      <w:bookmarkStart w:id="33" w:name="_Toc98865249"/>
       <w:bookmarkEnd w:id="22"/>
       <w:r>
         <w:t>3.4 PÚBLICO</w:t>
@@ -8535,12 +8560,12 @@
       <w:r>
         <w:t xml:space="preserve"> </w:t>
       </w:r>
-      <w:bookmarkEnd w:id="30"/>
+      <w:bookmarkEnd w:id="31"/>
       <w:r>
         <w:t>DE INTERESSE</w:t>
       </w:r>
-      <w:bookmarkEnd w:id="31"/>
       <w:bookmarkEnd w:id="32"/>
+      <w:bookmarkEnd w:id="33"/>
     </w:p>
     <w:p>
       <w:r>
@@ -8582,13 +8607,13 @@
       <w:pPr>
         <w:pStyle w:val="Ttulo2"/>
       </w:pPr>
-      <w:bookmarkStart w:id="33" w:name="_Toc97100975"/>
-      <w:bookmarkStart w:id="34" w:name="_Toc98865250"/>
+      <w:bookmarkStart w:id="34" w:name="_Toc97100975"/>
+      <w:bookmarkStart w:id="35" w:name="_Toc98865250"/>
       <w:r>
         <w:t>3.5 NÍVEIS DE DECISÃO E GRUPOS FUNCIONAIS ATENDIDOS</w:t>
       </w:r>
-      <w:bookmarkEnd w:id="33"/>
       <w:bookmarkEnd w:id="34"/>
+      <w:bookmarkEnd w:id="35"/>
     </w:p>
     <w:p>
       <w:r>
@@ -8625,15 +8650,12 @@
         </w:numPr>
       </w:pPr>
       <w:r>
-        <w:t xml:space="preserve">O usuário interessado na participação das campanhas de saúde disponíveis, irá sinalizar interesse determinada campanha. Entretanto, será colocado em uma lista de seleção, onde a instituição responsável pela campanha, dado os critérios </w:t>
-      </w:r>
+        <w:t xml:space="preserve">O usuário interessado na participação das campanhas de saúde disponíveis, irá sinalizar interesse determinada campanha. Entretanto, será colocado em uma lista de seleção, onde a instituição responsável pela campanha, dado os critérios estabelecidos pela mesma, escolherá os animais mais urgentes para participação da campanha.  </w:t>
+      </w:r>
+    </w:p>
+    <w:p>
       <w:r>
         <w:lastRenderedPageBreak/>
-        <w:t xml:space="preserve">estabelecidos pela mesma, escolherá os animais mais urgentes para participação da campanha.  </w:t>
-      </w:r>
-    </w:p>
-    <w:p>
-      <w:r>
         <w:t>Os grupos funcionais atendidos</w:t>
       </w:r>
       <w:r>
@@ -8670,14 +8692,14 @@
       <w:pPr>
         <w:pStyle w:val="Ttulo1"/>
       </w:pPr>
-      <w:bookmarkStart w:id="35" w:name="_Toc97100976"/>
-      <w:bookmarkStart w:id="36" w:name="_Toc98865251"/>
+      <w:bookmarkStart w:id="36" w:name="_Toc97100976"/>
+      <w:bookmarkStart w:id="37" w:name="_Toc98865251"/>
       <w:r>
         <w:lastRenderedPageBreak/>
         <w:t>4 MÉTODOS GERENCIAIS</w:t>
       </w:r>
-      <w:bookmarkEnd w:id="35"/>
       <w:bookmarkEnd w:id="36"/>
+      <w:bookmarkEnd w:id="37"/>
     </w:p>
     <w:p>
       <w:r>
@@ -8730,6 +8752,10 @@
         <w:t xml:space="preserve"> de gerenciamento de projeto. São eles: Iniciação, planejamento, execução, monitoramento e encerramento; representados na </w:t>
       </w:r>
       <w:r>
+        <w:rPr>
+          <w:b/>
+          <w:color w:val="F79646" w:themeColor="accent6"/>
+        </w:rPr>
         <w:t>figura 4</w:t>
       </w:r>
       <w:r>
@@ -8803,7 +8829,7 @@
           <w:sz w:val="24"/>
         </w:rPr>
       </w:pPr>
-      <w:bookmarkStart w:id="37" w:name="_Toc98864529"/>
+      <w:bookmarkStart w:id="38" w:name="_Toc98864529"/>
       <w:r>
         <w:rPr>
           <w:sz w:val="24"/>
@@ -8847,7 +8873,7 @@
         </w:rPr>
         <w:t>: Grupo de processos de gerenciamento de projetos.</w:t>
       </w:r>
-      <w:bookmarkEnd w:id="37"/>
+      <w:bookmarkEnd w:id="38"/>
     </w:p>
     <w:p>
       <w:r>
@@ -8858,8 +8884,8 @@
       <w:pPr>
         <w:pStyle w:val="Ttulo2"/>
       </w:pPr>
-      <w:bookmarkStart w:id="38" w:name="_Toc97100977"/>
-      <w:bookmarkStart w:id="39" w:name="_Toc98865252"/>
+      <w:bookmarkStart w:id="39" w:name="_Toc97100977"/>
+      <w:bookmarkStart w:id="40" w:name="_Toc98865252"/>
       <w:r>
         <w:lastRenderedPageBreak/>
         <w:t>4.</w:t>
@@ -8873,8 +8899,8 @@
       <w:r>
         <w:t>PLANO DE ELABORAÇÃO E GERENCIAMENTO DO PROJETO</w:t>
       </w:r>
-      <w:bookmarkEnd w:id="38"/>
       <w:bookmarkEnd w:id="39"/>
+      <w:bookmarkEnd w:id="40"/>
     </w:p>
     <w:p>
       <w:pPr>
@@ -8938,16 +8964,16 @@
       <w:pPr>
         <w:pStyle w:val="Ttulo2"/>
       </w:pPr>
-      <w:bookmarkStart w:id="40" w:name="_Toc97100978"/>
-      <w:bookmarkStart w:id="41" w:name="_Toc98865253"/>
+      <w:bookmarkStart w:id="41" w:name="_Toc97100978"/>
+      <w:bookmarkStart w:id="42" w:name="_Toc98865253"/>
       <w:r>
         <w:t xml:space="preserve">4.2 </w:t>
       </w:r>
       <w:r>
         <w:t>MODELO DE CICLO DE VIDA</w:t>
       </w:r>
-      <w:bookmarkEnd w:id="40"/>
       <w:bookmarkEnd w:id="41"/>
+      <w:bookmarkEnd w:id="42"/>
       <w:r>
         <w:t xml:space="preserve"> </w:t>
       </w:r>
@@ -9007,11 +9033,11 @@
       <w:pPr>
         <w:pStyle w:val="Ttulo3"/>
       </w:pPr>
-      <w:bookmarkStart w:id="42" w:name="_Toc98865254"/>
+      <w:bookmarkStart w:id="43" w:name="_Toc98865254"/>
       <w:r>
         <w:t>4.2.1 Modelo Incremental</w:t>
       </w:r>
-      <w:bookmarkEnd w:id="42"/>
+      <w:bookmarkEnd w:id="43"/>
     </w:p>
     <w:p>
       <w:r>
@@ -9099,7 +9125,7 @@
           <w:sz w:val="24"/>
         </w:rPr>
       </w:pPr>
-      <w:bookmarkStart w:id="43" w:name="_Toc98864530"/>
+      <w:bookmarkStart w:id="44" w:name="_Toc98864530"/>
       <w:r>
         <w:rPr>
           <w:sz w:val="24"/>
@@ -9143,7 +9169,7 @@
         </w:rPr>
         <w:t xml:space="preserve"> - O Modelo Incremental</w:t>
       </w:r>
-      <w:bookmarkEnd w:id="43"/>
+      <w:bookmarkEnd w:id="44"/>
     </w:p>
     <w:p>
       <w:r>
@@ -9180,11 +9206,11 @@
       <w:pPr>
         <w:pStyle w:val="Ttulo3"/>
       </w:pPr>
-      <w:bookmarkStart w:id="44" w:name="_Toc98865255"/>
+      <w:bookmarkStart w:id="45" w:name="_Toc98865255"/>
       <w:r>
         <w:t>4.2.2 Modelo Ágil: SCRUM</w:t>
       </w:r>
-      <w:bookmarkEnd w:id="44"/>
+      <w:bookmarkEnd w:id="45"/>
     </w:p>
     <w:p>
       <w:r>
@@ -9327,7 +9353,7 @@
           <w:sz w:val="24"/>
         </w:rPr>
       </w:pPr>
-      <w:bookmarkStart w:id="45" w:name="_Toc98864531"/>
+      <w:bookmarkStart w:id="46" w:name="_Toc98864531"/>
       <w:r>
         <w:rPr>
           <w:sz w:val="24"/>
@@ -9371,7 +9397,7 @@
         </w:rPr>
         <w:t xml:space="preserve"> - Processo SCRUM</w:t>
       </w:r>
-      <w:bookmarkEnd w:id="45"/>
+      <w:bookmarkEnd w:id="46"/>
     </w:p>
     <w:p>
       <w:r>
@@ -9387,8 +9413,8 @@
       <w:pPr>
         <w:pStyle w:val="Ttulo2"/>
       </w:pPr>
-      <w:bookmarkStart w:id="46" w:name="_Toc97100979"/>
-      <w:bookmarkStart w:id="47" w:name="_Toc98865256"/>
+      <w:bookmarkStart w:id="47" w:name="_Toc97100979"/>
+      <w:bookmarkStart w:id="48" w:name="_Toc98865256"/>
       <w:r>
         <w:t>4.</w:t>
       </w:r>
@@ -9401,8 +9427,8 @@
       <w:r>
         <w:t>RECURSOS NECESSÁRIOS</w:t>
       </w:r>
-      <w:bookmarkEnd w:id="46"/>
       <w:bookmarkEnd w:id="47"/>
+      <w:bookmarkEnd w:id="48"/>
     </w:p>
     <w:p>
       <w:r>
@@ -9431,11 +9457,11 @@
       <w:pPr>
         <w:pStyle w:val="Ttulo3"/>
       </w:pPr>
-      <w:bookmarkStart w:id="48" w:name="_Toc98865257"/>
+      <w:bookmarkStart w:id="49" w:name="_Toc98865257"/>
       <w:r>
         <w:t>4.3.1 Recursos Humanos</w:t>
       </w:r>
-      <w:bookmarkEnd w:id="48"/>
+      <w:bookmarkEnd w:id="49"/>
     </w:p>
     <w:p>
       <w:r>
@@ -9460,11 +9486,11 @@
       <w:pPr>
         <w:pStyle w:val="Ttulo3"/>
       </w:pPr>
-      <w:bookmarkStart w:id="49" w:name="_Toc98865258"/>
+      <w:bookmarkStart w:id="50" w:name="_Toc98865258"/>
       <w:r>
         <w:t>4.3.2 Recursos de Software</w:t>
       </w:r>
-      <w:bookmarkEnd w:id="49"/>
+      <w:bookmarkEnd w:id="50"/>
     </w:p>
     <w:p>
       <w:r>
@@ -9781,11 +9807,11 @@
       <w:pPr>
         <w:pStyle w:val="Ttulo3"/>
       </w:pPr>
-      <w:bookmarkStart w:id="50" w:name="_Toc98865259"/>
+      <w:bookmarkStart w:id="51" w:name="_Toc98865259"/>
       <w:r>
         <w:t>4.3.3 Recursos de Hardware</w:t>
       </w:r>
-      <w:bookmarkEnd w:id="50"/>
+      <w:bookmarkEnd w:id="51"/>
     </w:p>
     <w:p>
       <w:r>
@@ -9883,8 +9909,8 @@
       <w:pPr>
         <w:pStyle w:val="Ttulo2"/>
       </w:pPr>
-      <w:bookmarkStart w:id="51" w:name="_Toc97100980"/>
-      <w:bookmarkStart w:id="52" w:name="_Toc98865260"/>
+      <w:bookmarkStart w:id="52" w:name="_Toc97100980"/>
+      <w:bookmarkStart w:id="53" w:name="_Toc98865260"/>
       <w:r>
         <w:t>4.</w:t>
       </w:r>
@@ -9894,8 +9920,8 @@
       <w:r>
         <w:t xml:space="preserve"> RELATÓRIO DE DESEMPENHO</w:t>
       </w:r>
-      <w:bookmarkEnd w:id="51"/>
       <w:bookmarkEnd w:id="52"/>
+      <w:bookmarkEnd w:id="53"/>
       <w:r>
         <w:t xml:space="preserve"> </w:t>
       </w:r>
@@ -9921,8 +9947,8 @@
       <w:pPr>
         <w:pStyle w:val="Ttulo2"/>
       </w:pPr>
-      <w:bookmarkStart w:id="53" w:name="_Toc97100981"/>
-      <w:bookmarkStart w:id="54" w:name="_Toc98865261"/>
+      <w:bookmarkStart w:id="54" w:name="_Toc97100981"/>
+      <w:bookmarkStart w:id="55" w:name="_Toc98865261"/>
       <w:r>
         <w:lastRenderedPageBreak/>
         <w:t>4.5</w:t>
@@ -9930,8 +9956,8 @@
       <w:r>
         <w:t xml:space="preserve"> ESTIMATIVAS DE TAMANHO E ESFORÇO</w:t>
       </w:r>
-      <w:bookmarkEnd w:id="53"/>
       <w:bookmarkEnd w:id="54"/>
+      <w:bookmarkEnd w:id="55"/>
     </w:p>
     <w:p>
       <w:pPr>
@@ -10179,7 +10205,7 @@
       <w:pPr>
         <w:pStyle w:val="Legenda"/>
       </w:pPr>
-      <w:bookmarkStart w:id="55" w:name="_Toc65846274"/>
+      <w:bookmarkStart w:id="56" w:name="_Toc65846274"/>
       <w:r>
         <w:t xml:space="preserve">QUADRO </w:t>
       </w:r>
@@ -10216,7 +10242,7 @@
       <w:r>
         <w:t xml:space="preserve"> – Estimativa de esforços</w:t>
       </w:r>
-      <w:bookmarkEnd w:id="55"/>
+      <w:bookmarkEnd w:id="56"/>
     </w:p>
     <w:p>
       <w:r>
@@ -10243,8 +10269,8 @@
       <w:pPr>
         <w:pStyle w:val="Ttulo2"/>
       </w:pPr>
-      <w:bookmarkStart w:id="56" w:name="_Toc97100982"/>
-      <w:bookmarkStart w:id="57" w:name="_Toc98865262"/>
+      <w:bookmarkStart w:id="57" w:name="_Toc97100982"/>
+      <w:bookmarkStart w:id="58" w:name="_Toc98865262"/>
       <w:r>
         <w:t>4.</w:t>
       </w:r>
@@ -10260,8 +10286,8 @@
       <w:r>
         <w:t>DE CONFIGURAÇÃO</w:t>
       </w:r>
-      <w:bookmarkEnd w:id="56"/>
       <w:bookmarkEnd w:id="57"/>
+      <w:bookmarkEnd w:id="58"/>
     </w:p>
     <w:p>
       <w:pPr>
@@ -10365,10 +10391,10 @@
       <w:pPr>
         <w:pStyle w:val="Ttulo1"/>
       </w:pPr>
-      <w:bookmarkStart w:id="58" w:name="_Toc192060090"/>
-      <w:bookmarkStart w:id="59" w:name="_Toc192060091"/>
-      <w:bookmarkStart w:id="60" w:name="_Toc97100983"/>
-      <w:bookmarkStart w:id="61" w:name="_Toc98865263"/>
+      <w:bookmarkStart w:id="59" w:name="_Toc192060090"/>
+      <w:bookmarkStart w:id="60" w:name="_Toc192060091"/>
+      <w:bookmarkStart w:id="61" w:name="_Toc97100983"/>
+      <w:bookmarkStart w:id="62" w:name="_Toc98865263"/>
       <w:r>
         <w:lastRenderedPageBreak/>
         <w:t xml:space="preserve">5 </w:t>
@@ -10382,10 +10408,10 @@
       <w:r>
         <w:t xml:space="preserve"> REQUISITOS</w:t>
       </w:r>
-      <w:bookmarkEnd w:id="58"/>
       <w:bookmarkEnd w:id="59"/>
       <w:bookmarkEnd w:id="60"/>
       <w:bookmarkEnd w:id="61"/>
+      <w:bookmarkEnd w:id="62"/>
     </w:p>
     <w:p>
       <w:pPr>
@@ -10417,9 +10443,9 @@
       <w:pPr>
         <w:pStyle w:val="Ttulo2"/>
       </w:pPr>
-      <w:bookmarkStart w:id="62" w:name="_Toc192060093"/>
-      <w:bookmarkStart w:id="63" w:name="_Toc97100984"/>
-      <w:bookmarkStart w:id="64" w:name="_Toc98865264"/>
+      <w:bookmarkStart w:id="63" w:name="_Toc192060093"/>
+      <w:bookmarkStart w:id="64" w:name="_Toc97100984"/>
+      <w:bookmarkStart w:id="65" w:name="_Toc98865264"/>
       <w:r>
         <w:t>5.</w:t>
       </w:r>
@@ -10429,23 +10455,23 @@
       <w:r>
         <w:t xml:space="preserve"> REQUISITOS</w:t>
       </w:r>
-      <w:bookmarkEnd w:id="62"/>
+      <w:bookmarkEnd w:id="63"/>
       <w:r>
         <w:t xml:space="preserve"> DO SISTEMA</w:t>
       </w:r>
       <w:r>
         <w:t xml:space="preserve"> DE SOFTWARE</w:t>
       </w:r>
-      <w:bookmarkEnd w:id="63"/>
       <w:bookmarkEnd w:id="64"/>
-    </w:p>
-    <w:p>
-      <w:pPr>
-        <w:rPr>
-          <w:color w:val="92D050"/>
-        </w:rPr>
-      </w:pPr>
-      <w:bookmarkStart w:id="65" w:name="_Toc192060094"/>
+      <w:bookmarkEnd w:id="65"/>
+    </w:p>
+    <w:p>
+      <w:pPr>
+        <w:rPr>
+          <w:color w:val="92D050"/>
+        </w:rPr>
+      </w:pPr>
+      <w:bookmarkStart w:id="66" w:name="_Toc192060094"/>
       <w:r>
         <w:rPr>
           <w:color w:val="92D050"/>
@@ -10458,8 +10484,8 @@
       <w:pPr>
         <w:pStyle w:val="Ttulo3"/>
       </w:pPr>
-      <w:bookmarkStart w:id="66" w:name="_Toc97100985"/>
-      <w:bookmarkStart w:id="67" w:name="_Toc98865265"/>
+      <w:bookmarkStart w:id="67" w:name="_Toc97100985"/>
+      <w:bookmarkStart w:id="68" w:name="_Toc98865265"/>
       <w:r>
         <w:t>5.</w:t>
       </w:r>
@@ -10472,9 +10498,9 @@
       <w:r>
         <w:t>uncionais</w:t>
       </w:r>
-      <w:bookmarkEnd w:id="65"/>
       <w:bookmarkEnd w:id="66"/>
       <w:bookmarkEnd w:id="67"/>
+      <w:bookmarkEnd w:id="68"/>
     </w:p>
     <w:p>
       <w:pPr>
@@ -10483,7 +10509,7 @@
           <w:color w:val="92D050"/>
         </w:rPr>
       </w:pPr>
-      <w:bookmarkStart w:id="68" w:name="_Toc192060095"/>
+      <w:bookmarkStart w:id="69" w:name="_Toc192060095"/>
       <w:r>
         <w:rPr>
           <w:color w:val="92D050"/>
@@ -10634,8 +10660,8 @@
       <w:pPr>
         <w:pStyle w:val="Ttulo3"/>
       </w:pPr>
-      <w:bookmarkStart w:id="69" w:name="_Toc97100986"/>
-      <w:bookmarkStart w:id="70" w:name="_Toc98865266"/>
+      <w:bookmarkStart w:id="70" w:name="_Toc97100986"/>
+      <w:bookmarkStart w:id="71" w:name="_Toc98865266"/>
       <w:r>
         <w:t>5.</w:t>
       </w:r>
@@ -10651,9 +10677,9 @@
       <w:r>
         <w:t>uncionais</w:t>
       </w:r>
-      <w:bookmarkEnd w:id="68"/>
       <w:bookmarkEnd w:id="69"/>
       <w:bookmarkEnd w:id="70"/>
+      <w:bookmarkEnd w:id="71"/>
     </w:p>
     <w:p>
       <w:pPr>
@@ -10669,7 +10695,7 @@
       </w:r>
     </w:p>
     <w:p>
-      <w:bookmarkStart w:id="71" w:name="_Toc192060096"/>
+      <w:bookmarkStart w:id="72" w:name="_Toc192060096"/>
     </w:p>
     <w:p>
       <w:pPr>
@@ -10680,7 +10706,7 @@
           <w:color w:val="auto"/>
         </w:rPr>
       </w:pPr>
-      <w:bookmarkStart w:id="72" w:name="_Toc98865267"/>
+      <w:bookmarkStart w:id="73" w:name="_Toc98865267"/>
       <w:r>
         <w:rPr>
           <w:rFonts w:ascii="Times New Roman" w:hAnsi="Times New Roman" w:cs="Times New Roman"/>
@@ -10721,7 +10747,7 @@
         </w:rPr>
         <w:t>roduto</w:t>
       </w:r>
-      <w:bookmarkEnd w:id="72"/>
+      <w:bookmarkEnd w:id="73"/>
     </w:p>
     <w:p>
       <w:pPr>
@@ -10870,7 +10896,7 @@
           <w:color w:val="auto"/>
         </w:rPr>
       </w:pPr>
-      <w:bookmarkStart w:id="73" w:name="_Toc98865268"/>
+      <w:bookmarkStart w:id="74" w:name="_Toc98865268"/>
       <w:r>
         <w:rPr>
           <w:rFonts w:ascii="Times New Roman" w:hAnsi="Times New Roman" w:cs="Times New Roman"/>
@@ -10903,7 +10929,7 @@
         </w:rPr>
         <w:t>rganizacionais</w:t>
       </w:r>
-      <w:bookmarkEnd w:id="73"/>
+      <w:bookmarkEnd w:id="74"/>
     </w:p>
     <w:p>
       <w:pPr>
@@ -10990,7 +11016,7 @@
           <w:color w:val="auto"/>
         </w:rPr>
       </w:pPr>
-      <w:bookmarkStart w:id="74" w:name="_Toc98865269"/>
+      <w:bookmarkStart w:id="75" w:name="_Toc98865269"/>
       <w:r>
         <w:rPr>
           <w:rFonts w:ascii="Times New Roman" w:hAnsi="Times New Roman" w:cs="Times New Roman"/>
@@ -11015,7 +11041,7 @@
         </w:rPr>
         <w:t>.2.3 Requisitos Externos</w:t>
       </w:r>
-      <w:bookmarkEnd w:id="74"/>
+      <w:bookmarkEnd w:id="75"/>
     </w:p>
     <w:p>
       <w:pPr>
@@ -11104,13 +11130,13 @@
       <w:pPr>
         <w:pStyle w:val="Ttulo3"/>
       </w:pPr>
-      <w:bookmarkStart w:id="75" w:name="_Toc97100987"/>
-      <w:bookmarkStart w:id="76" w:name="_Toc98865270"/>
+      <w:bookmarkStart w:id="76" w:name="_Toc97100987"/>
+      <w:bookmarkStart w:id="77" w:name="_Toc98865270"/>
       <w:r>
         <w:t>5.1.3 Principais Regras de Negócio</w:t>
       </w:r>
-      <w:bookmarkEnd w:id="75"/>
       <w:bookmarkEnd w:id="76"/>
+      <w:bookmarkEnd w:id="77"/>
     </w:p>
     <w:p>
       <w:pPr>
@@ -11176,14 +11202,14 @@
       <w:pPr>
         <w:pStyle w:val="Ttulo2"/>
       </w:pPr>
-      <w:bookmarkStart w:id="77" w:name="_Toc97100988"/>
-      <w:bookmarkStart w:id="78" w:name="_Toc98865271"/>
+      <w:bookmarkStart w:id="78" w:name="_Toc97100988"/>
+      <w:bookmarkStart w:id="79" w:name="_Toc98865271"/>
       <w:r>
         <w:lastRenderedPageBreak/>
         <w:t>5.2 ANÁLISE DOS REQUISITOS</w:t>
       </w:r>
-      <w:bookmarkEnd w:id="77"/>
       <w:bookmarkEnd w:id="78"/>
+      <w:bookmarkEnd w:id="79"/>
     </w:p>
     <w:p>
       <w:pPr>
@@ -11194,25 +11220,25 @@
       <w:pPr>
         <w:pStyle w:val="Ttulo3"/>
       </w:pPr>
-      <w:bookmarkStart w:id="79" w:name="_Toc97100989"/>
-      <w:bookmarkStart w:id="80" w:name="_Toc98865272"/>
+      <w:bookmarkStart w:id="80" w:name="_Toc97100989"/>
+      <w:bookmarkStart w:id="81" w:name="_Toc98865272"/>
       <w:r>
         <w:t xml:space="preserve">5.2.1 </w:t>
       </w:r>
       <w:r>
         <w:t>Visão Funcional</w:t>
       </w:r>
-      <w:bookmarkEnd w:id="79"/>
       <w:bookmarkEnd w:id="80"/>
-    </w:p>
-    <w:p>
-      <w:pPr>
-        <w:rPr>
-          <w:color w:val="92D050"/>
-        </w:rPr>
-      </w:pPr>
-      <w:bookmarkStart w:id="81" w:name="_Toc192060097"/>
-      <w:bookmarkEnd w:id="71"/>
+      <w:bookmarkEnd w:id="81"/>
+    </w:p>
+    <w:p>
+      <w:pPr>
+        <w:rPr>
+          <w:color w:val="92D050"/>
+        </w:rPr>
+      </w:pPr>
+      <w:bookmarkStart w:id="82" w:name="_Toc192060097"/>
+      <w:bookmarkEnd w:id="72"/>
       <w:r>
         <w:rPr>
           <w:color w:val="92D050"/>
@@ -11284,15 +11310,15 @@
       <w:pPr>
         <w:pStyle w:val="Ttulo3"/>
       </w:pPr>
-      <w:bookmarkStart w:id="82" w:name="_Toc192060098"/>
-      <w:bookmarkEnd w:id="81"/>
+      <w:bookmarkStart w:id="83" w:name="_Toc192060098"/>
+      <w:bookmarkEnd w:id="82"/>
     </w:p>
     <w:p>
       <w:pPr>
         <w:pStyle w:val="Ttulo3"/>
       </w:pPr>
-      <w:bookmarkStart w:id="83" w:name="_Toc97100990"/>
-      <w:bookmarkStart w:id="84" w:name="_Toc98865273"/>
+      <w:bookmarkStart w:id="84" w:name="_Toc97100990"/>
+      <w:bookmarkStart w:id="85" w:name="_Toc98865273"/>
       <w:r>
         <w:t>5.2.</w:t>
       </w:r>
@@ -11308,18 +11334,18 @@
       <w:r>
         <w:t>dos Dados</w:t>
       </w:r>
+      <w:bookmarkEnd w:id="84"/>
+      <w:bookmarkEnd w:id="85"/>
+    </w:p>
+    <w:p>
+      <w:pPr>
+        <w:rPr>
+          <w:color w:val="92D050"/>
+        </w:rPr>
+      </w:pPr>
+      <w:bookmarkStart w:id="86" w:name="_Toc192060100"/>
+      <w:bookmarkStart w:id="87" w:name="_Toc192060099"/>
       <w:bookmarkEnd w:id="83"/>
-      <w:bookmarkEnd w:id="84"/>
-    </w:p>
-    <w:p>
-      <w:pPr>
-        <w:rPr>
-          <w:color w:val="92D050"/>
-        </w:rPr>
-      </w:pPr>
-      <w:bookmarkStart w:id="85" w:name="_Toc192060100"/>
-      <w:bookmarkStart w:id="86" w:name="_Toc192060099"/>
-      <w:bookmarkEnd w:id="82"/>
       <w:r>
         <w:t xml:space="preserve"> </w:t>
       </w:r>
@@ -11407,17 +11433,17 @@
         </w:rPr>
         <w:t>]</w:t>
       </w:r>
-      <w:bookmarkEnd w:id="85"/>
+      <w:bookmarkEnd w:id="86"/>
     </w:p>
     <w:p/>
     <w:p>
       <w:pPr>
         <w:pStyle w:val="Ttulo3"/>
       </w:pPr>
-      <w:bookmarkStart w:id="87" w:name="_Toc97100991"/>
-      <w:bookmarkStart w:id="88" w:name="_Toc98865274"/>
-      <w:bookmarkStart w:id="89" w:name="_Toc192060101"/>
-      <w:bookmarkEnd w:id="86"/>
+      <w:bookmarkStart w:id="88" w:name="_Toc97100991"/>
+      <w:bookmarkStart w:id="89" w:name="_Toc98865274"/>
+      <w:bookmarkStart w:id="90" w:name="_Toc192060101"/>
+      <w:bookmarkEnd w:id="87"/>
       <w:r>
         <w:t xml:space="preserve">5.2.3 </w:t>
       </w:r>
@@ -11436,16 +11462,16 @@
       <w:r>
         <w:t xml:space="preserve"> Usuário</w:t>
       </w:r>
-      <w:bookmarkEnd w:id="87"/>
       <w:bookmarkEnd w:id="88"/>
-    </w:p>
-    <w:p>
-      <w:pPr>
-        <w:rPr>
-          <w:color w:val="92D050"/>
-        </w:rPr>
-      </w:pPr>
-      <w:bookmarkStart w:id="90" w:name="_Toc2324123"/>
+      <w:bookmarkEnd w:id="89"/>
+    </w:p>
+    <w:p>
+      <w:pPr>
+        <w:rPr>
+          <w:color w:val="92D050"/>
+        </w:rPr>
+      </w:pPr>
+      <w:bookmarkStart w:id="91" w:name="_Toc2324123"/>
       <w:r>
         <w:rPr>
           <w:color w:val="92D050"/>
@@ -11524,7 +11550,7 @@
         </w:rPr>
         <w:t>]</w:t>
       </w:r>
-      <w:bookmarkEnd w:id="90"/>
+      <w:bookmarkEnd w:id="91"/>
     </w:p>
     <w:p/>
     <w:p/>
@@ -11552,29 +11578,29 @@
       <w:pPr>
         <w:pStyle w:val="Ttulo1"/>
       </w:pPr>
-      <w:bookmarkStart w:id="91" w:name="_Toc97100992"/>
-      <w:bookmarkStart w:id="92" w:name="_Toc98865275"/>
+      <w:bookmarkStart w:id="92" w:name="_Toc97100992"/>
+      <w:bookmarkStart w:id="93" w:name="_Toc98865275"/>
       <w:r>
         <w:lastRenderedPageBreak/>
         <w:t>6 ARQUITETURA E PROJETO</w:t>
       </w:r>
-      <w:bookmarkEnd w:id="89"/>
+      <w:bookmarkEnd w:id="90"/>
       <w:r>
         <w:t xml:space="preserve"> DO SISTEMA</w:t>
       </w:r>
       <w:r>
         <w:t xml:space="preserve"> DE SOFTWARE</w:t>
       </w:r>
-      <w:bookmarkEnd w:id="91"/>
       <w:bookmarkEnd w:id="92"/>
-    </w:p>
-    <w:p>
-      <w:pPr>
-        <w:rPr>
-          <w:color w:val="92D050"/>
-        </w:rPr>
-      </w:pPr>
-      <w:bookmarkStart w:id="93" w:name="_Toc192060103"/>
+      <w:bookmarkEnd w:id="93"/>
+    </w:p>
+    <w:p>
+      <w:pPr>
+        <w:rPr>
+          <w:color w:val="92D050"/>
+        </w:rPr>
+      </w:pPr>
+      <w:bookmarkStart w:id="94" w:name="_Toc192060103"/>
       <w:r>
         <w:rPr>
           <w:color w:val="92D050"/>
@@ -11629,25 +11655,25 @@
       <w:pPr>
         <w:pStyle w:val="Ttulo2"/>
       </w:pPr>
-      <w:bookmarkStart w:id="94" w:name="_Toc97100993"/>
-      <w:bookmarkStart w:id="95" w:name="_Toc98865276"/>
+      <w:bookmarkStart w:id="95" w:name="_Toc97100993"/>
+      <w:bookmarkStart w:id="96" w:name="_Toc98865276"/>
       <w:r>
         <w:t>6.1 V</w:t>
       </w:r>
-      <w:bookmarkEnd w:id="93"/>
+      <w:bookmarkEnd w:id="94"/>
       <w:r>
         <w:t>ISÃO ESTRUTURAL</w:t>
       </w:r>
-      <w:bookmarkEnd w:id="94"/>
       <w:bookmarkEnd w:id="95"/>
-    </w:p>
-    <w:p>
-      <w:pPr>
-        <w:rPr>
-          <w:color w:val="92D050"/>
-        </w:rPr>
-      </w:pPr>
-      <w:bookmarkStart w:id="96" w:name="_Toc192060104"/>
+      <w:bookmarkEnd w:id="96"/>
+    </w:p>
+    <w:p>
+      <w:pPr>
+        <w:rPr>
+          <w:color w:val="92D050"/>
+        </w:rPr>
+      </w:pPr>
+      <w:bookmarkStart w:id="97" w:name="_Toc192060104"/>
       <w:r>
         <w:rPr>
           <w:color w:val="92D050"/>
@@ -11716,8 +11742,8 @@
       <w:pPr>
         <w:pStyle w:val="Ttulo3"/>
       </w:pPr>
-      <w:bookmarkStart w:id="97" w:name="_Toc97100994"/>
-      <w:bookmarkStart w:id="98" w:name="_Toc98865277"/>
+      <w:bookmarkStart w:id="98" w:name="_Toc97100994"/>
+      <w:bookmarkStart w:id="99" w:name="_Toc98865277"/>
       <w:r>
         <w:t xml:space="preserve">6.1.1 Diagrama de </w:t>
       </w:r>
@@ -11727,9 +11753,9 @@
       <w:r>
         <w:t>acotes</w:t>
       </w:r>
-      <w:bookmarkEnd w:id="96"/>
       <w:bookmarkEnd w:id="97"/>
       <w:bookmarkEnd w:id="98"/>
+      <w:bookmarkEnd w:id="99"/>
     </w:p>
     <w:p>
       <w:pPr>
@@ -11779,9 +11805,9 @@
       <w:pPr>
         <w:pStyle w:val="Ttulo3"/>
       </w:pPr>
-      <w:bookmarkStart w:id="99" w:name="_Toc192060105"/>
-      <w:bookmarkStart w:id="100" w:name="_Toc97100995"/>
-      <w:bookmarkStart w:id="101" w:name="_Toc98865278"/>
+      <w:bookmarkStart w:id="100" w:name="_Toc192060105"/>
+      <w:bookmarkStart w:id="101" w:name="_Toc97100995"/>
+      <w:bookmarkStart w:id="102" w:name="_Toc98865278"/>
       <w:r>
         <w:t xml:space="preserve">6.1.2 Diagramas de </w:t>
       </w:r>
@@ -11791,9 +11817,9 @@
       <w:r>
         <w:t>lasses</w:t>
       </w:r>
-      <w:bookmarkEnd w:id="99"/>
       <w:bookmarkEnd w:id="100"/>
       <w:bookmarkEnd w:id="101"/>
+      <w:bookmarkEnd w:id="102"/>
     </w:p>
     <w:p>
       <w:r>
@@ -11835,8 +11861,8 @@
       <w:pPr>
         <w:pStyle w:val="Ttulo3"/>
       </w:pPr>
-      <w:bookmarkStart w:id="102" w:name="_Toc97100996"/>
-      <w:bookmarkStart w:id="103" w:name="_Toc98865279"/>
+      <w:bookmarkStart w:id="103" w:name="_Toc97100996"/>
+      <w:bookmarkStart w:id="104" w:name="_Toc98865279"/>
       <w:r>
         <w:t xml:space="preserve">6.1.3 Diagramas de </w:t>
       </w:r>
@@ -11846,8 +11872,8 @@
       <w:r>
         <w:t>bjetos</w:t>
       </w:r>
-      <w:bookmarkEnd w:id="102"/>
       <w:bookmarkEnd w:id="103"/>
+      <w:bookmarkEnd w:id="104"/>
     </w:p>
     <w:p>
       <w:pPr>
@@ -11907,15 +11933,15 @@
       <w:pPr>
         <w:pStyle w:val="Ttulo2"/>
       </w:pPr>
-      <w:bookmarkStart w:id="104" w:name="_Toc192060106"/>
-      <w:bookmarkStart w:id="105" w:name="_Toc97100997"/>
-      <w:bookmarkStart w:id="106" w:name="_Toc98865280"/>
+      <w:bookmarkStart w:id="105" w:name="_Toc192060106"/>
+      <w:bookmarkStart w:id="106" w:name="_Toc97100997"/>
+      <w:bookmarkStart w:id="107" w:name="_Toc98865280"/>
       <w:r>
         <w:t>6.2 VISÃO COMPORTAMENTAL</w:t>
       </w:r>
-      <w:bookmarkEnd w:id="104"/>
       <w:bookmarkEnd w:id="105"/>
       <w:bookmarkEnd w:id="106"/>
+      <w:bookmarkEnd w:id="107"/>
     </w:p>
     <w:p>
       <w:pPr>
@@ -11952,8 +11978,8 @@
       <w:pPr>
         <w:pStyle w:val="Ttulo3"/>
       </w:pPr>
-      <w:bookmarkStart w:id="107" w:name="_Toc97100998"/>
-      <w:bookmarkStart w:id="108" w:name="_Toc98865281"/>
+      <w:bookmarkStart w:id="108" w:name="_Toc97100998"/>
+      <w:bookmarkStart w:id="109" w:name="_Toc98865281"/>
       <w:r>
         <w:lastRenderedPageBreak/>
         <w:t xml:space="preserve">6.2.1 Projeto das </w:t>
@@ -11967,8 +11993,8 @@
       <w:r>
         <w:t xml:space="preserve"> entre Objetos</w:t>
       </w:r>
-      <w:bookmarkEnd w:id="107"/>
       <w:bookmarkEnd w:id="108"/>
+      <w:bookmarkEnd w:id="109"/>
     </w:p>
     <w:p/>
     <w:p>
@@ -12092,8 +12118,8 @@
       <w:pPr>
         <w:pStyle w:val="Ttulo3"/>
       </w:pPr>
-      <w:bookmarkStart w:id="109" w:name="_Toc97100999"/>
-      <w:bookmarkStart w:id="110" w:name="_Toc98865282"/>
+      <w:bookmarkStart w:id="110" w:name="_Toc97100999"/>
+      <w:bookmarkStart w:id="111" w:name="_Toc98865282"/>
       <w:r>
         <w:t>6.2.2 Diagrama</w:t>
       </w:r>
@@ -12106,8 +12132,8 @@
       <w:r>
         <w:t>tividades</w:t>
       </w:r>
-      <w:bookmarkEnd w:id="109"/>
       <w:bookmarkEnd w:id="110"/>
+      <w:bookmarkEnd w:id="111"/>
     </w:p>
     <w:p>
       <w:pPr>
@@ -12168,8 +12194,8 @@
       <w:pPr>
         <w:pStyle w:val="Ttulo2"/>
       </w:pPr>
-      <w:bookmarkStart w:id="111" w:name="_Toc97101000"/>
-      <w:bookmarkStart w:id="112" w:name="_Toc98865283"/>
+      <w:bookmarkStart w:id="112" w:name="_Toc97101000"/>
+      <w:bookmarkStart w:id="113" w:name="_Toc98865283"/>
       <w:r>
         <w:t xml:space="preserve">6.3 VISÃO </w:t>
       </w:r>
@@ -12179,8 +12205,8 @@
       <w:r>
         <w:t xml:space="preserve"> DADOS</w:t>
       </w:r>
-      <w:bookmarkEnd w:id="111"/>
       <w:bookmarkEnd w:id="112"/>
+      <w:bookmarkEnd w:id="113"/>
     </w:p>
     <w:p>
       <w:pPr>
@@ -12200,16 +12226,16 @@
       <w:pPr>
         <w:pStyle w:val="Ttulo3"/>
       </w:pPr>
-      <w:bookmarkStart w:id="113" w:name="_Toc97101001"/>
-      <w:bookmarkStart w:id="114" w:name="_Toc98865284"/>
+      <w:bookmarkStart w:id="114" w:name="_Toc97101001"/>
+      <w:bookmarkStart w:id="115" w:name="_Toc98865284"/>
       <w:r>
         <w:t xml:space="preserve">6.3.1 Modelo </w:t>
       </w:r>
       <w:r>
         <w:t>Lógico</w:t>
       </w:r>
-      <w:bookmarkEnd w:id="113"/>
       <w:bookmarkEnd w:id="114"/>
+      <w:bookmarkEnd w:id="115"/>
     </w:p>
     <w:p>
       <w:pPr>
@@ -12332,8 +12358,8 @@
       <w:pPr>
         <w:pStyle w:val="Ttulo3"/>
       </w:pPr>
-      <w:bookmarkStart w:id="115" w:name="_Toc97101002"/>
-      <w:bookmarkStart w:id="116" w:name="_Toc98865285"/>
+      <w:bookmarkStart w:id="116" w:name="_Toc97101002"/>
+      <w:bookmarkStart w:id="117" w:name="_Toc98865285"/>
       <w:r>
         <w:lastRenderedPageBreak/>
         <w:t>6.3.2 Dicionário de D</w:t>
@@ -12347,8 +12373,8 @@
       <w:r>
         <w:t>Lógico</w:t>
       </w:r>
-      <w:bookmarkEnd w:id="115"/>
       <w:bookmarkEnd w:id="116"/>
+      <w:bookmarkEnd w:id="117"/>
     </w:p>
     <w:p>
       <w:pPr>
@@ -12423,8 +12449,8 @@
       <w:pPr>
         <w:pStyle w:val="Ttulo2"/>
       </w:pPr>
-      <w:bookmarkStart w:id="117" w:name="_Toc97101003"/>
-      <w:bookmarkStart w:id="118" w:name="_Toc98865286"/>
+      <w:bookmarkStart w:id="118" w:name="_Toc97101003"/>
+      <w:bookmarkStart w:id="119" w:name="_Toc98865286"/>
       <w:r>
         <w:t>6.</w:t>
       </w:r>
@@ -12434,8 +12460,8 @@
       <w:r>
         <w:t xml:space="preserve"> PROJETO DA INTERAÇÃO HUMANO-COMPUTADOR</w:t>
       </w:r>
-      <w:bookmarkEnd w:id="117"/>
       <w:bookmarkEnd w:id="118"/>
+      <w:bookmarkEnd w:id="119"/>
     </w:p>
     <w:p>
       <w:pPr>
@@ -12501,8 +12527,8 @@
       <w:pPr>
         <w:pStyle w:val="Ttulo3"/>
       </w:pPr>
-      <w:bookmarkStart w:id="119" w:name="_Toc97101004"/>
-      <w:bookmarkStart w:id="120" w:name="_Toc98865287"/>
+      <w:bookmarkStart w:id="120" w:name="_Toc97101004"/>
+      <w:bookmarkStart w:id="121" w:name="_Toc98865287"/>
       <w:r>
         <w:t>6.</w:t>
       </w:r>
@@ -12524,8 +12550,8 @@
       <w:r>
         <w:t>suário</w:t>
       </w:r>
-      <w:bookmarkEnd w:id="119"/>
       <w:bookmarkEnd w:id="120"/>
+      <w:bookmarkEnd w:id="121"/>
     </w:p>
     <w:p>
       <w:pPr>
@@ -12687,7 +12713,7 @@
           <w:kern w:val="32"/>
         </w:rPr>
       </w:pPr>
-      <w:bookmarkStart w:id="121" w:name="_Toc192060119"/>
+      <w:bookmarkStart w:id="122" w:name="_Toc192060119"/>
       <w:r>
         <w:br w:type="page"/>
       </w:r>
@@ -12696,8 +12722,8 @@
       <w:pPr>
         <w:pStyle w:val="Ttulo1"/>
       </w:pPr>
-      <w:bookmarkStart w:id="122" w:name="_Toc97101005"/>
-      <w:bookmarkStart w:id="123" w:name="_Toc98865288"/>
+      <w:bookmarkStart w:id="123" w:name="_Toc97101005"/>
+      <w:bookmarkStart w:id="124" w:name="_Toc98865288"/>
       <w:r>
         <w:lastRenderedPageBreak/>
         <w:t>7</w:t>
@@ -12705,8 +12731,8 @@
       <w:r>
         <w:t xml:space="preserve"> CONCLUSÃO</w:t>
       </w:r>
-      <w:bookmarkEnd w:id="122"/>
       <w:bookmarkEnd w:id="123"/>
+      <w:bookmarkEnd w:id="124"/>
     </w:p>
     <w:p>
       <w:pPr>
@@ -12796,15 +12822,15 @@
       <w:pPr>
         <w:pStyle w:val="Ttulo1"/>
       </w:pPr>
-      <w:bookmarkStart w:id="124" w:name="_Toc97101006"/>
-      <w:bookmarkStart w:id="125" w:name="_Toc98865289"/>
+      <w:bookmarkStart w:id="125" w:name="_Toc97101006"/>
+      <w:bookmarkStart w:id="126" w:name="_Toc98865289"/>
       <w:r>
         <w:lastRenderedPageBreak/>
         <w:t>REFERÊNCIAS</w:t>
       </w:r>
-      <w:bookmarkEnd w:id="121"/>
-      <w:bookmarkEnd w:id="124"/>
+      <w:bookmarkEnd w:id="122"/>
       <w:bookmarkEnd w:id="125"/>
+      <w:bookmarkEnd w:id="126"/>
     </w:p>
     <w:p>
       <w:pPr>
@@ -13683,15 +13709,15 @@
       <w:r>
         <w:br w:type="page"/>
       </w:r>
-      <w:bookmarkStart w:id="126" w:name="_Toc97101007"/>
-      <w:bookmarkStart w:id="127" w:name="_Toc98865290"/>
-      <w:bookmarkStart w:id="128" w:name="_Toc192060120"/>
+      <w:bookmarkStart w:id="127" w:name="_Toc97101007"/>
+      <w:bookmarkStart w:id="128" w:name="_Toc98865290"/>
+      <w:bookmarkStart w:id="129" w:name="_Toc192060120"/>
       <w:r>
         <w:lastRenderedPageBreak/>
         <w:t>OBRAS CONSULTADAS</w:t>
       </w:r>
-      <w:bookmarkEnd w:id="126"/>
       <w:bookmarkEnd w:id="127"/>
+      <w:bookmarkEnd w:id="128"/>
       <w:r>
         <w:t xml:space="preserve"> </w:t>
       </w:r>
@@ -13718,8 +13744,6 @@
         </w:rPr>
         <w:t>. 2013. Disponível em: &lt;https://www.devmedia.com.br/introducao-aos-processos-de-software-e-o-modelo-incremental-e-evolucionario/29839&gt;. Acesso em: 23 mar. 2022.</w:t>
       </w:r>
-      <w:bookmarkStart w:id="129" w:name="_GoBack"/>
-      <w:bookmarkEnd w:id="129"/>
     </w:p>
     <w:p>
       <w:pPr>
@@ -13748,7 +13772,7 @@
       <w:bookmarkStart w:id="130" w:name="_Toc192060121"/>
       <w:bookmarkStart w:id="131" w:name="_Toc97101008"/>
       <w:bookmarkStart w:id="132" w:name="_Toc98865291"/>
-      <w:bookmarkEnd w:id="128"/>
+      <w:bookmarkEnd w:id="129"/>
       <w:r>
         <w:lastRenderedPageBreak/>
         <w:t>APÊNDICE</w:t>
@@ -14608,7 +14632,7 @@
           <w:rPr>
             <w:noProof/>
           </w:rPr>
-          <w:t>49</w:t>
+          <w:t>38</w:t>
         </w:r>
         <w:r>
           <w:fldChar w:fldCharType="end"/>
@@ -14653,7 +14677,7 @@
           <w:rPr>
             <w:noProof/>
           </w:rPr>
-          <w:t>40</w:t>
+          <w:t>37</w:t>
         </w:r>
         <w:r>
           <w:fldChar w:fldCharType="end"/>
@@ -14698,7 +14722,7 @@
           <w:rPr>
             <w:noProof/>
           </w:rPr>
-          <w:t>xiii</w:t>
+          <w:t>xiv</w:t>
         </w:r>
         <w:r>
           <w:fldChar w:fldCharType="end"/>
@@ -14843,7 +14867,7 @@
           <w:rPr>
             <w:noProof/>
           </w:rPr>
-          <w:t>29</w:t>
+          <w:t>28</w:t>
         </w:r>
         <w:r>
           <w:fldChar w:fldCharType="end"/>
@@ -18166,7 +18190,7 @@
 </file>
 
 <file path=customXml/itemProps1.xml><?xml version="1.0" encoding="utf-8"?>
-<ds:datastoreItem xmlns:ds="http://schemas.openxmlformats.org/officeDocument/2006/customXml" ds:itemID="{0BFB064B-9B20-4F20-A725-214C214B0ED9}">
+<ds:datastoreItem xmlns:ds="http://schemas.openxmlformats.org/officeDocument/2006/customXml" ds:itemID="{988C476D-DCAF-499D-8BD8-A11E2F0C38F4}">
   <ds:schemaRefs>
     <ds:schemaRef ds:uri="http://schemas.openxmlformats.org/officeDocument/2006/bibliography"/>
   </ds:schemaRefs>

</xml_diff>

<commit_message>
doc: Arrumado texto referente as figuras e quadros
</commit_message>
<xml_diff>
--- a/PFC_Doc_2022/PFC_Deu Pet_v1.0.docx
+++ b/PFC_Doc_2022/PFC_Deu Pet_v1.0.docx
@@ -2368,12 +2368,16 @@
         <w:lastRenderedPageBreak/>
         <w:t>SUMÁRIO</w:t>
       </w:r>
-      <w:bookmarkStart w:id="0" w:name="_GoBack"/>
-      <w:bookmarkEnd w:id="0"/>
-    </w:p>
-    <w:bookmarkStart w:id="1" w:name="_Toc192060077" w:displacedByCustomXml="next"/>
+    </w:p>
+    <w:bookmarkStart w:id="0" w:name="_Toc192060077" w:displacedByCustomXml="next"/>
     <w:sdt>
       <w:sdtPr>
+        <w:rPr>
+          <w:rFonts w:ascii="Times New Roman" w:eastAsia="Times New Roman" w:hAnsi="Times New Roman" w:cs="Times New Roman"/>
+          <w:color w:val="auto"/>
+          <w:sz w:val="24"/>
+          <w:szCs w:val="22"/>
+        </w:rPr>
         <w:id w:val="-1393340332"/>
         <w:docPartObj>
           <w:docPartGallery w:val="Table of Contents"/>
@@ -2382,12 +2386,8 @@
       </w:sdtPr>
       <w:sdtEndPr>
         <w:rPr>
-          <w:rFonts w:ascii="Times New Roman" w:eastAsia="Times New Roman" w:hAnsi="Times New Roman" w:cs="Times New Roman"/>
           <w:b/>
           <w:bCs/>
-          <w:color w:val="auto"/>
-          <w:sz w:val="24"/>
-          <w:szCs w:val="22"/>
         </w:rPr>
       </w:sdtEndPr>
       <w:sdtContent>
@@ -7532,17 +7532,17 @@
       <w:pPr>
         <w:pStyle w:val="Ttulo1"/>
       </w:pPr>
-      <w:bookmarkStart w:id="2" w:name="_Toc97100968"/>
-      <w:bookmarkStart w:id="3" w:name="_Toc98865234"/>
-      <w:bookmarkStart w:id="4" w:name="_Toc99213264"/>
+      <w:bookmarkStart w:id="1" w:name="_Toc97100968"/>
+      <w:bookmarkStart w:id="2" w:name="_Toc98865234"/>
+      <w:bookmarkStart w:id="3" w:name="_Toc99213264"/>
       <w:r>
         <w:lastRenderedPageBreak/>
         <w:t>1 INTRODUÇÃO</w:t>
       </w:r>
+      <w:bookmarkEnd w:id="0"/>
       <w:bookmarkEnd w:id="1"/>
       <w:bookmarkEnd w:id="2"/>
       <w:bookmarkEnd w:id="3"/>
-      <w:bookmarkEnd w:id="4"/>
     </w:p>
     <w:p>
       <w:r>
@@ -7646,39 +7646,39 @@
       <w:pPr>
         <w:pStyle w:val="Ttulo1"/>
       </w:pPr>
-      <w:bookmarkStart w:id="5" w:name="_Toc97100969"/>
-      <w:bookmarkStart w:id="6" w:name="_Toc98865235"/>
-      <w:bookmarkStart w:id="7" w:name="_Toc99213265"/>
+      <w:bookmarkStart w:id="4" w:name="_Toc97100969"/>
+      <w:bookmarkStart w:id="5" w:name="_Toc98865235"/>
+      <w:bookmarkStart w:id="6" w:name="_Toc99213265"/>
       <w:r>
         <w:lastRenderedPageBreak/>
         <w:t>2 REVISÃO BIBLIOGRÁFICA</w:t>
       </w:r>
+      <w:bookmarkEnd w:id="4"/>
       <w:bookmarkEnd w:id="5"/>
       <w:bookmarkEnd w:id="6"/>
+    </w:p>
+    <w:p>
+      <w:r>
+        <w:t>Este capítulo tem como objetivo apresentar o referencial teórico utilizado para que este projeto fosse realizado. Demonstra-se a relação entre o homem e o animal domesticado a fim de entender as demandas dos interessados como também traz informações a respeito das ONGs e instituições protetoras dos animais, para elucidar o tema e realizar uma abordagem mais incisiva nas necessidades apontadas.</w:t>
+      </w:r>
+    </w:p>
+    <w:p>
+      <w:r>
+        <w:t>Além dos pontos supracitados, também apresenta o embasamento teórico a respeito das tecnologias aplicadas, técnicas, linguagens de programação e a padronização utilizada no projeto.</w:t>
+      </w:r>
+    </w:p>
+    <w:p/>
+    <w:p>
+      <w:pPr>
+        <w:pStyle w:val="Ttulo2"/>
+      </w:pPr>
+      <w:bookmarkStart w:id="7" w:name="_Toc98865236"/>
+      <w:bookmarkStart w:id="8" w:name="_Toc99213266"/>
+      <w:r>
+        <w:t>2.1 O abandono de animais</w:t>
+      </w:r>
       <w:bookmarkEnd w:id="7"/>
-    </w:p>
-    <w:p>
-      <w:r>
-        <w:t>Este capítulo tem como objetivo apresentar o referencial teórico utilizado para que este projeto fosse realizado. Demonstra-se a relação entre o homem e o animal domesticado a fim de entender as demandas dos interessados como também traz informações a respeito das ONGs e instituições protetoras dos animais, para elucidar o tema e realizar uma abordagem mais incisiva nas necessidades apontadas.</w:t>
-      </w:r>
-    </w:p>
-    <w:p>
-      <w:r>
-        <w:t>Além dos pontos supracitados, também apresenta o embasamento teórico a respeito das tecnologias aplicadas, técnicas, linguagens de programação e a padronização utilizada no projeto.</w:t>
-      </w:r>
-    </w:p>
-    <w:p/>
-    <w:p>
-      <w:pPr>
-        <w:pStyle w:val="Ttulo2"/>
-      </w:pPr>
-      <w:bookmarkStart w:id="8" w:name="_Toc98865236"/>
-      <w:bookmarkStart w:id="9" w:name="_Toc99213266"/>
-      <w:r>
-        <w:t>2.1 O abandono de animais</w:t>
-      </w:r>
       <w:bookmarkEnd w:id="8"/>
-      <w:bookmarkEnd w:id="9"/>
     </w:p>
     <w:p>
       <w:r>
@@ -7882,7 +7882,7 @@
           <w:b/>
           <w:color w:val="E36C0A" w:themeColor="accent6" w:themeShade="BF"/>
         </w:rPr>
-        <w:t>Figura X</w:t>
+        <w:t>Figura 1</w:t>
       </w:r>
       <w:r>
         <w:t>. O animal estava latindo com o calor. Comerciantes da região chamaram a Polícia Militar e o Corpo de Bombeiros para retirar o cão. O caso foi registrado na polícia.</w:t>
@@ -7954,9 +7954,9 @@
           <w:sz w:val="24"/>
         </w:rPr>
       </w:pPr>
-      <w:bookmarkStart w:id="10" w:name="_Toc98765020"/>
-      <w:bookmarkStart w:id="11" w:name="_Toc98864526"/>
-      <w:bookmarkStart w:id="12" w:name="_Toc99212169"/>
+      <w:bookmarkStart w:id="9" w:name="_Toc98765020"/>
+      <w:bookmarkStart w:id="10" w:name="_Toc98864526"/>
+      <w:bookmarkStart w:id="11" w:name="_Toc99212169"/>
       <w:r>
         <w:rPr>
           <w:sz w:val="24"/>
@@ -8004,36 +8004,36 @@
         </w:rPr>
         <w:t>: Foto do animal preso dentro do carro por 1 hora</w:t>
       </w:r>
+      <w:bookmarkEnd w:id="9"/>
       <w:bookmarkEnd w:id="10"/>
       <w:bookmarkEnd w:id="11"/>
+    </w:p>
+    <w:p>
+      <w:r>
+        <w:t xml:space="preserve">FONTE: </w:t>
+      </w:r>
+      <w:r>
+        <w:t>Santana (2020)</w:t>
+      </w:r>
+    </w:p>
+    <w:p/>
+    <w:p>
+      <w:pPr>
+        <w:pStyle w:val="Ttulo2"/>
+      </w:pPr>
+      <w:bookmarkStart w:id="12" w:name="_Toc98865237"/>
+      <w:bookmarkStart w:id="13" w:name="_Toc99213267"/>
+      <w:r>
+        <w:t>2.2</w:t>
+      </w:r>
+      <w:r>
+        <w:t xml:space="preserve"> </w:t>
+      </w:r>
       <w:bookmarkEnd w:id="12"/>
-    </w:p>
-    <w:p>
-      <w:r>
-        <w:t xml:space="preserve">FONTE: </w:t>
-      </w:r>
-      <w:r>
-        <w:t>Santana (2020)</w:t>
-      </w:r>
-    </w:p>
-    <w:p/>
-    <w:p>
-      <w:pPr>
-        <w:pStyle w:val="Ttulo2"/>
-      </w:pPr>
-      <w:bookmarkStart w:id="13" w:name="_Toc98865237"/>
-      <w:bookmarkStart w:id="14" w:name="_Toc99213267"/>
-      <w:r>
-        <w:t>2.2</w:t>
-      </w:r>
-      <w:r>
-        <w:t xml:space="preserve"> </w:t>
+      <w:r>
+        <w:t>PAPEL DAS ONGS NA PROTEÇÃO DOS ANIMAIS</w:t>
       </w:r>
       <w:bookmarkEnd w:id="13"/>
-      <w:r>
-        <w:t>PAPEL DAS ONGS NA PROTEÇÃO DOS ANIMAIS</w:t>
-      </w:r>
-      <w:bookmarkEnd w:id="14"/>
     </w:p>
     <w:p>
       <w:r>
@@ -8183,34 +8183,18 @@
         <w:t>na entr</w:t>
       </w:r>
       <w:r>
-        <w:t xml:space="preserve">evista parcial representada no </w:t>
-      </w:r>
-      <w:r>
-        <w:rPr>
-          <w:b/>
-          <w:color w:val="F79646" w:themeColor="accent6"/>
-        </w:rPr>
-        <w:t>Q</w:t>
-      </w:r>
-      <w:r>
-        <w:rPr>
-          <w:b/>
-          <w:color w:val="F79646" w:themeColor="accent6"/>
-        </w:rPr>
+        <w:t xml:space="preserve">evista parcial </w:t>
+      </w:r>
+      <w:r>
+        <w:t>representada no Q</w:t>
+      </w:r>
+      <w:r>
         <w:t xml:space="preserve">uadro </w:t>
       </w:r>
       <w:r>
-        <w:rPr>
-          <w:b/>
-          <w:color w:val="F79646" w:themeColor="accent6"/>
-        </w:rPr>
-        <w:t>X</w:t>
-      </w:r>
-      <w:r>
-        <w:rPr>
-          <w:b/>
-          <w:color w:val="F79646" w:themeColor="accent6"/>
-        </w:rPr>
+        <w:t>1</w:t>
+      </w:r>
+      <w:r>
         <w:t>.</w:t>
       </w:r>
     </w:p>
@@ -9026,8 +9010,8 @@
           <w:sz w:val="24"/>
         </w:rPr>
       </w:pPr>
-      <w:bookmarkStart w:id="15" w:name="_Toc99212342"/>
-      <w:bookmarkStart w:id="16" w:name="_Toc98949077"/>
+      <w:bookmarkStart w:id="14" w:name="_Toc99212342"/>
+      <w:bookmarkStart w:id="15" w:name="_Toc98949077"/>
       <w:r>
         <w:rPr>
           <w:sz w:val="24"/>
@@ -9086,9 +9070,9 @@
         </w:rPr>
         <w:t xml:space="preserve"> de Santa Rita do Sapucaí</w:t>
       </w:r>
-      <w:bookmarkEnd w:id="15"/>
-    </w:p>
-    <w:bookmarkEnd w:id="16"/>
+      <w:bookmarkEnd w:id="14"/>
+    </w:p>
+    <w:bookmarkEnd w:id="15"/>
     <w:p>
       <w:r>
         <w:t>Fonte: Autoria Própria</w:t>
@@ -9139,29 +9123,45 @@
       <w:pPr>
         <w:pStyle w:val="Ttulo2"/>
       </w:pPr>
-      <w:bookmarkStart w:id="17" w:name="_Toc99213268"/>
+      <w:bookmarkStart w:id="16" w:name="_Toc99213268"/>
       <w:r>
         <w:t>2.3 CONSCIENTIZAÇÃO PARA A PROTEÇÃO DOS ANIMAIS</w:t>
       </w:r>
+      <w:bookmarkEnd w:id="16"/>
+    </w:p>
+    <w:p>
+      <w:pPr>
+        <w:rPr>
+          <w:color w:val="92D050"/>
+        </w:rPr>
+      </w:pPr>
+      <w:r>
+        <w:rPr>
+          <w:color w:val="92D050"/>
+        </w:rPr>
+        <w:t xml:space="preserve">Tópico pensando posteriormente. Vai ser adicionado para segunda entrega. </w:t>
+      </w:r>
+    </w:p>
+    <w:p>
+      <w:pPr>
+        <w:pStyle w:val="Ttulo2"/>
+      </w:pPr>
+      <w:bookmarkStart w:id="17" w:name="_Toc99213269"/>
+      <w:r>
+        <w:t>2.4 FORMAS DE CONTRIBUIÇÃO PARA A PROTEÇÃO DOS ANIMAIS</w:t>
+      </w:r>
       <w:bookmarkEnd w:id="17"/>
     </w:p>
     <w:p>
-      <w:r>
-        <w:t xml:space="preserve">Tópico pensando posteriormente. Vai ser adicionado para segunda entrega. </w:t>
-      </w:r>
-    </w:p>
-    <w:p>
-      <w:pPr>
-        <w:pStyle w:val="Ttulo2"/>
-      </w:pPr>
-      <w:bookmarkStart w:id="18" w:name="_Toc99213269"/>
-      <w:r>
-        <w:t>2.4 FORMAS DE CONTRIBUIÇÃO PARA A PROTEÇÃO DOS ANIMAIS</w:t>
-      </w:r>
-      <w:bookmarkEnd w:id="18"/>
-    </w:p>
-    <w:p>
-      <w:r>
+      <w:pPr>
+        <w:rPr>
+          <w:color w:val="92D050"/>
+        </w:rPr>
+      </w:pPr>
+      <w:r>
+        <w:rPr>
+          <w:color w:val="92D050"/>
+        </w:rPr>
         <w:t xml:space="preserve">Tópico pensando posteriormente. Vai ser adicionado para segunda entrega. </w:t>
       </w:r>
     </w:p>
@@ -9179,16 +9179,16 @@
       <w:pPr>
         <w:pStyle w:val="Ttulo2"/>
       </w:pPr>
-      <w:bookmarkStart w:id="19" w:name="_Toc98865238"/>
-      <w:bookmarkStart w:id="20" w:name="_Toc99213270"/>
+      <w:bookmarkStart w:id="18" w:name="_Toc98865238"/>
+      <w:bookmarkStart w:id="19" w:name="_Toc99213270"/>
       <w:r>
         <w:t>2.5</w:t>
       </w:r>
       <w:r>
         <w:t xml:space="preserve"> Arquitetura REST</w:t>
       </w:r>
+      <w:bookmarkEnd w:id="18"/>
       <w:bookmarkEnd w:id="19"/>
-      <w:bookmarkEnd w:id="20"/>
     </w:p>
     <w:p>
       <w:r>
@@ -9374,51 +9374,51 @@
       <w:pPr>
         <w:pStyle w:val="Ttulo3"/>
       </w:pPr>
-      <w:bookmarkStart w:id="21" w:name="_Toc98865239"/>
-      <w:bookmarkStart w:id="22" w:name="_Toc99213271"/>
+      <w:bookmarkStart w:id="20" w:name="_Toc98865239"/>
+      <w:bookmarkStart w:id="21" w:name="_Toc99213271"/>
       <w:r>
         <w:t>2.5</w:t>
       </w:r>
       <w:r>
         <w:t>.1 Arquitetura Cliente-Servidor</w:t>
       </w:r>
+      <w:bookmarkEnd w:id="20"/>
       <w:bookmarkEnd w:id="21"/>
+    </w:p>
+    <w:p>
+      <w:r>
+        <w:t>Fielding (2000) define a arquitetura cliente-servidor como a resposta de uma requisição onde o servidor irá responder com os dados retornados em um formato fixo, ou seja, o cliente ao solicitar um dado ao servidor, sendo que o cliente não terá conhecimento da natureza destes dados, tornando as requisições mais seguras e impedindo que acessos maliciosos ou indevidos sejam realizados ao servidor.</w:t>
+      </w:r>
+    </w:p>
+    <w:p>
+      <w:r>
+        <w:t xml:space="preserve">Este tipo de acesso aos dados, cria uma forma padronizada de solicitar e tratar os mesmos, simplificando a manutenção e portabilidade destes dados. Desta forma, cria-se um cenário onde uma mesma base de dados possa ser compartilhada entre as aplicações, seja ela </w:t>
+      </w:r>
+      <w:r>
+        <w:rPr>
+          <w:i/>
+        </w:rPr>
+        <w:t>WEB</w:t>
+      </w:r>
+      <w:r>
+        <w:t xml:space="preserve"> ou mobile.</w:t>
+      </w:r>
+    </w:p>
+    <w:p/>
+    <w:p>
+      <w:pPr>
+        <w:pStyle w:val="Ttulo3"/>
+      </w:pPr>
+      <w:bookmarkStart w:id="22" w:name="_Toc98865240"/>
+      <w:bookmarkStart w:id="23" w:name="_Toc99213272"/>
+      <w:r>
+        <w:t>2.5</w:t>
+      </w:r>
+      <w:r>
+        <w:t>.2 Stateless (Sem Estado)</w:t>
+      </w:r>
       <w:bookmarkEnd w:id="22"/>
-    </w:p>
-    <w:p>
-      <w:r>
-        <w:t>Fielding (2000) define a arquitetura cliente-servidor como a resposta de uma requisição onde o servidor irá responder com os dados retornados em um formato fixo, ou seja, o cliente ao solicitar um dado ao servidor, sendo que o cliente não terá conhecimento da natureza destes dados, tornando as requisições mais seguras e impedindo que acessos maliciosos ou indevidos sejam realizados ao servidor.</w:t>
-      </w:r>
-    </w:p>
-    <w:p>
-      <w:r>
-        <w:t xml:space="preserve">Este tipo de acesso aos dados, cria uma forma padronizada de solicitar e tratar os mesmos, simplificando a manutenção e portabilidade destes dados. Desta forma, cria-se um cenário onde uma mesma base de dados possa ser compartilhada entre as aplicações, seja ela </w:t>
-      </w:r>
-      <w:r>
-        <w:rPr>
-          <w:i/>
-        </w:rPr>
-        <w:t>WEB</w:t>
-      </w:r>
-      <w:r>
-        <w:t xml:space="preserve"> ou mobile.</w:t>
-      </w:r>
-    </w:p>
-    <w:p/>
-    <w:p>
-      <w:pPr>
-        <w:pStyle w:val="Ttulo3"/>
-      </w:pPr>
-      <w:bookmarkStart w:id="23" w:name="_Toc98865240"/>
-      <w:bookmarkStart w:id="24" w:name="_Toc99213272"/>
-      <w:r>
-        <w:t>2.5</w:t>
-      </w:r>
-      <w:r>
-        <w:t>.2 Stateless (Sem Estado)</w:t>
-      </w:r>
       <w:bookmarkEnd w:id="23"/>
-      <w:bookmarkEnd w:id="24"/>
     </w:p>
     <w:p>
       <w:r>
@@ -9514,8 +9514,8 @@
       <w:pPr>
         <w:pStyle w:val="Ttulo3"/>
       </w:pPr>
-      <w:bookmarkStart w:id="25" w:name="_Toc98865241"/>
-      <w:bookmarkStart w:id="26" w:name="_Toc99213273"/>
+      <w:bookmarkStart w:id="24" w:name="_Toc98865241"/>
+      <w:bookmarkStart w:id="25" w:name="_Toc99213273"/>
       <w:r>
         <w:t>2.5</w:t>
       </w:r>
@@ -9525,8 +9525,8 @@
       <w:r>
         <w:t xml:space="preserve">  Cache</w:t>
       </w:r>
+      <w:bookmarkEnd w:id="24"/>
       <w:bookmarkEnd w:id="25"/>
-      <w:bookmarkEnd w:id="26"/>
     </w:p>
     <w:p>
       <w:r>
@@ -9658,9 +9658,9 @@
           <w:sz w:val="24"/>
         </w:rPr>
       </w:pPr>
-      <w:bookmarkStart w:id="27" w:name="_Toc98765021"/>
-      <w:bookmarkStart w:id="28" w:name="_Toc98864527"/>
-      <w:bookmarkStart w:id="29" w:name="_Toc99212170"/>
+      <w:bookmarkStart w:id="26" w:name="_Toc98765021"/>
+      <w:bookmarkStart w:id="27" w:name="_Toc98864527"/>
+      <w:bookmarkStart w:id="28" w:name="_Toc99212170"/>
       <w:r>
         <w:rPr>
           <w:sz w:val="24"/>
@@ -9705,74 +9705,79 @@
         </w:rPr>
         <w:t>: Trabalhando com Cache</w:t>
       </w:r>
+      <w:bookmarkEnd w:id="26"/>
       <w:bookmarkEnd w:id="27"/>
       <w:bookmarkEnd w:id="28"/>
+    </w:p>
+    <w:p>
+      <w:r>
+        <w:t>Fonte: Dias (2016, p. 14)</w:t>
+      </w:r>
+    </w:p>
+    <w:p>
+      <w:r>
+        <w:t xml:space="preserve">Como demonstrado </w:t>
+      </w:r>
+      <w:r>
+        <w:t xml:space="preserve">na </w:t>
+      </w:r>
+      <w:r>
+        <w:t xml:space="preserve">Figura </w:t>
+      </w:r>
+      <w:r>
+        <w:t>2</w:t>
+      </w:r>
+      <w:r>
+        <w:t xml:space="preserve">, caso </w:t>
+      </w:r>
+      <w:r>
+        <w:t xml:space="preserve">um cliente efetue uma requisição ao servidor, ele tem esses dados armazenados em </w:t>
+      </w:r>
+      <w:r>
+        <w:rPr>
+          <w:i/>
+        </w:rPr>
+        <w:t>cache</w:t>
+      </w:r>
+      <w:r>
+        <w:t xml:space="preserve"> em sua máquina local, posteriormente ao realizar uma consulta igual, e caso não haja alterações nos dados, é realizado uma consulta no </w:t>
+      </w:r>
+      <w:r>
+        <w:rPr>
+          <w:i/>
+        </w:rPr>
+        <w:t>cache</w:t>
+      </w:r>
+      <w:r>
+        <w:t xml:space="preserve"> e se verificado que os dados são iguais, o servidor não irá prover novamente os mesmos dados, otimizando assim o acesso e evitando o congestionamento da rede. </w:t>
+      </w:r>
+    </w:p>
+    <w:p>
+      <w:r>
+        <w:t>Como preocupação, tem-se que para manter a confiabilidade dos dados, se tem a necessidade de realizar checagens constantes para verificar a integridade dos dados, já que o servidor pode ter seu estado alterado.</w:t>
+      </w:r>
+    </w:p>
+    <w:p/>
+    <w:p>
+      <w:pPr>
+        <w:pStyle w:val="Ttulo3"/>
+      </w:pPr>
+      <w:bookmarkStart w:id="29" w:name="_Toc98865242"/>
+      <w:bookmarkStart w:id="30" w:name="_Toc99213274"/>
+      <w:r>
+        <w:t>2</w:t>
+      </w:r>
+      <w:r>
+        <w:t>.5</w:t>
+      </w:r>
+      <w:r>
+        <w:t>.4</w:t>
+      </w:r>
+      <w:r>
+        <w:t xml:space="preserve"> Sistema em camadas</w:t>
+      </w:r>
       <w:bookmarkEnd w:id="29"/>
-    </w:p>
-    <w:p>
-      <w:r>
-        <w:t>Fonte: Dias (2016, p. 14)</w:t>
-      </w:r>
-    </w:p>
-    <w:p>
-      <w:r>
-        <w:t xml:space="preserve">Como demonstrado na </w:t>
-      </w:r>
-      <w:r>
-        <w:rPr>
-          <w:b/>
-          <w:color w:val="F79646" w:themeColor="accent6"/>
-        </w:rPr>
-        <w:t>Figura X</w:t>
-      </w:r>
-      <w:r>
-        <w:t xml:space="preserve">, caso um cliente efetue uma requisição ao servidor, ele tem esses dados armazenados em </w:t>
-      </w:r>
-      <w:r>
-        <w:rPr>
-          <w:i/>
-        </w:rPr>
-        <w:t>cache</w:t>
-      </w:r>
-      <w:r>
-        <w:t xml:space="preserve"> em sua máquina local, posteriormente ao realizar uma consulta igual, e caso não haja alterações nos dados, é realizado uma consulta no </w:t>
-      </w:r>
-      <w:r>
-        <w:rPr>
-          <w:i/>
-        </w:rPr>
-        <w:t>cache</w:t>
-      </w:r>
-      <w:r>
-        <w:t xml:space="preserve"> e se verificado que os dados são iguais, o servidor não irá prover novamente os mesmos dados, otimizando assim o acesso e evitando o congestionamento da rede. </w:t>
-      </w:r>
-    </w:p>
-    <w:p>
-      <w:r>
-        <w:t>Como preocupação, tem-se que para manter a confiabilidade dos dados, se tem a necessidade de realizar checagens constantes para verificar a integridade dos dados, já que o servidor pode ter seu estado alterado.</w:t>
-      </w:r>
-    </w:p>
-    <w:p/>
-    <w:p>
-      <w:pPr>
-        <w:pStyle w:val="Ttulo3"/>
-      </w:pPr>
-      <w:bookmarkStart w:id="30" w:name="_Toc98865242"/>
-      <w:bookmarkStart w:id="31" w:name="_Toc99213274"/>
-      <w:r>
-        <w:t>2</w:t>
-      </w:r>
-      <w:r>
-        <w:t>.5</w:t>
-      </w:r>
-      <w:r>
-        <w:t>.4</w:t>
-      </w:r>
-      <w:r>
-        <w:t xml:space="preserve"> Sistema em camadas</w:t>
-      </w:r>
       <w:bookmarkEnd w:id="30"/>
-      <w:bookmarkEnd w:id="31"/>
     </w:p>
     <w:p>
       <w:r>
@@ -9785,21 +9790,16 @@
         <w:t xml:space="preserve">Como demonstrado na </w:t>
       </w:r>
       <w:r>
-        <w:rPr>
-          <w:b/>
-          <w:color w:val="E36C0A" w:themeColor="accent6" w:themeShade="BF"/>
-        </w:rPr>
         <w:t xml:space="preserve">Figura </w:t>
       </w:r>
       <w:r>
-        <w:rPr>
-          <w:b/>
-          <w:color w:val="E36C0A" w:themeColor="accent6" w:themeShade="BF"/>
-        </w:rPr>
-        <w:t>X</w:t>
-      </w:r>
-      <w:r>
-        <w:t>, um sistema em camadas realiza primeiramente o acesso a camada de segurança e posteriormente é direcionado para a camada de cache onde ocorre a verificação de dados já armazenados. Caso a solicitação não esteja presente na camada de cache, o servidor encaminha a requisição para as camadas posteriores.</w:t>
+        <w:t>3</w:t>
+      </w:r>
+      <w:r>
+        <w:t xml:space="preserve">, um </w:t>
+      </w:r>
+      <w:r>
+        <w:t>sistema em camadas realiza primeiramente o acesso a camada de segurança e posteriormente é direcionado para a camada de cache onde ocorre a verificação de dados já armazenados. Caso a solicitação não esteja presente na camada de cache, o servidor encaminha a requisição para as camadas posteriores.</w:t>
       </w:r>
     </w:p>
     <w:p/>
@@ -9868,9 +9868,9 @@
           <w:sz w:val="24"/>
         </w:rPr>
       </w:pPr>
-      <w:bookmarkStart w:id="32" w:name="_Toc98765022"/>
-      <w:bookmarkStart w:id="33" w:name="_Toc98864528"/>
-      <w:bookmarkStart w:id="34" w:name="_Toc99212171"/>
+      <w:bookmarkStart w:id="31" w:name="_Toc98765022"/>
+      <w:bookmarkStart w:id="32" w:name="_Toc98864528"/>
+      <w:bookmarkStart w:id="33" w:name="_Toc99212171"/>
       <w:r>
         <w:rPr>
           <w:sz w:val="24"/>
@@ -9915,92 +9915,92 @@
         </w:rPr>
         <w:t>: Sistema em camadas.</w:t>
       </w:r>
+      <w:bookmarkEnd w:id="31"/>
       <w:bookmarkEnd w:id="32"/>
       <w:bookmarkEnd w:id="33"/>
+    </w:p>
+    <w:p>
+      <w:r>
+        <w:t>Fonte:</w:t>
+      </w:r>
+      <w:r>
+        <w:t xml:space="preserve"> (DEEPAK, 2015)</w:t>
+      </w:r>
+    </w:p>
+    <w:p/>
+    <w:p>
+      <w:pPr>
+        <w:pStyle w:val="Ttulo2"/>
+      </w:pPr>
+      <w:bookmarkStart w:id="34" w:name="_Toc98865243"/>
+      <w:bookmarkStart w:id="35" w:name="_Toc99213275"/>
+      <w:r>
+        <w:t>2.6</w:t>
+      </w:r>
+      <w:r>
+        <w:t xml:space="preserve"> WEB COMPONENTS</w:t>
+      </w:r>
       <w:bookmarkEnd w:id="34"/>
-    </w:p>
-    <w:p>
-      <w:r>
-        <w:t>Fonte:</w:t>
-      </w:r>
-      <w:r>
-        <w:t xml:space="preserve"> (DEEPAK, 2015)</w:t>
-      </w:r>
-    </w:p>
-    <w:p/>
+      <w:bookmarkEnd w:id="35"/>
+    </w:p>
+    <w:p>
+      <w:r>
+        <w:rPr>
+          <w:i/>
+        </w:rPr>
+        <w:t>Web Components</w:t>
+      </w:r>
+      <w:r>
+        <w:t xml:space="preserve"> é o conjunto de diversas tecnologias reutilizáveis e customizáveis para aplicações </w:t>
+      </w:r>
+      <w:r>
+        <w:rPr>
+          <w:i/>
+        </w:rPr>
+        <w:t>WEB</w:t>
+      </w:r>
+      <w:r>
+        <w:t xml:space="preserve"> que permitem a utilização dos elementos de forma independente do restante do restante do código (MOZILLA, 2018). </w:t>
+      </w:r>
+    </w:p>
+    <w:p>
+      <w:r>
+        <w:t xml:space="preserve">A prática de reutilização de códigos é algo bem recorrente por tornar o processo de desenvolvimento ágil e também por criar um padrão de design nos projetos. Contudo em certos casos como a implementação </w:t>
+      </w:r>
+      <w:r>
+        <w:rPr>
+          <w:i/>
+        </w:rPr>
+        <w:t>HTML</w:t>
+      </w:r>
+      <w:r>
+        <w:t xml:space="preserve"> e seus variados tipos de </w:t>
+      </w:r>
+      <w:r>
+        <w:rPr>
+          <w:i/>
+        </w:rPr>
+        <w:t>scripts</w:t>
+      </w:r>
+      <w:r>
+        <w:t xml:space="preserve"> e estilos, isso acaba se tornando algo mais complexo. Os </w:t>
+      </w:r>
+      <w:r>
+        <w:rPr>
+          <w:i/>
+        </w:rPr>
+        <w:t>web componnents</w:t>
+      </w:r>
+      <w:r>
+        <w:t xml:space="preserve"> buscam uma maneira prática de solucionar estes problemas.</w:t>
+      </w:r>
+    </w:p>
     <w:p>
       <w:pPr>
         <w:pStyle w:val="Ttulo2"/>
       </w:pPr>
-      <w:bookmarkStart w:id="35" w:name="_Toc98865243"/>
-      <w:bookmarkStart w:id="36" w:name="_Toc99213275"/>
-      <w:r>
-        <w:t>2.6</w:t>
-      </w:r>
-      <w:r>
-        <w:t xml:space="preserve"> WEB COMPONENTS</w:t>
-      </w:r>
-      <w:bookmarkEnd w:id="35"/>
-      <w:bookmarkEnd w:id="36"/>
-    </w:p>
-    <w:p>
-      <w:r>
-        <w:rPr>
-          <w:i/>
-        </w:rPr>
-        <w:t>Web Components</w:t>
-      </w:r>
-      <w:r>
-        <w:t xml:space="preserve"> é o conjunto de diversas tecnologias reutilizáveis e customizáveis para aplicações </w:t>
-      </w:r>
-      <w:r>
-        <w:rPr>
-          <w:i/>
-        </w:rPr>
-        <w:t>WEB</w:t>
-      </w:r>
-      <w:r>
-        <w:t xml:space="preserve"> que permitem a utilização dos elementos de forma independente do restante do restante do código (MOZILLA, 2018). </w:t>
-      </w:r>
-    </w:p>
-    <w:p>
-      <w:r>
-        <w:t xml:space="preserve">A prática de reutilização de códigos é algo bem recorrente por tornar o processo de desenvolvimento ágil e também por criar um padrão de design nos projetos. Contudo em certos casos como a implementação </w:t>
-      </w:r>
-      <w:r>
-        <w:rPr>
-          <w:i/>
-        </w:rPr>
-        <w:t>HTML</w:t>
-      </w:r>
-      <w:r>
-        <w:t xml:space="preserve"> e seus variados tipos de </w:t>
-      </w:r>
-      <w:r>
-        <w:rPr>
-          <w:i/>
-        </w:rPr>
-        <w:t>scripts</w:t>
-      </w:r>
-      <w:r>
-        <w:t xml:space="preserve"> e estilos, isso acaba se tornando algo mais complexo. Os </w:t>
-      </w:r>
-      <w:r>
-        <w:rPr>
-          <w:i/>
-        </w:rPr>
-        <w:t>web componnents</w:t>
-      </w:r>
-      <w:r>
-        <w:t xml:space="preserve"> buscam uma maneira prática de solucionar estes problemas.</w:t>
-      </w:r>
-    </w:p>
-    <w:p>
-      <w:pPr>
-        <w:pStyle w:val="Ttulo2"/>
-      </w:pPr>
-      <w:bookmarkStart w:id="37" w:name="_Toc98865244"/>
-      <w:bookmarkStart w:id="38" w:name="_Toc99213276"/>
+      <w:bookmarkStart w:id="36" w:name="_Toc98865244"/>
+      <w:bookmarkStart w:id="37" w:name="_Toc99213276"/>
       <w:r>
         <w:lastRenderedPageBreak/>
         <w:t>2.7</w:t>
@@ -10008,133 +10008,133 @@
       <w:r>
         <w:t xml:space="preserve"> SPRING MVC</w:t>
       </w:r>
+      <w:bookmarkEnd w:id="36"/>
       <w:bookmarkEnd w:id="37"/>
+    </w:p>
+    <w:p>
+      <w:r>
+        <w:t xml:space="preserve">O </w:t>
+      </w:r>
+      <w:r>
+        <w:rPr>
+          <w:i/>
+        </w:rPr>
+        <w:t>framework Spring</w:t>
+      </w:r>
+      <w:r>
+        <w:t xml:space="preserve">, atualmente é um dos </w:t>
+      </w:r>
+      <w:r>
+        <w:rPr>
+          <w:i/>
+        </w:rPr>
+        <w:t>frameworks</w:t>
+      </w:r>
+      <w:r>
+        <w:t xml:space="preserve"> Java mais conhecido e utilizado. Esse </w:t>
+      </w:r>
+      <w:r>
+        <w:rPr>
+          <w:i/>
+        </w:rPr>
+        <w:t>framework</w:t>
+      </w:r>
+      <w:r>
+        <w:t xml:space="preserve"> possibilita a implementação de um grande número de funções, tais como injeção de dependência, persistência de dados e uma implementação para o padrão MVC (</w:t>
+      </w:r>
+      <w:r>
+        <w:rPr>
+          <w:i/>
+        </w:rPr>
+        <w:t>Model-View-Controller</w:t>
+      </w:r>
+      <w:r>
+        <w:t xml:space="preserve">) voltada para a criação de aplicações </w:t>
+      </w:r>
+      <w:r>
+        <w:rPr>
+          <w:i/>
+        </w:rPr>
+        <w:t>WEB</w:t>
+      </w:r>
+      <w:r>
+        <w:t xml:space="preserve"> (DEVMEDIA, 2014). </w:t>
+      </w:r>
+    </w:p>
+    <w:p>
+      <w:r>
+        <w:t xml:space="preserve">A metodologia MVC </w:t>
+      </w:r>
+      <w:r>
+        <w:t>traz</w:t>
+      </w:r>
+      <w:r>
+        <w:t xml:space="preserve"> uma visão diferente para elaboração de projetos a qual visa modularizar os componentes e criar um fluxo de interação entre os mesmos sem que interfira na implementação de outras partes. Esta abordagem proporciona um desenvolvimento mais prático, lógico e rápido.</w:t>
+      </w:r>
+    </w:p>
+    <w:p>
+      <w:r>
+        <w:t xml:space="preserve">Além disso, o </w:t>
+      </w:r>
+      <w:r>
+        <w:rPr>
+          <w:i/>
+        </w:rPr>
+        <w:t>framework</w:t>
+      </w:r>
+      <w:r>
+        <w:t xml:space="preserve"> Spring possui uma vasta quantidade de bibliotecas flexíveis que possibilitam a criação de qualquer tipo de solução. Através das funcionalidades de Inversão de Controles e de Injeção de Dependências, se proporciona inúmeras possibilidades e recursos para projetos orientados a microsserviços, </w:t>
+      </w:r>
+      <w:r>
+        <w:rPr>
+          <w:i/>
+        </w:rPr>
+        <w:t>reactives</w:t>
+      </w:r>
+      <w:r>
+        <w:t xml:space="preserve">, </w:t>
+      </w:r>
+      <w:r>
+        <w:rPr>
+          <w:i/>
+        </w:rPr>
+        <w:t>WEB</w:t>
+      </w:r>
+      <w:r>
+        <w:t xml:space="preserve"> baseado em nuvem entre outros (SPRING.IO).</w:t>
+      </w:r>
+    </w:p>
+    <w:p/>
+    <w:p>
+      <w:pPr>
+        <w:pStyle w:val="Ttulo2"/>
+      </w:pPr>
+      <w:bookmarkStart w:id="38" w:name="_Toc99213277"/>
+      <w:r>
+        <w:t>2.8</w:t>
+      </w:r>
+      <w:r>
+        <w:t xml:space="preserve"> TRABALHOS RELACIONADOS</w:t>
+      </w:r>
       <w:bookmarkEnd w:id="38"/>
     </w:p>
     <w:p>
       <w:r>
-        <w:t xml:space="preserve">O </w:t>
-      </w:r>
-      <w:r>
-        <w:rPr>
-          <w:i/>
-        </w:rPr>
-        <w:t>framework Spring</w:t>
-      </w:r>
-      <w:r>
-        <w:t xml:space="preserve">, atualmente é um dos </w:t>
-      </w:r>
-      <w:r>
-        <w:rPr>
-          <w:i/>
-        </w:rPr>
-        <w:t>frameworks</w:t>
-      </w:r>
-      <w:r>
-        <w:t xml:space="preserve"> Java mais conhecido e utilizado. Esse </w:t>
-      </w:r>
-      <w:r>
-        <w:rPr>
-          <w:i/>
-        </w:rPr>
-        <w:t>framework</w:t>
-      </w:r>
-      <w:r>
-        <w:t xml:space="preserve"> possibilita a implementação de um grande número de funções, tais como injeção de dependência, persistência de dados e uma implementação para o padrão MVC (</w:t>
-      </w:r>
-      <w:r>
-        <w:rPr>
-          <w:i/>
-        </w:rPr>
-        <w:t>Model-View-Controller</w:t>
-      </w:r>
-      <w:r>
-        <w:t xml:space="preserve">) voltada para a criação de aplicações </w:t>
-      </w:r>
-      <w:r>
-        <w:rPr>
-          <w:i/>
-        </w:rPr>
-        <w:t>WEB</w:t>
-      </w:r>
-      <w:r>
-        <w:t xml:space="preserve"> (DEVMEDIA, 2014). </w:t>
-      </w:r>
-    </w:p>
-    <w:p>
-      <w:r>
-        <w:t xml:space="preserve">A metodologia MVC </w:t>
-      </w:r>
-      <w:r>
-        <w:t>traz</w:t>
-      </w:r>
-      <w:r>
-        <w:t xml:space="preserve"> uma visão diferente para elaboração de projetos a qual visa modularizar os componentes e criar um fluxo de interação entre os mesmos sem que interfira na implementação de outras partes. Esta abordagem proporciona um desenvolvimento mais prático, lógico e rápido.</w:t>
-      </w:r>
-    </w:p>
-    <w:p>
-      <w:r>
-        <w:t xml:space="preserve">Além disso, o </w:t>
-      </w:r>
-      <w:r>
-        <w:rPr>
-          <w:i/>
-        </w:rPr>
-        <w:t>framework</w:t>
-      </w:r>
-      <w:r>
-        <w:t xml:space="preserve"> Spring possui uma vasta quantidade de bibliotecas flexíveis que possibilitam a criação de qualquer tipo de solução. Através das funcionalidades de Inversão de Controles e de Injeção de Dependências, se proporciona inúmeras possibilidades e recursos para projetos orientados a microsserviços, </w:t>
-      </w:r>
-      <w:r>
-        <w:rPr>
-          <w:i/>
-        </w:rPr>
-        <w:t>reactives</w:t>
-      </w:r>
-      <w:r>
-        <w:t xml:space="preserve">, </w:t>
-      </w:r>
-      <w:r>
-        <w:rPr>
-          <w:i/>
-        </w:rPr>
-        <w:t>WEB</w:t>
-      </w:r>
-      <w:r>
-        <w:t xml:space="preserve"> baseado em nuvem entre outros (SPRING.IO).</w:t>
-      </w:r>
-    </w:p>
-    <w:p/>
-    <w:p>
-      <w:pPr>
-        <w:pStyle w:val="Ttulo2"/>
-      </w:pPr>
-      <w:bookmarkStart w:id="39" w:name="_Toc99213277"/>
+        <w:t>Nesta seção são apresentadas aplicações de software similares às propostas apresentadas pelo projeto Deu Pet. São citadas três soluções que oferecem serviço de adoção de animais. São elas: Adota Pet GO, Adota Fácil e Amigo não se compra.</w:t>
+      </w:r>
+    </w:p>
+    <w:p>
+      <w:pPr>
+        <w:pStyle w:val="Ttulo3"/>
+      </w:pPr>
+      <w:bookmarkStart w:id="39" w:name="_Toc99213278"/>
       <w:r>
         <w:t>2.8</w:t>
       </w:r>
       <w:r>
-        <w:t xml:space="preserve"> TRABALHOS RELACIONADOS</w:t>
+        <w:t>.1 Adota Pet GO</w:t>
       </w:r>
       <w:bookmarkEnd w:id="39"/>
-    </w:p>
-    <w:p>
-      <w:r>
-        <w:t>Nesta seção são apresentadas aplicações de software similares às propostas apresentadas pelo projeto Deu Pet. São citadas três soluções que oferecem serviço de adoção de animais. São elas: Adota Pet GO, Adota Fácil e Amigo não se compra.</w:t>
-      </w:r>
-    </w:p>
-    <w:p>
-      <w:pPr>
-        <w:pStyle w:val="Ttulo3"/>
-      </w:pPr>
-      <w:bookmarkStart w:id="40" w:name="_Toc99213278"/>
-      <w:r>
-        <w:t>2.8</w:t>
-      </w:r>
-      <w:r>
-        <w:t>.1 Adota Pet GO</w:t>
-      </w:r>
-      <w:bookmarkEnd w:id="40"/>
     </w:p>
     <w:p>
       <w:r>
@@ -10157,14 +10157,13 @@
         <w:t xml:space="preserve">O aplicativo está disponível na Google Play, uma loja de apps para dispositivos móveis com Android. A </w:t>
       </w:r>
       <w:r>
-        <w:rPr>
-          <w:b/>
-          <w:color w:val="F79646" w:themeColor="accent6"/>
-        </w:rPr>
-        <w:t>figura X</w:t>
-      </w:r>
-      <w:r>
-        <w:t xml:space="preserve"> mostra algumas das telas da aplicação.</w:t>
+        <w:t>figura 4</w:t>
+      </w:r>
+      <w:r>
+        <w:t xml:space="preserve"> </w:t>
+      </w:r>
+      <w:r>
+        <w:t>mostra algumas das telas da aplicação.</w:t>
       </w:r>
     </w:p>
     <w:p>
@@ -10235,7 +10234,7 @@
           <w:sz w:val="24"/>
         </w:rPr>
       </w:pPr>
-      <w:bookmarkStart w:id="41" w:name="_Toc99212172"/>
+      <w:bookmarkStart w:id="40" w:name="_Toc99212172"/>
       <w:r>
         <w:rPr>
           <w:sz w:val="24"/>
@@ -10279,26 +10278,26 @@
         </w:rPr>
         <w:t>: Telas do aplicativo Adota Pet Go</w:t>
       </w:r>
+      <w:bookmarkEnd w:id="40"/>
+    </w:p>
+    <w:p>
+      <w:r>
+        <w:t>FONTE: Adota Pet GO (2019)</w:t>
+      </w:r>
+    </w:p>
+    <w:p/>
+    <w:p>
+      <w:pPr>
+        <w:pStyle w:val="Ttulo3"/>
+      </w:pPr>
+      <w:bookmarkStart w:id="41" w:name="_Toc99213279"/>
+      <w:r>
+        <w:t>2.8</w:t>
+      </w:r>
+      <w:r>
+        <w:t>.2 Adota Fácil</w:t>
+      </w:r>
       <w:bookmarkEnd w:id="41"/>
-    </w:p>
-    <w:p>
-      <w:r>
-        <w:t>FONTE: Adota Pet GO (2019)</w:t>
-      </w:r>
-    </w:p>
-    <w:p/>
-    <w:p>
-      <w:pPr>
-        <w:pStyle w:val="Ttulo3"/>
-      </w:pPr>
-      <w:bookmarkStart w:id="42" w:name="_Toc99213279"/>
-      <w:r>
-        <w:t>2.8</w:t>
-      </w:r>
-      <w:r>
-        <w:t>.2 Adota Fácil</w:t>
-      </w:r>
-      <w:bookmarkEnd w:id="42"/>
     </w:p>
     <w:p>
       <w:r>
@@ -10400,7 +10399,7 @@
           <w:sz w:val="24"/>
         </w:rPr>
       </w:pPr>
-      <w:bookmarkStart w:id="43" w:name="_Toc99212173"/>
+      <w:bookmarkStart w:id="42" w:name="_Toc99212173"/>
       <w:r>
         <w:rPr>
           <w:sz w:val="24"/>
@@ -10444,26 +10443,26 @@
         </w:rPr>
         <w:t>: Telas do aplicativo Adota Fácil</w:t>
       </w:r>
+      <w:bookmarkEnd w:id="42"/>
+    </w:p>
+    <w:p>
+      <w:r>
+        <w:t>Fonte: Adota Fácil (2022)</w:t>
+      </w:r>
+    </w:p>
+    <w:p/>
+    <w:p>
+      <w:pPr>
+        <w:pStyle w:val="Ttulo3"/>
+      </w:pPr>
+      <w:bookmarkStart w:id="43" w:name="_Toc99213280"/>
+      <w:r>
+        <w:t>2.8</w:t>
+      </w:r>
+      <w:r>
+        <w:t>.3 Amigo não se compra</w:t>
+      </w:r>
       <w:bookmarkEnd w:id="43"/>
-    </w:p>
-    <w:p>
-      <w:r>
-        <w:t>Fonte: Adota Fácil (2022)</w:t>
-      </w:r>
-    </w:p>
-    <w:p/>
-    <w:p>
-      <w:pPr>
-        <w:pStyle w:val="Ttulo3"/>
-      </w:pPr>
-      <w:bookmarkStart w:id="44" w:name="_Toc99213280"/>
-      <w:r>
-        <w:t>2.8</w:t>
-      </w:r>
-      <w:r>
-        <w:t>.3 Amigo não se compra</w:t>
-      </w:r>
-      <w:bookmarkEnd w:id="44"/>
     </w:p>
     <w:p>
       <w:r>
@@ -10517,16 +10516,9 @@
         <w:t xml:space="preserve">A </w:t>
       </w:r>
       <w:r>
-        <w:rPr>
-          <w:b/>
-          <w:color w:val="F79646" w:themeColor="accent6"/>
-        </w:rPr>
-        <w:t>figura X</w:t>
-      </w:r>
-      <w:r>
-        <w:rPr>
-          <w:color w:val="F79646" w:themeColor="accent6"/>
-        </w:rPr>
+        <w:t>figura 6</w:t>
+      </w:r>
+      <w:r>
         <w:t xml:space="preserve"> </w:t>
       </w:r>
       <w:r>
@@ -10601,7 +10593,7 @@
           <w:sz w:val="24"/>
         </w:rPr>
       </w:pPr>
-      <w:bookmarkStart w:id="45" w:name="_Toc99212174"/>
+      <w:bookmarkStart w:id="44" w:name="_Toc99212174"/>
       <w:r>
         <w:rPr>
           <w:sz w:val="24"/>
@@ -10645,7 +10637,7 @@
         </w:rPr>
         <w:t>: Tela principal do website Amigo não se compra</w:t>
       </w:r>
-      <w:bookmarkEnd w:id="45"/>
+      <w:bookmarkEnd w:id="44"/>
     </w:p>
     <w:p>
       <w:r>
@@ -10672,48 +10664,48 @@
       <w:pPr>
         <w:pStyle w:val="Ttulo1"/>
       </w:pPr>
-      <w:bookmarkStart w:id="46" w:name="_Toc97100970"/>
-      <w:bookmarkStart w:id="47" w:name="_Toc98865245"/>
+      <w:bookmarkStart w:id="45" w:name="_Toc97100970"/>
+      <w:bookmarkStart w:id="46" w:name="_Toc98865245"/>
+      <w:bookmarkStart w:id="47" w:name="_Toc99213281"/>
       <w:bookmarkStart w:id="48" w:name="_Toc192060079"/>
-      <w:bookmarkStart w:id="49" w:name="_Toc99213281"/>
       <w:r>
         <w:lastRenderedPageBreak/>
         <w:t>3 OBJETIVO DO PROJETO</w:t>
       </w:r>
+      <w:bookmarkEnd w:id="45"/>
       <w:bookmarkEnd w:id="46"/>
       <w:bookmarkEnd w:id="47"/>
+    </w:p>
+    <w:p>
+      <w:r>
+        <w:t xml:space="preserve">Neste capítulo é </w:t>
+      </w:r>
+      <w:r>
+        <w:t>apresentada</w:t>
+      </w:r>
+      <w:r>
+        <w:t xml:space="preserve"> a formulação do problema, mostrando a necessidade da realização deste projeto, os objetivos traçados, a justificativa, o público alvo e os níveis de decisão e grupos funcionais atendidos.</w:t>
+      </w:r>
+    </w:p>
+    <w:p/>
+    <w:p>
+      <w:pPr>
+        <w:pStyle w:val="Ttulo2"/>
+      </w:pPr>
+      <w:bookmarkStart w:id="49" w:name="_Toc192060081"/>
+      <w:bookmarkStart w:id="50" w:name="_Toc97100971"/>
+      <w:bookmarkStart w:id="51" w:name="_Toc98865246"/>
+      <w:bookmarkStart w:id="52" w:name="_Toc99213282"/>
+      <w:r>
+        <w:t xml:space="preserve">3.1 </w:t>
+      </w:r>
       <w:bookmarkEnd w:id="49"/>
-    </w:p>
-    <w:p>
-      <w:r>
-        <w:t xml:space="preserve">Neste capítulo é </w:t>
-      </w:r>
-      <w:r>
-        <w:t>apresentada</w:t>
-      </w:r>
-      <w:r>
-        <w:t xml:space="preserve"> a formulação do problema, mostrando a necessidade da realização deste projeto, os objetivos traçados, a justificativa, o público alvo e os níveis de decisão e grupos funcionais atendidos.</w:t>
-      </w:r>
-    </w:p>
-    <w:p/>
-    <w:p>
-      <w:pPr>
-        <w:pStyle w:val="Ttulo2"/>
-      </w:pPr>
-      <w:bookmarkStart w:id="50" w:name="_Toc192060081"/>
-      <w:bookmarkStart w:id="51" w:name="_Toc97100971"/>
-      <w:bookmarkStart w:id="52" w:name="_Toc98865246"/>
-      <w:bookmarkStart w:id="53" w:name="_Toc99213282"/>
-      <w:r>
-        <w:t xml:space="preserve">3.1 </w:t>
+      <w:r>
+        <w:t>FORMULAÇÃO DO PROBLEMA</w:t>
       </w:r>
       <w:bookmarkEnd w:id="50"/>
-      <w:r>
-        <w:t>FORMULAÇÃO DO PROBLEMA</w:t>
-      </w:r>
       <w:bookmarkEnd w:id="51"/>
       <w:bookmarkEnd w:id="52"/>
-      <w:bookmarkEnd w:id="53"/>
     </w:p>
     <w:p>
       <w:r>
@@ -10752,14 +10744,13 @@
         <w:t xml:space="preserve">No </w:t>
       </w:r>
       <w:r>
-        <w:rPr>
-          <w:b/>
-          <w:color w:val="F79646" w:themeColor="accent6"/>
-        </w:rPr>
-        <w:t>Quadro X</w:t>
-      </w:r>
-      <w:r>
-        <w:t xml:space="preserve"> encontram-se os questionamentos realizados às instituições.</w:t>
+        <w:t>Quadro 2</w:t>
+      </w:r>
+      <w:r>
+        <w:t xml:space="preserve"> </w:t>
+      </w:r>
+      <w:r>
+        <w:t>encontram-se os questionamentos realizados às instituições.</w:t>
       </w:r>
     </w:p>
     <w:p/>
@@ -10796,8 +10787,8 @@
                 <w:sz w:val="22"/>
               </w:rPr>
             </w:pPr>
-            <w:bookmarkStart w:id="54" w:name="_Toc97100972"/>
-            <w:bookmarkStart w:id="55" w:name="_Toc98865247"/>
+            <w:bookmarkStart w:id="53" w:name="_Toc97100972"/>
+            <w:bookmarkStart w:id="54" w:name="_Toc98865247"/>
           </w:p>
         </w:tc>
         <w:tc>
@@ -11921,7 +11912,7 @@
           <w:szCs w:val="24"/>
         </w:rPr>
       </w:pPr>
-      <w:bookmarkStart w:id="56" w:name="_Toc99212343"/>
+      <w:bookmarkStart w:id="55" w:name="_Toc99212343"/>
       <w:r>
         <w:t xml:space="preserve">QUADRO </w:t>
       </w:r>
@@ -11961,25 +11952,25 @@
       <w:r>
         <w:t>Entrevista parcial feita com administradores das instituições</w:t>
       </w:r>
+      <w:bookmarkEnd w:id="55"/>
+    </w:p>
+    <w:p>
+      <w:r>
+        <w:t>Fonte: Help a Pet (2019)</w:t>
+      </w:r>
+    </w:p>
+    <w:p/>
+    <w:p>
+      <w:pPr>
+        <w:pStyle w:val="Ttulo2"/>
+      </w:pPr>
+      <w:bookmarkStart w:id="56" w:name="_Toc99213283"/>
+      <w:r>
+        <w:t>3.2 OBJETIVOS</w:t>
+      </w:r>
+      <w:bookmarkEnd w:id="53"/>
+      <w:bookmarkEnd w:id="54"/>
       <w:bookmarkEnd w:id="56"/>
-    </w:p>
-    <w:p>
-      <w:r>
-        <w:t>Fonte: Help a Pet (2019)</w:t>
-      </w:r>
-    </w:p>
-    <w:p/>
-    <w:p>
-      <w:pPr>
-        <w:pStyle w:val="Ttulo2"/>
-      </w:pPr>
-      <w:bookmarkStart w:id="57" w:name="_Toc99213283"/>
-      <w:r>
-        <w:t>3.2 OBJETIVOS</w:t>
-      </w:r>
-      <w:bookmarkEnd w:id="54"/>
-      <w:bookmarkEnd w:id="55"/>
-      <w:bookmarkEnd w:id="57"/>
       <w:r>
         <w:t xml:space="preserve"> </w:t>
       </w:r>
@@ -12134,106 +12125,100 @@
       <w:pPr>
         <w:pStyle w:val="Ttulo2"/>
       </w:pPr>
-      <w:bookmarkStart w:id="58" w:name="_Toc97100973"/>
-      <w:bookmarkStart w:id="59" w:name="_Toc98865248"/>
-      <w:bookmarkStart w:id="60" w:name="_Toc99213284"/>
+      <w:bookmarkStart w:id="57" w:name="_Toc97100973"/>
+      <w:bookmarkStart w:id="58" w:name="_Toc98865248"/>
+      <w:bookmarkStart w:id="59" w:name="_Toc99213284"/>
       <w:r>
         <w:t>3.3 JUSTIFICATIVA</w:t>
       </w:r>
+      <w:bookmarkEnd w:id="57"/>
       <w:bookmarkEnd w:id="58"/>
       <w:bookmarkEnd w:id="59"/>
+      <w:r>
+        <w:t xml:space="preserve"> </w:t>
+      </w:r>
+    </w:p>
+    <w:p>
+      <w:r>
+        <w:t>Com base na</w:t>
+      </w:r>
+      <w:r>
+        <w:t>s</w:t>
+      </w:r>
+      <w:r>
+        <w:t xml:space="preserve"> entrevista</w:t>
+      </w:r>
+      <w:r>
+        <w:t>s</w:t>
+      </w:r>
+      <w:r>
+        <w:t xml:space="preserve"> do </w:t>
+      </w:r>
+      <w:r>
+        <w:t xml:space="preserve">quadro </w:t>
+      </w:r>
+      <w:r>
+        <w:t>1</w:t>
+      </w:r>
+      <w:r>
+        <w:t xml:space="preserve"> e do </w:t>
+      </w:r>
+      <w:r>
+        <w:t>quadro 2</w:t>
+      </w:r>
+      <w:r>
+        <w:t>,</w:t>
+      </w:r>
+      <w:r>
+        <w:t xml:space="preserve"> </w:t>
+      </w:r>
+      <w:r>
+        <w:t xml:space="preserve">é possível averiguar que entre as principais dificuldades, então no topo a </w:t>
+      </w:r>
+      <w:r>
+        <w:t>falta de recursos financeiros,</w:t>
+      </w:r>
+      <w:r>
+        <w:t xml:space="preserve"> graças a grande população de animais vivendo nos abrigos,</w:t>
+      </w:r>
+      <w:r>
+        <w:t xml:space="preserve"> decorrentes da dificuldade na adoção </w:t>
+      </w:r>
+      <w:r>
+        <w:t>dos mesmos</w:t>
+      </w:r>
+      <w:r>
+        <w:t>.</w:t>
+      </w:r>
+    </w:p>
+    <w:p>
+      <w:r>
+        <w:t>Visto isso, um sistema que facilite a divulgação dos animais abrigados e campanhas de castração, para um público filtrado que está interessado justamente na adoção ou participação das campanhas, ajudará essas instituições a aumentar o fluxo de adoção e diminuição de natalidade dos animais, abrindo assim possibilidade de resgate de novos animais em situação de rua.</w:t>
+      </w:r>
+    </w:p>
+    <w:p/>
+    <w:p>
+      <w:pPr>
+        <w:pStyle w:val="Ttulo2"/>
+      </w:pPr>
+      <w:bookmarkStart w:id="60" w:name="_Toc192060080"/>
+      <w:bookmarkStart w:id="61" w:name="_Toc97100974"/>
+      <w:bookmarkStart w:id="62" w:name="_Toc98865249"/>
+      <w:bookmarkStart w:id="63" w:name="_Toc99213285"/>
+      <w:bookmarkEnd w:id="48"/>
+      <w:r>
+        <w:t>3.4 PÚBLICO</w:t>
+      </w:r>
+      <w:r>
+        <w:t xml:space="preserve"> </w:t>
+      </w:r>
       <w:bookmarkEnd w:id="60"/>
       <w:r>
-        <w:t xml:space="preserve"> </w:t>
-      </w:r>
-    </w:p>
-    <w:p>
-      <w:r>
-        <w:t>Com base na</w:t>
-      </w:r>
-      <w:r>
-        <w:t>s</w:t>
-      </w:r>
-      <w:r>
-        <w:t xml:space="preserve"> entrevista</w:t>
-      </w:r>
-      <w:r>
-        <w:t>s</w:t>
-      </w:r>
-      <w:r>
-        <w:t xml:space="preserve"> do </w:t>
-      </w:r>
-      <w:r>
-        <w:rPr>
-          <w:b/>
-          <w:color w:val="F79646" w:themeColor="accent6"/>
-        </w:rPr>
-        <w:t>quadro X</w:t>
-      </w:r>
-      <w:r>
-        <w:t xml:space="preserve"> e do </w:t>
-      </w:r>
-      <w:r>
-        <w:rPr>
-          <w:b/>
-          <w:color w:val="F79646" w:themeColor="accent6"/>
-        </w:rPr>
-        <w:t>quadro X</w:t>
-      </w:r>
-      <w:r>
-        <w:rPr>
-          <w:b/>
-          <w:color w:val="000000" w:themeColor="text1"/>
-        </w:rPr>
-        <w:t>,</w:t>
-      </w:r>
-      <w:r>
-        <w:t xml:space="preserve"> é possível averiguar que entre as principais dificuldades, então no topo a </w:t>
-      </w:r>
-      <w:r>
-        <w:t>falta de recursos financeiros,</w:t>
-      </w:r>
-      <w:r>
-        <w:t xml:space="preserve"> graças a grande população de animais vivendo nos abrigos,</w:t>
-      </w:r>
-      <w:r>
-        <w:t xml:space="preserve"> decorrentes da dificuldade na adoção </w:t>
-      </w:r>
-      <w:r>
-        <w:t>dos mesmos</w:t>
-      </w:r>
-      <w:r>
-        <w:t>.</w:t>
-      </w:r>
-    </w:p>
-    <w:p>
-      <w:r>
-        <w:t>Visto isso, um sistema que facilite a divulgação dos animais abrigados e campanhas de castração, para um público filtrado que está interessado justamente na adoção ou participação das campanhas, ajudará essas instituições a aumentar o fluxo de adoção e diminuição de natalidade dos animais, abrindo assim possibilidade de resgate de novos animais em situação de rua.</w:t>
-      </w:r>
-    </w:p>
-    <w:p/>
-    <w:p>
-      <w:pPr>
-        <w:pStyle w:val="Ttulo2"/>
-      </w:pPr>
-      <w:bookmarkStart w:id="61" w:name="_Toc192060080"/>
-      <w:bookmarkStart w:id="62" w:name="_Toc97100974"/>
-      <w:bookmarkStart w:id="63" w:name="_Toc98865249"/>
-      <w:bookmarkStart w:id="64" w:name="_Toc99213285"/>
-      <w:bookmarkEnd w:id="48"/>
-      <w:r>
-        <w:t>3.4 PÚBLICO</w:t>
-      </w:r>
-      <w:r>
-        <w:t xml:space="preserve"> </w:t>
+        <w:t>DE INTERESSE</w:t>
       </w:r>
       <w:bookmarkEnd w:id="61"/>
-      <w:r>
-        <w:t>DE INTERESSE</w:t>
-      </w:r>
       <w:bookmarkEnd w:id="62"/>
       <w:bookmarkEnd w:id="63"/>
-      <w:bookmarkEnd w:id="64"/>
     </w:p>
     <w:p>
       <w:r>
@@ -12274,16 +12259,16 @@
       <w:pPr>
         <w:pStyle w:val="Ttulo2"/>
       </w:pPr>
-      <w:bookmarkStart w:id="65" w:name="_Toc97100975"/>
-      <w:bookmarkStart w:id="66" w:name="_Toc98865250"/>
-      <w:bookmarkStart w:id="67" w:name="_Toc99213286"/>
+      <w:bookmarkStart w:id="64" w:name="_Toc97100975"/>
+      <w:bookmarkStart w:id="65" w:name="_Toc98865250"/>
+      <w:bookmarkStart w:id="66" w:name="_Toc99213286"/>
       <w:r>
         <w:lastRenderedPageBreak/>
         <w:t>3.5 NÍVEIS DE DECISÃO E GRUPOS FUNCIONAIS ATENDIDOS</w:t>
       </w:r>
+      <w:bookmarkEnd w:id="64"/>
       <w:bookmarkEnd w:id="65"/>
       <w:bookmarkEnd w:id="66"/>
-      <w:bookmarkEnd w:id="67"/>
     </w:p>
     <w:p>
       <w:r>
@@ -12376,16 +12361,16 @@
       <w:pPr>
         <w:pStyle w:val="Ttulo1"/>
       </w:pPr>
-      <w:bookmarkStart w:id="68" w:name="_Toc97100976"/>
-      <w:bookmarkStart w:id="69" w:name="_Toc98865251"/>
-      <w:bookmarkStart w:id="70" w:name="_Toc99213287"/>
+      <w:bookmarkStart w:id="67" w:name="_Toc97100976"/>
+      <w:bookmarkStart w:id="68" w:name="_Toc98865251"/>
+      <w:bookmarkStart w:id="69" w:name="_Toc99213287"/>
       <w:r>
         <w:lastRenderedPageBreak/>
         <w:t>4 MÉTODOS GERENCIAIS</w:t>
       </w:r>
+      <w:bookmarkEnd w:id="67"/>
       <w:bookmarkEnd w:id="68"/>
       <w:bookmarkEnd w:id="69"/>
-      <w:bookmarkEnd w:id="70"/>
     </w:p>
     <w:p>
       <w:r>
@@ -12438,11 +12423,7 @@
         <w:t xml:space="preserve"> de gerenciamento de projeto. São eles: Iniciação, planejamento, execução, monitoramento e encerramento; representados na </w:t>
       </w:r>
       <w:r>
-        <w:rPr>
-          <w:b/>
-          <w:color w:val="F79646" w:themeColor="accent6"/>
-        </w:rPr>
-        <w:t>figura X</w:t>
+        <w:t>figura 7</w:t>
       </w:r>
       <w:r>
         <w:t>, contendo todos os processos necessários para atender os requisitos de projeto segundo o PMI.</w:t>
@@ -12516,8 +12497,8 @@
           <w:sz w:val="24"/>
         </w:rPr>
       </w:pPr>
-      <w:bookmarkStart w:id="71" w:name="_Toc98864529"/>
-      <w:bookmarkStart w:id="72" w:name="_Toc99212175"/>
+      <w:bookmarkStart w:id="70" w:name="_Toc98864529"/>
+      <w:bookmarkStart w:id="71" w:name="_Toc99212175"/>
       <w:r>
         <w:rPr>
           <w:sz w:val="24"/>
@@ -12561,8 +12542,8 @@
         </w:rPr>
         <w:t>: Grupo de processos de gerenciamento de projetos.</w:t>
       </w:r>
+      <w:bookmarkEnd w:id="70"/>
       <w:bookmarkEnd w:id="71"/>
-      <w:bookmarkEnd w:id="72"/>
     </w:p>
     <w:p>
       <w:r>
@@ -12573,9 +12554,9 @@
       <w:pPr>
         <w:pStyle w:val="Ttulo2"/>
       </w:pPr>
-      <w:bookmarkStart w:id="73" w:name="_Toc97100977"/>
-      <w:bookmarkStart w:id="74" w:name="_Toc98865252"/>
-      <w:bookmarkStart w:id="75" w:name="_Toc99213288"/>
+      <w:bookmarkStart w:id="72" w:name="_Toc97100977"/>
+      <w:bookmarkStart w:id="73" w:name="_Toc98865252"/>
+      <w:bookmarkStart w:id="74" w:name="_Toc99213288"/>
       <w:r>
         <w:lastRenderedPageBreak/>
         <w:t>4.</w:t>
@@ -12589,9 +12570,9 @@
       <w:r>
         <w:t>PLANO DE ELABORAÇÃO E GERENCIAMENTO DO PROJETO</w:t>
       </w:r>
+      <w:bookmarkEnd w:id="72"/>
       <w:bookmarkEnd w:id="73"/>
       <w:bookmarkEnd w:id="74"/>
-      <w:bookmarkEnd w:id="75"/>
     </w:p>
     <w:p>
       <w:pPr>
@@ -12655,84 +12636,84 @@
       <w:pPr>
         <w:pStyle w:val="Ttulo2"/>
       </w:pPr>
-      <w:bookmarkStart w:id="76" w:name="_Toc97100978"/>
-      <w:bookmarkStart w:id="77" w:name="_Toc98865253"/>
-      <w:bookmarkStart w:id="78" w:name="_Toc99213289"/>
+      <w:bookmarkStart w:id="75" w:name="_Toc97100978"/>
+      <w:bookmarkStart w:id="76" w:name="_Toc98865253"/>
+      <w:bookmarkStart w:id="77" w:name="_Toc99213289"/>
       <w:r>
         <w:t xml:space="preserve">4.2 </w:t>
       </w:r>
       <w:r>
         <w:t>MODELO DE CICLO DE VIDA</w:t>
       </w:r>
+      <w:bookmarkEnd w:id="75"/>
       <w:bookmarkEnd w:id="76"/>
       <w:bookmarkEnd w:id="77"/>
+      <w:r>
+        <w:t xml:space="preserve"> </w:t>
+      </w:r>
+    </w:p>
+    <w:p>
+      <w:r>
+        <w:t xml:space="preserve">Para criação de um </w:t>
+      </w:r>
+      <w:r>
+        <w:rPr>
+          <w:i/>
+        </w:rPr>
+        <w:t>Software</w:t>
+      </w:r>
+      <w:r>
+        <w:t xml:space="preserve">, se faz necessário criar um plano de processos contendo um conjunto de atividades e resultados os quais são associados ao que se produz em um produto de </w:t>
+      </w:r>
+      <w:r>
+        <w:rPr>
+          <w:i/>
+        </w:rPr>
+        <w:t>software</w:t>
+      </w:r>
+      <w:r>
+        <w:t>. Logo, a estruturação de um conjunto de atividades define o processo de produção do Software. A organização previamente ao início da produção</w:t>
+      </w:r>
+      <w:r>
+        <w:t xml:space="preserve"> torna</w:t>
+      </w:r>
+      <w:r>
+        <w:t xml:space="preserve"> o projeto menos custoso e eleva o nível de qualidade do produto final.</w:t>
+      </w:r>
+    </w:p>
+    <w:p>
+      <w:r>
+        <w:t>Um processo pode conter várias atividades sendo as principais: especificação, projeto, implementação, validação, manutenção e evolução. Estas atividades geram as necessidades mínimas para que se possa obter um produto de software adequado ao que se almeja.</w:t>
+      </w:r>
+    </w:p>
+    <w:p>
+      <w:r>
+        <w:t xml:space="preserve">Para execução deste projeto, são tratados dois tipos de processos de </w:t>
+      </w:r>
+      <w:r>
+        <w:rPr>
+          <w:i/>
+        </w:rPr>
+        <w:t>softwares</w:t>
+      </w:r>
+      <w:r>
+        <w:t xml:space="preserve"> sendo o modelo incremental destinado a gerenciar as etapas de entregas princip</w:t>
+      </w:r>
+      <w:r>
+        <w:t>ais e o modelo ágil para a realização das atividades diárias e entregas parciais do projeto.</w:t>
+      </w:r>
+    </w:p>
+    <w:p>
+      <w:pPr>
+        <w:pStyle w:val="Ttulo3"/>
+      </w:pPr>
+      <w:bookmarkStart w:id="78" w:name="_Toc98865254"/>
+      <w:bookmarkStart w:id="79" w:name="_Toc99213290"/>
+      <w:r>
+        <w:t>4.2.1 Modelo Incremental</w:t>
+      </w:r>
       <w:bookmarkEnd w:id="78"/>
-      <w:r>
-        <w:t xml:space="preserve"> </w:t>
-      </w:r>
-    </w:p>
-    <w:p>
-      <w:r>
-        <w:t xml:space="preserve">Para criação de um </w:t>
-      </w:r>
-      <w:r>
-        <w:rPr>
-          <w:i/>
-        </w:rPr>
-        <w:t>Software</w:t>
-      </w:r>
-      <w:r>
-        <w:t xml:space="preserve">, se faz necessário criar um plano de processos contendo um conjunto de atividades e resultados os quais são associados ao que se produz em um produto de </w:t>
-      </w:r>
-      <w:r>
-        <w:rPr>
-          <w:i/>
-        </w:rPr>
-        <w:t>software</w:t>
-      </w:r>
-      <w:r>
-        <w:t>. Logo, a estruturação de um conjunto de atividades define o processo de produção do Software. A organização previamente ao início da produção</w:t>
-      </w:r>
-      <w:r>
-        <w:t xml:space="preserve"> torna</w:t>
-      </w:r>
-      <w:r>
-        <w:t xml:space="preserve"> o projeto menos custoso e eleva o nível de qualidade do produto final.</w:t>
-      </w:r>
-    </w:p>
-    <w:p>
-      <w:r>
-        <w:t>Um processo pode conter várias atividades sendo as principais: especificação, projeto, implementação, validação, manutenção e evolução. Estas atividades geram as necessidades mínimas para que se possa obter um produto de software adequado ao que se almeja.</w:t>
-      </w:r>
-    </w:p>
-    <w:p>
-      <w:r>
-        <w:t xml:space="preserve">Para execução deste projeto, são tratados dois tipos de processos de </w:t>
-      </w:r>
-      <w:r>
-        <w:rPr>
-          <w:i/>
-        </w:rPr>
-        <w:t>softwares</w:t>
-      </w:r>
-      <w:r>
-        <w:t xml:space="preserve"> sendo o modelo incremental destinado a gerenciar as etapas de entregas princip</w:t>
-      </w:r>
-      <w:r>
-        <w:t>ais e o modelo ágil para a realização das atividades diárias e entregas parciais do projeto.</w:t>
-      </w:r>
-    </w:p>
-    <w:p>
-      <w:pPr>
-        <w:pStyle w:val="Ttulo3"/>
-      </w:pPr>
-      <w:bookmarkStart w:id="79" w:name="_Toc98865254"/>
-      <w:bookmarkStart w:id="80" w:name="_Toc99213290"/>
-      <w:r>
-        <w:t>4.2.1 Modelo Incremental</w:t>
-      </w:r>
       <w:bookmarkEnd w:id="79"/>
-      <w:bookmarkEnd w:id="80"/>
     </w:p>
     <w:p>
       <w:r>
@@ -12742,11 +12723,7 @@
         <w:t>eares quanto paralelos (</w:t>
       </w:r>
       <w:r>
-        <w:rPr>
-          <w:b/>
-          <w:color w:val="E36C0A" w:themeColor="accent6" w:themeShade="BF"/>
-        </w:rPr>
-        <w:t>Figura X</w:t>
+        <w:t>Figura 8</w:t>
       </w:r>
       <w:r>
         <w:t>).</w:t>
@@ -12821,8 +12798,8 @@
           <w:sz w:val="24"/>
         </w:rPr>
       </w:pPr>
-      <w:bookmarkStart w:id="81" w:name="_Toc98864530"/>
-      <w:bookmarkStart w:id="82" w:name="_Toc99212176"/>
+      <w:bookmarkStart w:id="80" w:name="_Toc98864530"/>
+      <w:bookmarkStart w:id="81" w:name="_Toc99212176"/>
       <w:r>
         <w:rPr>
           <w:sz w:val="24"/>
@@ -12866,8 +12843,8 @@
         </w:rPr>
         <w:t xml:space="preserve"> - O Modelo Incremental</w:t>
       </w:r>
+      <w:bookmarkEnd w:id="80"/>
       <w:bookmarkEnd w:id="81"/>
-      <w:bookmarkEnd w:id="82"/>
     </w:p>
     <w:p>
       <w:r>
@@ -12904,13 +12881,13 @@
       <w:pPr>
         <w:pStyle w:val="Ttulo3"/>
       </w:pPr>
-      <w:bookmarkStart w:id="83" w:name="_Toc98865255"/>
-      <w:bookmarkStart w:id="84" w:name="_Toc99213291"/>
+      <w:bookmarkStart w:id="82" w:name="_Toc98865255"/>
+      <w:bookmarkStart w:id="83" w:name="_Toc99213291"/>
       <w:r>
         <w:t>4.2.2 Modelo Ágil: SCRUM</w:t>
       </w:r>
+      <w:bookmarkEnd w:id="82"/>
       <w:bookmarkEnd w:id="83"/>
-      <w:bookmarkEnd w:id="84"/>
     </w:p>
     <w:p>
       <w:r>
@@ -13054,8 +13031,8 @@
           <w:sz w:val="24"/>
         </w:rPr>
       </w:pPr>
-      <w:bookmarkStart w:id="85" w:name="_Toc98864531"/>
-      <w:bookmarkStart w:id="86" w:name="_Toc99212177"/>
+      <w:bookmarkStart w:id="84" w:name="_Toc98864531"/>
+      <w:bookmarkStart w:id="85" w:name="_Toc99212177"/>
       <w:r>
         <w:rPr>
           <w:sz w:val="24"/>
@@ -13099,8 +13076,8 @@
         </w:rPr>
         <w:t xml:space="preserve"> - Processo SCRUM</w:t>
       </w:r>
+      <w:bookmarkEnd w:id="84"/>
       <w:bookmarkEnd w:id="85"/>
-      <w:bookmarkEnd w:id="86"/>
     </w:p>
     <w:p>
       <w:r>
@@ -13117,9 +13094,9 @@
       <w:pPr>
         <w:pStyle w:val="Ttulo2"/>
       </w:pPr>
-      <w:bookmarkStart w:id="87" w:name="_Toc97100979"/>
-      <w:bookmarkStart w:id="88" w:name="_Toc98865256"/>
-      <w:bookmarkStart w:id="89" w:name="_Toc99213292"/>
+      <w:bookmarkStart w:id="86" w:name="_Toc97100979"/>
+      <w:bookmarkStart w:id="87" w:name="_Toc98865256"/>
+      <w:bookmarkStart w:id="88" w:name="_Toc99213292"/>
       <w:r>
         <w:t>4.</w:t>
       </w:r>
@@ -13132,75 +13109,75 @@
       <w:r>
         <w:t>RECURSOS NECESSÁRIOS</w:t>
       </w:r>
+      <w:bookmarkEnd w:id="86"/>
       <w:bookmarkEnd w:id="87"/>
       <w:bookmarkEnd w:id="88"/>
+    </w:p>
+    <w:p>
+      <w:r>
+        <w:t xml:space="preserve">Para o desenvolvimento deste projeto, são necessários recursos humanos, de </w:t>
+      </w:r>
+      <w:r>
+        <w:rPr>
+          <w:i/>
+        </w:rPr>
+        <w:t>software</w:t>
+      </w:r>
+      <w:r>
+        <w:t xml:space="preserve"> e de </w:t>
+      </w:r>
+      <w:r>
+        <w:rPr>
+          <w:i/>
+        </w:rPr>
+        <w:t>hardware</w:t>
+      </w:r>
+      <w:r>
+        <w:t>.</w:t>
+      </w:r>
+    </w:p>
+    <w:p>
+      <w:pPr>
+        <w:pStyle w:val="Ttulo3"/>
+      </w:pPr>
+      <w:bookmarkStart w:id="89" w:name="_Toc98865257"/>
+      <w:bookmarkStart w:id="90" w:name="_Toc99213293"/>
+      <w:r>
+        <w:t>4.3.1 Recursos Humanos</w:t>
+      </w:r>
       <w:bookmarkEnd w:id="89"/>
-    </w:p>
-    <w:p>
-      <w:r>
-        <w:t xml:space="preserve">Para o desenvolvimento deste projeto, são necessários recursos humanos, de </w:t>
+      <w:bookmarkEnd w:id="90"/>
+    </w:p>
+    <w:p>
+      <w:r>
+        <w:t xml:space="preserve">Para a realização desse projeto, são necessários três graduandos em Sistemas de Informação, com conhecimentos em </w:t>
       </w:r>
       <w:r>
         <w:rPr>
           <w:i/>
         </w:rPr>
-        <w:t>software</w:t>
-      </w:r>
-      <w:r>
-        <w:t xml:space="preserve"> e de </w:t>
-      </w:r>
-      <w:r>
-        <w:rPr>
-          <w:i/>
-        </w:rPr>
-        <w:t>hardware</w:t>
-      </w:r>
-      <w:r>
-        <w:t>.</w:t>
+        <w:t>front-end, back-end</w:t>
+      </w:r>
+      <w:r>
+        <w:t xml:space="preserve"> e PostgreSQL. São eles: Lucas Dias e Silva, Matheus Felipe Souza e Vinicius de Almeida Gonçalves.</w:t>
+      </w:r>
+    </w:p>
+    <w:p>
+      <w:r>
+        <w:t>É de responsabilidade de todos os membros, em conjunto: Análise, projeto, confecção deste documento, programação e realização de teste.</w:t>
       </w:r>
     </w:p>
     <w:p>
       <w:pPr>
         <w:pStyle w:val="Ttulo3"/>
       </w:pPr>
-      <w:bookmarkStart w:id="90" w:name="_Toc98865257"/>
-      <w:bookmarkStart w:id="91" w:name="_Toc99213293"/>
-      <w:r>
-        <w:t>4.3.1 Recursos Humanos</w:t>
-      </w:r>
-      <w:bookmarkEnd w:id="90"/>
+      <w:bookmarkStart w:id="91" w:name="_Toc98865258"/>
+      <w:bookmarkStart w:id="92" w:name="_Toc99213294"/>
+      <w:r>
+        <w:t>4.3.2 Recursos de Software</w:t>
+      </w:r>
       <w:bookmarkEnd w:id="91"/>
-    </w:p>
-    <w:p>
-      <w:r>
-        <w:t xml:space="preserve">Para a realização desse projeto, são necessários três graduandos em Sistemas de Informação, com conhecimentos em </w:t>
-      </w:r>
-      <w:r>
-        <w:rPr>
-          <w:i/>
-        </w:rPr>
-        <w:t>front-end, back-end</w:t>
-      </w:r>
-      <w:r>
-        <w:t xml:space="preserve"> e PostgreSQL. São eles: Lucas Dias e Silva, Matheus Felipe Souza e Vinicius de Almeida Gonçalves.</w:t>
-      </w:r>
-    </w:p>
-    <w:p>
-      <w:r>
-        <w:t>É de responsabilidade de todos os membros, em conjunto: Análise, projeto, confecção deste documento, programação e realização de teste.</w:t>
-      </w:r>
-    </w:p>
-    <w:p>
-      <w:pPr>
-        <w:pStyle w:val="Ttulo3"/>
-      </w:pPr>
-      <w:bookmarkStart w:id="92" w:name="_Toc98865258"/>
-      <w:bookmarkStart w:id="93" w:name="_Toc99213294"/>
-      <w:r>
-        <w:t>4.3.2 Recursos de Software</w:t>
-      </w:r>
       <w:bookmarkEnd w:id="92"/>
-      <w:bookmarkEnd w:id="93"/>
     </w:p>
     <w:p>
       <w:r>
@@ -13517,13 +13494,13 @@
       <w:pPr>
         <w:pStyle w:val="Ttulo3"/>
       </w:pPr>
-      <w:bookmarkStart w:id="94" w:name="_Toc98865259"/>
-      <w:bookmarkStart w:id="95" w:name="_Toc99213295"/>
+      <w:bookmarkStart w:id="93" w:name="_Toc98865259"/>
+      <w:bookmarkStart w:id="94" w:name="_Toc99213295"/>
       <w:r>
         <w:t>4.3.3 Recursos de Hardware</w:t>
       </w:r>
+      <w:bookmarkEnd w:id="93"/>
       <w:bookmarkEnd w:id="94"/>
-      <w:bookmarkEnd w:id="95"/>
     </w:p>
     <w:p>
       <w:r>
@@ -13621,9 +13598,9 @@
       <w:pPr>
         <w:pStyle w:val="Ttulo2"/>
       </w:pPr>
-      <w:bookmarkStart w:id="96" w:name="_Toc97100980"/>
-      <w:bookmarkStart w:id="97" w:name="_Toc98865260"/>
-      <w:bookmarkStart w:id="98" w:name="_Toc99213296"/>
+      <w:bookmarkStart w:id="95" w:name="_Toc97100980"/>
+      <w:bookmarkStart w:id="96" w:name="_Toc98865260"/>
+      <w:bookmarkStart w:id="97" w:name="_Toc99213296"/>
       <w:r>
         <w:t>4.</w:t>
       </w:r>
@@ -13633,9 +13610,9 @@
       <w:r>
         <w:t xml:space="preserve"> RELATÓRIO DE DESEMPENHO</w:t>
       </w:r>
+      <w:bookmarkEnd w:id="95"/>
       <w:bookmarkEnd w:id="96"/>
       <w:bookmarkEnd w:id="97"/>
-      <w:bookmarkEnd w:id="98"/>
       <w:r>
         <w:t xml:space="preserve"> </w:t>
       </w:r>
@@ -13661,9 +13638,9 @@
       <w:pPr>
         <w:pStyle w:val="Ttulo2"/>
       </w:pPr>
-      <w:bookmarkStart w:id="99" w:name="_Toc97100981"/>
-      <w:bookmarkStart w:id="100" w:name="_Toc98865261"/>
-      <w:bookmarkStart w:id="101" w:name="_Toc99213297"/>
+      <w:bookmarkStart w:id="98" w:name="_Toc97100981"/>
+      <w:bookmarkStart w:id="99" w:name="_Toc98865261"/>
+      <w:bookmarkStart w:id="100" w:name="_Toc99213297"/>
       <w:r>
         <w:lastRenderedPageBreak/>
         <w:t>4.5</w:t>
@@ -13671,9 +13648,9 @@
       <w:r>
         <w:t xml:space="preserve"> ESTIMATIVAS DE TAMANHO E ESFORÇO</w:t>
       </w:r>
+      <w:bookmarkEnd w:id="98"/>
       <w:bookmarkEnd w:id="99"/>
       <w:bookmarkEnd w:id="100"/>
-      <w:bookmarkEnd w:id="101"/>
     </w:p>
     <w:p>
       <w:pPr>
@@ -13921,9 +13898,9 @@
       <w:pPr>
         <w:pStyle w:val="Legenda"/>
       </w:pPr>
-      <w:bookmarkStart w:id="102" w:name="_Toc65846274"/>
-      <w:bookmarkStart w:id="103" w:name="_Toc98949078"/>
-      <w:bookmarkStart w:id="104" w:name="_Toc99212344"/>
+      <w:bookmarkStart w:id="101" w:name="_Toc65846274"/>
+      <w:bookmarkStart w:id="102" w:name="_Toc98949078"/>
+      <w:bookmarkStart w:id="103" w:name="_Toc99212344"/>
       <w:r>
         <w:t xml:space="preserve">QUADRO </w:t>
       </w:r>
@@ -13960,56 +13937,56 @@
       <w:r>
         <w:t xml:space="preserve"> – Estimativa de esforços</w:t>
       </w:r>
+      <w:bookmarkEnd w:id="101"/>
       <w:bookmarkEnd w:id="102"/>
       <w:bookmarkEnd w:id="103"/>
+    </w:p>
+    <w:p>
+      <w:r>
+        <w:t xml:space="preserve"> </w:t>
+      </w:r>
+      <w:r>
+        <w:t>[Deve ser inserida uma explicação d</w:t>
+      </w:r>
+      <w:r>
+        <w:t>os valores apontados no Quadro 1</w:t>
+      </w:r>
+      <w:r>
+        <w:t>.</w:t>
+      </w:r>
+      <w:r>
+        <w:t xml:space="preserve"> </w:t>
+      </w:r>
+      <w:r>
+        <w:t>]</w:t>
+      </w:r>
+    </w:p>
+    <w:p/>
+    <w:p>
+      <w:pPr>
+        <w:pStyle w:val="Ttulo2"/>
+      </w:pPr>
+      <w:bookmarkStart w:id="104" w:name="_Toc97100982"/>
+      <w:bookmarkStart w:id="105" w:name="_Toc98865262"/>
+      <w:bookmarkStart w:id="106" w:name="_Toc99213298"/>
+      <w:r>
+        <w:t>4.</w:t>
+      </w:r>
+      <w:r>
+        <w:t>6</w:t>
+      </w:r>
+      <w:r>
+        <w:t xml:space="preserve"> </w:t>
+      </w:r>
+      <w:r>
+        <w:t xml:space="preserve">GERENCIAMENTO </w:t>
+      </w:r>
+      <w:r>
+        <w:t>DE CONFIGURAÇÃO</w:t>
+      </w:r>
       <w:bookmarkEnd w:id="104"/>
-    </w:p>
-    <w:p>
-      <w:r>
-        <w:t xml:space="preserve"> </w:t>
-      </w:r>
-      <w:r>
-        <w:t>[Deve ser inserida uma explicação d</w:t>
-      </w:r>
-      <w:r>
-        <w:t>os valores apontados no Quadro 1</w:t>
-      </w:r>
-      <w:r>
-        <w:t>.</w:t>
-      </w:r>
-      <w:r>
-        <w:t xml:space="preserve"> </w:t>
-      </w:r>
-      <w:r>
-        <w:t>]</w:t>
-      </w:r>
-    </w:p>
-    <w:p/>
-    <w:p>
-      <w:pPr>
-        <w:pStyle w:val="Ttulo2"/>
-      </w:pPr>
-      <w:bookmarkStart w:id="105" w:name="_Toc97100982"/>
-      <w:bookmarkStart w:id="106" w:name="_Toc98865262"/>
-      <w:bookmarkStart w:id="107" w:name="_Toc99213298"/>
-      <w:r>
-        <w:t>4.</w:t>
-      </w:r>
-      <w:r>
-        <w:t>6</w:t>
-      </w:r>
-      <w:r>
-        <w:t xml:space="preserve"> </w:t>
-      </w:r>
-      <w:r>
-        <w:t xml:space="preserve">GERENCIAMENTO </w:t>
-      </w:r>
-      <w:r>
-        <w:t>DE CONFIGURAÇÃO</w:t>
-      </w:r>
       <w:bookmarkEnd w:id="105"/>
       <w:bookmarkEnd w:id="106"/>
-      <w:bookmarkEnd w:id="107"/>
     </w:p>
     <w:p>
       <w:pPr>
@@ -14113,11 +14090,11 @@
       <w:pPr>
         <w:pStyle w:val="Ttulo1"/>
       </w:pPr>
-      <w:bookmarkStart w:id="108" w:name="_Toc192060090"/>
-      <w:bookmarkStart w:id="109" w:name="_Toc192060091"/>
-      <w:bookmarkStart w:id="110" w:name="_Toc97100983"/>
-      <w:bookmarkStart w:id="111" w:name="_Toc98865263"/>
-      <w:bookmarkStart w:id="112" w:name="_Toc99213299"/>
+      <w:bookmarkStart w:id="107" w:name="_Toc192060090"/>
+      <w:bookmarkStart w:id="108" w:name="_Toc192060091"/>
+      <w:bookmarkStart w:id="109" w:name="_Toc97100983"/>
+      <w:bookmarkStart w:id="110" w:name="_Toc98865263"/>
+      <w:bookmarkStart w:id="111" w:name="_Toc99213299"/>
       <w:r>
         <w:lastRenderedPageBreak/>
         <w:t xml:space="preserve">5 </w:t>
@@ -14131,77 +14108,77 @@
       <w:r>
         <w:t xml:space="preserve"> REQUISITOS</w:t>
       </w:r>
+      <w:bookmarkEnd w:id="107"/>
       <w:bookmarkEnd w:id="108"/>
       <w:bookmarkEnd w:id="109"/>
       <w:bookmarkEnd w:id="110"/>
       <w:bookmarkEnd w:id="111"/>
+    </w:p>
+    <w:p>
+      <w:r>
+        <w:t>Este capítulo apresenta os requisitos funcionais, não funcionais e a análise desses por meio da construção de visões funcionais e de dados. Parte-se do escopo inicial do projeto Deu Pet.</w:t>
+      </w:r>
+    </w:p>
+    <w:p>
+      <w:pPr>
+        <w:pStyle w:val="Ttulo2"/>
+      </w:pPr>
+      <w:bookmarkStart w:id="112" w:name="_Toc192060093"/>
+      <w:bookmarkStart w:id="113" w:name="_Toc97100984"/>
+      <w:bookmarkStart w:id="114" w:name="_Toc98865264"/>
+      <w:bookmarkStart w:id="115" w:name="_Toc99213300"/>
+      <w:r>
+        <w:t>5.</w:t>
+      </w:r>
+      <w:r>
+        <w:t>1</w:t>
+      </w:r>
+      <w:r>
+        <w:t xml:space="preserve"> REQUISITOS</w:t>
+      </w:r>
       <w:bookmarkEnd w:id="112"/>
-    </w:p>
-    <w:p>
-      <w:r>
-        <w:t>Este capítulo apresenta os requisitos funcionais, não funcionais e a análise desses por meio da construção de visões funcionais e de dados. Parte-se do escopo inicial do projeto Deu Pet.</w:t>
-      </w:r>
-    </w:p>
-    <w:p>
-      <w:pPr>
-        <w:pStyle w:val="Ttulo2"/>
-      </w:pPr>
-      <w:bookmarkStart w:id="113" w:name="_Toc192060093"/>
-      <w:bookmarkStart w:id="114" w:name="_Toc97100984"/>
-      <w:bookmarkStart w:id="115" w:name="_Toc98865264"/>
-      <w:bookmarkStart w:id="116" w:name="_Toc99213300"/>
-      <w:r>
-        <w:t>5.</w:t>
-      </w:r>
-      <w:r>
-        <w:t>1</w:t>
-      </w:r>
-      <w:r>
-        <w:t xml:space="preserve"> REQUISITOS</w:t>
+      <w:r>
+        <w:t xml:space="preserve"> DO SISTEMA</w:t>
+      </w:r>
+      <w:r>
+        <w:t xml:space="preserve"> DE SOFTWARE</w:t>
       </w:r>
       <w:bookmarkEnd w:id="113"/>
-      <w:r>
-        <w:t xml:space="preserve"> DO SISTEMA</w:t>
-      </w:r>
-      <w:r>
-        <w:t xml:space="preserve"> DE SOFTWARE</w:t>
-      </w:r>
       <w:bookmarkEnd w:id="114"/>
       <w:bookmarkEnd w:id="115"/>
+    </w:p>
+    <w:p>
+      <w:bookmarkStart w:id="116" w:name="_Toc192060094"/>
+      <w:r>
+        <w:t>A seguir são apresentados os requisitos funcionais e não funcionais do sistema de acordo com as histórias de usuários e suas necessidades</w:t>
+      </w:r>
+      <w:r>
+        <w:t>.</w:t>
+      </w:r>
+    </w:p>
+    <w:p>
+      <w:pPr>
+        <w:pStyle w:val="Ttulo3"/>
+      </w:pPr>
+      <w:bookmarkStart w:id="117" w:name="_Toc97100985"/>
+      <w:bookmarkStart w:id="118" w:name="_Toc98865265"/>
+      <w:bookmarkStart w:id="119" w:name="_Toc99213301"/>
+      <w:r>
+        <w:t>5.</w:t>
+      </w:r>
+      <w:r>
+        <w:t>1</w:t>
+      </w:r>
+      <w:r>
+        <w:t>.1 Requisitos F</w:t>
+      </w:r>
+      <w:r>
+        <w:t>uncionais</w:t>
+      </w:r>
       <w:bookmarkEnd w:id="116"/>
-    </w:p>
-    <w:p>
-      <w:bookmarkStart w:id="117" w:name="_Toc192060094"/>
-      <w:r>
-        <w:t>A seguir são apresentados os requisitos funcionais e não funcionais do sistema de acordo com as histórias de usuários e suas necessidades</w:t>
-      </w:r>
-      <w:r>
-        <w:t>.</w:t>
-      </w:r>
-    </w:p>
-    <w:p>
-      <w:pPr>
-        <w:pStyle w:val="Ttulo3"/>
-      </w:pPr>
-      <w:bookmarkStart w:id="118" w:name="_Toc97100985"/>
-      <w:bookmarkStart w:id="119" w:name="_Toc98865265"/>
-      <w:bookmarkStart w:id="120" w:name="_Toc99213301"/>
-      <w:r>
-        <w:t>5.</w:t>
-      </w:r>
-      <w:r>
-        <w:t>1</w:t>
-      </w:r>
-      <w:r>
-        <w:t>.1 Requisitos F</w:t>
-      </w:r>
-      <w:r>
-        <w:t>uncionais</w:t>
-      </w:r>
       <w:bookmarkEnd w:id="117"/>
       <w:bookmarkEnd w:id="118"/>
       <w:bookmarkEnd w:id="119"/>
-      <w:bookmarkEnd w:id="120"/>
     </w:p>
     <w:p>
       <w:r>
@@ -14585,7 +14562,13 @@
     </w:p>
     <w:p>
       <w:r>
-        <w:t>Este requisito refere-se ao cadastramento dos dados dos responsáveis pelo cadastro e gestão das ONGs vinculadas ao sistema. Para isso, devem-se inserir os dados pessoais de caráter identificador como nome, telefone, endereço, e-mail e senha, que precisarão ser preenchidos seguindo as diretrizes estabelecidas pelo sistema, que garantirá a não redundância dos dados e a verificação dos tipos de domínios aceitos. Cada pessoa possuirá somente uma conta no sistema, cujos dados poderão ser atualizados sempre que necessário ou excluídos quando o usuário desejar.</w:t>
+        <w:t xml:space="preserve">Este requisito refere-se ao cadastramento dos dados dos responsáveis pelo cadastro e gestão das </w:t>
+      </w:r>
+      <w:r>
+        <w:t xml:space="preserve">instituições </w:t>
+      </w:r>
+      <w:r>
+        <w:t>vinculadas ao sistema. Para isso, devem-se inserir os dados pessoais de caráter identificador como nome, telefone, endereço, e-mail e senha, que precisarão ser preenchidos seguindo as diretrizes estabelecidas pelo sistema, que garantirá a não redundância dos dados e a verificação dos tipos de domínios aceitos. Cada pessoa possuirá somente uma conta no sistema, cujos dados poderão ser atualizados sempre que necessário ou excluídos quando o usuário desejar.</w:t>
       </w:r>
     </w:p>
     <w:p>
@@ -14976,7 +14959,13 @@
     </w:p>
     <w:p>
       <w:r>
-        <w:t>Este módulo refere-se ao cadastro de campanhas de saúde animal, onde serão informados os dados para cadastramento, como nome, período, local e informações gerais. Apenas o perfil de administrador poderá cadastrar campanhas. Estas campanhas ficam diretamente ligadas às ONGs previamente cadastradas (RF 05) que as cadastraram. Posterior ao cadastro, as campanhas serão divulgadas por meio do aplicativo aos cidadãos (RF 21)</w:t>
+        <w:t xml:space="preserve">Este módulo refere-se ao cadastro de campanhas de saúde animal, onde serão informados os dados para cadastramento, como nome, período, local e informações gerais. Apenas o perfil de administrador poderá cadastrar campanhas. Estas campanhas ficam diretamente ligadas às </w:t>
+      </w:r>
+      <w:r>
+        <w:t xml:space="preserve">instituições </w:t>
+      </w:r>
+      <w:r>
+        <w:t>previamente cadastradas (RF 05) que as cadastraram. Posterior ao cadastro, as campanhas serão divulgadas por meio do aplicativo aos cidadãos (RF 21)</w:t>
       </w:r>
     </w:p>
     <w:p>
@@ -15008,7 +14997,25 @@
     </w:p>
     <w:p>
       <w:r>
-        <w:t>Este módulo refere-se à gestão e acompanhamento do processo de adoção ou devolução de animais das ONGs. Os usuários administradores, poderão acompanhar todas as solicitações que os usuários cidadãos poderão realizar as suas determinadas ONGs (RF 18). Este acompanhamento será desde a abertura da solicitação de adoção, até a finalização, sendo ela positiva ou negativa para a adoção ou devolução. Na solicitação ficará vinculado o usuário cidadão cadastrado previamente (RF 01) que for responsável pela abertura da mesma e também ficará vinculada a ONG responsável pelo animal.</w:t>
+        <w:t xml:space="preserve">Este módulo refere-se à gestão e acompanhamento do processo de adoção ou devolução de animais das </w:t>
+      </w:r>
+      <w:r>
+        <w:t>instituições</w:t>
+      </w:r>
+      <w:r>
+        <w:t xml:space="preserve">. Os usuários administradores, poderão acompanhar todas as solicitações que os usuários cidadãos poderão realizar as suas determinadas </w:t>
+      </w:r>
+      <w:r>
+        <w:t xml:space="preserve">instituições </w:t>
+      </w:r>
+      <w:r>
+        <w:t xml:space="preserve">(RF 18). Este acompanhamento será desde a abertura da solicitação de adoção, até a finalização, sendo ela positiva ou negativa para a adoção ou devolução. Na solicitação ficará vinculado o usuário cidadão cadastrado previamente (RF 01) que for responsável pela abertura da mesma e também ficará vinculada a </w:t>
+      </w:r>
+      <w:r>
+        <w:t>instituição</w:t>
+      </w:r>
+      <w:r>
+        <w:t>responsável pelo animal.</w:t>
       </w:r>
     </w:p>
     <w:p>
@@ -15031,7 +15038,19 @@
     </w:p>
     <w:p>
       <w:r>
-        <w:t xml:space="preserve">Este módulo refere-se à geração dos termos de responsabilidade que serão concebidos no momento em que a solicitação da adoção (RF 14) estiver concluída positivamente. O termo de responsabilidade será vinculado ao usuário que abriu a solicitação (RF …) e a ONG que estiver responsável pelo animal naquele momento, com todos os seus dados cadastrados em sua base de dados (RF 09). No termo serão coletados os dados do animal cadastrado (RF 09) do cidadão adotante e informações do termo de responsabilidade sobre o animal adotado. </w:t>
+        <w:t>Este módulo refere-se à geração dos termos de responsabilidade que serão concebidos no momento em que a solicitação da adoção (RF 14) estiver concluída positivamente. O termo de responsabilidade será vinculado ao usuár</w:t>
+      </w:r>
+      <w:r>
+        <w:t>io que abriu a solicitação (RF 18</w:t>
+      </w:r>
+      <w:r>
+        <w:t xml:space="preserve">) e a </w:t>
+      </w:r>
+      <w:r>
+        <w:t xml:space="preserve">instituição </w:t>
+      </w:r>
+      <w:r>
+        <w:t xml:space="preserve">que estiver responsável pelo animal naquele momento, com todos os seus dados cadastrados em sua base de dados (RF 09). No termo serão coletados os dados do animal cadastrado (RF 09) do cidadão adotante e informações do termo de responsabilidade sobre o animal adotado. </w:t>
       </w:r>
     </w:p>
     <w:p>
@@ -15068,7 +15087,19 @@
     </w:p>
     <w:p>
       <w:r>
-        <w:t xml:space="preserve">Este módulo refere-se à listagem dos dados dos animais como nome, foto, sexo e ONG responsável. A listagem será feita de forma que os cidadãos poderão demonstrar interesse nos animais (RF 17) e entrar em contato direto com a ONG responsável por tal ou também “pular” aquele animal que não for de seu interesse (RF 20). </w:t>
+        <w:t xml:space="preserve">Este módulo refere-se à listagem dos dados dos animais como nome, foto, sexo e </w:t>
+      </w:r>
+      <w:r>
+        <w:t xml:space="preserve">instituição </w:t>
+      </w:r>
+      <w:r>
+        <w:t xml:space="preserve">responsável. A listagem será feita de forma que os cidadãos poderão demonstrar interesse nos animais (RF 17) e entrar em contato direto com a </w:t>
+      </w:r>
+      <w:r>
+        <w:t xml:space="preserve">instituição </w:t>
+      </w:r>
+      <w:r>
+        <w:t xml:space="preserve">responsável por tal ou também “pular” aquele animal que não for de seu interesse (RF 20). </w:t>
       </w:r>
     </w:p>
     <w:p>
@@ -15102,7 +15133,13 @@
         <w:t>like</w:t>
       </w:r>
       <w:r>
-        <w:t>” no animal, é aberta uma solicitação de adoção daquele determinado animal (RF 18) que ligará o cidadão a ONG responsável pelo mesmo, dando sequência nos passos para adoção.</w:t>
+        <w:t xml:space="preserve">” no animal, é aberta uma solicitação de adoção daquele determinado animal (RF 18) que ligará o cidadão a </w:t>
+      </w:r>
+      <w:r>
+        <w:t xml:space="preserve">instituição </w:t>
+      </w:r>
+      <w:r>
+        <w:t>responsável pelo mesmo, dando sequência nos passos para adoção.</w:t>
       </w:r>
     </w:p>
     <w:p>
@@ -15201,7 +15238,13 @@
     </w:p>
     <w:p>
       <w:r>
-        <w:t xml:space="preserve">Este módulo refere-se à funcionalidade de visualizar as campanhas cadastradas pelas ONGs (RF 13) e se inteirar de todas as informações relativas às mesmas. </w:t>
+        <w:t xml:space="preserve">Este módulo refere-se à funcionalidade de visualizar as campanhas cadastradas pelas </w:t>
+      </w:r>
+      <w:r>
+        <w:t xml:space="preserve">instituições </w:t>
+      </w:r>
+      <w:r>
+        <w:t xml:space="preserve">(RF 13) e se inteirar de todas as informações relativas às mesmas. </w:t>
       </w:r>
     </w:p>
     <w:p>
@@ -15224,7 +15267,19 @@
     </w:p>
     <w:p>
       <w:r>
-        <w:t>Este módulo refere-se à funcionalidade de cadastrar nas campanhas disponíveis no aplicativo (RF 21) que foram previamente cadastradas e disponibilizadas pelas ONGs (RF 13). O cidadão poderá se cadastrar naquela determinada campanha, que, durante o processo, serão coletados os dados necessários para inscrição e posteriormente analisados pelas ONGs que farão contato com os selecionados.</w:t>
+        <w:t xml:space="preserve">Este módulo refere-se à funcionalidade de cadastrar nas campanhas disponíveis no aplicativo (RF 21) que foram previamente cadastradas e disponibilizadas pelas </w:t>
+      </w:r>
+      <w:r>
+        <w:t xml:space="preserve">instituições </w:t>
+      </w:r>
+      <w:r>
+        <w:t xml:space="preserve">(RF 13). O cidadão poderá se cadastrar naquela determinada campanha, que, durante o processo, serão coletados os dados necessários para inscrição e posteriormente analisados pelas </w:t>
+      </w:r>
+      <w:r>
+        <w:t xml:space="preserve">instituições </w:t>
+      </w:r>
+      <w:r>
+        <w:t>que farão contato com os selecionados.</w:t>
       </w:r>
     </w:p>
     <w:p>
@@ -15238,15 +15293,15 @@
       <w:pPr>
         <w:pStyle w:val="SemEspaamento"/>
       </w:pPr>
-      <w:bookmarkStart w:id="121" w:name="_Toc192060095"/>
+      <w:bookmarkStart w:id="120" w:name="_Toc192060095"/>
     </w:p>
     <w:p>
       <w:pPr>
         <w:pStyle w:val="Ttulo3"/>
       </w:pPr>
-      <w:bookmarkStart w:id="122" w:name="_Toc97100986"/>
-      <w:bookmarkStart w:id="123" w:name="_Toc98865266"/>
-      <w:bookmarkStart w:id="124" w:name="_Toc99213302"/>
+      <w:bookmarkStart w:id="121" w:name="_Toc97100986"/>
+      <w:bookmarkStart w:id="122" w:name="_Toc98865266"/>
+      <w:bookmarkStart w:id="123" w:name="_Toc99213302"/>
       <w:r>
         <w:t>5.</w:t>
       </w:r>
@@ -15262,10 +15317,10 @@
       <w:r>
         <w:t>uncionais</w:t>
       </w:r>
+      <w:bookmarkEnd w:id="120"/>
       <w:bookmarkEnd w:id="121"/>
       <w:bookmarkEnd w:id="122"/>
       <w:bookmarkEnd w:id="123"/>
-      <w:bookmarkEnd w:id="124"/>
     </w:p>
     <w:p>
       <w:pPr>
@@ -15283,7 +15338,20 @@
         <w:rPr>
           <w:color w:val="000000" w:themeColor="text1"/>
         </w:rPr>
-        <w:t>de Software de Ian Sommerville.</w:t>
+        <w:t xml:space="preserve">de </w:t>
+      </w:r>
+      <w:r>
+        <w:rPr>
+          <w:i/>
+          <w:color w:val="000000" w:themeColor="text1"/>
+        </w:rPr>
+        <w:t>Software</w:t>
+      </w:r>
+      <w:r>
+        <w:rPr>
+          <w:color w:val="000000" w:themeColor="text1"/>
+        </w:rPr>
+        <w:t xml:space="preserve"> de Ian Sommerville.</w:t>
       </w:r>
     </w:p>
     <w:p>
@@ -15293,7 +15361,7 @@
           <w:szCs w:val="24"/>
         </w:rPr>
       </w:pPr>
-      <w:bookmarkStart w:id="125" w:name="_Toc192060096"/>
+      <w:bookmarkStart w:id="124" w:name="_Toc192060096"/>
       <w:r>
         <w:rPr>
           <w:color w:val="000000"/>
@@ -15511,7 +15579,22 @@
           <w:color w:val="000000"/>
           <w:szCs w:val="24"/>
         </w:rPr>
-        <w:t>Este requisito refere-se às plataformas onde a aplicação rodará. A princípio, iremos disponibilizar para as plataformas móveis Android e IOs e para web em geral. </w:t>
+        <w:t xml:space="preserve">Este requisito refere-se às plataformas onde a aplicação rodará. A princípio, iremos disponibilizar para as plataformas móveis Android e IOs e para </w:t>
+      </w:r>
+      <w:r>
+        <w:rPr>
+          <w:i/>
+          <w:color w:val="000000"/>
+          <w:szCs w:val="24"/>
+        </w:rPr>
+        <w:t>web</w:t>
+      </w:r>
+      <w:r>
+        <w:rPr>
+          <w:color w:val="000000"/>
+          <w:szCs w:val="24"/>
+        </w:rPr>
+        <w:t xml:space="preserve"> em geral. </w:t>
       </w:r>
     </w:p>
     <w:p>
@@ -15581,7 +15664,37 @@
           <w:color w:val="000000"/>
           <w:szCs w:val="24"/>
         </w:rPr>
-        <w:t>Este requisito refere-se às interfaces de usuário Web e Mobile, criadas para interação com o usuário. As interfaces deverão ter funcionalidades bem distribuídas pelas telas de forma que tornem a usabilidade do sistema intuitiva durante toda a navegação.</w:t>
+        <w:t xml:space="preserve">Este requisito refere-se às interfaces de usuário </w:t>
+      </w:r>
+      <w:r>
+        <w:rPr>
+          <w:i/>
+          <w:color w:val="000000"/>
+          <w:szCs w:val="24"/>
+        </w:rPr>
+        <w:t>Web</w:t>
+      </w:r>
+      <w:r>
+        <w:rPr>
+          <w:color w:val="000000"/>
+          <w:szCs w:val="24"/>
+        </w:rPr>
+        <w:t xml:space="preserve"> e </w:t>
+      </w:r>
+      <w:r>
+        <w:rPr>
+          <w:i/>
+          <w:color w:val="000000"/>
+          <w:szCs w:val="24"/>
+        </w:rPr>
+        <w:t>Mobile</w:t>
+      </w:r>
+      <w:r>
+        <w:rPr>
+          <w:color w:val="000000"/>
+          <w:szCs w:val="24"/>
+        </w:rPr>
+        <w:t>, criadas para interação com o usuário. As interfaces deverão ter funcionalidades bem distribuídas pelas telas de forma que tornem a usabilidade do sistema intuitiva durante toda a navegação.</w:t>
       </w:r>
     </w:p>
     <w:p>
@@ -15610,7 +15723,7 @@
           <w:color w:val="auto"/>
         </w:rPr>
       </w:pPr>
-      <w:bookmarkStart w:id="126" w:name="_Toc98865268"/>
+      <w:bookmarkStart w:id="125" w:name="_Toc98865268"/>
       <w:r>
         <w:rPr>
           <w:rFonts w:ascii="Times New Roman" w:hAnsi="Times New Roman" w:cs="Times New Roman"/>
@@ -15643,7 +15756,7 @@
         </w:rPr>
         <w:t>rganizacionais</w:t>
       </w:r>
-      <w:bookmarkEnd w:id="126"/>
+      <w:bookmarkEnd w:id="125"/>
     </w:p>
     <w:p>
       <w:pPr>
@@ -15689,7 +15802,21 @@
           <w:color w:val="000000"/>
           <w:szCs w:val="24"/>
         </w:rPr>
-        <w:t>Este requisito refere-se às datas de entrega que serão dividas em quatro entregas do sistema, conforme previsto no capítulo 4. A versão beta do sistema deverá ficar pronta para apresentação na Feira de Tecnologia da FAI (Faitec), que é realizada no último trimestre do ano. </w:t>
+        <w:t xml:space="preserve">Este requisito refere-se às datas de entrega que serão </w:t>
+      </w:r>
+      <w:r>
+        <w:rPr>
+          <w:color w:val="000000"/>
+          <w:szCs w:val="24"/>
+        </w:rPr>
+        <w:t>divididas</w:t>
+      </w:r>
+      <w:r>
+        <w:rPr>
+          <w:color w:val="000000"/>
+          <w:szCs w:val="24"/>
+        </w:rPr>
+        <w:t xml:space="preserve"> em quatro entregas do sistema, conforme previsto no capítulo 4. A versão beta do sistema deverá ficar pronta para apresentação na Feira de Tecnologia da FAI (Faitec), que é realizada no último trimestre do ano. </w:t>
       </w:r>
     </w:p>
     <w:p>
@@ -15845,7 +15972,7 @@
           <w:color w:val="000000"/>
           <w:szCs w:val="24"/>
         </w:rPr>
-        <w:t xml:space="preserve"> (HTML), Cascading Style Sheets (CSS), Javascript e thymeleaf como </w:t>
+        <w:t xml:space="preserve"> (HTML), </w:t>
       </w:r>
       <w:r>
         <w:rPr>
@@ -15853,14 +15980,38 @@
           <w:color w:val="000000"/>
           <w:szCs w:val="24"/>
         </w:rPr>
-        <w:t>template engine</w:t>
+        <w:t>Cascading Style Sheets</w:t>
       </w:r>
       <w:r>
         <w:rPr>
           <w:color w:val="000000"/>
           <w:szCs w:val="24"/>
         </w:rPr>
-        <w:t>. Utilizaremos dart para fazer o aplicativo móvel.</w:t>
+        <w:t xml:space="preserve"> (CSS), Javascript e thymeleaf como </w:t>
+      </w:r>
+      <w:r>
+        <w:rPr>
+          <w:i/>
+          <w:color w:val="000000"/>
+          <w:szCs w:val="24"/>
+        </w:rPr>
+        <w:t>template engine</w:t>
+      </w:r>
+      <w:r>
+        <w:rPr>
+          <w:color w:val="000000"/>
+          <w:szCs w:val="24"/>
+        </w:rPr>
+        <w:t>. Utilizaremos d</w:t>
+      </w:r>
+      <w:bookmarkStart w:id="126" w:name="_GoBack"/>
+      <w:bookmarkEnd w:id="126"/>
+      <w:r>
+        <w:rPr>
+          <w:color w:val="000000"/>
+          <w:szCs w:val="24"/>
+        </w:rPr>
+        <w:t>art para fazer o aplicativo móvel.</w:t>
       </w:r>
     </w:p>
     <w:p>
@@ -16764,7 +16915,16 @@
         <w:rPr>
           <w:color w:val="000000"/>
         </w:rPr>
-        <w:t xml:space="preserve"> - Os animais devem estar vinculados a uma ONG.</w:t>
+        <w:t xml:space="preserve"> - Os animais devem estar vinculados a uma </w:t>
+      </w:r>
+      <w:r>
+        <w:t>instituição</w:t>
+      </w:r>
+      <w:r>
+        <w:rPr>
+          <w:color w:val="000000"/>
+        </w:rPr>
+        <w:t>.</w:t>
       </w:r>
     </w:p>
     <w:p>
@@ -16804,7 +16964,16 @@
         <w:rPr>
           <w:color w:val="000000"/>
         </w:rPr>
-        <w:t xml:space="preserve"> - As campanhas ficarão vinculadas a ONG que a cadastrou.</w:t>
+        <w:t xml:space="preserve"> - As campanhas ficarão vinculadas a </w:t>
+      </w:r>
+      <w:r>
+        <w:t xml:space="preserve">instituição </w:t>
+      </w:r>
+      <w:r>
+        <w:rPr>
+          <w:color w:val="000000"/>
+        </w:rPr>
+        <w:t>que a cadastrou.</w:t>
       </w:r>
     </w:p>
     <w:p>
@@ -16891,7 +17060,7 @@
     </w:p>
     <w:p>
       <w:bookmarkStart w:id="138" w:name="_Toc192060098"/>
-      <w:bookmarkEnd w:id="125"/>
+      <w:bookmarkEnd w:id="124"/>
       <w:r>
         <w:t xml:space="preserve">O modelo de casos de uso é constituído pelo diagrama de casos de uso e pela descrição dos fluxos de eventos. </w:t>
       </w:r>
@@ -16995,8 +17164,8 @@
       </w:pPr>
       <w:bookmarkStart w:id="144" w:name="_Toc97100991"/>
       <w:bookmarkStart w:id="145" w:name="_Toc98865274"/>
-      <w:bookmarkStart w:id="146" w:name="_Toc192060101"/>
-      <w:bookmarkStart w:id="147" w:name="_Toc99213308"/>
+      <w:bookmarkStart w:id="146" w:name="_Toc99213308"/>
+      <w:bookmarkStart w:id="147" w:name="_Toc192060101"/>
       <w:bookmarkEnd w:id="143"/>
       <w:r>
         <w:t xml:space="preserve">5.2.3 </w:t>
@@ -17018,7 +17187,7 @@
       </w:r>
       <w:bookmarkEnd w:id="144"/>
       <w:bookmarkEnd w:id="145"/>
-      <w:bookmarkEnd w:id="147"/>
+      <w:bookmarkEnd w:id="146"/>
     </w:p>
     <w:p>
       <w:r>
@@ -17074,7 +17243,7 @@
         <w:lastRenderedPageBreak/>
         <w:t>6 ARQUITETURA E PROJETO</w:t>
       </w:r>
-      <w:bookmarkEnd w:id="146"/>
+      <w:bookmarkEnd w:id="147"/>
       <w:r>
         <w:t xml:space="preserve"> DO SISTEMA</w:t>
       </w:r>
@@ -19217,15 +19386,15 @@
       </w:r>
       <w:bookmarkStart w:id="198" w:name="_Toc97101007"/>
       <w:bookmarkStart w:id="199" w:name="_Toc98865290"/>
-      <w:bookmarkStart w:id="200" w:name="_Toc192060120"/>
-      <w:bookmarkStart w:id="201" w:name="_Toc99213324"/>
+      <w:bookmarkStart w:id="200" w:name="_Toc99213324"/>
+      <w:bookmarkStart w:id="201" w:name="_Toc192060120"/>
       <w:r>
         <w:lastRenderedPageBreak/>
         <w:t>OBRAS CONSULTADAS</w:t>
       </w:r>
       <w:bookmarkEnd w:id="198"/>
       <w:bookmarkEnd w:id="199"/>
-      <w:bookmarkEnd w:id="201"/>
+      <w:bookmarkEnd w:id="200"/>
       <w:r>
         <w:t xml:space="preserve"> </w:t>
       </w:r>
@@ -19266,7 +19435,7 @@
       <w:bookmarkStart w:id="204" w:name="_Toc97101008"/>
       <w:bookmarkStart w:id="205" w:name="_Toc98865291"/>
       <w:bookmarkStart w:id="206" w:name="_Toc99213326"/>
-      <w:bookmarkEnd w:id="200"/>
+      <w:bookmarkEnd w:id="201"/>
       <w:r>
         <w:lastRenderedPageBreak/>
         <w:t>APÊNDICE</w:t>
@@ -19302,9 +19471,9 @@
       </w:r>
       <w:bookmarkStart w:id="207" w:name="_Toc97101009"/>
       <w:bookmarkStart w:id="208" w:name="_Toc98865292"/>
-      <w:bookmarkStart w:id="209" w:name="_Toc192060122"/>
-      <w:bookmarkStart w:id="210" w:name="_Toc284603410"/>
-      <w:bookmarkStart w:id="211" w:name="_Toc99213327"/>
+      <w:bookmarkStart w:id="209" w:name="_Toc99213327"/>
+      <w:bookmarkStart w:id="210" w:name="_Toc192060122"/>
+      <w:bookmarkStart w:id="211" w:name="_Toc284603410"/>
       <w:r>
         <w:lastRenderedPageBreak/>
         <w:t>APÊNDICE B –</w:t>
@@ -19314,7 +19483,7 @@
       </w:r>
       <w:bookmarkEnd w:id="207"/>
       <w:bookmarkEnd w:id="208"/>
-      <w:bookmarkEnd w:id="211"/>
+      <w:bookmarkEnd w:id="209"/>
     </w:p>
     <w:p>
       <w:r>
@@ -19639,11 +19808,11 @@
         <w:lastRenderedPageBreak/>
         <w:t>ANEXO A</w:t>
       </w:r>
-      <w:bookmarkEnd w:id="209"/>
+      <w:bookmarkEnd w:id="210"/>
       <w:r>
         <w:t xml:space="preserve"> - NOME DO PRIMEIRO ANEXO</w:t>
       </w:r>
-      <w:bookmarkEnd w:id="210"/>
+      <w:bookmarkEnd w:id="211"/>
       <w:bookmarkEnd w:id="231"/>
       <w:bookmarkEnd w:id="232"/>
       <w:bookmarkEnd w:id="233"/>
@@ -19800,6 +19969,9 @@
     <w:p/>
     <w:p/>
     <w:p/>
+    <w:p/>
+    <w:p/>
+    <w:p/>
   </w:endnote>
   <w:endnote w:type="continuationSeparator" w:id="0">
     <w:p>
@@ -19807,6 +19979,9 @@
         <w:continuationSeparator/>
       </w:r>
     </w:p>
+    <w:p/>
+    <w:p/>
+    <w:p/>
     <w:p/>
     <w:p/>
     <w:p/>
@@ -20083,6 +20258,9 @@
     <w:p/>
     <w:p/>
     <w:p/>
+    <w:p/>
+    <w:p/>
+    <w:p/>
   </w:footnote>
   <w:footnote w:type="continuationSeparator" w:id="0">
     <w:p>
@@ -20090,6 +20268,9 @@
         <w:continuationSeparator/>
       </w:r>
     </w:p>
+    <w:p/>
+    <w:p/>
+    <w:p/>
     <w:p/>
     <w:p/>
     <w:p/>
@@ -20253,7 +20434,6 @@
         <w:docPartUnique/>
       </w:docPartObj>
     </w:sdtPr>
-    <w:sdtEndPr/>
     <w:sdtContent>
       <w:p>
         <w:pPr>
@@ -20273,7 +20453,7 @@
           <w:rPr>
             <w:noProof/>
           </w:rPr>
-          <w:t>75</w:t>
+          <w:t>54</w:t>
         </w:r>
         <w:r>
           <w:fldChar w:fldCharType="end"/>
@@ -20299,7 +20479,6 @@
         <w:docPartUnique/>
       </w:docPartObj>
     </w:sdtPr>
-    <w:sdtEndPr/>
     <w:sdtContent>
       <w:p>
         <w:pPr>
@@ -20345,7 +20524,6 @@
         <w:docPartUnique/>
       </w:docPartObj>
     </w:sdtPr>
-    <w:sdtEndPr/>
     <w:sdtContent>
       <w:p>
         <w:pPr>
@@ -20401,7 +20579,6 @@
         <w:docPartUnique/>
       </w:docPartObj>
     </w:sdtPr>
-    <w:sdtEndPr/>
     <w:sdtContent>
       <w:p>
         <w:pPr>
@@ -20421,7 +20598,7 @@
           <w:rPr>
             <w:noProof/>
           </w:rPr>
-          <w:t>23</w:t>
+          <w:t>30</w:t>
         </w:r>
         <w:r>
           <w:fldChar w:fldCharType="end"/>
@@ -20447,7 +20624,6 @@
         <w:docPartUnique/>
       </w:docPartObj>
     </w:sdtPr>
-    <w:sdtEndPr/>
     <w:sdtContent>
       <w:p>
         <w:pPr>
@@ -20493,7 +20669,6 @@
         <w:docPartUnique/>
       </w:docPartObj>
     </w:sdtPr>
-    <w:sdtEndPr/>
     <w:sdtContent>
       <w:p>
         <w:pPr>
@@ -20549,7 +20724,6 @@
         <w:docPartUnique/>
       </w:docPartObj>
     </w:sdtPr>
-    <w:sdtEndPr/>
     <w:sdtContent>
       <w:p>
         <w:pPr>
@@ -20595,7 +20769,6 @@
         <w:docPartUnique/>
       </w:docPartObj>
     </w:sdtPr>
-    <w:sdtEndPr/>
     <w:sdtContent>
       <w:p>
         <w:pPr>
@@ -24313,7 +24486,7 @@
 </file>
 
 <file path=customXml/itemProps1.xml><?xml version="1.0" encoding="utf-8"?>
-<ds:datastoreItem xmlns:ds="http://schemas.openxmlformats.org/officeDocument/2006/customXml" ds:itemID="{333551F8-D5B1-4B4D-B050-F7B56E50579F}">
+<ds:datastoreItem xmlns:ds="http://schemas.openxmlformats.org/officeDocument/2006/customXml" ds:itemID="{DB60347C-4A68-4F10-A8AB-1A8E819165FB}">
   <ds:schemaRefs>
     <ds:schemaRef ds:uri="http://schemas.openxmlformats.org/officeDocument/2006/bibliography"/>
   </ds:schemaRefs>

</xml_diff>